<commit_message>
Review the SRS and added some issues that need to be fixed, added the SIQ and the review sheet is updated
</commit_message>
<xml_diff>
--- a/Definition/Requirements/SRS_Travel Advisor.docx
+++ b/Definition/Requirements/SRS_Travel Advisor.docx
@@ -1,6 +1,6 @@
 
 <file path=word/document.xml><?xml version="1.0" encoding="utf-8"?>
-<w:document xmlns:wpc="http://schemas.microsoft.com/office/word/2010/wordprocessingCanvas" xmlns:mc="http://schemas.openxmlformats.org/markup-compatibility/2006" xmlns:o="urn:schemas-microsoft-com:office:office" xmlns:r="http://schemas.openxmlformats.org/officeDocument/2006/relationships" xmlns:m="http://schemas.openxmlformats.org/officeDocument/2006/math" xmlns:v="urn:schemas-microsoft-com:vml" xmlns:wp14="http://schemas.microsoft.com/office/word/2010/wordprocessingDrawing" xmlns:wp="http://schemas.openxmlformats.org/drawingml/2006/wordprocessingDrawing" xmlns:w10="urn:schemas-microsoft-com:office:word" xmlns:w="http://schemas.openxmlformats.org/wordprocessingml/2006/main" xmlns:w14="http://schemas.microsoft.com/office/word/2010/wordml" xmlns:w15="http://schemas.microsoft.com/office/word/2012/wordml" xmlns:wpg="http://schemas.microsoft.com/office/word/2010/wordprocessingGroup" xmlns:wpi="http://schemas.microsoft.com/office/word/2010/wordprocessingInk" xmlns:wne="http://schemas.microsoft.com/office/word/2006/wordml" xmlns:wps="http://schemas.microsoft.com/office/word/2010/wordprocessingShape" mc:Ignorable="w14 w15 wp14">
+<w:document xmlns:wpc="http://schemas.microsoft.com/office/word/2010/wordprocessingCanvas" xmlns:cx="http://schemas.microsoft.com/office/drawing/2014/chartex" xmlns:cx1="http://schemas.microsoft.com/office/drawing/2015/9/8/chartex" xmlns:cx2="http://schemas.microsoft.com/office/drawing/2015/10/21/chartex" xmlns:cx3="http://schemas.microsoft.com/office/drawing/2016/5/9/chartex" xmlns:cx4="http://schemas.microsoft.com/office/drawing/2016/5/10/chartex" xmlns:cx5="http://schemas.microsoft.com/office/drawing/2016/5/11/chartex" xmlns:cx6="http://schemas.microsoft.com/office/drawing/2016/5/12/chartex" xmlns:cx7="http://schemas.microsoft.com/office/drawing/2016/5/13/chartex" xmlns:cx8="http://schemas.microsoft.com/office/drawing/2016/5/14/chartex" xmlns:mc="http://schemas.openxmlformats.org/markup-compatibility/2006" xmlns:aink="http://schemas.microsoft.com/office/drawing/2016/ink" xmlns:am3d="http://schemas.microsoft.com/office/drawing/2017/model3d" xmlns:o="urn:schemas-microsoft-com:office:office" xmlns:r="http://schemas.openxmlformats.org/officeDocument/2006/relationships" xmlns:m="http://schemas.openxmlformats.org/officeDocument/2006/math" xmlns:v="urn:schemas-microsoft-com:vml" xmlns:wp14="http://schemas.microsoft.com/office/word/2010/wordprocessingDrawing" xmlns:wp="http://schemas.openxmlformats.org/drawingml/2006/wordprocessingDrawing" xmlns:w10="urn:schemas-microsoft-com:office:word" xmlns:w="http://schemas.openxmlformats.org/wordprocessingml/2006/main" xmlns:w14="http://schemas.microsoft.com/office/word/2010/wordml" xmlns:w15="http://schemas.microsoft.com/office/word/2012/wordml" xmlns:w16cex="http://schemas.microsoft.com/office/word/2018/wordml/cex" xmlns:w16cid="http://schemas.microsoft.com/office/word/2016/wordml/cid" xmlns:w16="http://schemas.microsoft.com/office/word/2018/wordml" xmlns:w16sdtdh="http://schemas.microsoft.com/office/word/2020/wordml/sdtdatahash" xmlns:w16se="http://schemas.microsoft.com/office/word/2015/wordml/symex" xmlns:wpg="http://schemas.microsoft.com/office/word/2010/wordprocessingGroup" xmlns:wpi="http://schemas.microsoft.com/office/word/2010/wordprocessingInk" xmlns:wne="http://schemas.microsoft.com/office/word/2006/wordml" xmlns:wps="http://schemas.microsoft.com/office/word/2010/wordprocessingShape" mc:Ignorable="w14 w15 w16se w16cid w16 w16cex w16sdtdh wp14">
   <w:body>
     <w:p>
       <w:pPr>
@@ -45,7 +45,6 @@
           <w:szCs w:val="40"/>
         </w:rPr>
       </w:pPr>
-      <w:proofErr w:type="gramStart"/>
       <w:r>
         <w:rPr>
           <w:i/>
@@ -54,7 +53,6 @@
         </w:rPr>
         <w:t>for</w:t>
       </w:r>
-      <w:proofErr w:type="gramEnd"/>
     </w:p>
     <w:p>
       <w:pPr>
@@ -168,19 +166,11 @@
         </w:rPr>
         <w:t xml:space="preserve">y </w:t>
       </w:r>
-      <w:proofErr w:type="spellStart"/>
       <w:r>
         <w:rPr>
           <w:rFonts w:ascii="Times New Roman" w:eastAsia="Times New Roman" w:hAnsi="Times New Roman" w:cs="Times New Roman"/>
         </w:rPr>
-        <w:t>Aya</w:t>
-      </w:r>
-      <w:proofErr w:type="spellEnd"/>
-      <w:r>
-        <w:rPr>
-          <w:rFonts w:ascii="Times New Roman" w:eastAsia="Times New Roman" w:hAnsi="Times New Roman" w:cs="Times New Roman"/>
-        </w:rPr>
-        <w:t xml:space="preserve"> Ahmed</w:t>
+        <w:t>Aya Ahmed</w:t>
       </w:r>
     </w:p>
     <w:p>
@@ -262,12 +252,12 @@
           <w:color w:val="0000FF"/>
         </w:rPr>
         <w:sectPr>
-          <w:headerReference w:type="even" r:id="rId8"/>
-          <w:headerReference w:type="default" r:id="rId9"/>
-          <w:footerReference w:type="even" r:id="rId10"/>
-          <w:footerReference w:type="default" r:id="rId11"/>
-          <w:headerReference w:type="first" r:id="rId12"/>
-          <w:footerReference w:type="first" r:id="rId13"/>
+          <w:headerReference w:type="even" r:id="rId9"/>
+          <w:headerReference w:type="default" r:id="rId10"/>
+          <w:footerReference w:type="even" r:id="rId11"/>
+          <w:footerReference w:type="default" r:id="rId12"/>
+          <w:headerReference w:type="first" r:id="rId13"/>
+          <w:footerReference w:type="first" r:id="rId14"/>
           <w:pgSz w:w="12240" w:h="15840"/>
           <w:pgMar w:top="1440" w:right="1440" w:bottom="1440" w:left="1440" w:header="720" w:footer="720" w:gutter="0"/>
           <w:pgNumType w:start="1"/>
@@ -316,6 +306,7 @@
           <w:docPartUnique/>
         </w:docPartObj>
       </w:sdtPr>
+      <w:sdtEndPr/>
       <w:sdtContent>
         <w:p>
           <w:pPr>
@@ -1771,11 +1762,9 @@
               <w:spacing w:before="40" w:after="40"/>
               <w:ind w:left="0" w:hanging="2"/>
             </w:pPr>
-            <w:proofErr w:type="spellStart"/>
             <w:r>
               <w:t>Aya</w:t>
             </w:r>
-            <w:proofErr w:type="spellEnd"/>
           </w:p>
         </w:tc>
         <w:tc>
@@ -1843,11 +1832,9 @@
               <w:spacing w:before="40" w:after="40"/>
               <w:ind w:left="0" w:hanging="2"/>
             </w:pPr>
-            <w:proofErr w:type="spellStart"/>
             <w:r>
               <w:t>Saad</w:t>
             </w:r>
-            <w:proofErr w:type="spellEnd"/>
           </w:p>
         </w:tc>
         <w:tc>
@@ -2116,6 +2103,7 @@
           <w:tag w:val="goog_rdk_0"/>
           <w:id w:val="420382424"/>
         </w:sdtPr>
+        <w:sdtEndPr/>
         <w:sdtContent>
           <w:ins w:id="11" w:author="saad hamdy" w:date="2022-04-12T08:43:00Z">
             <w:r>
@@ -2129,6 +2117,7 @@
           <w:tag w:val="goog_rdk_1"/>
           <w:id w:val="1870180806"/>
         </w:sdtPr>
+        <w:sdtEndPr/>
         <w:sdtContent>
           <w:del w:id="12" w:author="saad hamdy" w:date="2022-04-12T08:43:00Z">
             <w:r>
@@ -2162,7 +2151,19 @@
         <w:rPr>
           <w:color w:val="000000"/>
         </w:rPr>
-        <w:t xml:space="preserve">This project also covers various features like online registration of the users, adding details of the tours and their </w:t>
+        <w:t xml:space="preserve">This project also covers various features like online </w:t>
+      </w:r>
+      <w:r>
+        <w:rPr>
+          <w:color w:val="000000"/>
+        </w:rPr>
+        <w:t>sginup</w:t>
+      </w:r>
+      <w:r>
+        <w:rPr>
+          <w:color w:val="000000"/>
+        </w:rPr>
+        <w:t xml:space="preserve"> of the users, adding details of the tours and their </w:t>
       </w:r>
       <w:r>
         <w:t>package</w:t>
@@ -2266,6 +2267,7 @@
           <w:tag w:val="goog_rdk_2"/>
           <w:id w:val="1340821711"/>
         </w:sdtPr>
+        <w:sdtEndPr/>
         <w:sdtContent>
           <w:ins w:id="17" w:author="saad hamdy" w:date="2022-04-12T08:45:00Z">
             <w:r>
@@ -2279,6 +2281,7 @@
           <w:tag w:val="goog_rdk_3"/>
           <w:id w:val="1679385059"/>
         </w:sdtPr>
+        <w:sdtEndPr/>
         <w:sdtContent>
           <w:del w:id="18" w:author="saad hamdy" w:date="2022-04-12T08:45:00Z">
             <w:r>
@@ -2295,6 +2298,7 @@
           <w:tag w:val="goog_rdk_4"/>
           <w:id w:val="-1808920953"/>
         </w:sdtPr>
+        <w:sdtEndPr/>
         <w:sdtContent>
           <w:ins w:id="19" w:author="saad hamdy" w:date="2022-04-12T08:46:00Z">
             <w:r>
@@ -2311,6 +2315,7 @@
           <w:tag w:val="goog_rdk_5"/>
           <w:id w:val="-1439904229"/>
         </w:sdtPr>
+        <w:sdtEndPr/>
         <w:sdtContent>
           <w:ins w:id="20" w:author="saad hamdy" w:date="2022-04-12T08:46:00Z">
             <w:r>
@@ -2324,6 +2329,7 @@
           <w:tag w:val="goog_rdk_6"/>
           <w:id w:val="1485742929"/>
         </w:sdtPr>
+        <w:sdtEndPr/>
         <w:sdtContent>
           <w:del w:id="21" w:author="saad hamdy" w:date="2022-04-12T08:46:00Z">
             <w:r>
@@ -2340,6 +2346,7 @@
           <w:tag w:val="goog_rdk_7"/>
           <w:id w:val="-952322791"/>
         </w:sdtPr>
+        <w:sdtEndPr/>
         <w:sdtContent>
           <w:ins w:id="22" w:author="saad hamdy" w:date="2022-04-12T08:46:00Z">
             <w:r>
@@ -2353,6 +2360,7 @@
           <w:tag w:val="goog_rdk_8"/>
           <w:id w:val="-290603195"/>
         </w:sdtPr>
+        <w:sdtEndPr/>
         <w:sdtContent>
           <w:del w:id="23" w:author="saad hamdy" w:date="2022-04-12T08:46:00Z">
             <w:r>
@@ -2362,13 +2370,14 @@
         </w:sdtContent>
       </w:sdt>
       <w:r>
-        <w:t xml:space="preserve"> has to make the booking by registering in the Data-File and </w:t>
-      </w:r>
-      <w:proofErr w:type="gramStart"/>
-      <w:r>
-        <w:t>informing .</w:t>
-      </w:r>
-      <w:proofErr w:type="gramEnd"/>
+        <w:t xml:space="preserve"> has to make the booking by </w:t>
+      </w:r>
+      <w:r>
+        <w:t>sginup</w:t>
+      </w:r>
+      <w:r>
+        <w:t xml:space="preserve"> in the Data-File and informing .</w:t>
+      </w:r>
     </w:p>
     <w:p>
       <w:pPr>
@@ -2438,15 +2447,7 @@
       <w:bookmarkStart w:id="24" w:name="_heading=h.2s8eyo1" w:colFirst="0" w:colLast="0"/>
       <w:bookmarkEnd w:id="24"/>
       <w:r>
-        <w:t xml:space="preserve">Administration, which is responsible for adding destinations, new admins, setting budget </w:t>
-      </w:r>
-      <w:proofErr w:type="gramStart"/>
-      <w:r>
-        <w:t>and  creating</w:t>
-      </w:r>
-      <w:proofErr w:type="gramEnd"/>
-      <w:r>
-        <w:t xml:space="preserve"> users.</w:t>
+        <w:t>Administration, which is responsible for adding destinations, new admins, setting budget and  creating users.</w:t>
       </w:r>
     </w:p>
     <w:p>
@@ -3501,7 +3502,22 @@
           <w:sz w:val="28"/>
           <w:szCs w:val="28"/>
         </w:rPr>
-        <w:t>if the username or password are not found in the database an error message appear with message “username or password are not written correctly”.</w:t>
+        <w:t>if the username or password are not found in the database an error message appear with message “</w:t>
+      </w:r>
+      <w:commentRangeStart w:id="39"/>
+      <w:r>
+        <w:rPr>
+          <w:sz w:val="28"/>
+          <w:szCs w:val="28"/>
+        </w:rPr>
+        <w:t>username or password are not written correctly”.</w:t>
+      </w:r>
+      <w:commentRangeEnd w:id="39"/>
+      <w:r>
+        <w:rPr>
+          <w:rStyle w:val="CommentReference"/>
+        </w:rPr>
+        <w:commentReference w:id="39"/>
       </w:r>
     </w:p>
     <w:p>
@@ -3805,7 +3821,7 @@
         </w:rPr>
         <w:t>as (</w:t>
       </w:r>
-      <w:hyperlink r:id="rId14" w:history="1">
+      <w:hyperlink r:id="rId19" w:history="1">
         <w:r>
           <w:t>example@example.com</w:t>
         </w:r>
@@ -3815,23 +3831,7 @@
           <w:sz w:val="28"/>
           <w:szCs w:val="28"/>
         </w:rPr>
-        <w:t>). It can be a combination of numbers in and some special characters _</w:t>
-      </w:r>
-      <w:proofErr w:type="gramStart"/>
-      <w:r>
-        <w:rPr>
-          <w:sz w:val="28"/>
-          <w:szCs w:val="28"/>
-        </w:rPr>
-        <w:t>,#</w:t>
-      </w:r>
-      <w:proofErr w:type="gramEnd"/>
-      <w:r>
-        <w:rPr>
-          <w:sz w:val="28"/>
-          <w:szCs w:val="28"/>
-        </w:rPr>
-        <w:t xml:space="preserve">  as long as it is acceptable by the format.</w:t>
+        <w:t>). It can be a combination of numbers and some special characters _,#  as long as it is acceptable by the format.</w:t>
       </w:r>
     </w:p>
     <w:p>
@@ -4225,6 +4225,14 @@
           <w:lang w:bidi="ar-EG"/>
         </w:rPr>
       </w:pPr>
+      <w:commentRangeStart w:id="40"/>
+      <w:commentRangeEnd w:id="40"/>
+      <w:r>
+        <w:rPr>
+          <w:rStyle w:val="CommentReference"/>
+        </w:rPr>
+        <w:commentReference w:id="40"/>
+      </w:r>
     </w:p>
     <w:p>
       <w:pPr>
@@ -4300,14 +4308,38 @@
           <w:szCs w:val="28"/>
           <w:lang w:bidi="ar-EG"/>
         </w:rPr>
-        <w:t xml:space="preserve"> when the user login successfully he will be directed to the home page and a photo gallery should </w:t>
-      </w:r>
+        <w:t xml:space="preserve"> when the user login successfully he will be directed to the home page and </w:t>
+      </w:r>
+      <w:commentRangeStart w:id="41"/>
       <w:r>
         <w:rPr>
           <w:sz w:val="28"/>
           <w:szCs w:val="28"/>
           <w:lang w:bidi="ar-EG"/>
         </w:rPr>
+        <w:t xml:space="preserve">a photo gallery </w:t>
+      </w:r>
+      <w:commentRangeEnd w:id="41"/>
+      <w:r>
+        <w:rPr>
+          <w:rStyle w:val="CommentReference"/>
+        </w:rPr>
+        <w:commentReference w:id="41"/>
+      </w:r>
+      <w:r>
+        <w:rPr>
+          <w:sz w:val="28"/>
+          <w:szCs w:val="28"/>
+          <w:lang w:bidi="ar-EG"/>
+        </w:rPr>
+        <w:t xml:space="preserve">should </w:t>
+      </w:r>
+      <w:r>
+        <w:rPr>
+          <w:sz w:val="28"/>
+          <w:szCs w:val="28"/>
+          <w:lang w:bidi="ar-EG"/>
+        </w:rPr>
         <w:t>be displayed.</w:t>
       </w:r>
     </w:p>
@@ -4346,19 +4378,6 @@
         <w:spacing w:before="240" w:after="240"/>
         <w:ind w:leftChars="0" w:left="1440" w:firstLineChars="0" w:firstLine="0"/>
         <w:rPr>
-          <w:b/>
-          <w:bCs/>
-          <w:sz w:val="28"/>
-          <w:szCs w:val="28"/>
-        </w:rPr>
-      </w:pPr>
-    </w:p>
-    <w:p>
-      <w:pPr>
-        <w:pStyle w:val="ListParagraph"/>
-        <w:spacing w:before="240" w:after="240"/>
-        <w:ind w:leftChars="0" w:left="1440" w:firstLineChars="0" w:firstLine="0"/>
-        <w:rPr>
           <w:sz w:val="28"/>
           <w:szCs w:val="28"/>
           <w:lang w:bidi="ar-EG"/>
@@ -4394,6 +4413,36 @@
           <w:szCs w:val="28"/>
         </w:rPr>
       </w:pPr>
+    </w:p>
+    <w:p>
+      <w:pPr>
+        <w:pStyle w:val="ListParagraph"/>
+        <w:spacing w:before="240" w:after="240"/>
+        <w:ind w:leftChars="0" w:firstLineChars="0" w:firstLine="720"/>
+        <w:rPr>
+          <w:b/>
+          <w:bCs/>
+          <w:sz w:val="28"/>
+          <w:szCs w:val="28"/>
+        </w:rPr>
+      </w:pPr>
+      <w:commentRangeStart w:id="42"/>
+      <w:r>
+        <w:rPr>
+          <w:b/>
+          <w:bCs/>
+          <w:sz w:val="28"/>
+          <w:szCs w:val="28"/>
+        </w:rPr>
+        <w:t>Home page has about us button, contact us, photo slider in the middle of the homepage and destination. You can review the wireframe.</w:t>
+      </w:r>
+      <w:commentRangeEnd w:id="42"/>
+      <w:r>
+        <w:rPr>
+          <w:rStyle w:val="CommentReference"/>
+        </w:rPr>
+        <w:commentReference w:id="42"/>
+      </w:r>
     </w:p>
     <w:p>
       <w:pPr>
@@ -4554,7 +4603,23 @@
           <w:szCs w:val="28"/>
           <w:lang w:bidi="ar-EG"/>
         </w:rPr>
-        <w:t xml:space="preserve"> it also should contain a rating section and feedback (rating is 5-star based).</w:t>
+        <w:t xml:space="preserve"> it also should contain a rating section and feedback (rating is 5-</w:t>
+      </w:r>
+      <w:commentRangeStart w:id="43"/>
+      <w:r>
+        <w:rPr>
+          <w:sz w:val="28"/>
+          <w:szCs w:val="28"/>
+          <w:lang w:bidi="ar-EG"/>
+        </w:rPr>
+        <w:t>star based).</w:t>
+      </w:r>
+      <w:commentRangeEnd w:id="43"/>
+      <w:r>
+        <w:rPr>
+          <w:rStyle w:val="CommentReference"/>
+        </w:rPr>
+        <w:commentReference w:id="43"/>
       </w:r>
     </w:p>
     <w:p>
@@ -4595,7 +4660,23 @@
           <w:szCs w:val="28"/>
           <w:lang w:bidi="ar-EG"/>
         </w:rPr>
-        <w:t>when the user press the book button a confirmation message appear on the screen if user press confirm a mail is sent to the user to confirm his booking to the tour (do not need a reply on mail to confirm booking).</w:t>
+        <w:t xml:space="preserve">when the user press the book button a confirmation message appear on the screen if user press confirm a mail is sent to the user to confirm his </w:t>
+      </w:r>
+      <w:commentRangeStart w:id="44"/>
+      <w:r>
+        <w:rPr>
+          <w:sz w:val="28"/>
+          <w:szCs w:val="28"/>
+          <w:lang w:bidi="ar-EG"/>
+        </w:rPr>
+        <w:t>booking to the tour (do not need a reply on mail to confirm booking).</w:t>
+      </w:r>
+      <w:commentRangeEnd w:id="44"/>
+      <w:r>
+        <w:rPr>
+          <w:rStyle w:val="CommentReference"/>
+        </w:rPr>
+        <w:commentReference w:id="44"/>
       </w:r>
     </w:p>
     <w:p>
@@ -4768,6 +4849,7 @@
           <w:szCs w:val="36"/>
         </w:rPr>
       </w:pPr>
+      <w:commentRangeStart w:id="45"/>
       <w:r>
         <w:rPr>
           <w:b/>
@@ -4785,6 +4867,13 @@
           <w:szCs w:val="36"/>
         </w:rPr>
         <w:t>Login:</w:t>
+      </w:r>
+      <w:commentRangeEnd w:id="45"/>
+      <w:r>
+        <w:rPr>
+          <w:rStyle w:val="CommentReference"/>
+        </w:rPr>
+        <w:commentReference w:id="45"/>
       </w:r>
     </w:p>
     <w:p>
@@ -4857,6 +4946,7 @@
           <w:sz w:val="28"/>
           <w:szCs w:val="28"/>
         </w:rPr>
+        <w:lastRenderedPageBreak/>
         <w:t>REQ-02-</w:t>
       </w:r>
       <w:r>
@@ -4911,7 +5001,6 @@
           <w:sz w:val="28"/>
           <w:szCs w:val="28"/>
         </w:rPr>
-        <w:lastRenderedPageBreak/>
         <w:t>REQ-03-</w:t>
       </w:r>
       <w:r>
@@ -4958,12 +5047,41 @@
         </w:rPr>
         <w:t xml:space="preserve">REQ-04-Admin_Login: </w:t>
       </w:r>
-      <w:r>
-        <w:rPr>
-          <w:sz w:val="28"/>
-          <w:szCs w:val="28"/>
-        </w:rPr>
-        <w:t>when the admin check box is checked the system searches for the username and password in the admin table not user</w:t>
+      <w:commentRangeStart w:id="46"/>
+      <w:r>
+        <w:rPr>
+          <w:sz w:val="28"/>
+          <w:szCs w:val="28"/>
+        </w:rPr>
+        <w:t xml:space="preserve">when the check box is checked </w:t>
+      </w:r>
+      <w:r>
+        <w:rPr>
+          <w:sz w:val="28"/>
+          <w:szCs w:val="28"/>
+        </w:rPr>
+        <w:t xml:space="preserve">by the admin </w:t>
+      </w:r>
+      <w:r>
+        <w:rPr>
+          <w:sz w:val="28"/>
+          <w:szCs w:val="28"/>
+        </w:rPr>
+        <w:t xml:space="preserve">the </w:t>
+      </w:r>
+      <w:commentRangeEnd w:id="46"/>
+      <w:r>
+        <w:rPr>
+          <w:rStyle w:val="CommentReference"/>
+        </w:rPr>
+        <w:commentReference w:id="46"/>
+      </w:r>
+      <w:r>
+        <w:rPr>
+          <w:sz w:val="28"/>
+          <w:szCs w:val="28"/>
+        </w:rPr>
+        <w:t>system searches for the username and password in the admin table not user</w:t>
       </w:r>
       <w:r>
         <w:rPr>
@@ -5387,14 +5505,23 @@
           <w:szCs w:val="28"/>
           <w:lang w:bidi="ar-EG"/>
         </w:rPr>
-        <w:t xml:space="preserve">: the add admin page contains of four </w:t>
-      </w:r>
+        <w:t xml:space="preserve">: </w:t>
+      </w:r>
+      <w:commentRangeStart w:id="47"/>
       <w:r>
         <w:rPr>
           <w:sz w:val="28"/>
           <w:szCs w:val="28"/>
           <w:lang w:bidi="ar-EG"/>
         </w:rPr>
+        <w:t xml:space="preserve">the add admin page contains of four </w:t>
+      </w:r>
+      <w:r>
+        <w:rPr>
+          <w:sz w:val="28"/>
+          <w:szCs w:val="28"/>
+          <w:lang w:bidi="ar-EG"/>
+        </w:rPr>
         <w:t>field</w:t>
       </w:r>
       <w:r>
@@ -5405,6 +5532,13 @@
         </w:rPr>
         <w:t xml:space="preserve"> (name, email, password, and confirm password) and two buttons (add and reset).</w:t>
       </w:r>
+      <w:commentRangeEnd w:id="47"/>
+      <w:r>
+        <w:rPr>
+          <w:rStyle w:val="CommentReference"/>
+        </w:rPr>
+        <w:commentReference w:id="47"/>
+      </w:r>
     </w:p>
     <w:p>
       <w:pPr>
@@ -5435,6 +5569,7 @@
           <w:sz w:val="28"/>
           <w:szCs w:val="28"/>
         </w:rPr>
+        <w:lastRenderedPageBreak/>
         <w:t>REQ-03-Add_Admin:</w:t>
       </w:r>
       <w:r>
@@ -5483,7 +5618,6 @@
           <w:sz w:val="28"/>
           <w:szCs w:val="28"/>
         </w:rPr>
-        <w:lastRenderedPageBreak/>
         <w:t>REQ-04-Add_Admin:</w:t>
       </w:r>
       <w:r>
@@ -5521,7 +5655,7 @@
         </w:rPr>
         <w:t>as (</w:t>
       </w:r>
-      <w:hyperlink r:id="rId15" w:history="1">
+      <w:hyperlink r:id="rId20" w:history="1">
         <w:r>
           <w:t>example@example.com</w:t>
         </w:r>
@@ -5531,23 +5665,7 @@
           <w:sz w:val="28"/>
           <w:szCs w:val="28"/>
         </w:rPr>
-        <w:t>). It can be a combination of numbers in and some special characters _</w:t>
-      </w:r>
-      <w:proofErr w:type="gramStart"/>
-      <w:r>
-        <w:rPr>
-          <w:sz w:val="28"/>
-          <w:szCs w:val="28"/>
-        </w:rPr>
-        <w:t>,#</w:t>
-      </w:r>
-      <w:proofErr w:type="gramEnd"/>
-      <w:r>
-        <w:rPr>
-          <w:sz w:val="28"/>
-          <w:szCs w:val="28"/>
-        </w:rPr>
-        <w:t xml:space="preserve">  as long as it is acceptable by the format.</w:t>
+        <w:t>). It can be a combination of numbers in and some special characters _,#  as long as it is acceptable by the format.</w:t>
       </w:r>
     </w:p>
     <w:p>
@@ -5782,56 +5900,7 @@
           <w:sz w:val="28"/>
           <w:szCs w:val="28"/>
         </w:rPr>
-        <w:t>REQ-03</w:t>
-      </w:r>
-      <w:r>
-        <w:rPr>
-          <w:sz w:val="28"/>
-          <w:szCs w:val="28"/>
-        </w:rPr>
-        <w:t>-Add_Admin</w:t>
-      </w:r>
-      <w:r>
-        <w:rPr>
-          <w:sz w:val="28"/>
-          <w:szCs w:val="28"/>
-        </w:rPr>
-        <w:t>, REQ-04</w:t>
-      </w:r>
-      <w:r>
-        <w:rPr>
-          <w:sz w:val="28"/>
-          <w:szCs w:val="28"/>
-        </w:rPr>
-        <w:t>-Add_Admin</w:t>
-      </w:r>
-      <w:r>
-        <w:rPr>
-          <w:sz w:val="28"/>
-          <w:szCs w:val="28"/>
-        </w:rPr>
-        <w:t>, REQ-05</w:t>
-      </w:r>
-      <w:r>
-        <w:rPr>
-          <w:sz w:val="28"/>
-          <w:szCs w:val="28"/>
-        </w:rPr>
-        <w:t>-Add_Admin</w:t>
-      </w:r>
-      <w:r>
-        <w:rPr>
-          <w:sz w:val="28"/>
-          <w:szCs w:val="28"/>
-        </w:rPr>
-        <w:t>, and REQ-06</w:t>
-      </w:r>
-      <w:r>
-        <w:rPr>
-          <w:sz w:val="28"/>
-          <w:szCs w:val="28"/>
-        </w:rPr>
-        <w:t>-Add_Admin</w:t>
+        <w:t>REQ-03-Add_Admin, REQ-04-Add_Admin, REQ-05-Add_Admin, and REQ-06-Add_Admin</w:t>
       </w:r>
       <w:r>
         <w:rPr>
@@ -5952,16 +6021,18 @@
         <w:spacing w:before="240" w:after="240"/>
         <w:ind w:leftChars="0" w:firstLineChars="0"/>
         <w:rPr>
-          <w:sz w:val="28"/>
-          <w:szCs w:val="28"/>
-          <w:lang w:bidi="ar-EG"/>
-        </w:rPr>
-      </w:pPr>
-      <w:r>
-        <w:rPr>
-          <w:sz w:val="28"/>
-          <w:szCs w:val="28"/>
-          <w:lang w:bidi="ar-EG"/>
+          <w:b/>
+          <w:bCs/>
+          <w:sz w:val="36"/>
+          <w:szCs w:val="36"/>
+        </w:rPr>
+      </w:pPr>
+      <w:r>
+        <w:rPr>
+          <w:b/>
+          <w:bCs/>
+          <w:sz w:val="36"/>
+          <w:szCs w:val="36"/>
         </w:rPr>
         <w:t>Add User:</w:t>
       </w:r>
@@ -5972,6 +6043,19 @@
         <w:spacing w:before="240" w:after="240"/>
         <w:ind w:leftChars="0" w:left="1800" w:firstLineChars="0" w:firstLine="0"/>
         <w:rPr>
+          <w:b/>
+          <w:bCs/>
+          <w:sz w:val="36"/>
+          <w:szCs w:val="36"/>
+        </w:rPr>
+      </w:pPr>
+    </w:p>
+    <w:p>
+      <w:pPr>
+        <w:pStyle w:val="ListParagraph"/>
+        <w:spacing w:before="240" w:after="240"/>
+        <w:ind w:leftChars="0" w:left="1800" w:firstLineChars="0" w:firstLine="0"/>
+        <w:rPr>
           <w:sz w:val="28"/>
           <w:szCs w:val="28"/>
         </w:rPr>
@@ -6126,21 +6210,7 @@
           <w:sz w:val="28"/>
           <w:szCs w:val="28"/>
         </w:rPr>
-        <w:t xml:space="preserve"> All the fields are required to make a valid </w:t>
-      </w:r>
-      <w:r>
-        <w:rPr>
-          <w:sz w:val="28"/>
-          <w:szCs w:val="28"/>
-        </w:rPr>
-        <w:t>Adding</w:t>
-      </w:r>
-      <w:r>
-        <w:rPr>
-          <w:sz w:val="28"/>
-          <w:szCs w:val="28"/>
-        </w:rPr>
-        <w:t>.</w:t>
+        <w:t xml:space="preserve"> All the fields are required to make a valid Adding.</w:t>
       </w:r>
     </w:p>
     <w:p>
@@ -6187,7 +6257,7 @@
         </w:rPr>
         <w:t>as (</w:t>
       </w:r>
-      <w:hyperlink r:id="rId16" w:history="1">
+      <w:hyperlink r:id="rId21" w:history="1">
         <w:r>
           <w:t>example@example.com</w:t>
         </w:r>
@@ -6197,23 +6267,7 @@
           <w:sz w:val="28"/>
           <w:szCs w:val="28"/>
         </w:rPr>
-        <w:t>). It can be a combination of numbers in and some special characters _</w:t>
-      </w:r>
-      <w:proofErr w:type="gramStart"/>
-      <w:r>
-        <w:rPr>
-          <w:sz w:val="28"/>
-          <w:szCs w:val="28"/>
-        </w:rPr>
-        <w:t>,#</w:t>
-      </w:r>
-      <w:proofErr w:type="gramEnd"/>
-      <w:r>
-        <w:rPr>
-          <w:sz w:val="28"/>
-          <w:szCs w:val="28"/>
-        </w:rPr>
-        <w:t xml:space="preserve">  as long as it is acceptable by the format.</w:t>
+        <w:t>). It can be a combination of numbers in and some special characters _,#  as long as it is acceptable by the format.</w:t>
       </w:r>
     </w:p>
     <w:p>
@@ -6246,7 +6300,6 @@
           <w:sz w:val="28"/>
           <w:szCs w:val="28"/>
         </w:rPr>
-        <w:lastRenderedPageBreak/>
         <w:t>REQ-04</w:t>
       </w:r>
       <w:r>
@@ -6464,7 +6517,89 @@
           <w:sz w:val="28"/>
           <w:szCs w:val="28"/>
         </w:rPr>
-        <w:t>REQ-08-Add_User</w:t>
+        <w:t>REQ-08-Add_User:</w:t>
+      </w:r>
+      <w:r>
+        <w:rPr>
+          <w:sz w:val="28"/>
+          <w:szCs w:val="28"/>
+        </w:rPr>
+        <w:t xml:space="preserve"> </w:t>
+      </w:r>
+      <w:r>
+        <w:rPr>
+          <w:sz w:val="28"/>
+          <w:szCs w:val="28"/>
+        </w:rPr>
+        <w:t>when</w:t>
+      </w:r>
+      <w:r>
+        <w:rPr>
+          <w:sz w:val="28"/>
+          <w:szCs w:val="28"/>
+        </w:rPr>
+        <w:t xml:space="preserve"> </w:t>
+      </w:r>
+      <w:r>
+        <w:rPr>
+          <w:sz w:val="28"/>
+          <w:szCs w:val="28"/>
+        </w:rPr>
+        <w:t>the reset button</w:t>
+      </w:r>
+      <w:r>
+        <w:rPr>
+          <w:sz w:val="28"/>
+          <w:szCs w:val="28"/>
+        </w:rPr>
+        <w:t xml:space="preserve"> is pressed</w:t>
+      </w:r>
+      <w:r>
+        <w:rPr>
+          <w:sz w:val="28"/>
+          <w:szCs w:val="28"/>
+        </w:rPr>
+        <w:t xml:space="preserve"> all the fields should be empty.</w:t>
+      </w:r>
+    </w:p>
+    <w:p>
+      <w:pPr>
+        <w:pStyle w:val="ListParagraph"/>
+        <w:spacing w:before="240" w:after="240"/>
+        <w:ind w:leftChars="0" w:left="1800" w:firstLineChars="0" w:firstLine="0"/>
+        <w:rPr>
+          <w:sz w:val="28"/>
+          <w:szCs w:val="28"/>
+        </w:rPr>
+      </w:pPr>
+    </w:p>
+    <w:p>
+      <w:pPr>
+        <w:pStyle w:val="ListParagraph"/>
+        <w:spacing w:before="240" w:after="240"/>
+        <w:ind w:leftChars="0" w:left="1800" w:firstLineChars="0" w:firstLine="0"/>
+        <w:rPr>
+          <w:sz w:val="28"/>
+          <w:szCs w:val="28"/>
+        </w:rPr>
+      </w:pPr>
+      <w:r>
+        <w:rPr>
+          <w:b/>
+          <w:bCs/>
+          <w:sz w:val="28"/>
+          <w:szCs w:val="28"/>
+        </w:rPr>
+        <w:t>REQ-09</w:t>
+      </w:r>
+      <w:r>
+        <w:rPr>
+          <w:b/>
+          <w:bCs/>
+          <w:sz w:val="28"/>
+          <w:szCs w:val="28"/>
+        </w:rPr>
+        <w:t>-Add_User</w:t>
       </w:r>
       <w:r>
         <w:rPr>
@@ -6477,6 +6612,8 @@
       </w:r>
       <w:r>
         <w:rPr>
+          <w:b/>
+          <w:bCs/>
           <w:sz w:val="28"/>
           <w:szCs w:val="28"/>
         </w:rPr>
@@ -6487,7 +6624,126 @@
           <w:sz w:val="28"/>
           <w:szCs w:val="28"/>
         </w:rPr>
-        <w:t>when</w:t>
+        <w:t xml:space="preserve">when the </w:t>
+      </w:r>
+      <w:r>
+        <w:rPr>
+          <w:sz w:val="28"/>
+          <w:szCs w:val="28"/>
+        </w:rPr>
+        <w:t>admin</w:t>
+      </w:r>
+      <w:r>
+        <w:rPr>
+          <w:sz w:val="28"/>
+          <w:szCs w:val="28"/>
+        </w:rPr>
+        <w:t xml:space="preserve"> press </w:t>
+      </w:r>
+      <w:r>
+        <w:rPr>
+          <w:sz w:val="28"/>
+          <w:szCs w:val="28"/>
+        </w:rPr>
+        <w:t>add</w:t>
+      </w:r>
+      <w:r>
+        <w:rPr>
+          <w:sz w:val="28"/>
+          <w:szCs w:val="28"/>
+        </w:rPr>
+        <w:t xml:space="preserve"> button and the fields apply to requirements (REQ-02</w:t>
+      </w:r>
+      <w:r>
+        <w:rPr>
+          <w:sz w:val="28"/>
+          <w:szCs w:val="28"/>
+        </w:rPr>
+        <w:t>-Add_User</w:t>
+      </w:r>
+      <w:r>
+        <w:rPr>
+          <w:sz w:val="28"/>
+          <w:szCs w:val="28"/>
+        </w:rPr>
+        <w:t>, REQ-03</w:t>
+      </w:r>
+      <w:r>
+        <w:rPr>
+          <w:sz w:val="28"/>
+          <w:szCs w:val="28"/>
+        </w:rPr>
+        <w:t>-Add_User</w:t>
+      </w:r>
+      <w:r>
+        <w:rPr>
+          <w:sz w:val="28"/>
+          <w:szCs w:val="28"/>
+        </w:rPr>
+        <w:t>, REQ-04</w:t>
+      </w:r>
+      <w:r>
+        <w:rPr>
+          <w:sz w:val="28"/>
+          <w:szCs w:val="28"/>
+        </w:rPr>
+        <w:t>-Add_User</w:t>
+      </w:r>
+      <w:r>
+        <w:rPr>
+          <w:sz w:val="28"/>
+          <w:szCs w:val="28"/>
+        </w:rPr>
+        <w:t>, REQ-05</w:t>
+      </w:r>
+      <w:r>
+        <w:rPr>
+          <w:sz w:val="28"/>
+          <w:szCs w:val="28"/>
+        </w:rPr>
+        <w:t>-Add_User</w:t>
+      </w:r>
+      <w:r>
+        <w:rPr>
+          <w:sz w:val="28"/>
+          <w:szCs w:val="28"/>
+        </w:rPr>
+        <w:t>, REQ-06</w:t>
+      </w:r>
+      <w:r>
+        <w:rPr>
+          <w:sz w:val="28"/>
+          <w:szCs w:val="28"/>
+        </w:rPr>
+        <w:t>-Add_User</w:t>
+      </w:r>
+      <w:r>
+        <w:rPr>
+          <w:sz w:val="28"/>
+          <w:szCs w:val="28"/>
+        </w:rPr>
+        <w:t>, and REQ-07</w:t>
+      </w:r>
+      <w:r>
+        <w:rPr>
+          <w:sz w:val="28"/>
+          <w:szCs w:val="28"/>
+        </w:rPr>
+        <w:t>-Add_User</w:t>
+      </w:r>
+      <w:r>
+        <w:rPr>
+          <w:sz w:val="28"/>
+          <w:szCs w:val="28"/>
+        </w:rPr>
+        <w:t>) the user data should be sto</w:t>
+      </w:r>
+      <w:r>
+        <w:rPr>
+          <w:sz w:val="28"/>
+          <w:szCs w:val="28"/>
+        </w:rPr>
+        <w:t>red in its place in database, a</w:t>
       </w:r>
       <w:r>
         <w:rPr>
@@ -6501,226 +6757,7 @@
           <w:sz w:val="28"/>
           <w:szCs w:val="28"/>
         </w:rPr>
-        <w:t>the reset button</w:t>
-      </w:r>
-      <w:r>
-        <w:rPr>
-          <w:sz w:val="28"/>
-          <w:szCs w:val="28"/>
-        </w:rPr>
-        <w:t xml:space="preserve"> is pressed</w:t>
-      </w:r>
-      <w:r>
-        <w:rPr>
-          <w:sz w:val="28"/>
-          <w:szCs w:val="28"/>
-        </w:rPr>
-        <w:t xml:space="preserve"> all the fields should be empty.</w:t>
-      </w:r>
-    </w:p>
-    <w:p>
-      <w:pPr>
-        <w:pStyle w:val="ListParagraph"/>
-        <w:spacing w:before="240" w:after="240"/>
-        <w:ind w:leftChars="0" w:left="1800" w:firstLineChars="0" w:firstLine="0"/>
-        <w:rPr>
-          <w:sz w:val="28"/>
-          <w:szCs w:val="28"/>
-        </w:rPr>
-      </w:pPr>
-    </w:p>
-    <w:p>
-      <w:pPr>
-        <w:pStyle w:val="ListParagraph"/>
-        <w:spacing w:before="240" w:after="240"/>
-        <w:ind w:leftChars="0" w:left="1800" w:firstLineChars="0" w:firstLine="0"/>
-        <w:rPr>
-          <w:sz w:val="28"/>
-          <w:szCs w:val="28"/>
-        </w:rPr>
-      </w:pPr>
-      <w:r>
-        <w:rPr>
-          <w:b/>
-          <w:bCs/>
-          <w:sz w:val="28"/>
-          <w:szCs w:val="28"/>
-        </w:rPr>
-        <w:t>REQ-09</w:t>
-      </w:r>
-      <w:r>
-        <w:rPr>
-          <w:b/>
-          <w:bCs/>
-          <w:sz w:val="28"/>
-          <w:szCs w:val="28"/>
-        </w:rPr>
-        <w:t>-Add_User</w:t>
-      </w:r>
-      <w:r>
-        <w:rPr>
-          <w:b/>
-          <w:bCs/>
-          <w:sz w:val="28"/>
-          <w:szCs w:val="28"/>
-        </w:rPr>
-        <w:t>:</w:t>
-      </w:r>
-      <w:r>
-        <w:rPr>
-          <w:b/>
-          <w:bCs/>
-          <w:sz w:val="28"/>
-          <w:szCs w:val="28"/>
-        </w:rPr>
-        <w:t xml:space="preserve"> </w:t>
-      </w:r>
-      <w:r>
-        <w:rPr>
-          <w:sz w:val="28"/>
-          <w:szCs w:val="28"/>
-        </w:rPr>
-        <w:t xml:space="preserve">when the </w:t>
-      </w:r>
-      <w:r>
-        <w:rPr>
-          <w:sz w:val="28"/>
-          <w:szCs w:val="28"/>
-        </w:rPr>
-        <w:t>admin</w:t>
-      </w:r>
-      <w:r>
-        <w:rPr>
-          <w:sz w:val="28"/>
-          <w:szCs w:val="28"/>
-        </w:rPr>
-        <w:t xml:space="preserve"> press </w:t>
-      </w:r>
-      <w:r>
-        <w:rPr>
-          <w:sz w:val="28"/>
-          <w:szCs w:val="28"/>
-        </w:rPr>
-        <w:t>add</w:t>
-      </w:r>
-      <w:r>
-        <w:rPr>
-          <w:sz w:val="28"/>
-          <w:szCs w:val="28"/>
-        </w:rPr>
-        <w:t xml:space="preserve"> button and the fields apply to requirements (REQ-02</w:t>
-      </w:r>
-      <w:r>
-        <w:rPr>
-          <w:sz w:val="28"/>
-          <w:szCs w:val="28"/>
-        </w:rPr>
-        <w:t>-Add_User</w:t>
-      </w:r>
-      <w:r>
-        <w:rPr>
-          <w:sz w:val="28"/>
-          <w:szCs w:val="28"/>
-        </w:rPr>
-        <w:t>, REQ-03</w:t>
-      </w:r>
-      <w:r>
-        <w:rPr>
-          <w:sz w:val="28"/>
-          <w:szCs w:val="28"/>
-        </w:rPr>
-        <w:t>-Add_User</w:t>
-      </w:r>
-      <w:r>
-        <w:rPr>
-          <w:sz w:val="28"/>
-          <w:szCs w:val="28"/>
-        </w:rPr>
-        <w:t>, REQ-04</w:t>
-      </w:r>
-      <w:r>
-        <w:rPr>
-          <w:sz w:val="28"/>
-          <w:szCs w:val="28"/>
-        </w:rPr>
-        <w:t>-Add_User</w:t>
-      </w:r>
-      <w:r>
-        <w:rPr>
-          <w:sz w:val="28"/>
-          <w:szCs w:val="28"/>
-        </w:rPr>
-        <w:t>, REQ-05</w:t>
-      </w:r>
-      <w:r>
-        <w:rPr>
-          <w:sz w:val="28"/>
-          <w:szCs w:val="28"/>
-        </w:rPr>
-        <w:t>-Add_User</w:t>
-      </w:r>
-      <w:r>
-        <w:rPr>
-          <w:sz w:val="28"/>
-          <w:szCs w:val="28"/>
-        </w:rPr>
-        <w:t>, REQ-06</w:t>
-      </w:r>
-      <w:r>
-        <w:rPr>
-          <w:sz w:val="28"/>
-          <w:szCs w:val="28"/>
-        </w:rPr>
-        <w:t>-Add_User</w:t>
-      </w:r>
-      <w:r>
-        <w:rPr>
-          <w:sz w:val="28"/>
-          <w:szCs w:val="28"/>
-        </w:rPr>
-        <w:t>, and REQ-07</w:t>
-      </w:r>
-      <w:r>
-        <w:rPr>
-          <w:sz w:val="28"/>
-          <w:szCs w:val="28"/>
-        </w:rPr>
-        <w:t>-Add_User</w:t>
-      </w:r>
-      <w:r>
-        <w:rPr>
-          <w:sz w:val="28"/>
-          <w:szCs w:val="28"/>
-        </w:rPr>
-        <w:t>) the user data should be sto</w:t>
-      </w:r>
-      <w:r>
-        <w:rPr>
-          <w:sz w:val="28"/>
-          <w:szCs w:val="28"/>
-        </w:rPr>
-        <w:t>red in its place in database, a</w:t>
-      </w:r>
-      <w:r>
-        <w:rPr>
-          <w:sz w:val="28"/>
-          <w:szCs w:val="28"/>
-        </w:rPr>
-        <w:t xml:space="preserve"> </w:t>
-      </w:r>
-      <w:r>
-        <w:rPr>
-          <w:sz w:val="28"/>
-          <w:szCs w:val="28"/>
-        </w:rPr>
-        <w:t xml:space="preserve">unique </w:t>
-      </w:r>
-      <w:r>
-        <w:rPr>
-          <w:sz w:val="28"/>
-          <w:szCs w:val="28"/>
-        </w:rPr>
-        <w:t>UID</w:t>
+        <w:t>unique UID</w:t>
       </w:r>
       <w:r>
         <w:rPr>
@@ -6904,6 +6941,41 @@
         <w:spacing w:before="240" w:after="240"/>
         <w:ind w:leftChars="0" w:firstLineChars="0"/>
         <w:rPr>
+          <w:b/>
+          <w:bCs/>
+          <w:sz w:val="36"/>
+          <w:szCs w:val="36"/>
+        </w:rPr>
+      </w:pPr>
+      <w:r>
+        <w:rPr>
+          <w:b/>
+          <w:bCs/>
+          <w:sz w:val="36"/>
+          <w:szCs w:val="36"/>
+        </w:rPr>
+        <w:t>Add Tour:</w:t>
+      </w:r>
+    </w:p>
+    <w:p>
+      <w:pPr>
+        <w:pStyle w:val="ListParagraph"/>
+        <w:spacing w:before="240" w:after="240"/>
+        <w:ind w:leftChars="0" w:left="1800" w:firstLineChars="0" w:firstLine="0"/>
+        <w:rPr>
+          <w:b/>
+          <w:bCs/>
+          <w:sz w:val="28"/>
+          <w:szCs w:val="28"/>
+        </w:rPr>
+      </w:pPr>
+    </w:p>
+    <w:p>
+      <w:pPr>
+        <w:pStyle w:val="ListParagraph"/>
+        <w:spacing w:before="240" w:after="240"/>
+        <w:ind w:leftChars="0" w:left="1800" w:firstLineChars="0" w:firstLine="0"/>
+        <w:rPr>
           <w:sz w:val="28"/>
           <w:szCs w:val="28"/>
           <w:lang w:bidi="ar-EG"/>
@@ -6911,11 +6983,36 @@
       </w:pPr>
       <w:r>
         <w:rPr>
+          <w:b/>
+          <w:bCs/>
+          <w:sz w:val="28"/>
+          <w:szCs w:val="28"/>
+        </w:rPr>
+        <w:t>REQ-01-Add_Tour:</w:t>
+      </w:r>
+      <w:r>
+        <w:rPr>
           <w:sz w:val="28"/>
           <w:szCs w:val="28"/>
           <w:lang w:bidi="ar-EG"/>
         </w:rPr>
-        <w:t>Add Tour:</w:t>
+        <w:t xml:space="preserve"> add tour page should contain two text boxes (Tour name, Cost) and one check box (Country name) and a button (add image) that allows the admin to add images to the trip</w:t>
+      </w:r>
+      <w:r>
+        <w:rPr>
+          <w:sz w:val="28"/>
+          <w:szCs w:val="28"/>
+          <w:lang w:bidi="ar-EG"/>
+        </w:rPr>
+        <w:t xml:space="preserve"> and a button (add trip)</w:t>
+      </w:r>
+      <w:r>
+        <w:rPr>
+          <w:sz w:val="28"/>
+          <w:szCs w:val="28"/>
+          <w:lang w:bidi="ar-EG"/>
+        </w:rPr>
+        <w:t>.</w:t>
       </w:r>
     </w:p>
     <w:p>
@@ -6929,22 +7026,26 @@
           <w:lang w:bidi="ar-EG"/>
         </w:rPr>
       </w:pPr>
-      <w:r>
-        <w:rPr>
-          <w:b/>
-          <w:bCs/>
-          <w:sz w:val="28"/>
-          <w:szCs w:val="28"/>
-        </w:rPr>
-        <w:t>REQ-01-Add_Tour:</w:t>
-      </w:r>
-      <w:r>
+    </w:p>
+    <w:p>
+      <w:pPr>
+        <w:pStyle w:val="ListParagraph"/>
+        <w:spacing w:before="240" w:after="240"/>
+        <w:ind w:leftChars="0" w:left="1800" w:firstLineChars="0" w:firstLine="0"/>
         <w:rPr>
           <w:sz w:val="28"/>
           <w:szCs w:val="28"/>
           <w:lang w:bidi="ar-EG"/>
         </w:rPr>
-        <w:t xml:space="preserve"> add tour page should contain two text boxes (Tour name, Cost) and one check box (Country name) and a button (add image) that allows the admin to add images to the trip</w:t>
+      </w:pPr>
+      <w:r>
+        <w:rPr>
+          <w:b/>
+          <w:bCs/>
+          <w:sz w:val="28"/>
+          <w:szCs w:val="28"/>
+        </w:rPr>
+        <w:t>REQ-02-Add_Tour:</w:t>
       </w:r>
       <w:r>
         <w:rPr>
@@ -6952,7 +7053,7 @@
           <w:szCs w:val="28"/>
           <w:lang w:bidi="ar-EG"/>
         </w:rPr>
-        <w:t xml:space="preserve"> and a button (add trip)</w:t>
+        <w:t xml:space="preserve"> </w:t>
       </w:r>
       <w:r>
         <w:rPr>
@@ -6960,7 +7061,7 @@
           <w:szCs w:val="28"/>
           <w:lang w:bidi="ar-EG"/>
         </w:rPr>
-        <w:t>.</w:t>
+        <w:t>the tour name field can only accept English characters and does not accept any special characters or numbers.</w:t>
       </w:r>
     </w:p>
     <w:p>
@@ -6993,7 +7094,16 @@
           <w:sz w:val="28"/>
           <w:szCs w:val="28"/>
         </w:rPr>
-        <w:t>REQ-02-Add_Tour:</w:t>
+        <w:t>REQ-03-Add_Tour:</w:t>
+      </w:r>
+      <w:r>
+        <w:rPr>
+          <w:b/>
+          <w:bCs/>
+          <w:sz w:val="28"/>
+          <w:szCs w:val="28"/>
+        </w:rPr>
+        <w:t xml:space="preserve"> </w:t>
       </w:r>
       <w:r>
         <w:rPr>
@@ -7001,7 +7111,42 @@
           <w:szCs w:val="28"/>
           <w:lang w:bidi="ar-EG"/>
         </w:rPr>
-        <w:t xml:space="preserve"> </w:t>
+        <w:t>cost field only accept numbers that at least is 1000.</w:t>
+      </w:r>
+    </w:p>
+    <w:p>
+      <w:pPr>
+        <w:pStyle w:val="ListParagraph"/>
+        <w:spacing w:before="240" w:after="240"/>
+        <w:ind w:leftChars="0" w:left="1800" w:firstLineChars="0" w:firstLine="0"/>
+        <w:rPr>
+          <w:b/>
+          <w:bCs/>
+          <w:sz w:val="28"/>
+          <w:szCs w:val="28"/>
+        </w:rPr>
+      </w:pPr>
+    </w:p>
+    <w:p>
+      <w:pPr>
+        <w:pStyle w:val="ListParagraph"/>
+        <w:spacing w:before="240" w:after="240"/>
+        <w:ind w:leftChars="0" w:left="1800" w:firstLineChars="0" w:firstLine="0"/>
+        <w:rPr>
+          <w:b/>
+          <w:bCs/>
+          <w:sz w:val="28"/>
+          <w:szCs w:val="28"/>
+        </w:rPr>
+      </w:pPr>
+      <w:r>
+        <w:rPr>
+          <w:b/>
+          <w:bCs/>
+          <w:sz w:val="28"/>
+          <w:szCs w:val="28"/>
+        </w:rPr>
+        <w:t xml:space="preserve">REQ-04-Add_Tour: </w:t>
       </w:r>
       <w:r>
         <w:rPr>
@@ -7009,7 +7154,7 @@
           <w:szCs w:val="28"/>
           <w:lang w:bidi="ar-EG"/>
         </w:rPr>
-        <w:t>the tour name field can only accept English characters and does not accept any special characters or numbers.</w:t>
+        <w:t>Country name is set to Egypt by default and the Admin should choose any country from the available list.</w:t>
       </w:r>
     </w:p>
     <w:p>
@@ -7018,11 +7163,42 @@
         <w:spacing w:before="240" w:after="240"/>
         <w:ind w:leftChars="0" w:left="1800" w:firstLineChars="0" w:firstLine="0"/>
         <w:rPr>
+          <w:b/>
+          <w:bCs/>
+          <w:sz w:val="28"/>
+          <w:szCs w:val="28"/>
+        </w:rPr>
+      </w:pPr>
+    </w:p>
+    <w:p>
+      <w:pPr>
+        <w:pStyle w:val="ListParagraph"/>
+        <w:spacing w:before="240" w:after="240"/>
+        <w:ind w:leftChars="0" w:left="1800" w:firstLineChars="0" w:firstLine="0"/>
+        <w:rPr>
+          <w:b/>
+          <w:bCs/>
+          <w:sz w:val="28"/>
+          <w:szCs w:val="28"/>
+        </w:rPr>
+      </w:pPr>
+      <w:r>
+        <w:rPr>
+          <w:b/>
+          <w:bCs/>
+          <w:sz w:val="28"/>
+          <w:szCs w:val="28"/>
+        </w:rPr>
+        <w:t xml:space="preserve">REQ-05-Add_Tour: </w:t>
+      </w:r>
+      <w:r>
+        <w:rPr>
           <w:sz w:val="28"/>
           <w:szCs w:val="28"/>
           <w:lang w:bidi="ar-EG"/>
         </w:rPr>
-      </w:pPr>
+        <w:t>when user press add image a window is opened so admin can add the images he wants to the trip.</w:t>
+      </w:r>
     </w:p>
     <w:p>
       <w:pPr>
@@ -7030,6 +7206,32 @@
         <w:spacing w:before="240" w:after="240"/>
         <w:ind w:leftChars="0" w:left="1800" w:firstLineChars="0" w:firstLine="0"/>
         <w:rPr>
+          <w:b/>
+          <w:bCs/>
+          <w:sz w:val="28"/>
+          <w:szCs w:val="28"/>
+        </w:rPr>
+      </w:pPr>
+    </w:p>
+    <w:p>
+      <w:pPr>
+        <w:pStyle w:val="ListParagraph"/>
+        <w:spacing w:before="240" w:after="240"/>
+        <w:ind w:leftChars="0" w:left="1800" w:firstLineChars="0" w:firstLine="0"/>
+        <w:rPr>
+          <w:b/>
+          <w:bCs/>
+          <w:sz w:val="28"/>
+          <w:szCs w:val="28"/>
+        </w:rPr>
+      </w:pPr>
+    </w:p>
+    <w:p>
+      <w:pPr>
+        <w:pStyle w:val="ListParagraph"/>
+        <w:spacing w:before="240" w:after="240"/>
+        <w:ind w:leftChars="0" w:left="1800" w:firstLineChars="0" w:firstLine="0"/>
+        <w:rPr>
           <w:sz w:val="28"/>
           <w:szCs w:val="28"/>
           <w:lang w:bidi="ar-EG"/>
@@ -7042,16 +7244,25 @@
           <w:sz w:val="28"/>
           <w:szCs w:val="28"/>
         </w:rPr>
-        <w:t>REQ-03-Add_Tour:</w:t>
-      </w:r>
-      <w:r>
-        <w:rPr>
-          <w:b/>
-          <w:bCs/>
-          <w:sz w:val="28"/>
-          <w:szCs w:val="28"/>
-        </w:rPr>
-        <w:t xml:space="preserve"> </w:t>
+        <w:t>REQ-0</w:t>
+      </w:r>
+      <w:r>
+        <w:rPr>
+          <w:b/>
+          <w:bCs/>
+          <w:sz w:val="28"/>
+          <w:szCs w:val="28"/>
+        </w:rPr>
+        <w:t>6</w:t>
+      </w:r>
+      <w:r>
+        <w:rPr>
+          <w:b/>
+          <w:bCs/>
+          <w:sz w:val="28"/>
+          <w:szCs w:val="28"/>
+        </w:rPr>
+        <w:t xml:space="preserve">-Add_Tour: </w:t>
       </w:r>
       <w:r>
         <w:rPr>
@@ -7059,7 +7270,7 @@
           <w:szCs w:val="28"/>
           <w:lang w:bidi="ar-EG"/>
         </w:rPr>
-        <w:t>cost field only accept numbers that at least is 1000.</w:t>
+        <w:t>all the fields are required to successfully add a new tour.</w:t>
       </w:r>
     </w:p>
     <w:p>
@@ -7081,329 +7292,93 @@
         <w:spacing w:before="240" w:after="240"/>
         <w:ind w:leftChars="0" w:left="1800" w:firstLineChars="0" w:firstLine="0"/>
         <w:rPr>
-          <w:b/>
-          <w:bCs/>
-          <w:sz w:val="28"/>
-          <w:szCs w:val="28"/>
-        </w:rPr>
-      </w:pPr>
-      <w:r>
-        <w:rPr>
-          <w:b/>
-          <w:bCs/>
-          <w:sz w:val="28"/>
-          <w:szCs w:val="28"/>
-        </w:rPr>
-        <w:lastRenderedPageBreak/>
-        <w:t xml:space="preserve">REQ-04-Add_Tour: </w:t>
-      </w:r>
-      <w:r>
-        <w:rPr>
           <w:sz w:val="28"/>
           <w:szCs w:val="28"/>
           <w:lang w:bidi="ar-EG"/>
         </w:rPr>
-        <w:t>Country name is set to Egypt by default and the Admin should choose any country from the available list.</w:t>
-      </w:r>
-    </w:p>
-    <w:p>
-      <w:pPr>
-        <w:pStyle w:val="ListParagraph"/>
-        <w:spacing w:before="240" w:after="240"/>
-        <w:ind w:leftChars="0" w:left="1800" w:firstLineChars="0" w:firstLine="0"/>
-        <w:rPr>
-          <w:b/>
-          <w:bCs/>
-          <w:sz w:val="28"/>
-          <w:szCs w:val="28"/>
-        </w:rPr>
-      </w:pPr>
-    </w:p>
-    <w:p>
-      <w:pPr>
-        <w:pStyle w:val="ListParagraph"/>
-        <w:spacing w:before="240" w:after="240"/>
-        <w:ind w:leftChars="0" w:left="1800" w:firstLineChars="0" w:firstLine="0"/>
-        <w:rPr>
-          <w:b/>
-          <w:bCs/>
-          <w:sz w:val="28"/>
-          <w:szCs w:val="28"/>
-        </w:rPr>
-      </w:pPr>
-      <w:r>
-        <w:rPr>
-          <w:b/>
-          <w:bCs/>
-          <w:sz w:val="28"/>
-          <w:szCs w:val="28"/>
-        </w:rPr>
-        <w:t>REQ-0</w:t>
-      </w:r>
-      <w:r>
-        <w:rPr>
-          <w:b/>
-          <w:bCs/>
-          <w:sz w:val="28"/>
-          <w:szCs w:val="28"/>
+      </w:pPr>
+      <w:r>
+        <w:rPr>
+          <w:b/>
+          <w:bCs/>
+          <w:sz w:val="28"/>
+          <w:szCs w:val="28"/>
+        </w:rPr>
+        <w:t>REQ-07</w:t>
+      </w:r>
+      <w:r>
+        <w:rPr>
+          <w:b/>
+          <w:bCs/>
+          <w:sz w:val="28"/>
+          <w:szCs w:val="28"/>
+        </w:rPr>
+        <w:t xml:space="preserve">-Add_Tour: </w:t>
+      </w:r>
+      <w:r>
+        <w:rPr>
+          <w:sz w:val="28"/>
+          <w:szCs w:val="28"/>
+          <w:lang w:bidi="ar-EG"/>
+        </w:rPr>
+        <w:t xml:space="preserve">When admin press add </w:t>
+      </w:r>
+      <w:r>
+        <w:rPr>
+          <w:sz w:val="28"/>
+          <w:szCs w:val="28"/>
+          <w:lang w:bidi="ar-EG"/>
+        </w:rPr>
+        <w:t>trip</w:t>
+      </w:r>
+      <w:r>
+        <w:rPr>
+          <w:sz w:val="28"/>
+          <w:szCs w:val="28"/>
+          <w:lang w:bidi="ar-EG"/>
+        </w:rPr>
+        <w:t xml:space="preserve"> button and the data in fields apply with requirements (REQ-02-Add_Tour, REQ-03-Add_Tour,</w:t>
+      </w:r>
+      <w:r>
+        <w:rPr>
+          <w:sz w:val="28"/>
+          <w:szCs w:val="28"/>
+          <w:lang w:bidi="ar-EG"/>
+        </w:rPr>
+        <w:t xml:space="preserve"> REQ-04-Add_Tour,</w:t>
+      </w:r>
+      <w:r>
+        <w:rPr>
+          <w:sz w:val="28"/>
+          <w:szCs w:val="28"/>
+          <w:lang w:bidi="ar-EG"/>
+        </w:rPr>
+        <w:t xml:space="preserve"> and REQ-0</w:t>
+      </w:r>
+      <w:r>
+        <w:rPr>
+          <w:sz w:val="28"/>
+          <w:szCs w:val="28"/>
+          <w:lang w:bidi="ar-EG"/>
         </w:rPr>
         <w:t>5</w:t>
       </w:r>
       <w:r>
         <w:rPr>
-          <w:b/>
-          <w:bCs/>
-          <w:sz w:val="28"/>
-          <w:szCs w:val="28"/>
-        </w:rPr>
-        <w:t xml:space="preserve">-Add_Tour: </w:t>
-      </w:r>
-      <w:r>
-        <w:rPr>
           <w:sz w:val="28"/>
           <w:szCs w:val="28"/>
           <w:lang w:bidi="ar-EG"/>
         </w:rPr>
-        <w:t>when user press add image a window is opened so admin can add the images he wants to the trip.</w:t>
-      </w:r>
-    </w:p>
-    <w:p>
-      <w:pPr>
-        <w:pStyle w:val="ListParagraph"/>
-        <w:spacing w:before="240" w:after="240"/>
-        <w:ind w:leftChars="0" w:left="1800" w:firstLineChars="0" w:firstLine="0"/>
-        <w:rPr>
-          <w:b/>
-          <w:bCs/>
-          <w:sz w:val="28"/>
-          <w:szCs w:val="28"/>
-        </w:rPr>
-      </w:pPr>
-    </w:p>
-    <w:p>
-      <w:pPr>
-        <w:pStyle w:val="ListParagraph"/>
-        <w:spacing w:before="240" w:after="240"/>
-        <w:ind w:leftChars="0" w:left="1800" w:firstLineChars="0" w:firstLine="0"/>
-        <w:rPr>
-          <w:b/>
-          <w:bCs/>
-          <w:sz w:val="28"/>
-          <w:szCs w:val="28"/>
-        </w:rPr>
-      </w:pPr>
-    </w:p>
-    <w:p>
-      <w:pPr>
-        <w:pStyle w:val="ListParagraph"/>
-        <w:spacing w:before="240" w:after="240"/>
-        <w:ind w:leftChars="0" w:left="1800" w:firstLineChars="0" w:firstLine="0"/>
+        <w:t>-Add_Tour)</w:t>
+      </w:r>
+      <w:r>
         <w:rPr>
           <w:sz w:val="28"/>
           <w:szCs w:val="28"/>
           <w:lang w:bidi="ar-EG"/>
         </w:rPr>
-      </w:pPr>
-      <w:r>
-        <w:rPr>
-          <w:b/>
-          <w:bCs/>
-          <w:sz w:val="28"/>
-          <w:szCs w:val="28"/>
-        </w:rPr>
-        <w:t>REQ-0</w:t>
-      </w:r>
-      <w:r>
-        <w:rPr>
-          <w:b/>
-          <w:bCs/>
-          <w:sz w:val="28"/>
-          <w:szCs w:val="28"/>
-        </w:rPr>
-        <w:t>6</w:t>
-      </w:r>
-      <w:r>
-        <w:rPr>
-          <w:b/>
-          <w:bCs/>
-          <w:sz w:val="28"/>
-          <w:szCs w:val="28"/>
-        </w:rPr>
-        <w:t xml:space="preserve">-Add_Tour: </w:t>
-      </w:r>
-      <w:r>
-        <w:rPr>
-          <w:sz w:val="28"/>
-          <w:szCs w:val="28"/>
-          <w:lang w:bidi="ar-EG"/>
-        </w:rPr>
-        <w:t>all the fields are required to successfully add a new tour.</w:t>
-      </w:r>
-    </w:p>
-    <w:p>
-      <w:pPr>
-        <w:pStyle w:val="ListParagraph"/>
-        <w:spacing w:before="240" w:after="240"/>
-        <w:ind w:leftChars="0" w:left="1800" w:firstLineChars="0" w:firstLine="0"/>
-        <w:rPr>
-          <w:b/>
-          <w:bCs/>
-          <w:sz w:val="28"/>
-          <w:szCs w:val="28"/>
-        </w:rPr>
-      </w:pPr>
-    </w:p>
-    <w:p>
-      <w:pPr>
-        <w:pStyle w:val="ListParagraph"/>
-        <w:spacing w:before="240" w:after="240"/>
-        <w:ind w:leftChars="0" w:left="1800" w:firstLineChars="0" w:firstLine="0"/>
-        <w:rPr>
-          <w:sz w:val="28"/>
-          <w:szCs w:val="28"/>
-          <w:lang w:bidi="ar-EG"/>
-        </w:rPr>
-      </w:pPr>
-      <w:r>
-        <w:rPr>
-          <w:b/>
-          <w:bCs/>
-          <w:sz w:val="28"/>
-          <w:szCs w:val="28"/>
-        </w:rPr>
-        <w:t>REQ-07</w:t>
-      </w:r>
-      <w:r>
-        <w:rPr>
-          <w:b/>
-          <w:bCs/>
-          <w:sz w:val="28"/>
-          <w:szCs w:val="28"/>
-        </w:rPr>
-        <w:t xml:space="preserve">-Add_Tour: </w:t>
-      </w:r>
-      <w:r>
-        <w:rPr>
-          <w:sz w:val="28"/>
-          <w:szCs w:val="28"/>
-          <w:lang w:bidi="ar-EG"/>
-        </w:rPr>
-        <w:t xml:space="preserve">When admin press add </w:t>
-      </w:r>
-      <w:r>
-        <w:rPr>
-          <w:sz w:val="28"/>
-          <w:szCs w:val="28"/>
-          <w:lang w:bidi="ar-EG"/>
-        </w:rPr>
-        <w:t>trip</w:t>
-      </w:r>
-      <w:r>
-        <w:rPr>
-          <w:sz w:val="28"/>
-          <w:szCs w:val="28"/>
-          <w:lang w:bidi="ar-EG"/>
-        </w:rPr>
-        <w:t xml:space="preserve"> button and the data in fields apply with requirements (REQ-02-Add_Tour, REQ-03</w:t>
-      </w:r>
-      <w:r>
-        <w:rPr>
-          <w:sz w:val="28"/>
-          <w:szCs w:val="28"/>
-          <w:lang w:bidi="ar-EG"/>
-        </w:rPr>
-        <w:t>-Add_Tour</w:t>
-      </w:r>
-      <w:r>
-        <w:rPr>
-          <w:sz w:val="28"/>
-          <w:szCs w:val="28"/>
-          <w:lang w:bidi="ar-EG"/>
-        </w:rPr>
-        <w:t>,</w:t>
-      </w:r>
-      <w:r>
-        <w:rPr>
-          <w:sz w:val="28"/>
-          <w:szCs w:val="28"/>
-          <w:lang w:bidi="ar-EG"/>
-        </w:rPr>
-        <w:t xml:space="preserve"> </w:t>
-      </w:r>
-      <w:r>
-        <w:rPr>
-          <w:sz w:val="28"/>
-          <w:szCs w:val="28"/>
-          <w:lang w:bidi="ar-EG"/>
-        </w:rPr>
-        <w:t>REQ-0</w:t>
-      </w:r>
-      <w:r>
-        <w:rPr>
-          <w:sz w:val="28"/>
-          <w:szCs w:val="28"/>
-          <w:lang w:bidi="ar-EG"/>
-        </w:rPr>
-        <w:t>4</w:t>
-      </w:r>
-      <w:r>
-        <w:rPr>
-          <w:sz w:val="28"/>
-          <w:szCs w:val="28"/>
-          <w:lang w:bidi="ar-EG"/>
-        </w:rPr>
-        <w:t>-Add_Tour</w:t>
-      </w:r>
-      <w:r>
-        <w:rPr>
-          <w:sz w:val="28"/>
-          <w:szCs w:val="28"/>
-          <w:lang w:bidi="ar-EG"/>
-        </w:rPr>
-        <w:t>,</w:t>
-      </w:r>
-      <w:r>
-        <w:rPr>
-          <w:sz w:val="28"/>
-          <w:szCs w:val="28"/>
-          <w:lang w:bidi="ar-EG"/>
-        </w:rPr>
-        <w:t xml:space="preserve"> and REQ-0</w:t>
-      </w:r>
-      <w:r>
-        <w:rPr>
-          <w:sz w:val="28"/>
-          <w:szCs w:val="28"/>
-          <w:lang w:bidi="ar-EG"/>
-        </w:rPr>
-        <w:t>5</w:t>
-      </w:r>
-      <w:r>
-        <w:rPr>
-          <w:sz w:val="28"/>
-          <w:szCs w:val="28"/>
-          <w:lang w:bidi="ar-EG"/>
-        </w:rPr>
-        <w:t>-Add_Tour</w:t>
-      </w:r>
-      <w:r>
-        <w:rPr>
-          <w:sz w:val="28"/>
-          <w:szCs w:val="28"/>
-          <w:lang w:bidi="ar-EG"/>
-        </w:rPr>
-        <w:t>)</w:t>
-      </w:r>
-      <w:r>
-        <w:rPr>
-          <w:sz w:val="28"/>
-          <w:szCs w:val="28"/>
-          <w:lang w:bidi="ar-EG"/>
-        </w:rPr>
         <w:t xml:space="preserve"> then the data is stored in the database and then be available for users to book it.</w:t>
       </w:r>
-      <w:bookmarkStart w:id="39" w:name="_GoBack"/>
-      <w:bookmarkEnd w:id="39"/>
     </w:p>
     <w:p>
       <w:pPr>
@@ -7502,10 +7477,10 @@
           <w:color w:val="901B20"/>
         </w:rPr>
       </w:pPr>
-      <w:bookmarkStart w:id="40" w:name="_heading=h.btvkqkkjcdte" w:colFirst="0" w:colLast="0"/>
-      <w:bookmarkStart w:id="41" w:name="_heading=h.2jxsxqh" w:colFirst="0" w:colLast="0"/>
-      <w:bookmarkEnd w:id="40"/>
-      <w:bookmarkEnd w:id="41"/>
+      <w:bookmarkStart w:id="48" w:name="_heading=h.btvkqkkjcdte" w:colFirst="0" w:colLast="0"/>
+      <w:bookmarkStart w:id="49" w:name="_heading=h.2jxsxqh" w:colFirst="0" w:colLast="0"/>
+      <w:bookmarkEnd w:id="48"/>
+      <w:bookmarkEnd w:id="49"/>
       <w:r>
         <w:rPr>
           <w:color w:val="901B20"/>
@@ -7523,8 +7498,8 @@
           <w:szCs w:val="34"/>
         </w:rPr>
       </w:pPr>
-      <w:bookmarkStart w:id="42" w:name="_heading=h.mwp4ca5sjhf5" w:colFirst="0" w:colLast="0"/>
-      <w:bookmarkEnd w:id="42"/>
+      <w:bookmarkStart w:id="50" w:name="_heading=h.mwp4ca5sjhf5" w:colFirst="0" w:colLast="0"/>
+      <w:bookmarkEnd w:id="50"/>
       <w:r>
         <w:rPr>
           <w:sz w:val="34"/>
@@ -7566,7 +7541,7 @@
                     <pic:cNvPicPr preferRelativeResize="0"/>
                   </pic:nvPicPr>
                   <pic:blipFill>
-                    <a:blip r:embed="rId17"/>
+                    <a:blip r:embed="rId22"/>
                     <a:srcRect/>
                     <a:stretch>
                       <a:fillRect/>
@@ -7594,8 +7569,8 @@
         <w:ind w:left="0" w:hanging="2"/>
         <w:jc w:val="center"/>
       </w:pPr>
-      <w:bookmarkStart w:id="43" w:name="_heading=h.z337ya" w:colFirst="0" w:colLast="0"/>
-      <w:bookmarkEnd w:id="43"/>
+      <w:bookmarkStart w:id="51" w:name="_heading=h.z337ya" w:colFirst="0" w:colLast="0"/>
+      <w:bookmarkEnd w:id="51"/>
       <w:r>
         <w:rPr>
           <w:noProof/>
@@ -7615,7 +7590,7 @@
                     <pic:cNvPicPr preferRelativeResize="0"/>
                   </pic:nvPicPr>
                   <pic:blipFill>
-                    <a:blip r:embed="rId18"/>
+                    <a:blip r:embed="rId23"/>
                     <a:srcRect/>
                     <a:stretch>
                       <a:fillRect/>
@@ -7643,8 +7618,8 @@
         <w:ind w:left="0" w:hanging="2"/>
         <w:jc w:val="center"/>
       </w:pPr>
-      <w:bookmarkStart w:id="44" w:name="_heading=h.fnfysi3bpnbg" w:colFirst="0" w:colLast="0"/>
-      <w:bookmarkEnd w:id="44"/>
+      <w:bookmarkStart w:id="52" w:name="_heading=h.fnfysi3bpnbg" w:colFirst="0" w:colLast="0"/>
+      <w:bookmarkEnd w:id="52"/>
       <w:r>
         <w:t>.</w:t>
       </w:r>
@@ -7666,7 +7641,7 @@
                     <pic:cNvPicPr preferRelativeResize="0"/>
                   </pic:nvPicPr>
                   <pic:blipFill>
-                    <a:blip r:embed="rId19"/>
+                    <a:blip r:embed="rId24"/>
                     <a:srcRect/>
                     <a:stretch>
                       <a:fillRect/>
@@ -7693,8 +7668,8 @@
       <w:pPr>
         <w:ind w:left="0" w:hanging="2"/>
       </w:pPr>
-      <w:bookmarkStart w:id="45" w:name="_heading=h.y7em8kdrent8" w:colFirst="0" w:colLast="0"/>
-      <w:bookmarkEnd w:id="45"/>
+      <w:bookmarkStart w:id="53" w:name="_heading=h.y7em8kdrent8" w:colFirst="0" w:colLast="0"/>
+      <w:bookmarkEnd w:id="53"/>
     </w:p>
     <w:p>
       <w:pPr>
@@ -7705,8 +7680,8 @@
           <w:szCs w:val="34"/>
         </w:rPr>
       </w:pPr>
-      <w:bookmarkStart w:id="46" w:name="_heading=h.4au5pmj4lhkc" w:colFirst="0" w:colLast="0"/>
-      <w:bookmarkEnd w:id="46"/>
+      <w:bookmarkStart w:id="54" w:name="_heading=h.4au5pmj4lhkc" w:colFirst="0" w:colLast="0"/>
+      <w:bookmarkEnd w:id="54"/>
     </w:p>
     <w:p>
       <w:pPr>
@@ -7717,8 +7692,8 @@
           <w:szCs w:val="34"/>
         </w:rPr>
       </w:pPr>
-      <w:bookmarkStart w:id="47" w:name="_heading=h.fxsn5oaqnip1" w:colFirst="0" w:colLast="0"/>
-      <w:bookmarkEnd w:id="47"/>
+      <w:bookmarkStart w:id="55" w:name="_heading=h.fxsn5oaqnip1" w:colFirst="0" w:colLast="0"/>
+      <w:bookmarkEnd w:id="55"/>
       <w:r>
         <w:rPr>
           <w:sz w:val="34"/>
@@ -7852,8 +7827,8 @@
           <w:szCs w:val="34"/>
         </w:rPr>
       </w:pPr>
-      <w:bookmarkStart w:id="48" w:name="_heading=h.neb7ddunpej" w:colFirst="0" w:colLast="0"/>
-      <w:bookmarkEnd w:id="48"/>
+      <w:bookmarkStart w:id="56" w:name="_heading=h.neb7ddunpej" w:colFirst="0" w:colLast="0"/>
+      <w:bookmarkEnd w:id="56"/>
       <w:r>
         <w:rPr>
           <w:sz w:val="34"/>
@@ -7923,8 +7898,8 @@
           <w:color w:val="901B20"/>
         </w:rPr>
       </w:pPr>
-      <w:bookmarkStart w:id="49" w:name="_heading=h.3j2qqm3" w:colFirst="0" w:colLast="0"/>
-      <w:bookmarkEnd w:id="49"/>
+      <w:bookmarkStart w:id="57" w:name="_heading=h.3j2qqm3" w:colFirst="0" w:colLast="0"/>
+      <w:bookmarkEnd w:id="57"/>
       <w:r>
         <w:rPr>
           <w:color w:val="901B20"/>
@@ -7945,8 +7920,8 @@
           <w:szCs w:val="34"/>
         </w:rPr>
       </w:pPr>
-      <w:bookmarkStart w:id="50" w:name="_heading=h.7y73ceq3xjc2" w:colFirst="0" w:colLast="0"/>
-      <w:bookmarkEnd w:id="50"/>
+      <w:bookmarkStart w:id="58" w:name="_heading=h.7y73ceq3xjc2" w:colFirst="0" w:colLast="0"/>
+      <w:bookmarkEnd w:id="58"/>
       <w:r>
         <w:rPr>
           <w:sz w:val="34"/>
@@ -7968,21 +7943,7 @@
         <w:rPr>
           <w:rFonts w:ascii="Times New Roman" w:eastAsia="Times New Roman" w:hAnsi="Times New Roman" w:cs="Times New Roman"/>
         </w:rPr>
-        <w:t xml:space="preserve">The user </w:t>
-      </w:r>
-      <w:proofErr w:type="gramStart"/>
-      <w:r>
-        <w:rPr>
-          <w:rFonts w:ascii="Times New Roman" w:eastAsia="Times New Roman" w:hAnsi="Times New Roman" w:cs="Times New Roman"/>
-        </w:rPr>
-        <w:t>should  be</w:t>
-      </w:r>
-      <w:proofErr w:type="gramEnd"/>
-      <w:r>
-        <w:rPr>
-          <w:rFonts w:ascii="Times New Roman" w:eastAsia="Times New Roman" w:hAnsi="Times New Roman" w:cs="Times New Roman"/>
-        </w:rPr>
-        <w:t xml:space="preserve"> able to login to the system using high speed internet. Most of the requests sent to the application should be answered in less than 20 seconds.</w:t>
+        <w:t>The user should  be able to login to the system using high speed internet. Most of the requests sent to the application should be answered in less than 20 seconds.</w:t>
       </w:r>
     </w:p>
     <w:p>
@@ -7998,8 +7959,8 @@
           <w:szCs w:val="34"/>
         </w:rPr>
       </w:pPr>
-      <w:bookmarkStart w:id="51" w:name="_heading=h.56zqu7furf2t" w:colFirst="0" w:colLast="0"/>
-      <w:bookmarkEnd w:id="51"/>
+      <w:bookmarkStart w:id="59" w:name="_heading=h.56zqu7furf2t" w:colFirst="0" w:colLast="0"/>
+      <w:bookmarkEnd w:id="59"/>
       <w:r>
         <w:rPr>
           <w:sz w:val="34"/>
@@ -8026,8 +7987,8 @@
           <w:szCs w:val="22"/>
         </w:rPr>
       </w:pPr>
-      <w:bookmarkStart w:id="52" w:name="_heading=h.4i7ojhp" w:colFirst="0" w:colLast="0"/>
-      <w:bookmarkEnd w:id="52"/>
+      <w:bookmarkStart w:id="60" w:name="_heading=h.4i7ojhp" w:colFirst="0" w:colLast="0"/>
+      <w:bookmarkEnd w:id="60"/>
       <w:r>
         <w:rPr>
           <w:rFonts w:ascii="Arial" w:eastAsia="Arial" w:hAnsi="Arial" w:cs="Arial"/>
@@ -8050,8 +8011,8 @@
           <w:szCs w:val="34"/>
         </w:rPr>
       </w:pPr>
-      <w:bookmarkStart w:id="53" w:name="_heading=h.j25u5drdw7uo" w:colFirst="0" w:colLast="0"/>
-      <w:bookmarkEnd w:id="53"/>
+      <w:bookmarkStart w:id="61" w:name="_heading=h.j25u5drdw7uo" w:colFirst="0" w:colLast="0"/>
+      <w:bookmarkEnd w:id="61"/>
       <w:r>
         <w:rPr>
           <w:sz w:val="34"/>
@@ -8077,8 +8038,8 @@
           <w:szCs w:val="22"/>
         </w:rPr>
       </w:pPr>
-      <w:bookmarkStart w:id="54" w:name="_heading=h.2xcytpi" w:colFirst="0" w:colLast="0"/>
-      <w:bookmarkEnd w:id="54"/>
+      <w:bookmarkStart w:id="62" w:name="_heading=h.2xcytpi" w:colFirst="0" w:colLast="0"/>
+      <w:bookmarkEnd w:id="62"/>
       <w:r>
         <w:rPr>
           <w:rFonts w:ascii="Arial" w:eastAsia="Arial" w:hAnsi="Arial" w:cs="Arial"/>
@@ -8105,8 +8066,8 @@
           <w:szCs w:val="22"/>
         </w:rPr>
       </w:pPr>
-      <w:bookmarkStart w:id="55" w:name="_heading=h.r0bcfgekkmic" w:colFirst="0" w:colLast="0"/>
-      <w:bookmarkEnd w:id="55"/>
+      <w:bookmarkStart w:id="63" w:name="_heading=h.r0bcfgekkmic" w:colFirst="0" w:colLast="0"/>
+      <w:bookmarkEnd w:id="63"/>
     </w:p>
     <w:p>
       <w:pPr>
@@ -8125,8 +8086,8 @@
           <w:szCs w:val="22"/>
         </w:rPr>
       </w:pPr>
-      <w:bookmarkStart w:id="56" w:name="_heading=h.9gs6ntm3q31f" w:colFirst="0" w:colLast="0"/>
-      <w:bookmarkEnd w:id="56"/>
+      <w:bookmarkStart w:id="64" w:name="_heading=h.9gs6ntm3q31f" w:colFirst="0" w:colLast="0"/>
+      <w:bookmarkEnd w:id="64"/>
     </w:p>
     <w:p>
       <w:pPr>
@@ -8145,8 +8106,8 @@
           <w:szCs w:val="22"/>
         </w:rPr>
       </w:pPr>
-      <w:bookmarkStart w:id="57" w:name="_heading=h.s20lf9wz849j" w:colFirst="0" w:colLast="0"/>
-      <w:bookmarkEnd w:id="57"/>
+      <w:bookmarkStart w:id="65" w:name="_heading=h.s20lf9wz849j" w:colFirst="0" w:colLast="0"/>
+      <w:bookmarkEnd w:id="65"/>
     </w:p>
     <w:p>
       <w:pPr>
@@ -8165,8 +8126,8 @@
           <w:szCs w:val="22"/>
         </w:rPr>
       </w:pPr>
-      <w:bookmarkStart w:id="58" w:name="_heading=h.13ltlvt8o7hz" w:colFirst="0" w:colLast="0"/>
-      <w:bookmarkEnd w:id="58"/>
+      <w:bookmarkStart w:id="66" w:name="_heading=h.13ltlvt8o7hz" w:colFirst="0" w:colLast="0"/>
+      <w:bookmarkEnd w:id="66"/>
     </w:p>
     <w:p>
       <w:pPr>
@@ -8185,8 +8146,8 @@
           <w:szCs w:val="22"/>
         </w:rPr>
       </w:pPr>
-      <w:bookmarkStart w:id="59" w:name="_heading=h.dx1udtog7u0o" w:colFirst="0" w:colLast="0"/>
-      <w:bookmarkEnd w:id="59"/>
+      <w:bookmarkStart w:id="67" w:name="_heading=h.dx1udtog7u0o" w:colFirst="0" w:colLast="0"/>
+      <w:bookmarkEnd w:id="67"/>
     </w:p>
     <w:p>
       <w:pPr>
@@ -8201,8 +8162,8 @@
           <w:szCs w:val="34"/>
         </w:rPr>
       </w:pPr>
-      <w:bookmarkStart w:id="60" w:name="_heading=h.nkb8becbynyj" w:colFirst="0" w:colLast="0"/>
-      <w:bookmarkEnd w:id="60"/>
+      <w:bookmarkStart w:id="68" w:name="_heading=h.nkb8becbynyj" w:colFirst="0" w:colLast="0"/>
+      <w:bookmarkEnd w:id="68"/>
       <w:r>
         <w:rPr>
           <w:sz w:val="34"/>
@@ -8309,8 +8270,8 @@
           <w:color w:val="901B20"/>
         </w:rPr>
       </w:pPr>
-      <w:bookmarkStart w:id="61" w:name="_heading=h.12l7m1xziul0" w:colFirst="0" w:colLast="0"/>
-      <w:bookmarkEnd w:id="61"/>
+      <w:bookmarkStart w:id="69" w:name="_heading=h.12l7m1xziul0" w:colFirst="0" w:colLast="0"/>
+      <w:bookmarkEnd w:id="69"/>
       <w:r>
         <w:rPr>
           <w:color w:val="901B20"/>
@@ -8336,8 +8297,8 @@
           <w:szCs w:val="22"/>
         </w:rPr>
       </w:pPr>
-      <w:bookmarkStart w:id="62" w:name="_heading=h.3whwml4" w:colFirst="0" w:colLast="0"/>
-      <w:bookmarkEnd w:id="62"/>
+      <w:bookmarkStart w:id="70" w:name="_heading=h.3whwml4" w:colFirst="0" w:colLast="0"/>
+      <w:bookmarkEnd w:id="70"/>
       <w:r>
         <w:rPr>
           <w:rFonts w:ascii="Arial" w:eastAsia="Arial" w:hAnsi="Arial" w:cs="Arial"/>
@@ -8404,8 +8365,8 @@
           <w:szCs w:val="22"/>
         </w:rPr>
       </w:pPr>
-      <w:bookmarkStart w:id="63" w:name="_heading=h.2bn6wsx" w:colFirst="0" w:colLast="0"/>
-      <w:bookmarkEnd w:id="63"/>
+      <w:bookmarkStart w:id="71" w:name="_heading=h.2bn6wsx" w:colFirst="0" w:colLast="0"/>
+      <w:bookmarkEnd w:id="71"/>
       <w:r>
         <w:rPr>
           <w:rFonts w:ascii="Arial" w:eastAsia="Arial" w:hAnsi="Arial" w:cs="Arial"/>
@@ -8472,8 +8433,8 @@
           <w:szCs w:val="22"/>
         </w:rPr>
       </w:pPr>
-      <w:bookmarkStart w:id="64" w:name="_heading=h.qsh70q" w:colFirst="0" w:colLast="0"/>
-      <w:bookmarkEnd w:id="64"/>
+      <w:bookmarkStart w:id="72" w:name="_heading=h.qsh70q" w:colFirst="0" w:colLast="0"/>
+      <w:bookmarkEnd w:id="72"/>
       <w:r>
         <w:rPr>
           <w:rFonts w:ascii="Arial" w:eastAsia="Arial" w:hAnsi="Arial" w:cs="Arial"/>
@@ -8541,8 +8502,8 @@
       </w:r>
     </w:p>
     <w:sectPr>
-      <w:headerReference w:type="default" r:id="rId20"/>
-      <w:footerReference w:type="default" r:id="rId21"/>
+      <w:headerReference w:type="default" r:id="rId25"/>
+      <w:footerReference w:type="default" r:id="rId26"/>
       <w:pgSz w:w="12240" w:h="15840"/>
       <w:pgMar w:top="1440" w:right="1162" w:bottom="1440" w:left="1440" w:header="720" w:footer="720" w:gutter="0"/>
       <w:cols w:space="720"/>
@@ -8551,8 +8512,232 @@
 </w:document>
 </file>
 
+<file path=word/comments.xml><?xml version="1.0" encoding="utf-8"?>
+<w:comments xmlns:wpc="http://schemas.microsoft.com/office/word/2010/wordprocessingCanvas" xmlns:cx="http://schemas.microsoft.com/office/drawing/2014/chartex" xmlns:cx1="http://schemas.microsoft.com/office/drawing/2015/9/8/chartex" xmlns:cx2="http://schemas.microsoft.com/office/drawing/2015/10/21/chartex" xmlns:cx3="http://schemas.microsoft.com/office/drawing/2016/5/9/chartex" xmlns:cx4="http://schemas.microsoft.com/office/drawing/2016/5/10/chartex" xmlns:cx5="http://schemas.microsoft.com/office/drawing/2016/5/11/chartex" xmlns:cx6="http://schemas.microsoft.com/office/drawing/2016/5/12/chartex" xmlns:cx7="http://schemas.microsoft.com/office/drawing/2016/5/13/chartex" xmlns:cx8="http://schemas.microsoft.com/office/drawing/2016/5/14/chartex" xmlns:mc="http://schemas.openxmlformats.org/markup-compatibility/2006" xmlns:aink="http://schemas.microsoft.com/office/drawing/2016/ink" xmlns:am3d="http://schemas.microsoft.com/office/drawing/2017/model3d" xmlns:o="urn:schemas-microsoft-com:office:office" xmlns:r="http://schemas.openxmlformats.org/officeDocument/2006/relationships" xmlns:m="http://schemas.openxmlformats.org/officeDocument/2006/math" xmlns:v="urn:schemas-microsoft-com:vml" xmlns:wp14="http://schemas.microsoft.com/office/word/2010/wordprocessingDrawing" xmlns:wp="http://schemas.openxmlformats.org/drawingml/2006/wordprocessingDrawing" xmlns:w10="urn:schemas-microsoft-com:office:word" xmlns:w="http://schemas.openxmlformats.org/wordprocessingml/2006/main" xmlns:w14="http://schemas.microsoft.com/office/word/2010/wordml" xmlns:w15="http://schemas.microsoft.com/office/word/2012/wordml" xmlns:w16cex="http://schemas.microsoft.com/office/word/2018/wordml/cex" xmlns:w16cid="http://schemas.microsoft.com/office/word/2016/wordml/cid" xmlns:w16="http://schemas.microsoft.com/office/word/2018/wordml" xmlns:w16sdtdh="http://schemas.microsoft.com/office/word/2020/wordml/sdtdatahash" xmlns:w16se="http://schemas.microsoft.com/office/word/2015/wordml/symex" xmlns:wpg="http://schemas.microsoft.com/office/word/2010/wordprocessingGroup" xmlns:wpi="http://schemas.microsoft.com/office/word/2010/wordprocessingInk" xmlns:wne="http://schemas.microsoft.com/office/word/2006/wordml" xmlns:wps="http://schemas.microsoft.com/office/word/2010/wordprocessingShape" mc:Ignorable="w14 w15 w16se w16cid w16 w16cex w16sdtdh wp14">
+  <w:comment w:id="39" w:author="Muhammad Ashry" w:date="2022-04-25T14:51:00Z" w:initials="MA">
+    <w:p>
+      <w:pPr>
+        <w:pStyle w:val="CommentText"/>
+        <w:ind w:left="0" w:hanging="2"/>
+      </w:pPr>
+      <w:r>
+        <w:rPr>
+          <w:rStyle w:val="CommentReference"/>
+        </w:rPr>
+        <w:annotationRef/>
+      </w:r>
+      <w:r>
+        <w:t>If the username and password are not found in database the message should be “Please create an account first and then login”</w:t>
+      </w:r>
+    </w:p>
+  </w:comment>
+  <w:comment w:id="40" w:author="Muhammad Ashry" w:date="2022-04-25T15:00:00Z" w:initials="MA">
+    <w:p>
+      <w:pPr>
+        <w:pStyle w:val="CommentText"/>
+        <w:ind w:left="0" w:hanging="2"/>
+      </w:pPr>
+      <w:r>
+        <w:rPr>
+          <w:rStyle w:val="CommentReference"/>
+        </w:rPr>
+        <w:annotationRef/>
+      </w:r>
+      <w:r>
+        <w:t xml:space="preserve">We need to add if the user didn’t enter any required field an appropriate message should appear </w:t>
+      </w:r>
+    </w:p>
+  </w:comment>
+  <w:comment w:id="41" w:author="Muhammad Ashry" w:date="2022-04-25T15:02:00Z" w:initials="MA">
+    <w:p>
+      <w:pPr>
+        <w:pStyle w:val="CommentText"/>
+        <w:ind w:left="0" w:hanging="2"/>
+      </w:pPr>
+      <w:r>
+        <w:rPr>
+          <w:rStyle w:val="CommentReference"/>
+        </w:rPr>
+        <w:annotationRef/>
+      </w:r>
+      <w:r>
+        <w:t>Tours or different destinations should appear</w:t>
+      </w:r>
+    </w:p>
+  </w:comment>
+  <w:comment w:id="42" w:author="Muhammad Ashry" w:date="2022-04-25T15:10:00Z" w:initials="MA">
+    <w:p>
+      <w:pPr>
+        <w:pStyle w:val="CommentText"/>
+        <w:ind w:left="0" w:hanging="2"/>
+      </w:pPr>
+      <w:r>
+        <w:rPr>
+          <w:rStyle w:val="CommentReference"/>
+        </w:rPr>
+        <w:annotationRef/>
+      </w:r>
+      <w:r>
+        <w:t>Check this</w:t>
+      </w:r>
+    </w:p>
+    <w:p>
+      <w:pPr>
+        <w:pStyle w:val="CommentText"/>
+        <w:ind w:left="0" w:hanging="2"/>
+      </w:pPr>
+    </w:p>
+  </w:comment>
+  <w:comment w:id="43" w:author="Muhammad Ashry" w:date="2022-04-25T15:11:00Z" w:initials="MA">
+    <w:p>
+      <w:pPr>
+        <w:pStyle w:val="CommentText"/>
+        <w:ind w:left="0" w:hanging="2"/>
+      </w:pPr>
+      <w:r>
+        <w:rPr>
+          <w:rStyle w:val="CommentReference"/>
+        </w:rPr>
+        <w:annotationRef/>
+      </w:r>
+      <w:r>
+        <w:t xml:space="preserve">It contains video </w:t>
+      </w:r>
+      <w:r>
+        <w:t>and about us and contact us buttons</w:t>
+      </w:r>
+    </w:p>
+  </w:comment>
+  <w:comment w:id="44" w:author="Muhammad Ashry" w:date="2022-04-25T15:12:00Z" w:initials="MA">
+    <w:p>
+      <w:pPr>
+        <w:pStyle w:val="CommentText"/>
+        <w:ind w:left="0" w:hanging="2"/>
+      </w:pPr>
+      <w:r>
+        <w:rPr>
+          <w:rStyle w:val="CommentReference"/>
+        </w:rPr>
+        <w:annotationRef/>
+      </w:r>
+      <w:r>
+        <w:t>Then the user should be redirected to another page contains only test “thanks for reservation” then redirected to the homepage after 3 seconds</w:t>
+      </w:r>
+    </w:p>
+    <w:p>
+      <w:pPr>
+        <w:pStyle w:val="CommentText"/>
+        <w:ind w:leftChars="0" w:left="0" w:firstLineChars="0" w:firstLine="0"/>
+      </w:pPr>
+    </w:p>
+  </w:comment>
+  <w:comment w:id="45" w:author="Muhammad Ashry" w:date="2022-04-25T14:54:00Z" w:initials="MA">
+    <w:p>
+      <w:pPr>
+        <w:pStyle w:val="CommentText"/>
+        <w:ind w:left="0" w:hanging="2"/>
+      </w:pPr>
+      <w:r>
+        <w:rPr>
+          <w:rStyle w:val="CommentReference"/>
+        </w:rPr>
+        <w:annotationRef/>
+      </w:r>
+      <w:r>
+        <w:t xml:space="preserve">It seems like we have 2 separated login pages. I recommend </w:t>
+      </w:r>
+      <w:r>
+        <w:t>making</w:t>
+      </w:r>
+      <w:r>
+        <w:t xml:space="preserve"> the login module for the user and admin in section not to separate them</w:t>
+      </w:r>
+      <w:r>
+        <w:t>. Or make another login  module in our wireframe for admin</w:t>
+      </w:r>
+    </w:p>
+  </w:comment>
+  <w:comment w:id="46" w:author="Muhammad Ashry" w:date="2022-04-25T15:30:00Z" w:initials="MA">
+    <w:p>
+      <w:pPr>
+        <w:pStyle w:val="CommentText"/>
+        <w:ind w:left="0" w:hanging="2"/>
+      </w:pPr>
+      <w:r>
+        <w:rPr>
+          <w:rStyle w:val="CommentReference"/>
+        </w:rPr>
+        <w:annotationRef/>
+      </w:r>
+      <w:r>
+        <w:t>Edited by ashry</w:t>
+      </w:r>
+    </w:p>
+  </w:comment>
+  <w:comment w:id="47" w:author="Muhammad Ashry" w:date="2022-04-25T15:32:00Z" w:initials="MA">
+    <w:p>
+      <w:pPr>
+        <w:pStyle w:val="CommentText"/>
+        <w:ind w:left="0" w:hanging="2"/>
+      </w:pPr>
+      <w:r>
+        <w:rPr>
+          <w:rStyle w:val="CommentReference"/>
+        </w:rPr>
+        <w:annotationRef/>
+      </w:r>
+      <w:r>
+        <w:t>We need to create this page in our wireframe</w:t>
+      </w:r>
+    </w:p>
+  </w:comment>
+</w:comments>
+</file>
+
+<file path=word/commentsExtended.xml><?xml version="1.0" encoding="utf-8"?>
+<w15:commentsEx xmlns:wpc="http://schemas.microsoft.com/office/word/2010/wordprocessingCanvas" xmlns:cx="http://schemas.microsoft.com/office/drawing/2014/chartex" xmlns:cx1="http://schemas.microsoft.com/office/drawing/2015/9/8/chartex" xmlns:cx2="http://schemas.microsoft.com/office/drawing/2015/10/21/chartex" xmlns:cx3="http://schemas.microsoft.com/office/drawing/2016/5/9/chartex" xmlns:cx4="http://schemas.microsoft.com/office/drawing/2016/5/10/chartex" xmlns:cx5="http://schemas.microsoft.com/office/drawing/2016/5/11/chartex" xmlns:cx6="http://schemas.microsoft.com/office/drawing/2016/5/12/chartex" xmlns:cx7="http://schemas.microsoft.com/office/drawing/2016/5/13/chartex" xmlns:cx8="http://schemas.microsoft.com/office/drawing/2016/5/14/chartex" xmlns:mc="http://schemas.openxmlformats.org/markup-compatibility/2006" xmlns:aink="http://schemas.microsoft.com/office/drawing/2016/ink" xmlns:am3d="http://schemas.microsoft.com/office/drawing/2017/model3d" xmlns:o="urn:schemas-microsoft-com:office:office" xmlns:r="http://schemas.openxmlformats.org/officeDocument/2006/relationships" xmlns:m="http://schemas.openxmlformats.org/officeDocument/2006/math" xmlns:v="urn:schemas-microsoft-com:vml" xmlns:wp14="http://schemas.microsoft.com/office/word/2010/wordprocessingDrawing" xmlns:wp="http://schemas.openxmlformats.org/drawingml/2006/wordprocessingDrawing" xmlns:w10="urn:schemas-microsoft-com:office:word" xmlns:w="http://schemas.openxmlformats.org/wordprocessingml/2006/main" xmlns:w14="http://schemas.microsoft.com/office/word/2010/wordml" xmlns:w15="http://schemas.microsoft.com/office/word/2012/wordml" xmlns:w16cex="http://schemas.microsoft.com/office/word/2018/wordml/cex" xmlns:w16cid="http://schemas.microsoft.com/office/word/2016/wordml/cid" xmlns:w16="http://schemas.microsoft.com/office/word/2018/wordml" xmlns:w16sdtdh="http://schemas.microsoft.com/office/word/2020/wordml/sdtdatahash" xmlns:w16se="http://schemas.microsoft.com/office/word/2015/wordml/symex" xmlns:wpg="http://schemas.microsoft.com/office/word/2010/wordprocessingGroup" xmlns:wpi="http://schemas.microsoft.com/office/word/2010/wordprocessingInk" xmlns:wne="http://schemas.microsoft.com/office/word/2006/wordml" xmlns:wps="http://schemas.microsoft.com/office/word/2010/wordprocessingShape" mc:Ignorable="w14 w15 w16se w16cid w16 w16cex w16sdtdh wp14">
+  <w15:commentEx w15:paraId="016217AD" w15:done="0"/>
+  <w15:commentEx w15:paraId="6D26FB12" w15:done="0"/>
+  <w15:commentEx w15:paraId="455046E0" w15:done="0"/>
+  <w15:commentEx w15:paraId="6634619E" w15:done="0"/>
+  <w15:commentEx w15:paraId="0BB4578A" w15:done="0"/>
+  <w15:commentEx w15:paraId="4790AC85" w15:done="0"/>
+  <w15:commentEx w15:paraId="530875A3" w15:done="0"/>
+  <w15:commentEx w15:paraId="74C698A5" w15:done="0"/>
+  <w15:commentEx w15:paraId="2C142F27" w15:done="0"/>
+</w15:commentsEx>
+</file>
+
+<file path=word/commentsExtensible.xml><?xml version="1.0" encoding="utf-8"?>
+<w16cex:commentsExtensible xmlns:wpc="http://schemas.microsoft.com/office/word/2010/wordprocessingCanvas" xmlns:cx="http://schemas.microsoft.com/office/drawing/2014/chartex" xmlns:cx1="http://schemas.microsoft.com/office/drawing/2015/9/8/chartex" xmlns:cx2="http://schemas.microsoft.com/office/drawing/2015/10/21/chartex" xmlns:cx3="http://schemas.microsoft.com/office/drawing/2016/5/9/chartex" xmlns:cx4="http://schemas.microsoft.com/office/drawing/2016/5/10/chartex" xmlns:cx5="http://schemas.microsoft.com/office/drawing/2016/5/11/chartex" xmlns:cx6="http://schemas.microsoft.com/office/drawing/2016/5/12/chartex" xmlns:cx7="http://schemas.microsoft.com/office/drawing/2016/5/13/chartex" xmlns:cx8="http://schemas.microsoft.com/office/drawing/2016/5/14/chartex" xmlns:mc="http://schemas.openxmlformats.org/markup-compatibility/2006" xmlns:aink="http://schemas.microsoft.com/office/drawing/2016/ink" xmlns:am3d="http://schemas.microsoft.com/office/drawing/2017/model3d" xmlns:o="urn:schemas-microsoft-com:office:office" xmlns:r="http://schemas.openxmlformats.org/officeDocument/2006/relationships" xmlns:m="http://schemas.openxmlformats.org/officeDocument/2006/math" xmlns:v="urn:schemas-microsoft-com:vml" xmlns:wp14="http://schemas.microsoft.com/office/word/2010/wordprocessingDrawing" xmlns:wp="http://schemas.openxmlformats.org/drawingml/2006/wordprocessingDrawing" xmlns:w10="urn:schemas-microsoft-com:office:word" xmlns:w="http://schemas.openxmlformats.org/wordprocessingml/2006/main" xmlns:w14="http://schemas.microsoft.com/office/word/2010/wordml" xmlns:w15="http://schemas.microsoft.com/office/word/2012/wordml" xmlns:w16cex="http://schemas.microsoft.com/office/word/2018/wordml/cex" xmlns:w16cid="http://schemas.microsoft.com/office/word/2016/wordml/cid" xmlns:w16="http://schemas.microsoft.com/office/word/2018/wordml" xmlns:w16sdtdh="http://schemas.microsoft.com/office/word/2020/wordml/sdtdatahash" xmlns:w16se="http://schemas.microsoft.com/office/word/2015/wordml/symex" xmlns:wpg="http://schemas.microsoft.com/office/word/2010/wordprocessingGroup" xmlns:wpi="http://schemas.microsoft.com/office/word/2010/wordprocessingInk" xmlns:wne="http://schemas.microsoft.com/office/word/2006/wordml" xmlns:wps="http://schemas.microsoft.com/office/word/2010/wordprocessingShape" mc:Ignorable="w14 w15 w16se w16cid w16 w16cex w16sdtdh wp14">
+  <w16cex:commentExtensible w16cex:durableId="261133D8" w16cex:dateUtc="2022-04-25T12:51:00Z"/>
+  <w16cex:commentExtensible w16cex:durableId="261135F2" w16cex:dateUtc="2022-04-25T13:00:00Z"/>
+  <w16cex:commentExtensible w16cex:durableId="26113681" w16cex:dateUtc="2022-04-25T13:02:00Z"/>
+  <w16cex:commentExtensible w16cex:durableId="26113856" w16cex:dateUtc="2022-04-25T13:10:00Z"/>
+  <w16cex:commentExtensible w16cex:durableId="26113897" w16cex:dateUtc="2022-04-25T13:11:00Z"/>
+  <w16cex:commentExtensible w16cex:durableId="261138CF" w16cex:dateUtc="2022-04-25T13:12:00Z"/>
+  <w16cex:commentExtensible w16cex:durableId="2611348B" w16cex:dateUtc="2022-04-25T12:54:00Z"/>
+  <w16cex:commentExtensible w16cex:durableId="26113CF9" w16cex:dateUtc="2022-04-25T13:30:00Z"/>
+  <w16cex:commentExtensible w16cex:durableId="26113D7C" w16cex:dateUtc="2022-04-25T13:32:00Z"/>
+</w16cex:commentsExtensible>
+</file>
+
+<file path=word/commentsIds.xml><?xml version="1.0" encoding="utf-8"?>
+<w16cid:commentsIds xmlns:wpc="http://schemas.microsoft.com/office/word/2010/wordprocessingCanvas" xmlns:cx="http://schemas.microsoft.com/office/drawing/2014/chartex" xmlns:cx1="http://schemas.microsoft.com/office/drawing/2015/9/8/chartex" xmlns:cx2="http://schemas.microsoft.com/office/drawing/2015/10/21/chartex" xmlns:cx3="http://schemas.microsoft.com/office/drawing/2016/5/9/chartex" xmlns:cx4="http://schemas.microsoft.com/office/drawing/2016/5/10/chartex" xmlns:cx5="http://schemas.microsoft.com/office/drawing/2016/5/11/chartex" xmlns:cx6="http://schemas.microsoft.com/office/drawing/2016/5/12/chartex" xmlns:cx7="http://schemas.microsoft.com/office/drawing/2016/5/13/chartex" xmlns:cx8="http://schemas.microsoft.com/office/drawing/2016/5/14/chartex" xmlns:mc="http://schemas.openxmlformats.org/markup-compatibility/2006" xmlns:aink="http://schemas.microsoft.com/office/drawing/2016/ink" xmlns:am3d="http://schemas.microsoft.com/office/drawing/2017/model3d" xmlns:o="urn:schemas-microsoft-com:office:office" xmlns:r="http://schemas.openxmlformats.org/officeDocument/2006/relationships" xmlns:m="http://schemas.openxmlformats.org/officeDocument/2006/math" xmlns:v="urn:schemas-microsoft-com:vml" xmlns:wp14="http://schemas.microsoft.com/office/word/2010/wordprocessingDrawing" xmlns:wp="http://schemas.openxmlformats.org/drawingml/2006/wordprocessingDrawing" xmlns:w10="urn:schemas-microsoft-com:office:word" xmlns:w="http://schemas.openxmlformats.org/wordprocessingml/2006/main" xmlns:w14="http://schemas.microsoft.com/office/word/2010/wordml" xmlns:w15="http://schemas.microsoft.com/office/word/2012/wordml" xmlns:w16cex="http://schemas.microsoft.com/office/word/2018/wordml/cex" xmlns:w16cid="http://schemas.microsoft.com/office/word/2016/wordml/cid" xmlns:w16="http://schemas.microsoft.com/office/word/2018/wordml" xmlns:w16sdtdh="http://schemas.microsoft.com/office/word/2020/wordml/sdtdatahash" xmlns:w16se="http://schemas.microsoft.com/office/word/2015/wordml/symex" xmlns:wpg="http://schemas.microsoft.com/office/word/2010/wordprocessingGroup" xmlns:wpi="http://schemas.microsoft.com/office/word/2010/wordprocessingInk" xmlns:wne="http://schemas.microsoft.com/office/word/2006/wordml" xmlns:wps="http://schemas.microsoft.com/office/word/2010/wordprocessingShape" mc:Ignorable="w14 w15 w16se w16cid w16 w16cex w16sdtdh wp14">
+  <w16cid:commentId w16cid:paraId="016217AD" w16cid:durableId="261133D8"/>
+  <w16cid:commentId w16cid:paraId="6D26FB12" w16cid:durableId="261135F2"/>
+  <w16cid:commentId w16cid:paraId="455046E0" w16cid:durableId="26113681"/>
+  <w16cid:commentId w16cid:paraId="6634619E" w16cid:durableId="26113856"/>
+  <w16cid:commentId w16cid:paraId="0BB4578A" w16cid:durableId="26113897"/>
+  <w16cid:commentId w16cid:paraId="4790AC85" w16cid:durableId="261138CF"/>
+  <w16cid:commentId w16cid:paraId="530875A3" w16cid:durableId="2611348B"/>
+  <w16cid:commentId w16cid:paraId="74C698A5" w16cid:durableId="26113CF9"/>
+  <w16cid:commentId w16cid:paraId="2C142F27" w16cid:durableId="26113D7C"/>
+</w16cid:commentsIds>
+</file>
+
 <file path=word/endnotes.xml><?xml version="1.0" encoding="utf-8"?>
-<w:endnotes xmlns:wpc="http://schemas.microsoft.com/office/word/2010/wordprocessingCanvas" xmlns:mc="http://schemas.openxmlformats.org/markup-compatibility/2006" xmlns:o="urn:schemas-microsoft-com:office:office" xmlns:r="http://schemas.openxmlformats.org/officeDocument/2006/relationships" xmlns:m="http://schemas.openxmlformats.org/officeDocument/2006/math" xmlns:v="urn:schemas-microsoft-com:vml" xmlns:wp14="http://schemas.microsoft.com/office/word/2010/wordprocessingDrawing" xmlns:wp="http://schemas.openxmlformats.org/drawingml/2006/wordprocessingDrawing" xmlns:w10="urn:schemas-microsoft-com:office:word" xmlns:w="http://schemas.openxmlformats.org/wordprocessingml/2006/main" xmlns:w14="http://schemas.microsoft.com/office/word/2010/wordml" xmlns:w15="http://schemas.microsoft.com/office/word/2012/wordml" xmlns:wpg="http://schemas.microsoft.com/office/word/2010/wordprocessingGroup" xmlns:wpi="http://schemas.microsoft.com/office/word/2010/wordprocessingInk" xmlns:wne="http://schemas.microsoft.com/office/word/2006/wordml" xmlns:wps="http://schemas.microsoft.com/office/word/2010/wordprocessingShape" mc:Ignorable="w14 w15 wp14">
+<w:endnotes xmlns:wpc="http://schemas.microsoft.com/office/word/2010/wordprocessingCanvas" xmlns:cx="http://schemas.microsoft.com/office/drawing/2014/chartex" xmlns:cx1="http://schemas.microsoft.com/office/drawing/2015/9/8/chartex" xmlns:cx2="http://schemas.microsoft.com/office/drawing/2015/10/21/chartex" xmlns:cx3="http://schemas.microsoft.com/office/drawing/2016/5/9/chartex" xmlns:cx4="http://schemas.microsoft.com/office/drawing/2016/5/10/chartex" xmlns:cx5="http://schemas.microsoft.com/office/drawing/2016/5/11/chartex" xmlns:cx6="http://schemas.microsoft.com/office/drawing/2016/5/12/chartex" xmlns:cx7="http://schemas.microsoft.com/office/drawing/2016/5/13/chartex" xmlns:cx8="http://schemas.microsoft.com/office/drawing/2016/5/14/chartex" xmlns:mc="http://schemas.openxmlformats.org/markup-compatibility/2006" xmlns:aink="http://schemas.microsoft.com/office/drawing/2016/ink" xmlns:am3d="http://schemas.microsoft.com/office/drawing/2017/model3d" xmlns:o="urn:schemas-microsoft-com:office:office" xmlns:r="http://schemas.openxmlformats.org/officeDocument/2006/relationships" xmlns:m="http://schemas.openxmlformats.org/officeDocument/2006/math" xmlns:v="urn:schemas-microsoft-com:vml" xmlns:wp14="http://schemas.microsoft.com/office/word/2010/wordprocessingDrawing" xmlns:wp="http://schemas.openxmlformats.org/drawingml/2006/wordprocessingDrawing" xmlns:w10="urn:schemas-microsoft-com:office:word" xmlns:w="http://schemas.openxmlformats.org/wordprocessingml/2006/main" xmlns:w14="http://schemas.microsoft.com/office/word/2010/wordml" xmlns:w15="http://schemas.microsoft.com/office/word/2012/wordml" xmlns:w16cex="http://schemas.microsoft.com/office/word/2018/wordml/cex" xmlns:w16cid="http://schemas.microsoft.com/office/word/2016/wordml/cid" xmlns:w16="http://schemas.microsoft.com/office/word/2018/wordml" xmlns:w16sdtdh="http://schemas.microsoft.com/office/word/2020/wordml/sdtdatahash" xmlns:w16se="http://schemas.microsoft.com/office/word/2015/wordml/symex" xmlns:wpg="http://schemas.microsoft.com/office/word/2010/wordprocessingGroup" xmlns:wpi="http://schemas.microsoft.com/office/word/2010/wordprocessingInk" xmlns:wne="http://schemas.microsoft.com/office/word/2006/wordml" xmlns:wps="http://schemas.microsoft.com/office/word/2010/wordprocessingShape" mc:Ignorable="w14 w15 w16se w16cid w16 w16cex w16sdtdh wp14">
   <w:endnote w:type="separator" w:id="-1">
     <w:p>
       <w:pPr>
@@ -8579,7 +8764,7 @@
 </file>
 
 <file path=word/footer1.xml><?xml version="1.0" encoding="utf-8"?>
-<w:ftr xmlns:wpc="http://schemas.microsoft.com/office/word/2010/wordprocessingCanvas" xmlns:mc="http://schemas.openxmlformats.org/markup-compatibility/2006" xmlns:o="urn:schemas-microsoft-com:office:office" xmlns:r="http://schemas.openxmlformats.org/officeDocument/2006/relationships" xmlns:m="http://schemas.openxmlformats.org/officeDocument/2006/math" xmlns:v="urn:schemas-microsoft-com:vml" xmlns:wp14="http://schemas.microsoft.com/office/word/2010/wordprocessingDrawing" xmlns:wp="http://schemas.openxmlformats.org/drawingml/2006/wordprocessingDrawing" xmlns:w10="urn:schemas-microsoft-com:office:word" xmlns:w="http://schemas.openxmlformats.org/wordprocessingml/2006/main" xmlns:w14="http://schemas.microsoft.com/office/word/2010/wordml" xmlns:w15="http://schemas.microsoft.com/office/word/2012/wordml" xmlns:wpg="http://schemas.microsoft.com/office/word/2010/wordprocessingGroup" xmlns:wpi="http://schemas.microsoft.com/office/word/2010/wordprocessingInk" xmlns:wne="http://schemas.microsoft.com/office/word/2006/wordml" xmlns:wps="http://schemas.microsoft.com/office/word/2010/wordprocessingShape" mc:Ignorable="w14 w15 wp14">
+<w:ftr xmlns:wpc="http://schemas.microsoft.com/office/word/2010/wordprocessingCanvas" xmlns:cx="http://schemas.microsoft.com/office/drawing/2014/chartex" xmlns:cx1="http://schemas.microsoft.com/office/drawing/2015/9/8/chartex" xmlns:cx2="http://schemas.microsoft.com/office/drawing/2015/10/21/chartex" xmlns:cx3="http://schemas.microsoft.com/office/drawing/2016/5/9/chartex" xmlns:cx4="http://schemas.microsoft.com/office/drawing/2016/5/10/chartex" xmlns:cx5="http://schemas.microsoft.com/office/drawing/2016/5/11/chartex" xmlns:cx6="http://schemas.microsoft.com/office/drawing/2016/5/12/chartex" xmlns:cx7="http://schemas.microsoft.com/office/drawing/2016/5/13/chartex" xmlns:cx8="http://schemas.microsoft.com/office/drawing/2016/5/14/chartex" xmlns:mc="http://schemas.openxmlformats.org/markup-compatibility/2006" xmlns:aink="http://schemas.microsoft.com/office/drawing/2016/ink" xmlns:am3d="http://schemas.microsoft.com/office/drawing/2017/model3d" xmlns:o="urn:schemas-microsoft-com:office:office" xmlns:r="http://schemas.openxmlformats.org/officeDocument/2006/relationships" xmlns:m="http://schemas.openxmlformats.org/officeDocument/2006/math" xmlns:v="urn:schemas-microsoft-com:vml" xmlns:wp14="http://schemas.microsoft.com/office/word/2010/wordprocessingDrawing" xmlns:wp="http://schemas.openxmlformats.org/drawingml/2006/wordprocessingDrawing" xmlns:w10="urn:schemas-microsoft-com:office:word" xmlns:w="http://schemas.openxmlformats.org/wordprocessingml/2006/main" xmlns:w14="http://schemas.microsoft.com/office/word/2010/wordml" xmlns:w15="http://schemas.microsoft.com/office/word/2012/wordml" xmlns:w16cex="http://schemas.microsoft.com/office/word/2018/wordml/cex" xmlns:w16cid="http://schemas.microsoft.com/office/word/2016/wordml/cid" xmlns:w16="http://schemas.microsoft.com/office/word/2018/wordml" xmlns:w16sdtdh="http://schemas.microsoft.com/office/word/2020/wordml/sdtdatahash" xmlns:w16se="http://schemas.microsoft.com/office/word/2015/wordml/symex" xmlns:wpg="http://schemas.microsoft.com/office/word/2010/wordprocessingGroup" xmlns:wpi="http://schemas.microsoft.com/office/word/2010/wordprocessingInk" xmlns:wne="http://schemas.microsoft.com/office/word/2006/wordml" xmlns:wps="http://schemas.microsoft.com/office/word/2010/wordprocessingShape" mc:Ignorable="w14 w15 w16se w16cid w16 w16cex w16sdtdh wp14">
   <w:p>
     <w:pPr>
       <w:pStyle w:val="Footer"/>
@@ -8590,7 +8775,7 @@
 </file>
 
 <file path=word/footer2.xml><?xml version="1.0" encoding="utf-8"?>
-<w:ftr xmlns:wpc="http://schemas.microsoft.com/office/word/2010/wordprocessingCanvas" xmlns:mc="http://schemas.openxmlformats.org/markup-compatibility/2006" xmlns:o="urn:schemas-microsoft-com:office:office" xmlns:r="http://schemas.openxmlformats.org/officeDocument/2006/relationships" xmlns:m="http://schemas.openxmlformats.org/officeDocument/2006/math" xmlns:v="urn:schemas-microsoft-com:vml" xmlns:wp14="http://schemas.microsoft.com/office/word/2010/wordprocessingDrawing" xmlns:wp="http://schemas.openxmlformats.org/drawingml/2006/wordprocessingDrawing" xmlns:w10="urn:schemas-microsoft-com:office:word" xmlns:w="http://schemas.openxmlformats.org/wordprocessingml/2006/main" xmlns:w14="http://schemas.microsoft.com/office/word/2010/wordml" xmlns:w15="http://schemas.microsoft.com/office/word/2012/wordml" xmlns:wpg="http://schemas.microsoft.com/office/word/2010/wordprocessingGroup" xmlns:wpi="http://schemas.microsoft.com/office/word/2010/wordprocessingInk" xmlns:wne="http://schemas.microsoft.com/office/word/2006/wordml" xmlns:wps="http://schemas.microsoft.com/office/word/2010/wordprocessingShape" mc:Ignorable="w14 w15 wp14">
+<w:ftr xmlns:wpc="http://schemas.microsoft.com/office/word/2010/wordprocessingCanvas" xmlns:cx="http://schemas.microsoft.com/office/drawing/2014/chartex" xmlns:cx1="http://schemas.microsoft.com/office/drawing/2015/9/8/chartex" xmlns:cx2="http://schemas.microsoft.com/office/drawing/2015/10/21/chartex" xmlns:cx3="http://schemas.microsoft.com/office/drawing/2016/5/9/chartex" xmlns:cx4="http://schemas.microsoft.com/office/drawing/2016/5/10/chartex" xmlns:cx5="http://schemas.microsoft.com/office/drawing/2016/5/11/chartex" xmlns:cx6="http://schemas.microsoft.com/office/drawing/2016/5/12/chartex" xmlns:cx7="http://schemas.microsoft.com/office/drawing/2016/5/13/chartex" xmlns:cx8="http://schemas.microsoft.com/office/drawing/2016/5/14/chartex" xmlns:mc="http://schemas.openxmlformats.org/markup-compatibility/2006" xmlns:aink="http://schemas.microsoft.com/office/drawing/2016/ink" xmlns:am3d="http://schemas.microsoft.com/office/drawing/2017/model3d" xmlns:o="urn:schemas-microsoft-com:office:office" xmlns:r="http://schemas.openxmlformats.org/officeDocument/2006/relationships" xmlns:m="http://schemas.openxmlformats.org/officeDocument/2006/math" xmlns:v="urn:schemas-microsoft-com:vml" xmlns:wp14="http://schemas.microsoft.com/office/word/2010/wordprocessingDrawing" xmlns:wp="http://schemas.openxmlformats.org/drawingml/2006/wordprocessingDrawing" xmlns:w10="urn:schemas-microsoft-com:office:word" xmlns:w="http://schemas.openxmlformats.org/wordprocessingml/2006/main" xmlns:w14="http://schemas.microsoft.com/office/word/2010/wordml" xmlns:w15="http://schemas.microsoft.com/office/word/2012/wordml" xmlns:w16cex="http://schemas.microsoft.com/office/word/2018/wordml/cex" xmlns:w16cid="http://schemas.microsoft.com/office/word/2016/wordml/cid" xmlns:w16="http://schemas.microsoft.com/office/word/2018/wordml" xmlns:w16sdtdh="http://schemas.microsoft.com/office/word/2020/wordml/sdtdatahash" xmlns:w16se="http://schemas.microsoft.com/office/word/2015/wordml/symex" xmlns:wpg="http://schemas.microsoft.com/office/word/2010/wordprocessingGroup" xmlns:wpi="http://schemas.microsoft.com/office/word/2010/wordprocessingInk" xmlns:wne="http://schemas.microsoft.com/office/word/2006/wordml" xmlns:wps="http://schemas.microsoft.com/office/word/2010/wordprocessingShape" mc:Ignorable="w14 w15 w16se w16cid w16 w16cex w16sdtdh wp14">
   <w:p>
     <w:pPr>
       <w:pBdr>
@@ -8620,7 +8805,7 @@
 </file>
 
 <file path=word/footer3.xml><?xml version="1.0" encoding="utf-8"?>
-<w:ftr xmlns:wpc="http://schemas.microsoft.com/office/word/2010/wordprocessingCanvas" xmlns:mc="http://schemas.openxmlformats.org/markup-compatibility/2006" xmlns:o="urn:schemas-microsoft-com:office:office" xmlns:r="http://schemas.openxmlformats.org/officeDocument/2006/relationships" xmlns:m="http://schemas.openxmlformats.org/officeDocument/2006/math" xmlns:v="urn:schemas-microsoft-com:vml" xmlns:wp14="http://schemas.microsoft.com/office/word/2010/wordprocessingDrawing" xmlns:wp="http://schemas.openxmlformats.org/drawingml/2006/wordprocessingDrawing" xmlns:w10="urn:schemas-microsoft-com:office:word" xmlns:w="http://schemas.openxmlformats.org/wordprocessingml/2006/main" xmlns:w14="http://schemas.microsoft.com/office/word/2010/wordml" xmlns:w15="http://schemas.microsoft.com/office/word/2012/wordml" xmlns:wpg="http://schemas.microsoft.com/office/word/2010/wordprocessingGroup" xmlns:wpi="http://schemas.microsoft.com/office/word/2010/wordprocessingInk" xmlns:wne="http://schemas.microsoft.com/office/word/2006/wordml" xmlns:wps="http://schemas.microsoft.com/office/word/2010/wordprocessingShape" mc:Ignorable="w14 w15 wp14">
+<w:ftr xmlns:wpc="http://schemas.microsoft.com/office/word/2010/wordprocessingCanvas" xmlns:cx="http://schemas.microsoft.com/office/drawing/2014/chartex" xmlns:cx1="http://schemas.microsoft.com/office/drawing/2015/9/8/chartex" xmlns:cx2="http://schemas.microsoft.com/office/drawing/2015/10/21/chartex" xmlns:cx3="http://schemas.microsoft.com/office/drawing/2016/5/9/chartex" xmlns:cx4="http://schemas.microsoft.com/office/drawing/2016/5/10/chartex" xmlns:cx5="http://schemas.microsoft.com/office/drawing/2016/5/11/chartex" xmlns:cx6="http://schemas.microsoft.com/office/drawing/2016/5/12/chartex" xmlns:cx7="http://schemas.microsoft.com/office/drawing/2016/5/13/chartex" xmlns:cx8="http://schemas.microsoft.com/office/drawing/2016/5/14/chartex" xmlns:mc="http://schemas.openxmlformats.org/markup-compatibility/2006" xmlns:aink="http://schemas.microsoft.com/office/drawing/2016/ink" xmlns:am3d="http://schemas.microsoft.com/office/drawing/2017/model3d" xmlns:o="urn:schemas-microsoft-com:office:office" xmlns:r="http://schemas.openxmlformats.org/officeDocument/2006/relationships" xmlns:m="http://schemas.openxmlformats.org/officeDocument/2006/math" xmlns:v="urn:schemas-microsoft-com:vml" xmlns:wp14="http://schemas.microsoft.com/office/word/2010/wordprocessingDrawing" xmlns:wp="http://schemas.openxmlformats.org/drawingml/2006/wordprocessingDrawing" xmlns:w10="urn:schemas-microsoft-com:office:word" xmlns:w="http://schemas.openxmlformats.org/wordprocessingml/2006/main" xmlns:w14="http://schemas.microsoft.com/office/word/2010/wordml" xmlns:w15="http://schemas.microsoft.com/office/word/2012/wordml" xmlns:w16cex="http://schemas.microsoft.com/office/word/2018/wordml/cex" xmlns:w16cid="http://schemas.microsoft.com/office/word/2016/wordml/cid" xmlns:w16="http://schemas.microsoft.com/office/word/2018/wordml" xmlns:w16sdtdh="http://schemas.microsoft.com/office/word/2020/wordml/sdtdatahash" xmlns:w16se="http://schemas.microsoft.com/office/word/2015/wordml/symex" xmlns:wpg="http://schemas.microsoft.com/office/word/2010/wordprocessingGroup" xmlns:wpi="http://schemas.microsoft.com/office/word/2010/wordprocessingInk" xmlns:wne="http://schemas.microsoft.com/office/word/2006/wordml" xmlns:wps="http://schemas.microsoft.com/office/word/2010/wordprocessingShape" mc:Ignorable="w14 w15 w16se w16cid w16 w16cex w16sdtdh wp14">
   <w:p>
     <w:pPr>
       <w:pStyle w:val="Footer"/>
@@ -8631,7 +8816,7 @@
 </file>
 
 <file path=word/footer4.xml><?xml version="1.0" encoding="utf-8"?>
-<w:ftr xmlns:wpc="http://schemas.microsoft.com/office/word/2010/wordprocessingCanvas" xmlns:mc="http://schemas.openxmlformats.org/markup-compatibility/2006" xmlns:o="urn:schemas-microsoft-com:office:office" xmlns:r="http://schemas.openxmlformats.org/officeDocument/2006/relationships" xmlns:m="http://schemas.openxmlformats.org/officeDocument/2006/math" xmlns:v="urn:schemas-microsoft-com:vml" xmlns:wp14="http://schemas.microsoft.com/office/word/2010/wordprocessingDrawing" xmlns:wp="http://schemas.openxmlformats.org/drawingml/2006/wordprocessingDrawing" xmlns:w10="urn:schemas-microsoft-com:office:word" xmlns:w="http://schemas.openxmlformats.org/wordprocessingml/2006/main" xmlns:w14="http://schemas.microsoft.com/office/word/2010/wordml" xmlns:w15="http://schemas.microsoft.com/office/word/2012/wordml" xmlns:wpg="http://schemas.microsoft.com/office/word/2010/wordprocessingGroup" xmlns:wpi="http://schemas.microsoft.com/office/word/2010/wordprocessingInk" xmlns:wne="http://schemas.microsoft.com/office/word/2006/wordml" xmlns:wps="http://schemas.microsoft.com/office/word/2010/wordprocessingShape" mc:Ignorable="w14 w15 wp14">
+<w:ftr xmlns:wpc="http://schemas.microsoft.com/office/word/2010/wordprocessingCanvas" xmlns:cx="http://schemas.microsoft.com/office/drawing/2014/chartex" xmlns:cx1="http://schemas.microsoft.com/office/drawing/2015/9/8/chartex" xmlns:cx2="http://schemas.microsoft.com/office/drawing/2015/10/21/chartex" xmlns:cx3="http://schemas.microsoft.com/office/drawing/2016/5/9/chartex" xmlns:cx4="http://schemas.microsoft.com/office/drawing/2016/5/10/chartex" xmlns:cx5="http://schemas.microsoft.com/office/drawing/2016/5/11/chartex" xmlns:cx6="http://schemas.microsoft.com/office/drawing/2016/5/12/chartex" xmlns:cx7="http://schemas.microsoft.com/office/drawing/2016/5/13/chartex" xmlns:cx8="http://schemas.microsoft.com/office/drawing/2016/5/14/chartex" xmlns:mc="http://schemas.openxmlformats.org/markup-compatibility/2006" xmlns:aink="http://schemas.microsoft.com/office/drawing/2016/ink" xmlns:am3d="http://schemas.microsoft.com/office/drawing/2017/model3d" xmlns:o="urn:schemas-microsoft-com:office:office" xmlns:r="http://schemas.openxmlformats.org/officeDocument/2006/relationships" xmlns:m="http://schemas.openxmlformats.org/officeDocument/2006/math" xmlns:v="urn:schemas-microsoft-com:vml" xmlns:wp14="http://schemas.microsoft.com/office/word/2010/wordprocessingDrawing" xmlns:wp="http://schemas.openxmlformats.org/drawingml/2006/wordprocessingDrawing" xmlns:w10="urn:schemas-microsoft-com:office:word" xmlns:w="http://schemas.openxmlformats.org/wordprocessingml/2006/main" xmlns:w14="http://schemas.microsoft.com/office/word/2010/wordml" xmlns:w15="http://schemas.microsoft.com/office/word/2012/wordml" xmlns:w16cex="http://schemas.microsoft.com/office/word/2018/wordml/cex" xmlns:w16cid="http://schemas.microsoft.com/office/word/2016/wordml/cid" xmlns:w16="http://schemas.microsoft.com/office/word/2018/wordml" xmlns:w16sdtdh="http://schemas.microsoft.com/office/word/2020/wordml/sdtdatahash" xmlns:w16se="http://schemas.microsoft.com/office/word/2015/wordml/symex" xmlns:wpg="http://schemas.microsoft.com/office/word/2010/wordprocessingGroup" xmlns:wpi="http://schemas.microsoft.com/office/word/2010/wordprocessingInk" xmlns:wne="http://schemas.microsoft.com/office/word/2006/wordml" xmlns:wps="http://schemas.microsoft.com/office/word/2010/wordprocessingShape" mc:Ignorable="w14 w15 w16se w16cid w16 w16cex w16sdtdh wp14">
   <w:p>
     <w:pPr>
       <w:pBdr>
@@ -8660,7 +8845,7 @@
 </file>
 
 <file path=word/footnotes.xml><?xml version="1.0" encoding="utf-8"?>
-<w:footnotes xmlns:wpc="http://schemas.microsoft.com/office/word/2010/wordprocessingCanvas" xmlns:mc="http://schemas.openxmlformats.org/markup-compatibility/2006" xmlns:o="urn:schemas-microsoft-com:office:office" xmlns:r="http://schemas.openxmlformats.org/officeDocument/2006/relationships" xmlns:m="http://schemas.openxmlformats.org/officeDocument/2006/math" xmlns:v="urn:schemas-microsoft-com:vml" xmlns:wp14="http://schemas.microsoft.com/office/word/2010/wordprocessingDrawing" xmlns:wp="http://schemas.openxmlformats.org/drawingml/2006/wordprocessingDrawing" xmlns:w10="urn:schemas-microsoft-com:office:word" xmlns:w="http://schemas.openxmlformats.org/wordprocessingml/2006/main" xmlns:w14="http://schemas.microsoft.com/office/word/2010/wordml" xmlns:w15="http://schemas.microsoft.com/office/word/2012/wordml" xmlns:wpg="http://schemas.microsoft.com/office/word/2010/wordprocessingGroup" xmlns:wpi="http://schemas.microsoft.com/office/word/2010/wordprocessingInk" xmlns:wne="http://schemas.microsoft.com/office/word/2006/wordml" xmlns:wps="http://schemas.microsoft.com/office/word/2010/wordprocessingShape" mc:Ignorable="w14 w15 wp14">
+<w:footnotes xmlns:wpc="http://schemas.microsoft.com/office/word/2010/wordprocessingCanvas" xmlns:cx="http://schemas.microsoft.com/office/drawing/2014/chartex" xmlns:cx1="http://schemas.microsoft.com/office/drawing/2015/9/8/chartex" xmlns:cx2="http://schemas.microsoft.com/office/drawing/2015/10/21/chartex" xmlns:cx3="http://schemas.microsoft.com/office/drawing/2016/5/9/chartex" xmlns:cx4="http://schemas.microsoft.com/office/drawing/2016/5/10/chartex" xmlns:cx5="http://schemas.microsoft.com/office/drawing/2016/5/11/chartex" xmlns:cx6="http://schemas.microsoft.com/office/drawing/2016/5/12/chartex" xmlns:cx7="http://schemas.microsoft.com/office/drawing/2016/5/13/chartex" xmlns:cx8="http://schemas.microsoft.com/office/drawing/2016/5/14/chartex" xmlns:mc="http://schemas.openxmlformats.org/markup-compatibility/2006" xmlns:aink="http://schemas.microsoft.com/office/drawing/2016/ink" xmlns:am3d="http://schemas.microsoft.com/office/drawing/2017/model3d" xmlns:o="urn:schemas-microsoft-com:office:office" xmlns:r="http://schemas.openxmlformats.org/officeDocument/2006/relationships" xmlns:m="http://schemas.openxmlformats.org/officeDocument/2006/math" xmlns:v="urn:schemas-microsoft-com:vml" xmlns:wp14="http://schemas.microsoft.com/office/word/2010/wordprocessingDrawing" xmlns:wp="http://schemas.openxmlformats.org/drawingml/2006/wordprocessingDrawing" xmlns:w10="urn:schemas-microsoft-com:office:word" xmlns:w="http://schemas.openxmlformats.org/wordprocessingml/2006/main" xmlns:w14="http://schemas.microsoft.com/office/word/2010/wordml" xmlns:w15="http://schemas.microsoft.com/office/word/2012/wordml" xmlns:w16cex="http://schemas.microsoft.com/office/word/2018/wordml/cex" xmlns:w16cid="http://schemas.microsoft.com/office/word/2016/wordml/cid" xmlns:w16="http://schemas.microsoft.com/office/word/2018/wordml" xmlns:w16sdtdh="http://schemas.microsoft.com/office/word/2020/wordml/sdtdatahash" xmlns:w16se="http://schemas.microsoft.com/office/word/2015/wordml/symex" xmlns:wpg="http://schemas.microsoft.com/office/word/2010/wordprocessingGroup" xmlns:wpi="http://schemas.microsoft.com/office/word/2010/wordprocessingInk" xmlns:wne="http://schemas.microsoft.com/office/word/2006/wordml" xmlns:wps="http://schemas.microsoft.com/office/word/2010/wordprocessingShape" mc:Ignorable="w14 w15 w16se w16cid w16 w16cex w16sdtdh wp14">
   <w:footnote w:type="separator" w:id="-1">
     <w:p>
       <w:pPr>
@@ -8687,7 +8872,7 @@
 </file>
 
 <file path=word/header1.xml><?xml version="1.0" encoding="utf-8"?>
-<w:hdr xmlns:wpc="http://schemas.microsoft.com/office/word/2010/wordprocessingCanvas" xmlns:mc="http://schemas.openxmlformats.org/markup-compatibility/2006" xmlns:o="urn:schemas-microsoft-com:office:office" xmlns:r="http://schemas.openxmlformats.org/officeDocument/2006/relationships" xmlns:m="http://schemas.openxmlformats.org/officeDocument/2006/math" xmlns:v="urn:schemas-microsoft-com:vml" xmlns:wp14="http://schemas.microsoft.com/office/word/2010/wordprocessingDrawing" xmlns:wp="http://schemas.openxmlformats.org/drawingml/2006/wordprocessingDrawing" xmlns:w10="urn:schemas-microsoft-com:office:word" xmlns:w="http://schemas.openxmlformats.org/wordprocessingml/2006/main" xmlns:w14="http://schemas.microsoft.com/office/word/2010/wordml" xmlns:w15="http://schemas.microsoft.com/office/word/2012/wordml" xmlns:wpg="http://schemas.microsoft.com/office/word/2010/wordprocessingGroup" xmlns:wpi="http://schemas.microsoft.com/office/word/2010/wordprocessingInk" xmlns:wne="http://schemas.microsoft.com/office/word/2006/wordml" xmlns:wps="http://schemas.microsoft.com/office/word/2010/wordprocessingShape" mc:Ignorable="w14 w15 wp14">
+<w:hdr xmlns:wpc="http://schemas.microsoft.com/office/word/2010/wordprocessingCanvas" xmlns:cx="http://schemas.microsoft.com/office/drawing/2014/chartex" xmlns:cx1="http://schemas.microsoft.com/office/drawing/2015/9/8/chartex" xmlns:cx2="http://schemas.microsoft.com/office/drawing/2015/10/21/chartex" xmlns:cx3="http://schemas.microsoft.com/office/drawing/2016/5/9/chartex" xmlns:cx4="http://schemas.microsoft.com/office/drawing/2016/5/10/chartex" xmlns:cx5="http://schemas.microsoft.com/office/drawing/2016/5/11/chartex" xmlns:cx6="http://schemas.microsoft.com/office/drawing/2016/5/12/chartex" xmlns:cx7="http://schemas.microsoft.com/office/drawing/2016/5/13/chartex" xmlns:cx8="http://schemas.microsoft.com/office/drawing/2016/5/14/chartex" xmlns:mc="http://schemas.openxmlformats.org/markup-compatibility/2006" xmlns:aink="http://schemas.microsoft.com/office/drawing/2016/ink" xmlns:am3d="http://schemas.microsoft.com/office/drawing/2017/model3d" xmlns:o="urn:schemas-microsoft-com:office:office" xmlns:r="http://schemas.openxmlformats.org/officeDocument/2006/relationships" xmlns:m="http://schemas.openxmlformats.org/officeDocument/2006/math" xmlns:v="urn:schemas-microsoft-com:vml" xmlns:wp14="http://schemas.microsoft.com/office/word/2010/wordprocessingDrawing" xmlns:wp="http://schemas.openxmlformats.org/drawingml/2006/wordprocessingDrawing" xmlns:w10="urn:schemas-microsoft-com:office:word" xmlns:w="http://schemas.openxmlformats.org/wordprocessingml/2006/main" xmlns:w14="http://schemas.microsoft.com/office/word/2010/wordml" xmlns:w15="http://schemas.microsoft.com/office/word/2012/wordml" xmlns:w16cex="http://schemas.microsoft.com/office/word/2018/wordml/cex" xmlns:w16cid="http://schemas.microsoft.com/office/word/2016/wordml/cid" xmlns:w16="http://schemas.microsoft.com/office/word/2018/wordml" xmlns:w16sdtdh="http://schemas.microsoft.com/office/word/2020/wordml/sdtdatahash" xmlns:w16se="http://schemas.microsoft.com/office/word/2015/wordml/symex" xmlns:wpg="http://schemas.microsoft.com/office/word/2010/wordprocessingGroup" xmlns:wpi="http://schemas.microsoft.com/office/word/2010/wordprocessingInk" xmlns:wne="http://schemas.microsoft.com/office/word/2006/wordml" xmlns:wps="http://schemas.microsoft.com/office/word/2010/wordprocessingShape" mc:Ignorable="w14 w15 w16se w16cid w16 w16cex w16sdtdh wp14">
   <w:p>
     <w:pPr>
       <w:pStyle w:val="Header"/>
@@ -8698,7 +8883,7 @@
 </file>
 
 <file path=word/header2.xml><?xml version="1.0" encoding="utf-8"?>
-<w:hdr xmlns:wpc="http://schemas.microsoft.com/office/word/2010/wordprocessingCanvas" xmlns:mc="http://schemas.openxmlformats.org/markup-compatibility/2006" xmlns:o="urn:schemas-microsoft-com:office:office" xmlns:r="http://schemas.openxmlformats.org/officeDocument/2006/relationships" xmlns:m="http://schemas.openxmlformats.org/officeDocument/2006/math" xmlns:v="urn:schemas-microsoft-com:vml" xmlns:wp14="http://schemas.microsoft.com/office/word/2010/wordprocessingDrawing" xmlns:wp="http://schemas.openxmlformats.org/drawingml/2006/wordprocessingDrawing" xmlns:w10="urn:schemas-microsoft-com:office:word" xmlns:w="http://schemas.openxmlformats.org/wordprocessingml/2006/main" xmlns:w14="http://schemas.microsoft.com/office/word/2010/wordml" xmlns:w15="http://schemas.microsoft.com/office/word/2012/wordml" xmlns:wpg="http://schemas.microsoft.com/office/word/2010/wordprocessingGroup" xmlns:wpi="http://schemas.microsoft.com/office/word/2010/wordprocessingInk" xmlns:wne="http://schemas.microsoft.com/office/word/2006/wordml" xmlns:wps="http://schemas.microsoft.com/office/word/2010/wordprocessingShape" mc:Ignorable="w14 w15 wp14">
+<w:hdr xmlns:wpc="http://schemas.microsoft.com/office/word/2010/wordprocessingCanvas" xmlns:cx="http://schemas.microsoft.com/office/drawing/2014/chartex" xmlns:cx1="http://schemas.microsoft.com/office/drawing/2015/9/8/chartex" xmlns:cx2="http://schemas.microsoft.com/office/drawing/2015/10/21/chartex" xmlns:cx3="http://schemas.microsoft.com/office/drawing/2016/5/9/chartex" xmlns:cx4="http://schemas.microsoft.com/office/drawing/2016/5/10/chartex" xmlns:cx5="http://schemas.microsoft.com/office/drawing/2016/5/11/chartex" xmlns:cx6="http://schemas.microsoft.com/office/drawing/2016/5/12/chartex" xmlns:cx7="http://schemas.microsoft.com/office/drawing/2016/5/13/chartex" xmlns:cx8="http://schemas.microsoft.com/office/drawing/2016/5/14/chartex" xmlns:mc="http://schemas.openxmlformats.org/markup-compatibility/2006" xmlns:aink="http://schemas.microsoft.com/office/drawing/2016/ink" xmlns:am3d="http://schemas.microsoft.com/office/drawing/2017/model3d" xmlns:o="urn:schemas-microsoft-com:office:office" xmlns:r="http://schemas.openxmlformats.org/officeDocument/2006/relationships" xmlns:m="http://schemas.openxmlformats.org/officeDocument/2006/math" xmlns:v="urn:schemas-microsoft-com:vml" xmlns:wp14="http://schemas.microsoft.com/office/word/2010/wordprocessingDrawing" xmlns:wp="http://schemas.openxmlformats.org/drawingml/2006/wordprocessingDrawing" xmlns:w10="urn:schemas-microsoft-com:office:word" xmlns:w="http://schemas.openxmlformats.org/wordprocessingml/2006/main" xmlns:w14="http://schemas.microsoft.com/office/word/2010/wordml" xmlns:w15="http://schemas.microsoft.com/office/word/2012/wordml" xmlns:w16cex="http://schemas.microsoft.com/office/word/2018/wordml/cex" xmlns:w16cid="http://schemas.microsoft.com/office/word/2016/wordml/cid" xmlns:w16="http://schemas.microsoft.com/office/word/2018/wordml" xmlns:w16sdtdh="http://schemas.microsoft.com/office/word/2020/wordml/sdtdatahash" xmlns:w16se="http://schemas.microsoft.com/office/word/2015/wordml/symex" xmlns:wpg="http://schemas.microsoft.com/office/word/2010/wordprocessingGroup" xmlns:wpi="http://schemas.microsoft.com/office/word/2010/wordprocessingInk" xmlns:wne="http://schemas.microsoft.com/office/word/2006/wordml" xmlns:wps="http://schemas.microsoft.com/office/word/2010/wordprocessingShape" mc:Ignorable="w14 w15 w16se w16cid w16 w16cex w16sdtdh wp14">
   <w:p>
     <w:pPr>
       <w:pStyle w:val="Header"/>
@@ -8709,7 +8894,7 @@
 </file>
 
 <file path=word/header3.xml><?xml version="1.0" encoding="utf-8"?>
-<w:hdr xmlns:wpc="http://schemas.microsoft.com/office/word/2010/wordprocessingCanvas" xmlns:mc="http://schemas.openxmlformats.org/markup-compatibility/2006" xmlns:o="urn:schemas-microsoft-com:office:office" xmlns:r="http://schemas.openxmlformats.org/officeDocument/2006/relationships" xmlns:m="http://schemas.openxmlformats.org/officeDocument/2006/math" xmlns:v="urn:schemas-microsoft-com:vml" xmlns:wp14="http://schemas.microsoft.com/office/word/2010/wordprocessingDrawing" xmlns:wp="http://schemas.openxmlformats.org/drawingml/2006/wordprocessingDrawing" xmlns:w10="urn:schemas-microsoft-com:office:word" xmlns:w="http://schemas.openxmlformats.org/wordprocessingml/2006/main" xmlns:w14="http://schemas.microsoft.com/office/word/2010/wordml" xmlns:w15="http://schemas.microsoft.com/office/word/2012/wordml" xmlns:wpg="http://schemas.microsoft.com/office/word/2010/wordprocessingGroup" xmlns:wpi="http://schemas.microsoft.com/office/word/2010/wordprocessingInk" xmlns:wne="http://schemas.microsoft.com/office/word/2006/wordml" xmlns:wps="http://schemas.microsoft.com/office/word/2010/wordprocessingShape" mc:Ignorable="w14 w15 wp14">
+<w:hdr xmlns:wpc="http://schemas.microsoft.com/office/word/2010/wordprocessingCanvas" xmlns:cx="http://schemas.microsoft.com/office/drawing/2014/chartex" xmlns:cx1="http://schemas.microsoft.com/office/drawing/2015/9/8/chartex" xmlns:cx2="http://schemas.microsoft.com/office/drawing/2015/10/21/chartex" xmlns:cx3="http://schemas.microsoft.com/office/drawing/2016/5/9/chartex" xmlns:cx4="http://schemas.microsoft.com/office/drawing/2016/5/10/chartex" xmlns:cx5="http://schemas.microsoft.com/office/drawing/2016/5/11/chartex" xmlns:cx6="http://schemas.microsoft.com/office/drawing/2016/5/12/chartex" xmlns:cx7="http://schemas.microsoft.com/office/drawing/2016/5/13/chartex" xmlns:cx8="http://schemas.microsoft.com/office/drawing/2016/5/14/chartex" xmlns:mc="http://schemas.openxmlformats.org/markup-compatibility/2006" xmlns:aink="http://schemas.microsoft.com/office/drawing/2016/ink" xmlns:am3d="http://schemas.microsoft.com/office/drawing/2017/model3d" xmlns:o="urn:schemas-microsoft-com:office:office" xmlns:r="http://schemas.openxmlformats.org/officeDocument/2006/relationships" xmlns:m="http://schemas.openxmlformats.org/officeDocument/2006/math" xmlns:v="urn:schemas-microsoft-com:vml" xmlns:wp14="http://schemas.microsoft.com/office/word/2010/wordprocessingDrawing" xmlns:wp="http://schemas.openxmlformats.org/drawingml/2006/wordprocessingDrawing" xmlns:w10="urn:schemas-microsoft-com:office:word" xmlns:w="http://schemas.openxmlformats.org/wordprocessingml/2006/main" xmlns:w14="http://schemas.microsoft.com/office/word/2010/wordml" xmlns:w15="http://schemas.microsoft.com/office/word/2012/wordml" xmlns:w16cex="http://schemas.microsoft.com/office/word/2018/wordml/cex" xmlns:w16cid="http://schemas.microsoft.com/office/word/2016/wordml/cid" xmlns:w16="http://schemas.microsoft.com/office/word/2018/wordml" xmlns:w16sdtdh="http://schemas.microsoft.com/office/word/2020/wordml/sdtdatahash" xmlns:w16se="http://schemas.microsoft.com/office/word/2015/wordml/symex" xmlns:wpg="http://schemas.microsoft.com/office/word/2010/wordprocessingGroup" xmlns:wpi="http://schemas.microsoft.com/office/word/2010/wordprocessingInk" xmlns:wne="http://schemas.microsoft.com/office/word/2006/wordml" xmlns:wps="http://schemas.microsoft.com/office/word/2010/wordprocessingShape" mc:Ignorable="w14 w15 w16se w16cid w16 w16cex w16sdtdh wp14">
   <w:p>
     <w:pPr>
       <w:pStyle w:val="Header"/>
@@ -8720,7 +8905,7 @@
 </file>
 
 <file path=word/header4.xml><?xml version="1.0" encoding="utf-8"?>
-<w:hdr xmlns:wpc="http://schemas.microsoft.com/office/word/2010/wordprocessingCanvas" xmlns:mc="http://schemas.openxmlformats.org/markup-compatibility/2006" xmlns:o="urn:schemas-microsoft-com:office:office" xmlns:r="http://schemas.openxmlformats.org/officeDocument/2006/relationships" xmlns:m="http://schemas.openxmlformats.org/officeDocument/2006/math" xmlns:v="urn:schemas-microsoft-com:vml" xmlns:wp14="http://schemas.microsoft.com/office/word/2010/wordprocessingDrawing" xmlns:wp="http://schemas.openxmlformats.org/drawingml/2006/wordprocessingDrawing" xmlns:w10="urn:schemas-microsoft-com:office:word" xmlns:w="http://schemas.openxmlformats.org/wordprocessingml/2006/main" xmlns:w14="http://schemas.microsoft.com/office/word/2010/wordml" xmlns:w15="http://schemas.microsoft.com/office/word/2012/wordml" xmlns:wpg="http://schemas.microsoft.com/office/word/2010/wordprocessingGroup" xmlns:wpi="http://schemas.microsoft.com/office/word/2010/wordprocessingInk" xmlns:wne="http://schemas.microsoft.com/office/word/2006/wordml" xmlns:wps="http://schemas.microsoft.com/office/word/2010/wordprocessingShape" mc:Ignorable="w14 w15 wp14">
+<w:hdr xmlns:wpc="http://schemas.microsoft.com/office/word/2010/wordprocessingCanvas" xmlns:cx="http://schemas.microsoft.com/office/drawing/2014/chartex" xmlns:cx1="http://schemas.microsoft.com/office/drawing/2015/9/8/chartex" xmlns:cx2="http://schemas.microsoft.com/office/drawing/2015/10/21/chartex" xmlns:cx3="http://schemas.microsoft.com/office/drawing/2016/5/9/chartex" xmlns:cx4="http://schemas.microsoft.com/office/drawing/2016/5/10/chartex" xmlns:cx5="http://schemas.microsoft.com/office/drawing/2016/5/11/chartex" xmlns:cx6="http://schemas.microsoft.com/office/drawing/2016/5/12/chartex" xmlns:cx7="http://schemas.microsoft.com/office/drawing/2016/5/13/chartex" xmlns:cx8="http://schemas.microsoft.com/office/drawing/2016/5/14/chartex" xmlns:mc="http://schemas.openxmlformats.org/markup-compatibility/2006" xmlns:aink="http://schemas.microsoft.com/office/drawing/2016/ink" xmlns:am3d="http://schemas.microsoft.com/office/drawing/2017/model3d" xmlns:o="urn:schemas-microsoft-com:office:office" xmlns:r="http://schemas.openxmlformats.org/officeDocument/2006/relationships" xmlns:m="http://schemas.openxmlformats.org/officeDocument/2006/math" xmlns:v="urn:schemas-microsoft-com:vml" xmlns:wp14="http://schemas.microsoft.com/office/word/2010/wordprocessingDrawing" xmlns:wp="http://schemas.openxmlformats.org/drawingml/2006/wordprocessingDrawing" xmlns:w10="urn:schemas-microsoft-com:office:word" xmlns:w="http://schemas.openxmlformats.org/wordprocessingml/2006/main" xmlns:w14="http://schemas.microsoft.com/office/word/2010/wordml" xmlns:w15="http://schemas.microsoft.com/office/word/2012/wordml" xmlns:w16cex="http://schemas.microsoft.com/office/word/2018/wordml/cex" xmlns:w16cid="http://schemas.microsoft.com/office/word/2016/wordml/cid" xmlns:w16="http://schemas.microsoft.com/office/word/2018/wordml" xmlns:w16sdtdh="http://schemas.microsoft.com/office/word/2020/wordml/sdtdatahash" xmlns:w16se="http://schemas.microsoft.com/office/word/2015/wordml/symex" xmlns:wpg="http://schemas.microsoft.com/office/word/2010/wordprocessingGroup" xmlns:wpi="http://schemas.microsoft.com/office/word/2010/wordprocessingInk" xmlns:wne="http://schemas.microsoft.com/office/word/2006/wordml" xmlns:wps="http://schemas.microsoft.com/office/word/2010/wordprocessingShape" mc:Ignorable="w14 w15 w16se w16cid w16 w16cex w16sdtdh wp14">
   <w:p>
     <w:pPr>
       <w:pBdr>
@@ -8848,8 +9033,8 @@
 </file>
 
 <file path=word/numbering.xml><?xml version="1.0" encoding="utf-8"?>
-<w:numbering xmlns:wpc="http://schemas.microsoft.com/office/word/2010/wordprocessingCanvas" xmlns:mc="http://schemas.openxmlformats.org/markup-compatibility/2006" xmlns:o="urn:schemas-microsoft-com:office:office" xmlns:r="http://schemas.openxmlformats.org/officeDocument/2006/relationships" xmlns:m="http://schemas.openxmlformats.org/officeDocument/2006/math" xmlns:v="urn:schemas-microsoft-com:vml" xmlns:wp14="http://schemas.microsoft.com/office/word/2010/wordprocessingDrawing" xmlns:wp="http://schemas.openxmlformats.org/drawingml/2006/wordprocessingDrawing" xmlns:w10="urn:schemas-microsoft-com:office:word" xmlns:w="http://schemas.openxmlformats.org/wordprocessingml/2006/main" xmlns:w14="http://schemas.microsoft.com/office/word/2010/wordml" xmlns:w15="http://schemas.microsoft.com/office/word/2012/wordml" xmlns:wpg="http://schemas.microsoft.com/office/word/2010/wordprocessingGroup" xmlns:wpi="http://schemas.microsoft.com/office/word/2010/wordprocessingInk" xmlns:wne="http://schemas.microsoft.com/office/word/2006/wordml" xmlns:wps="http://schemas.microsoft.com/office/word/2010/wordprocessingShape" mc:Ignorable="w14 w15 wp14">
-  <w:abstractNum w:abstractNumId="0">
+<w:numbering xmlns:wpc="http://schemas.microsoft.com/office/word/2010/wordprocessingCanvas" xmlns:cx="http://schemas.microsoft.com/office/drawing/2014/chartex" xmlns:cx1="http://schemas.microsoft.com/office/drawing/2015/9/8/chartex" xmlns:cx2="http://schemas.microsoft.com/office/drawing/2015/10/21/chartex" xmlns:cx3="http://schemas.microsoft.com/office/drawing/2016/5/9/chartex" xmlns:cx4="http://schemas.microsoft.com/office/drawing/2016/5/10/chartex" xmlns:cx5="http://schemas.microsoft.com/office/drawing/2016/5/11/chartex" xmlns:cx6="http://schemas.microsoft.com/office/drawing/2016/5/12/chartex" xmlns:cx7="http://schemas.microsoft.com/office/drawing/2016/5/13/chartex" xmlns:cx8="http://schemas.microsoft.com/office/drawing/2016/5/14/chartex" xmlns:mc="http://schemas.openxmlformats.org/markup-compatibility/2006" xmlns:aink="http://schemas.microsoft.com/office/drawing/2016/ink" xmlns:am3d="http://schemas.microsoft.com/office/drawing/2017/model3d" xmlns:o="urn:schemas-microsoft-com:office:office" xmlns:r="http://schemas.openxmlformats.org/officeDocument/2006/relationships" xmlns:m="http://schemas.openxmlformats.org/officeDocument/2006/math" xmlns:v="urn:schemas-microsoft-com:vml" xmlns:wp14="http://schemas.microsoft.com/office/word/2010/wordprocessingDrawing" xmlns:wp="http://schemas.openxmlformats.org/drawingml/2006/wordprocessingDrawing" xmlns:w10="urn:schemas-microsoft-com:office:word" xmlns:w="http://schemas.openxmlformats.org/wordprocessingml/2006/main" xmlns:w14="http://schemas.microsoft.com/office/word/2010/wordml" xmlns:w15="http://schemas.microsoft.com/office/word/2012/wordml" xmlns:w16cex="http://schemas.microsoft.com/office/word/2018/wordml/cex" xmlns:w16cid="http://schemas.microsoft.com/office/word/2016/wordml/cid" xmlns:w16="http://schemas.microsoft.com/office/word/2018/wordml" xmlns:w16sdtdh="http://schemas.microsoft.com/office/word/2020/wordml/sdtdatahash" xmlns:w16se="http://schemas.microsoft.com/office/word/2015/wordml/symex" xmlns:wpg="http://schemas.microsoft.com/office/word/2010/wordprocessingGroup" xmlns:wpi="http://schemas.microsoft.com/office/word/2010/wordprocessingInk" xmlns:wne="http://schemas.microsoft.com/office/word/2006/wordml" xmlns:wps="http://schemas.microsoft.com/office/word/2010/wordprocessingShape" mc:Ignorable="w14 w15 w16se w16cid w16 w16cex w16sdtdh wp14">
+  <w:abstractNum w:abstractNumId="0" w15:restartNumberingAfterBreak="0">
     <w:nsid w:val="036B3E2B"/>
     <w:multiLevelType w:val="multilevel"/>
     <w:tmpl w:val="6CD6B9BA"/>
@@ -8962,7 +9147,7 @@
       </w:rPr>
     </w:lvl>
   </w:abstractNum>
-  <w:abstractNum w:abstractNumId="1">
+  <w:abstractNum w:abstractNumId="1" w15:restartNumberingAfterBreak="0">
     <w:nsid w:val="16E5798D"/>
     <w:multiLevelType w:val="hybridMultilevel"/>
     <w:tmpl w:val="92647002"/>
@@ -9051,7 +9236,7 @@
       </w:pPr>
     </w:lvl>
   </w:abstractNum>
-  <w:abstractNum w:abstractNumId="2">
+  <w:abstractNum w:abstractNumId="2" w15:restartNumberingAfterBreak="0">
     <w:nsid w:val="1A557642"/>
     <w:multiLevelType w:val="multilevel"/>
     <w:tmpl w:val="08447F68"/>
@@ -9173,7 +9358,7 @@
       </w:rPr>
     </w:lvl>
   </w:abstractNum>
-  <w:abstractNum w:abstractNumId="3">
+  <w:abstractNum w:abstractNumId="3" w15:restartNumberingAfterBreak="0">
     <w:nsid w:val="39F34F1D"/>
     <w:multiLevelType w:val="multilevel"/>
     <w:tmpl w:val="C05AB5FA"/>
@@ -9295,7 +9480,7 @@
       </w:rPr>
     </w:lvl>
   </w:abstractNum>
-  <w:abstractNum w:abstractNumId="4">
+  <w:abstractNum w:abstractNumId="4" w15:restartNumberingAfterBreak="0">
     <w:nsid w:val="3BD64DB3"/>
     <w:multiLevelType w:val="hybridMultilevel"/>
     <w:tmpl w:val="A72EFFBE"/>
@@ -9384,7 +9569,7 @@
       </w:pPr>
     </w:lvl>
   </w:abstractNum>
-  <w:abstractNum w:abstractNumId="5">
+  <w:abstractNum w:abstractNumId="5" w15:restartNumberingAfterBreak="0">
     <w:nsid w:val="3E5F0AB1"/>
     <w:multiLevelType w:val="multilevel"/>
     <w:tmpl w:val="98AED0AC"/>
@@ -9515,7 +9700,7 @@
       </w:rPr>
     </w:lvl>
   </w:abstractNum>
-  <w:abstractNum w:abstractNumId="6">
+  <w:abstractNum w:abstractNumId="6" w15:restartNumberingAfterBreak="0">
     <w:nsid w:val="4AB306F7"/>
     <w:multiLevelType w:val="multilevel"/>
     <w:tmpl w:val="DABAAC4C"/>
@@ -9628,7 +9813,7 @@
       </w:rPr>
     </w:lvl>
   </w:abstractNum>
-  <w:abstractNum w:abstractNumId="7">
+  <w:abstractNum w:abstractNumId="7" w15:restartNumberingAfterBreak="0">
     <w:nsid w:val="4EA84975"/>
     <w:multiLevelType w:val="multilevel"/>
     <w:tmpl w:val="81CCF6F4"/>
@@ -9742,7 +9927,7 @@
       </w:pPr>
     </w:lvl>
   </w:abstractNum>
-  <w:abstractNum w:abstractNumId="8">
+  <w:abstractNum w:abstractNumId="8" w15:restartNumberingAfterBreak="0">
     <w:nsid w:val="56815D62"/>
     <w:multiLevelType w:val="multilevel"/>
     <w:tmpl w:val="97566B10"/>
@@ -9855,7 +10040,7 @@
       </w:rPr>
     </w:lvl>
   </w:abstractNum>
-  <w:abstractNum w:abstractNumId="9">
+  <w:abstractNum w:abstractNumId="9" w15:restartNumberingAfterBreak="0">
     <w:nsid w:val="572E59F7"/>
     <w:multiLevelType w:val="hybridMultilevel"/>
     <w:tmpl w:val="BE460EDA"/>
@@ -9944,7 +10129,7 @@
       </w:pPr>
     </w:lvl>
   </w:abstractNum>
-  <w:abstractNum w:abstractNumId="10">
+  <w:abstractNum w:abstractNumId="10" w15:restartNumberingAfterBreak="0">
     <w:nsid w:val="59BF3CB6"/>
     <w:multiLevelType w:val="multilevel"/>
     <w:tmpl w:val="93D4D7C6"/>
@@ -10067,7 +10252,7 @@
       </w:rPr>
     </w:lvl>
   </w:abstractNum>
-  <w:abstractNum w:abstractNumId="11">
+  <w:abstractNum w:abstractNumId="11" w15:restartNumberingAfterBreak="0">
     <w:nsid w:val="66535427"/>
     <w:multiLevelType w:val="multilevel"/>
     <w:tmpl w:val="458A27B8"/>
@@ -10180,47 +10365,55 @@
       </w:rPr>
     </w:lvl>
   </w:abstractNum>
-  <w:num w:numId="1">
+  <w:num w:numId="1" w16cid:durableId="948466232">
     <w:abstractNumId w:val="5"/>
   </w:num>
-  <w:num w:numId="2">
+  <w:num w:numId="2" w16cid:durableId="1469281462">
     <w:abstractNumId w:val="3"/>
   </w:num>
-  <w:num w:numId="3">
+  <w:num w:numId="3" w16cid:durableId="1672440402">
     <w:abstractNumId w:val="6"/>
   </w:num>
-  <w:num w:numId="4">
+  <w:num w:numId="4" w16cid:durableId="661395462">
     <w:abstractNumId w:val="2"/>
   </w:num>
-  <w:num w:numId="5">
+  <w:num w:numId="5" w16cid:durableId="294681635">
     <w:abstractNumId w:val="10"/>
   </w:num>
-  <w:num w:numId="6">
+  <w:num w:numId="6" w16cid:durableId="707027128">
     <w:abstractNumId w:val="8"/>
   </w:num>
-  <w:num w:numId="7">
+  <w:num w:numId="7" w16cid:durableId="1717922926">
     <w:abstractNumId w:val="0"/>
   </w:num>
-  <w:num w:numId="8">
+  <w:num w:numId="8" w16cid:durableId="1988706814">
     <w:abstractNumId w:val="7"/>
   </w:num>
-  <w:num w:numId="9">
+  <w:num w:numId="9" w16cid:durableId="201791827">
     <w:abstractNumId w:val="4"/>
   </w:num>
-  <w:num w:numId="10">
+  <w:num w:numId="10" w16cid:durableId="1224682468">
     <w:abstractNumId w:val="9"/>
   </w:num>
-  <w:num w:numId="11">
+  <w:num w:numId="11" w16cid:durableId="1235773445">
     <w:abstractNumId w:val="11"/>
   </w:num>
-  <w:num w:numId="12">
+  <w:num w:numId="12" w16cid:durableId="1785735265">
     <w:abstractNumId w:val="1"/>
   </w:num>
 </w:numbering>
 </file>
 
+<file path=word/people.xml><?xml version="1.0" encoding="utf-8"?>
+<w15:people xmlns:wpc="http://schemas.microsoft.com/office/word/2010/wordprocessingCanvas" xmlns:cx="http://schemas.microsoft.com/office/drawing/2014/chartex" xmlns:cx1="http://schemas.microsoft.com/office/drawing/2015/9/8/chartex" xmlns:cx2="http://schemas.microsoft.com/office/drawing/2015/10/21/chartex" xmlns:cx3="http://schemas.microsoft.com/office/drawing/2016/5/9/chartex" xmlns:cx4="http://schemas.microsoft.com/office/drawing/2016/5/10/chartex" xmlns:cx5="http://schemas.microsoft.com/office/drawing/2016/5/11/chartex" xmlns:cx6="http://schemas.microsoft.com/office/drawing/2016/5/12/chartex" xmlns:cx7="http://schemas.microsoft.com/office/drawing/2016/5/13/chartex" xmlns:cx8="http://schemas.microsoft.com/office/drawing/2016/5/14/chartex" xmlns:mc="http://schemas.openxmlformats.org/markup-compatibility/2006" xmlns:aink="http://schemas.microsoft.com/office/drawing/2016/ink" xmlns:am3d="http://schemas.microsoft.com/office/drawing/2017/model3d" xmlns:o="urn:schemas-microsoft-com:office:office" xmlns:r="http://schemas.openxmlformats.org/officeDocument/2006/relationships" xmlns:m="http://schemas.openxmlformats.org/officeDocument/2006/math" xmlns:v="urn:schemas-microsoft-com:vml" xmlns:wp14="http://schemas.microsoft.com/office/word/2010/wordprocessingDrawing" xmlns:wp="http://schemas.openxmlformats.org/drawingml/2006/wordprocessingDrawing" xmlns:w10="urn:schemas-microsoft-com:office:word" xmlns:w="http://schemas.openxmlformats.org/wordprocessingml/2006/main" xmlns:w14="http://schemas.microsoft.com/office/word/2010/wordml" xmlns:w15="http://schemas.microsoft.com/office/word/2012/wordml" xmlns:w16cex="http://schemas.microsoft.com/office/word/2018/wordml/cex" xmlns:w16cid="http://schemas.microsoft.com/office/word/2016/wordml/cid" xmlns:w16="http://schemas.microsoft.com/office/word/2018/wordml" xmlns:w16sdtdh="http://schemas.microsoft.com/office/word/2020/wordml/sdtdatahash" xmlns:w16se="http://schemas.microsoft.com/office/word/2015/wordml/symex" xmlns:wpg="http://schemas.microsoft.com/office/word/2010/wordprocessingGroup" xmlns:wpi="http://schemas.microsoft.com/office/word/2010/wordprocessingInk" xmlns:wne="http://schemas.microsoft.com/office/word/2006/wordml" xmlns:wps="http://schemas.microsoft.com/office/word/2010/wordprocessingShape" mc:Ignorable="w14 w15 w16se w16cid w16 w16cex w16sdtdh wp14">
+  <w15:person w15:author="Muhammad Ashry">
+    <w15:presenceInfo w15:providerId="Windows Live" w15:userId="38ff25b16fb62b37"/>
+  </w15:person>
+</w15:people>
+</file>
+
 <file path=word/styles.xml><?xml version="1.0" encoding="utf-8"?>
-<w:styles xmlns:mc="http://schemas.openxmlformats.org/markup-compatibility/2006" xmlns:r="http://schemas.openxmlformats.org/officeDocument/2006/relationships" xmlns:w="http://schemas.openxmlformats.org/wordprocessingml/2006/main" xmlns:w14="http://schemas.microsoft.com/office/word/2010/wordml" xmlns:w15="http://schemas.microsoft.com/office/word/2012/wordml" mc:Ignorable="w14 w15">
+<w:styles xmlns:mc="http://schemas.openxmlformats.org/markup-compatibility/2006" xmlns:r="http://schemas.openxmlformats.org/officeDocument/2006/relationships" xmlns:w="http://schemas.openxmlformats.org/wordprocessingml/2006/main" xmlns:w14="http://schemas.microsoft.com/office/word/2010/wordml" xmlns:w15="http://schemas.microsoft.com/office/word/2012/wordml" xmlns:w16cex="http://schemas.microsoft.com/office/word/2018/wordml/cex" xmlns:w16cid="http://schemas.microsoft.com/office/word/2016/wordml/cid" xmlns:w16="http://schemas.microsoft.com/office/word/2018/wordml" xmlns:w16sdtdh="http://schemas.microsoft.com/office/word/2020/wordml/sdtdatahash" xmlns:w16se="http://schemas.microsoft.com/office/word/2015/wordml/symex" mc:Ignorable="w14 w15 w16se w16cid w16 w16cex w16sdtdh">
   <w:docDefaults>
     <w:rPrDefault>
       <w:rPr>
@@ -10232,7 +10425,7 @@
     </w:rPrDefault>
     <w:pPrDefault/>
   </w:docDefaults>
-  <w:latentStyles w:defLockedState="0" w:defUIPriority="99" w:defSemiHidden="0" w:defUnhideWhenUsed="0" w:defQFormat="0" w:count="371">
+  <w:latentStyles w:defLockedState="0" w:defUIPriority="99" w:defSemiHidden="0" w:defUnhideWhenUsed="0" w:defQFormat="0" w:count="376">
     <w:lsdException w:name="Normal" w:uiPriority="0" w:qFormat="1"/>
     <w:lsdException w:name="heading 1" w:uiPriority="9" w:qFormat="1"/>
     <w:lsdException w:name="heading 2" w:semiHidden="1" w:uiPriority="9" w:unhideWhenUsed="1" w:qFormat="1"/>
@@ -10338,7 +10531,6 @@
     <w:lsdException w:name="HTML Sample" w:semiHidden="1" w:unhideWhenUsed="1"/>
     <w:lsdException w:name="HTML Typewriter" w:semiHidden="1" w:unhideWhenUsed="1"/>
     <w:lsdException w:name="HTML Variable" w:semiHidden="1" w:unhideWhenUsed="1"/>
-    <w:lsdException w:name="Normal Table" w:semiHidden="1" w:unhideWhenUsed="1"/>
     <w:lsdException w:name="annotation subject" w:semiHidden="1" w:unhideWhenUsed="1"/>
     <w:lsdException w:name="No List" w:semiHidden="1" w:unhideWhenUsed="1"/>
     <w:lsdException w:name="Outline List 1" w:semiHidden="1" w:unhideWhenUsed="1"/>
@@ -10381,11 +10573,8 @@
     <w:lsdException w:name="Table Contemporary" w:semiHidden="1" w:unhideWhenUsed="1"/>
     <w:lsdException w:name="Table Elegant" w:semiHidden="1" w:unhideWhenUsed="1"/>
     <w:lsdException w:name="Table Professional" w:semiHidden="1" w:unhideWhenUsed="1"/>
-    <w:lsdException w:name="Table Subtle 1" w:semiHidden="1" w:unhideWhenUsed="1"/>
     <w:lsdException w:name="Table Subtle 2" w:semiHidden="1" w:unhideWhenUsed="1"/>
     <w:lsdException w:name="Table Web 1" w:semiHidden="1" w:unhideWhenUsed="1"/>
-    <w:lsdException w:name="Table Web 2" w:semiHidden="1" w:unhideWhenUsed="1"/>
-    <w:lsdException w:name="Table Web 3" w:semiHidden="1" w:unhideWhenUsed="1"/>
     <w:lsdException w:name="Balloon Text" w:semiHidden="1" w:unhideWhenUsed="1"/>
     <w:lsdException w:name="Table Grid" w:uiPriority="39"/>
     <w:lsdException w:name="Table Theme" w:semiHidden="1" w:unhideWhenUsed="1"/>
@@ -10604,6 +10793,11 @@
     <w:lsdException w:name="List Table 5 Dark Accent 6" w:uiPriority="50"/>
     <w:lsdException w:name="List Table 6 Colorful Accent 6" w:uiPriority="51"/>
     <w:lsdException w:name="List Table 7 Colorful Accent 6" w:uiPriority="52"/>
+    <w:lsdException w:name="Mention" w:semiHidden="1" w:unhideWhenUsed="1"/>
+    <w:lsdException w:name="Smart Hyperlink" w:semiHidden="1" w:unhideWhenUsed="1"/>
+    <w:lsdException w:name="Hashtag" w:semiHidden="1" w:unhideWhenUsed="1"/>
+    <w:lsdException w:name="Unresolved Mention" w:semiHidden="1" w:unhideWhenUsed="1"/>
+    <w:lsdException w:name="Smart Link" w:semiHidden="1" w:unhideWhenUsed="1"/>
   </w:latentStyles>
   <w:style w:type="paragraph" w:default="1" w:styleId="Normal">
     <w:name w:val="Normal"/>
@@ -10820,6 +11014,7 @@
   <w:style w:type="character" w:default="1" w:styleId="DefaultParagraphFont">
     <w:name w:val="Default Paragraph Font"/>
     <w:uiPriority w:val="1"/>
+    <w:semiHidden/>
     <w:unhideWhenUsed/>
   </w:style>
   <w:style w:type="table" w:default="1" w:styleId="TableNormal">
@@ -11242,13 +11437,6 @@
     <w:tblPr>
       <w:tblStyleRowBandSize w:val="1"/>
       <w:tblStyleColBandSize w:val="1"/>
-      <w:tblInd w:w="0" w:type="dxa"/>
-      <w:tblCellMar>
-        <w:top w:w="0" w:type="dxa"/>
-        <w:left w:w="108" w:type="dxa"/>
-        <w:bottom w:w="0" w:type="dxa"/>
-        <w:right w:w="108" w:type="dxa"/>
-      </w:tblCellMar>
     </w:tblPr>
   </w:style>
   <w:style w:type="paragraph" w:styleId="ListParagraph">
@@ -11288,6 +11476,76 @@
       <w:position w:val="0"/>
       <w:sz w:val="32"/>
       <w:szCs w:val="32"/>
+    </w:rPr>
+  </w:style>
+  <w:style w:type="character" w:styleId="CommentReference">
+    <w:name w:val="annotation reference"/>
+    <w:basedOn w:val="DefaultParagraphFont"/>
+    <w:uiPriority w:val="99"/>
+    <w:semiHidden/>
+    <w:unhideWhenUsed/>
+    <w:rsid w:val="00691A9D"/>
+    <w:rPr>
+      <w:sz w:val="16"/>
+      <w:szCs w:val="16"/>
+    </w:rPr>
+  </w:style>
+  <w:style w:type="paragraph" w:styleId="CommentText">
+    <w:name w:val="annotation text"/>
+    <w:basedOn w:val="Normal"/>
+    <w:link w:val="CommentTextChar"/>
+    <w:uiPriority w:val="99"/>
+    <w:semiHidden/>
+    <w:unhideWhenUsed/>
+    <w:rsid w:val="00691A9D"/>
+    <w:pPr>
+      <w:spacing w:line="240" w:lineRule="auto"/>
+    </w:pPr>
+    <w:rPr>
+      <w:sz w:val="20"/>
+      <w:szCs w:val="20"/>
+    </w:rPr>
+  </w:style>
+  <w:style w:type="character" w:customStyle="1" w:styleId="CommentTextChar">
+    <w:name w:val="Comment Text Char"/>
+    <w:basedOn w:val="DefaultParagraphFont"/>
+    <w:link w:val="CommentText"/>
+    <w:uiPriority w:val="99"/>
+    <w:semiHidden/>
+    <w:rsid w:val="00691A9D"/>
+    <w:rPr>
+      <w:position w:val="-1"/>
+      <w:sz w:val="20"/>
+      <w:szCs w:val="20"/>
+    </w:rPr>
+  </w:style>
+  <w:style w:type="paragraph" w:styleId="CommentSubject">
+    <w:name w:val="annotation subject"/>
+    <w:basedOn w:val="CommentText"/>
+    <w:next w:val="CommentText"/>
+    <w:link w:val="CommentSubjectChar"/>
+    <w:uiPriority w:val="99"/>
+    <w:semiHidden/>
+    <w:unhideWhenUsed/>
+    <w:rsid w:val="00691A9D"/>
+    <w:rPr>
+      <w:b/>
+      <w:bCs/>
+    </w:rPr>
+  </w:style>
+  <w:style w:type="character" w:customStyle="1" w:styleId="CommentSubjectChar">
+    <w:name w:val="Comment Subject Char"/>
+    <w:basedOn w:val="CommentTextChar"/>
+    <w:link w:val="CommentSubject"/>
+    <w:uiPriority w:val="99"/>
+    <w:semiHidden/>
+    <w:rsid w:val="00691A9D"/>
+    <w:rPr>
+      <w:b/>
+      <w:bCs/>
+      <w:position w:val="-1"/>
+      <w:sz w:val="20"/>
+      <w:szCs w:val="20"/>
     </w:rPr>
   </w:style>
 </w:styles>
@@ -11619,6 +11877,10 @@
 </go:gDocsCustomXmlDataStorage>
 </file>
 
+<file path=customXml/item2.xml><?xml version="1.0" encoding="utf-8"?>
+<b:Sources xmlns:b="http://schemas.openxmlformats.org/officeDocument/2006/bibliography" xmlns="http://schemas.openxmlformats.org/officeDocument/2006/bibliography" SelectedStyle="\APASixthEditionOfficeOnline.xsl" StyleName="APA" Version="6"/>
+</file>
+
 <file path=customXml/itemProps1.xml><?xml version="1.0" encoding="utf-8"?>
 <ds:datastoreItem xmlns:ds="http://schemas.openxmlformats.org/officeDocument/2006/customXml" ds:itemID="{11111111-1234-1234-1234-123412341234}">
   <ds:schemaRefs>
@@ -11626,4 +11888,12 @@
     <ds:schemaRef ds:uri="http://schemas.openxmlformats.org/officeDocument/2006/relationships"/>
   </ds:schemaRefs>
 </ds:datastoreItem>
+</file>
+
+<file path=customXml/itemProps2.xml><?xml version="1.0" encoding="utf-8"?>
+<ds:datastoreItem xmlns:ds="http://schemas.openxmlformats.org/officeDocument/2006/customXml" ds:itemID="{6379AF27-A027-4DDD-A7D6-BA03B81226BF}">
+  <ds:schemaRefs>
+    <ds:schemaRef ds:uri="http://schemas.openxmlformats.org/officeDocument/2006/bibliography"/>
+  </ds:schemaRefs>
+</ds:datastoreItem>
 </file>
</xml_diff>

<commit_message>
add last updates on SRS
</commit_message>
<xml_diff>
--- a/Definition/Requirements/SRS_Travel Advisor.docx
+++ b/Definition/Requirements/SRS_Travel Advisor.docx
@@ -45,6 +45,7 @@
           <w:szCs w:val="40"/>
         </w:rPr>
       </w:pPr>
+      <w:proofErr w:type="gramStart"/>
       <w:r>
         <w:rPr>
           <w:i/>
@@ -53,6 +54,7 @@
         </w:rPr>
         <w:t>for</w:t>
       </w:r>
+      <w:proofErr w:type="gramEnd"/>
     </w:p>
     <w:p>
       <w:pPr>
@@ -166,11 +168,19 @@
         </w:rPr>
         <w:t xml:space="preserve">y </w:t>
       </w:r>
+      <w:proofErr w:type="spellStart"/>
       <w:r>
         <w:rPr>
           <w:rFonts w:ascii="Times New Roman" w:eastAsia="Times New Roman" w:hAnsi="Times New Roman" w:cs="Times New Roman"/>
         </w:rPr>
-        <w:t>Aya Ahmed</w:t>
+        <w:t>Aya</w:t>
+      </w:r>
+      <w:proofErr w:type="spellEnd"/>
+      <w:r>
+        <w:rPr>
+          <w:rFonts w:ascii="Times New Roman" w:eastAsia="Times New Roman" w:hAnsi="Times New Roman" w:cs="Times New Roman"/>
+        </w:rPr>
+        <w:t xml:space="preserve"> Ahmed</w:t>
       </w:r>
     </w:p>
     <w:p>
@@ -1762,9 +1772,11 @@
               <w:spacing w:before="40" w:after="40"/>
               <w:ind w:left="0" w:hanging="2"/>
             </w:pPr>
+            <w:proofErr w:type="spellStart"/>
             <w:r>
               <w:t>Aya</w:t>
             </w:r>
+            <w:proofErr w:type="spellEnd"/>
           </w:p>
         </w:tc>
         <w:tc>
@@ -1832,9 +1844,11 @@
               <w:spacing w:before="40" w:after="40"/>
               <w:ind w:left="0" w:hanging="2"/>
             </w:pPr>
+            <w:proofErr w:type="spellStart"/>
             <w:r>
               <w:t>Saad</w:t>
             </w:r>
+            <w:proofErr w:type="spellEnd"/>
           </w:p>
         </w:tc>
         <w:tc>
@@ -2153,12 +2167,14 @@
         </w:rPr>
         <w:t xml:space="preserve">This project also covers various features like online </w:t>
       </w:r>
+      <w:proofErr w:type="spellStart"/>
       <w:r>
         <w:rPr>
           <w:color w:val="000000"/>
         </w:rPr>
         <w:t>sginup</w:t>
       </w:r>
+      <w:proofErr w:type="spellEnd"/>
       <w:r>
         <w:rPr>
           <w:color w:val="000000"/>
@@ -2372,12 +2388,19 @@
       <w:r>
         <w:t xml:space="preserve"> has to make the booking by </w:t>
       </w:r>
+      <w:proofErr w:type="spellStart"/>
       <w:r>
         <w:t>sginup</w:t>
       </w:r>
-      <w:r>
-        <w:t xml:space="preserve"> in the Data-File and informing .</w:t>
-      </w:r>
+      <w:proofErr w:type="spellEnd"/>
+      <w:r>
+        <w:t xml:space="preserve"> in the Data-File and </w:t>
+      </w:r>
+      <w:proofErr w:type="gramStart"/>
+      <w:r>
+        <w:t>informing .</w:t>
+      </w:r>
+      <w:proofErr w:type="gramEnd"/>
     </w:p>
     <w:p>
       <w:pPr>
@@ -2447,7 +2470,15 @@
       <w:bookmarkStart w:id="24" w:name="_heading=h.2s8eyo1" w:colFirst="0" w:colLast="0"/>
       <w:bookmarkEnd w:id="24"/>
       <w:r>
-        <w:t>Administration, which is responsible for adding destinations, new admins, setting budget and  creating users.</w:t>
+        <w:t xml:space="preserve">Administration, which is responsible for adding destinations, new admins, setting budget </w:t>
+      </w:r>
+      <w:proofErr w:type="gramStart"/>
+      <w:r>
+        <w:t>and  creating</w:t>
+      </w:r>
+      <w:proofErr w:type="gramEnd"/>
+      <w:r>
+        <w:t xml:space="preserve"> users.</w:t>
       </w:r>
     </w:p>
     <w:p>
@@ -3707,7 +3738,21 @@
           <w:sz w:val="28"/>
           <w:szCs w:val="28"/>
         </w:rPr>
-        <w:t xml:space="preserve"> Mobile number, Age, Password, and Confirm Password) and two buttons (Sign up and Reset)</w:t>
+        <w:t xml:space="preserve"> </w:t>
+      </w:r>
+      <w:r>
+        <w:rPr>
+          <w:sz w:val="28"/>
+          <w:szCs w:val="28"/>
+        </w:rPr>
+        <w:t xml:space="preserve">username, </w:t>
+      </w:r>
+      <w:r>
+        <w:rPr>
+          <w:sz w:val="28"/>
+          <w:szCs w:val="28"/>
+        </w:rPr>
+        <w:t>Mobile number, Age, Password, and Confirm Password) and two buttons (Sign up and Reset)</w:t>
       </w:r>
       <w:r>
         <w:rPr>
@@ -3852,7 +3897,23 @@
           <w:sz w:val="28"/>
           <w:szCs w:val="28"/>
         </w:rPr>
-        <w:t>). It can be a combination of numbers and some special characters _,#  as long as it is acceptable by the format.</w:t>
+        <w:t>). It can be a combination of numbers and some special characters _</w:t>
+      </w:r>
+      <w:proofErr w:type="gramStart"/>
+      <w:r>
+        <w:rPr>
+          <w:sz w:val="28"/>
+          <w:szCs w:val="28"/>
+        </w:rPr>
+        <w:t>,#</w:t>
+      </w:r>
+      <w:proofErr w:type="gramEnd"/>
+      <w:r>
+        <w:rPr>
+          <w:sz w:val="28"/>
+          <w:szCs w:val="28"/>
+        </w:rPr>
+        <w:t xml:space="preserve">  as long as it is acceptable by the format.</w:t>
       </w:r>
     </w:p>
     <w:p>
@@ -3872,8 +3933,6 @@
         <w:spacing w:before="240" w:after="240"/>
         <w:ind w:leftChars="0" w:left="1440" w:firstLineChars="0" w:firstLine="0"/>
         <w:rPr>
-          <w:b/>
-          <w:bCs/>
           <w:sz w:val="28"/>
           <w:szCs w:val="28"/>
         </w:rPr>
@@ -3908,6 +3967,88 @@
       <w:pPr>
         <w:pStyle w:val="ListParagraph"/>
         <w:spacing w:before="240" w:after="240"/>
+        <w:ind w:leftChars="0" w:left="1440" w:firstLineChars="0" w:firstLine="0"/>
+        <w:rPr>
+          <w:b/>
+          <w:bCs/>
+          <w:sz w:val="28"/>
+          <w:szCs w:val="28"/>
+        </w:rPr>
+      </w:pPr>
+    </w:p>
+    <w:p>
+      <w:pPr>
+        <w:pStyle w:val="ListParagraph"/>
+        <w:spacing w:before="240" w:after="240"/>
+        <w:ind w:leftChars="0" w:left="1440" w:firstLineChars="0" w:firstLine="0"/>
+        <w:rPr>
+          <w:b/>
+          <w:bCs/>
+          <w:sz w:val="28"/>
+          <w:szCs w:val="28"/>
+        </w:rPr>
+      </w:pPr>
+    </w:p>
+    <w:p>
+      <w:pPr>
+        <w:pStyle w:val="ListParagraph"/>
+        <w:spacing w:before="240" w:after="240"/>
+        <w:ind w:leftChars="0" w:left="1440" w:firstLineChars="0" w:firstLine="0"/>
+        <w:rPr>
+          <w:b/>
+          <w:bCs/>
+          <w:sz w:val="28"/>
+          <w:szCs w:val="28"/>
+        </w:rPr>
+      </w:pPr>
+      <w:r>
+        <w:rPr>
+          <w:b/>
+          <w:bCs/>
+          <w:sz w:val="28"/>
+          <w:szCs w:val="28"/>
+        </w:rPr>
+        <w:t>REQ-05</w:t>
+      </w:r>
+      <w:r>
+        <w:rPr>
+          <w:b/>
+          <w:bCs/>
+          <w:sz w:val="28"/>
+          <w:szCs w:val="28"/>
+        </w:rPr>
+        <w:t>-Signup:</w:t>
+      </w:r>
+      <w:r>
+        <w:rPr>
+          <w:b/>
+          <w:bCs/>
+          <w:sz w:val="28"/>
+          <w:szCs w:val="28"/>
+        </w:rPr>
+        <w:t xml:space="preserve"> </w:t>
+      </w:r>
+      <w:r>
+        <w:rPr>
+          <w:sz w:val="28"/>
+          <w:szCs w:val="28"/>
+        </w:rPr>
+        <w:t>username only accept English characters or combination of English characters and numbers of at least 4 characters</w:t>
+      </w:r>
+      <w:r>
+        <w:rPr>
+          <w:b/>
+          <w:bCs/>
+          <w:sz w:val="28"/>
+          <w:szCs w:val="28"/>
+        </w:rPr>
+        <w:t>.</w:t>
+      </w:r>
+    </w:p>
+    <w:p>
+      <w:pPr>
+        <w:pStyle w:val="ListParagraph"/>
+        <w:spacing w:before="240" w:after="240"/>
         <w:ind w:leftChars="0" w:firstLineChars="0" w:firstLine="720"/>
         <w:rPr>
           <w:b/>
@@ -3934,7 +4075,16 @@
           <w:sz w:val="28"/>
           <w:szCs w:val="28"/>
         </w:rPr>
-        <w:t xml:space="preserve">REQ-05-Signup: </w:t>
+        <w:t>REQ-06</w:t>
+      </w:r>
+      <w:r>
+        <w:rPr>
+          <w:b/>
+          <w:bCs/>
+          <w:sz w:val="28"/>
+          <w:szCs w:val="28"/>
+        </w:rPr>
+        <w:t xml:space="preserve">-Signup: </w:t>
       </w:r>
       <w:r>
         <w:rPr>
@@ -3979,7 +4129,16 @@
           <w:sz w:val="28"/>
           <w:szCs w:val="28"/>
         </w:rPr>
-        <w:t>REQ-06-Signup:</w:t>
+        <w:t>REQ-07</w:t>
+      </w:r>
+      <w:r>
+        <w:rPr>
+          <w:b/>
+          <w:bCs/>
+          <w:sz w:val="28"/>
+          <w:szCs w:val="28"/>
+        </w:rPr>
+        <w:t>-Signup:</w:t>
       </w:r>
       <w:r>
         <w:rPr>
@@ -4026,7 +4185,16 @@
           <w:sz w:val="28"/>
           <w:szCs w:val="28"/>
         </w:rPr>
-        <w:t xml:space="preserve">REQ-07-Signup: </w:t>
+        <w:t>REQ-08</w:t>
+      </w:r>
+      <w:r>
+        <w:rPr>
+          <w:b/>
+          <w:bCs/>
+          <w:sz w:val="28"/>
+          <w:szCs w:val="28"/>
+        </w:rPr>
+        <w:t xml:space="preserve">-Signup: </w:t>
       </w:r>
       <w:r>
         <w:rPr>
@@ -4066,7 +4234,16 @@
           <w:sz w:val="28"/>
           <w:szCs w:val="28"/>
         </w:rPr>
-        <w:t>REQ-08-Signup:</w:t>
+        <w:t>REQ-09</w:t>
+      </w:r>
+      <w:r>
+        <w:rPr>
+          <w:b/>
+          <w:bCs/>
+          <w:sz w:val="28"/>
+          <w:szCs w:val="28"/>
+        </w:rPr>
+        <w:t>-Signup:</w:t>
       </w:r>
       <w:r>
         <w:rPr>
@@ -4118,7 +4295,16 @@
           <w:sz w:val="28"/>
           <w:szCs w:val="28"/>
         </w:rPr>
-        <w:t>REQ-09-Signup:</w:t>
+        <w:t>REQ-10</w:t>
+      </w:r>
+      <w:r>
+        <w:rPr>
+          <w:b/>
+          <w:bCs/>
+          <w:sz w:val="28"/>
+          <w:szCs w:val="28"/>
+        </w:rPr>
+        <w:t>-Signup:</w:t>
       </w:r>
       <w:r>
         <w:rPr>
@@ -4134,7 +4320,51 @@
           <w:sz w:val="28"/>
           <w:szCs w:val="28"/>
         </w:rPr>
-        <w:t>when the user press sign up button and the fields apply to requirements (REQ-02-Signup, REQ-03-Signup, REQ-04-Signup, REQ-05-Signup, REQ-06-Signup, and REQ-07-Signup) the user data should be sto</w:t>
+        <w:t>when the user press sign up button and the fields apply to requirements (REQ-02-Signup, REQ-03-Signup, REQ-04-Signup, R</w:t>
+      </w:r>
+      <w:r>
+        <w:rPr>
+          <w:sz w:val="28"/>
+          <w:szCs w:val="28"/>
+        </w:rPr>
+        <w:t xml:space="preserve">EQ-05-Signup, REQ-06-Signup, </w:t>
+      </w:r>
+      <w:r>
+        <w:rPr>
+          <w:sz w:val="28"/>
+          <w:szCs w:val="28"/>
+        </w:rPr>
+        <w:t>REQ-07-Signup</w:t>
+      </w:r>
+      <w:r>
+        <w:rPr>
+          <w:sz w:val="28"/>
+          <w:szCs w:val="28"/>
+        </w:rPr>
+        <w:t>, and REQ-08-</w:t>
+      </w:r>
+      <w:proofErr w:type="gramStart"/>
+      <w:r>
+        <w:rPr>
+          <w:sz w:val="28"/>
+          <w:szCs w:val="28"/>
+        </w:rPr>
+        <w:t xml:space="preserve">Signup </w:t>
+      </w:r>
+      <w:r>
+        <w:rPr>
+          <w:sz w:val="28"/>
+          <w:szCs w:val="28"/>
+        </w:rPr>
+        <w:t>)</w:t>
+      </w:r>
+      <w:proofErr w:type="gramEnd"/>
+      <w:r>
+        <w:rPr>
+          <w:sz w:val="28"/>
+          <w:szCs w:val="28"/>
+        </w:rPr>
+        <w:t xml:space="preserve"> the user data should be sto</w:t>
       </w:r>
       <w:r>
         <w:rPr>
@@ -4155,6 +4385,7 @@
           <w:sz w:val="28"/>
           <w:szCs w:val="28"/>
         </w:rPr>
+        <w:lastRenderedPageBreak/>
         <w:t xml:space="preserve">unique </w:t>
       </w:r>
       <w:r>
@@ -4210,7 +4441,16 @@
           <w:sz w:val="28"/>
           <w:szCs w:val="28"/>
         </w:rPr>
-        <w:t xml:space="preserve">REQ-10-Signup: </w:t>
+        <w:t>REQ-11</w:t>
+      </w:r>
+      <w:r>
+        <w:rPr>
+          <w:b/>
+          <w:bCs/>
+          <w:sz w:val="28"/>
+          <w:szCs w:val="28"/>
+        </w:rPr>
+        <w:t xml:space="preserve">-Signup: </w:t>
       </w:r>
       <w:r>
         <w:rPr>
@@ -4252,7 +4492,6 @@
         <w:rPr>
           <w:rStyle w:val="CommentReference"/>
         </w:rPr>
-        <w:lastRenderedPageBreak/>
         <w:commentReference w:id="40"/>
       </w:r>
     </w:p>
@@ -4888,6 +5127,7 @@
           <w:sz w:val="28"/>
           <w:szCs w:val="28"/>
         </w:rPr>
+        <w:lastRenderedPageBreak/>
         <w:t>REQ-03-Tour:</w:t>
       </w:r>
       <w:r>
@@ -4970,7 +5210,6 @@
           <w:sz w:val="28"/>
           <w:szCs w:val="28"/>
         </w:rPr>
-        <w:lastRenderedPageBreak/>
         <w:t>REQ-05-Tour:</w:t>
       </w:r>
       <w:r>
@@ -5566,7 +5805,15 @@
           <w:sz w:val="28"/>
           <w:szCs w:val="28"/>
         </w:rPr>
-        <w:t>if the username or password are not written based on REQ-02-User_Login &amp; REQ-03-User_Login an error message appear with “please insert data based on the required format”.</w:t>
+        <w:t xml:space="preserve">if the username or password are not written based on REQ-02-User_Login &amp; REQ-03-User_Login an error </w:t>
+      </w:r>
+      <w:r>
+        <w:rPr>
+          <w:sz w:val="28"/>
+          <w:szCs w:val="28"/>
+        </w:rPr>
+        <w:lastRenderedPageBreak/>
+        <w:t>message appear with “please insert data based on the required format”.</w:t>
       </w:r>
     </w:p>
     <w:p>
@@ -5662,7 +5909,6 @@
           <w:sz w:val="28"/>
           <w:szCs w:val="28"/>
         </w:rPr>
-        <w:lastRenderedPageBreak/>
         <w:t>REQ-08-Admin_Login:</w:t>
       </w:r>
       <w:r>
@@ -6021,7 +6267,23 @@
           <w:sz w:val="28"/>
           <w:szCs w:val="28"/>
         </w:rPr>
-        <w:t>). It can be a combination of numbers in and some special characters _,#  as long as it is acceptable by the format.</w:t>
+        <w:t>). It can be a combination of numbers in and some special characters _</w:t>
+      </w:r>
+      <w:proofErr w:type="gramStart"/>
+      <w:r>
+        <w:rPr>
+          <w:sz w:val="28"/>
+          <w:szCs w:val="28"/>
+        </w:rPr>
+        <w:t>,#</w:t>
+      </w:r>
+      <w:proofErr w:type="gramEnd"/>
+      <w:r>
+        <w:rPr>
+          <w:sz w:val="28"/>
+          <w:szCs w:val="28"/>
+        </w:rPr>
+        <w:t xml:space="preserve">  as long as it is acceptable by the format.</w:t>
       </w:r>
     </w:p>
     <w:p>
@@ -6193,6 +6455,7 @@
           <w:sz w:val="28"/>
           <w:szCs w:val="28"/>
         </w:rPr>
+        <w:lastRenderedPageBreak/>
         <w:t>REQ-07-Add_Admin:</w:t>
       </w:r>
       <w:r>
@@ -6256,15 +6519,7 @@
           <w:sz w:val="28"/>
           <w:szCs w:val="28"/>
         </w:rPr>
-        <w:t xml:space="preserve">REQ-03-Add_Admin, REQ-04-Add_Admin, REQ-05-Add_Admin, and </w:t>
-      </w:r>
-      <w:r>
-        <w:rPr>
-          <w:sz w:val="28"/>
-          <w:szCs w:val="28"/>
-        </w:rPr>
-        <w:lastRenderedPageBreak/>
-        <w:t>REQ-06-Add_Admin</w:t>
+        <w:t>REQ-03-Add_Admin, REQ-04-Add_Admin, REQ-05-Add_Admin, and REQ-06-Add_Admin</w:t>
       </w:r>
       <w:r>
         <w:rPr>
@@ -6487,6 +6742,13 @@
           <w:szCs w:val="28"/>
         </w:rPr>
         <w:t>,</w:t>
+      </w:r>
+      <w:r>
+        <w:rPr>
+          <w:sz w:val="28"/>
+          <w:szCs w:val="28"/>
+        </w:rPr>
+        <w:t xml:space="preserve"> Username,</w:t>
       </w:r>
       <w:r>
         <w:rPr>
@@ -6631,7 +6893,23 @@
           <w:sz w:val="28"/>
           <w:szCs w:val="28"/>
         </w:rPr>
-        <w:t>). It can be a combination of numbers in and some special characters _,#  as long as it is acceptable by the format.</w:t>
+        <w:t>). It can be a combination of numbers in and some special characters _</w:t>
+      </w:r>
+      <w:proofErr w:type="gramStart"/>
+      <w:r>
+        <w:rPr>
+          <w:sz w:val="28"/>
+          <w:szCs w:val="28"/>
+        </w:rPr>
+        <w:t>,#</w:t>
+      </w:r>
+      <w:proofErr w:type="gramEnd"/>
+      <w:r>
+        <w:rPr>
+          <w:sz w:val="28"/>
+          <w:szCs w:val="28"/>
+        </w:rPr>
+        <w:t xml:space="preserve">  as long as it is acceptable by the format.</w:t>
       </w:r>
     </w:p>
     <w:p>
@@ -6664,7 +6942,63 @@
           <w:sz w:val="28"/>
           <w:szCs w:val="28"/>
         </w:rPr>
-        <w:t>REQ-04</w:t>
+        <w:t>REQ-04-Add_User:</w:t>
+      </w:r>
+      <w:r>
+        <w:rPr>
+          <w:sz w:val="28"/>
+          <w:szCs w:val="28"/>
+        </w:rPr>
+        <w:t xml:space="preserve"> U</w:t>
+      </w:r>
+      <w:r>
+        <w:rPr>
+          <w:sz w:val="28"/>
+          <w:szCs w:val="28"/>
+        </w:rPr>
+        <w:t>sername only accept English characters or combination of English characters and numbers of at least 4 characters</w:t>
+      </w:r>
+      <w:r>
+        <w:rPr>
+          <w:b/>
+          <w:bCs/>
+          <w:sz w:val="28"/>
+          <w:szCs w:val="28"/>
+        </w:rPr>
+        <w:t>.</w:t>
+      </w:r>
+    </w:p>
+    <w:p>
+      <w:pPr>
+        <w:pStyle w:val="ListParagraph"/>
+        <w:spacing w:before="240" w:after="240"/>
+        <w:ind w:leftChars="0" w:left="1800" w:firstLineChars="0" w:firstLine="0"/>
+        <w:rPr>
+          <w:sz w:val="28"/>
+          <w:szCs w:val="28"/>
+        </w:rPr>
+      </w:pPr>
+    </w:p>
+    <w:p>
+      <w:pPr>
+        <w:pStyle w:val="ListParagraph"/>
+        <w:spacing w:before="240" w:after="240"/>
+        <w:ind w:leftChars="0" w:left="1800" w:firstLineChars="0" w:firstLine="0"/>
+        <w:rPr>
+          <w:b/>
+          <w:bCs/>
+          <w:sz w:val="28"/>
+          <w:szCs w:val="28"/>
+        </w:rPr>
+      </w:pPr>
+      <w:r>
+        <w:rPr>
+          <w:b/>
+          <w:bCs/>
+          <w:sz w:val="28"/>
+          <w:szCs w:val="28"/>
+        </w:rPr>
+        <w:t>REQ-05</w:t>
       </w:r>
       <w:r>
         <w:rPr>
@@ -6731,7 +7065,16 @@
           <w:sz w:val="28"/>
           <w:szCs w:val="28"/>
         </w:rPr>
-        <w:t xml:space="preserve">REQ-05-Add_User: </w:t>
+        <w:t>REQ-06</w:t>
+      </w:r>
+      <w:r>
+        <w:rPr>
+          <w:b/>
+          <w:bCs/>
+          <w:sz w:val="28"/>
+          <w:szCs w:val="28"/>
+        </w:rPr>
+        <w:t xml:space="preserve">-Add_User: </w:t>
       </w:r>
       <w:r>
         <w:rPr>
@@ -6776,7 +7119,8 @@
           <w:sz w:val="28"/>
           <w:szCs w:val="28"/>
         </w:rPr>
-        <w:t>REQ-06</w:t>
+        <w:lastRenderedPageBreak/>
+        <w:t>REQ-07</w:t>
       </w:r>
       <w:r>
         <w:rPr>
@@ -6841,7 +7185,16 @@
           <w:sz w:val="28"/>
           <w:szCs w:val="28"/>
         </w:rPr>
-        <w:t xml:space="preserve">REQ-07-Add_User: </w:t>
+        <w:t>REQ-08</w:t>
+      </w:r>
+      <w:r>
+        <w:rPr>
+          <w:b/>
+          <w:bCs/>
+          <w:sz w:val="28"/>
+          <w:szCs w:val="28"/>
+        </w:rPr>
+        <w:t xml:space="preserve">-Add_User: </w:t>
       </w:r>
       <w:r>
         <w:rPr>
@@ -6881,7 +7234,16 @@
           <w:sz w:val="28"/>
           <w:szCs w:val="28"/>
         </w:rPr>
-        <w:t>REQ-08-Add_User:</w:t>
+        <w:t>REQ-09</w:t>
+      </w:r>
+      <w:r>
+        <w:rPr>
+          <w:b/>
+          <w:bCs/>
+          <w:sz w:val="28"/>
+          <w:szCs w:val="28"/>
+        </w:rPr>
+        <w:t>-Add_User:</w:t>
       </w:r>
       <w:r>
         <w:rPr>
@@ -6954,8 +7316,7 @@
           <w:sz w:val="28"/>
           <w:szCs w:val="28"/>
         </w:rPr>
-        <w:lastRenderedPageBreak/>
-        <w:t>REQ-09</w:t>
+        <w:t>REQ-10</w:t>
       </w:r>
       <w:r>
         <w:rPr>
@@ -7087,7 +7448,16 @@
           <w:sz w:val="28"/>
           <w:szCs w:val="28"/>
         </w:rPr>
-        <w:t>, and REQ-07</w:t>
+        <w:t>, REQ-07-Add_User, a</w:t>
+      </w:r>
+      <w:bookmarkStart w:id="47" w:name="_GoBack"/>
+      <w:bookmarkEnd w:id="47"/>
+      <w:r>
+        <w:rPr>
+          <w:sz w:val="28"/>
+          <w:szCs w:val="28"/>
+        </w:rPr>
+        <w:t>nd REQ-08</w:t>
       </w:r>
       <w:r>
         <w:rPr>
@@ -7198,7 +7568,16 @@
           <w:sz w:val="28"/>
           <w:szCs w:val="28"/>
         </w:rPr>
-        <w:t xml:space="preserve">REQ-10-Add_User: </w:t>
+        <w:t>REQ-11</w:t>
+      </w:r>
+      <w:r>
+        <w:rPr>
+          <w:b/>
+          <w:bCs/>
+          <w:sz w:val="28"/>
+          <w:szCs w:val="28"/>
+        </w:rPr>
+        <w:t xml:space="preserve">-Add_User: </w:t>
       </w:r>
       <w:r>
         <w:rPr>
@@ -7617,8 +7996,6 @@
         </w:rPr>
         <w:t xml:space="preserve"> 2030</w:t>
       </w:r>
-      <w:bookmarkStart w:id="47" w:name="_GoBack"/>
-      <w:bookmarkEnd w:id="47"/>
       <w:r>
         <w:rPr>
           <w:sz w:val="28"/>
@@ -7835,7 +8212,6 @@
           <w:sz w:val="28"/>
           <w:szCs w:val="28"/>
         </w:rPr>
-        <w:lastRenderedPageBreak/>
         <w:t>REQ-</w:t>
       </w:r>
       <w:r>
@@ -8584,7 +8960,21 @@
         <w:rPr>
           <w:rFonts w:ascii="Times New Roman" w:eastAsia="Times New Roman" w:hAnsi="Times New Roman" w:cs="Times New Roman"/>
         </w:rPr>
-        <w:t>The user should  be able to login to the system using high speed internet. Most of the requests sent to the application should be answered in less than 20 seconds.</w:t>
+        <w:t xml:space="preserve">The user </w:t>
+      </w:r>
+      <w:proofErr w:type="gramStart"/>
+      <w:r>
+        <w:rPr>
+          <w:rFonts w:ascii="Times New Roman" w:eastAsia="Times New Roman" w:hAnsi="Times New Roman" w:cs="Times New Roman"/>
+        </w:rPr>
+        <w:t>should  be</w:t>
+      </w:r>
+      <w:proofErr w:type="gramEnd"/>
+      <w:r>
+        <w:rPr>
+          <w:rFonts w:ascii="Times New Roman" w:eastAsia="Times New Roman" w:hAnsi="Times New Roman" w:cs="Times New Roman"/>
+        </w:rPr>
+        <w:t xml:space="preserve"> able to login to the system using high speed internet. Most of the requests sent to the application should be answered in less than 20 seconds.</w:t>
       </w:r>
     </w:p>
     <w:p>
@@ -9271,7 +9661,15 @@
         <w:t xml:space="preserve"> the login module for the user and admin in section not to separate them</w:t>
       </w:r>
       <w:r>
-        <w:t>. Or make another login  module in our wireframe for admin</w:t>
+        <w:t xml:space="preserve">. Or make another </w:t>
+      </w:r>
+      <w:proofErr w:type="gramStart"/>
+      <w:r>
+        <w:t>login  module</w:t>
+      </w:r>
+      <w:proofErr w:type="gramEnd"/>
+      <w:r>
+        <w:t xml:space="preserve"> in our wireframe for admin</w:t>
       </w:r>
     </w:p>
   </w:comment>
@@ -9288,8 +9686,13 @@
         <w:annotationRef/>
       </w:r>
       <w:r>
-        <w:t>Edited by ashry</w:t>
-      </w:r>
+        <w:t xml:space="preserve">Edited by </w:t>
+      </w:r>
+      <w:proofErr w:type="spellStart"/>
+      <w:r>
+        <w:t>ashry</w:t>
+      </w:r>
+      <w:proofErr w:type="spellEnd"/>
     </w:p>
   </w:comment>
   <w:comment w:id="46" w:author="Muhammad Ashry" w:date="2022-04-25T15:32:00Z" w:initials="MA">
@@ -12543,7 +12946,7 @@
 </file>
 
 <file path=customXml/itemProps2.xml><?xml version="1.0" encoding="utf-8"?>
-<ds:datastoreItem xmlns:ds="http://schemas.openxmlformats.org/officeDocument/2006/customXml" ds:itemID="{9CB472B8-1032-47D1-971D-AE3A5BE80372}">
+<ds:datastoreItem xmlns:ds="http://schemas.openxmlformats.org/officeDocument/2006/customXml" ds:itemID="{88AF0481-3FFF-4D60-AF1F-F617A26DFDFF}">
   <ds:schemaRefs>
     <ds:schemaRef ds:uri="http://schemas.openxmlformats.org/officeDocument/2006/bibliography"/>
   </ds:schemaRefs>

</xml_diff>

<commit_message>
first edits by on comments by amr
</commit_message>
<xml_diff>
--- a/Definition/Requirements/SRS_Travel Advisor.docx
+++ b/Definition/Requirements/SRS_Travel Advisor.docx
@@ -45,7 +45,6 @@
           <w:szCs w:val="40"/>
         </w:rPr>
       </w:pPr>
-      <w:proofErr w:type="gramStart"/>
       <w:r>
         <w:rPr>
           <w:i/>
@@ -54,7 +53,6 @@
         </w:rPr>
         <w:t>for</w:t>
       </w:r>
-      <w:proofErr w:type="gramEnd"/>
     </w:p>
     <w:p>
       <w:pPr>
@@ -168,19 +166,11 @@
         </w:rPr>
         <w:t xml:space="preserve">y </w:t>
       </w:r>
-      <w:proofErr w:type="spellStart"/>
       <w:r>
         <w:rPr>
           <w:rFonts w:ascii="Times New Roman" w:eastAsia="Times New Roman" w:hAnsi="Times New Roman" w:cs="Times New Roman"/>
         </w:rPr>
-        <w:t>Aya</w:t>
-      </w:r>
-      <w:proofErr w:type="spellEnd"/>
-      <w:r>
-        <w:rPr>
-          <w:rFonts w:ascii="Times New Roman" w:eastAsia="Times New Roman" w:hAnsi="Times New Roman" w:cs="Times New Roman"/>
-        </w:rPr>
-        <w:t xml:space="preserve"> Ahmed</w:t>
+        <w:t>Aya Ahmed</w:t>
       </w:r>
     </w:p>
     <w:p>
@@ -1772,11 +1762,9 @@
               <w:spacing w:before="40" w:after="40"/>
               <w:ind w:left="0" w:hanging="2"/>
             </w:pPr>
-            <w:proofErr w:type="spellStart"/>
             <w:r>
               <w:t>Aya</w:t>
             </w:r>
-            <w:proofErr w:type="spellEnd"/>
           </w:p>
         </w:tc>
         <w:tc>
@@ -1844,11 +1832,9 @@
               <w:spacing w:before="40" w:after="40"/>
               <w:ind w:left="0" w:hanging="2"/>
             </w:pPr>
-            <w:proofErr w:type="spellStart"/>
             <w:r>
               <w:t>Saad</w:t>
             </w:r>
-            <w:proofErr w:type="spellEnd"/>
           </w:p>
         </w:tc>
         <w:tc>
@@ -2167,14 +2153,12 @@
         </w:rPr>
         <w:t xml:space="preserve">This project also covers various features like online </w:t>
       </w:r>
-      <w:proofErr w:type="spellStart"/>
       <w:r>
         <w:rPr>
           <w:color w:val="000000"/>
         </w:rPr>
         <w:t>sginup</w:t>
       </w:r>
-      <w:proofErr w:type="spellEnd"/>
       <w:r>
         <w:rPr>
           <w:color w:val="000000"/>
@@ -2388,19 +2372,12 @@
       <w:r>
         <w:t xml:space="preserve"> has to make the booking by </w:t>
       </w:r>
-      <w:proofErr w:type="spellStart"/>
       <w:r>
         <w:t>sginup</w:t>
       </w:r>
-      <w:proofErr w:type="spellEnd"/>
-      <w:r>
-        <w:t xml:space="preserve"> in the Data-File and </w:t>
-      </w:r>
-      <w:proofErr w:type="gramStart"/>
-      <w:r>
-        <w:t>informing .</w:t>
-      </w:r>
-      <w:proofErr w:type="gramEnd"/>
+      <w:r>
+        <w:t xml:space="preserve"> in the Data-File and informing .</w:t>
+      </w:r>
     </w:p>
     <w:p>
       <w:pPr>
@@ -2470,15 +2447,7 @@
       <w:bookmarkStart w:id="24" w:name="_heading=h.2s8eyo1" w:colFirst="0" w:colLast="0"/>
       <w:bookmarkEnd w:id="24"/>
       <w:r>
-        <w:t xml:space="preserve">Administration, which is responsible for adding destinations, new admins, setting budget </w:t>
-      </w:r>
-      <w:proofErr w:type="gramStart"/>
-      <w:r>
-        <w:t>and  creating</w:t>
-      </w:r>
-      <w:proofErr w:type="gramEnd"/>
-      <w:r>
-        <w:t xml:space="preserve"> users.</w:t>
+        <w:t>Administration, which is responsible for adding destinations, new admins, setting budget and  creating users.</w:t>
       </w:r>
     </w:p>
     <w:p>
@@ -3897,23 +3866,7 @@
           <w:sz w:val="28"/>
           <w:szCs w:val="28"/>
         </w:rPr>
-        <w:t>). It can be a combination of numbers and some special characters _</w:t>
-      </w:r>
-      <w:proofErr w:type="gramStart"/>
-      <w:r>
-        <w:rPr>
-          <w:sz w:val="28"/>
-          <w:szCs w:val="28"/>
-        </w:rPr>
-        <w:t>,#</w:t>
-      </w:r>
-      <w:proofErr w:type="gramEnd"/>
-      <w:r>
-        <w:rPr>
-          <w:sz w:val="28"/>
-          <w:szCs w:val="28"/>
-        </w:rPr>
-        <w:t xml:space="preserve">  as long as it is acceptable by the format.</w:t>
+        <w:t>). It can be a combination of numbers and some special characters _,#  as long as it is acceptable by the format.</w:t>
       </w:r>
     </w:p>
     <w:p>
@@ -4008,7 +3961,110 @@
           <w:sz w:val="28"/>
           <w:szCs w:val="28"/>
         </w:rPr>
-        <w:t>REQ-05</w:t>
+        <w:t xml:space="preserve">REQ-05-Signup: </w:t>
+      </w:r>
+      <w:r>
+        <w:rPr>
+          <w:sz w:val="28"/>
+          <w:szCs w:val="28"/>
+        </w:rPr>
+        <w:t>username only accept English characters or combination of English characters and numbers of at least 4 characters</w:t>
+      </w:r>
+      <w:r>
+        <w:rPr>
+          <w:b/>
+          <w:bCs/>
+          <w:sz w:val="28"/>
+          <w:szCs w:val="28"/>
+        </w:rPr>
+        <w:t>.</w:t>
+      </w:r>
+    </w:p>
+    <w:p>
+      <w:pPr>
+        <w:pStyle w:val="ListParagraph"/>
+        <w:spacing w:before="240" w:after="240"/>
+        <w:ind w:leftChars="0" w:firstLineChars="0" w:firstLine="720"/>
+        <w:rPr>
+          <w:b/>
+          <w:bCs/>
+          <w:sz w:val="28"/>
+          <w:szCs w:val="28"/>
+        </w:rPr>
+      </w:pPr>
+    </w:p>
+    <w:p>
+      <w:pPr>
+        <w:pStyle w:val="ListParagraph"/>
+        <w:spacing w:before="240" w:after="240"/>
+        <w:ind w:leftChars="0" w:firstLineChars="0" w:firstLine="720"/>
+        <w:rPr>
+          <w:sz w:val="28"/>
+          <w:szCs w:val="28"/>
+        </w:rPr>
+      </w:pPr>
+      <w:r>
+        <w:rPr>
+          <w:b/>
+          <w:bCs/>
+          <w:sz w:val="28"/>
+          <w:szCs w:val="28"/>
+        </w:rPr>
+        <w:t>REQ-06</w:t>
+      </w:r>
+      <w:r>
+        <w:rPr>
+          <w:b/>
+          <w:bCs/>
+          <w:sz w:val="28"/>
+          <w:szCs w:val="28"/>
+        </w:rPr>
+        <w:t xml:space="preserve">-Signup: </w:t>
+      </w:r>
+      <w:r>
+        <w:rPr>
+          <w:sz w:val="28"/>
+          <w:szCs w:val="28"/>
+        </w:rPr>
+        <w:t>Age should only accept numbers between 18 and 90.</w:t>
+      </w:r>
+    </w:p>
+    <w:p>
+      <w:pPr>
+        <w:pStyle w:val="ListParagraph"/>
+        <w:spacing w:before="240" w:after="240"/>
+        <w:ind w:leftChars="0" w:firstLineChars="0" w:firstLine="720"/>
+        <w:rPr>
+          <w:sz w:val="28"/>
+          <w:szCs w:val="28"/>
+        </w:rPr>
+      </w:pPr>
+      <w:r>
+        <w:rPr>
+          <w:sz w:val="28"/>
+          <w:szCs w:val="28"/>
+        </w:rPr>
+        <w:t xml:space="preserve"> </w:t>
+      </w:r>
+    </w:p>
+    <w:p>
+      <w:pPr>
+        <w:pStyle w:val="ListParagraph"/>
+        <w:spacing w:before="240" w:after="240"/>
+        <w:ind w:leftChars="0" w:left="1440" w:firstLineChars="0" w:firstLine="0"/>
+        <w:rPr>
+          <w:sz w:val="28"/>
+          <w:szCs w:val="28"/>
+        </w:rPr>
+      </w:pPr>
+      <w:r>
+        <w:rPr>
+          <w:b/>
+          <w:bCs/>
+          <w:sz w:val="28"/>
+          <w:szCs w:val="28"/>
+        </w:rPr>
+        <w:t>REQ-07</w:t>
       </w:r>
       <w:r>
         <w:rPr>
@@ -4021,8 +4077,111 @@
       </w:r>
       <w:r>
         <w:rPr>
-          <w:b/>
-          <w:bCs/>
+          <w:sz w:val="28"/>
+          <w:szCs w:val="28"/>
+        </w:rPr>
+        <w:t xml:space="preserve"> password &amp; confirm password fields take</w:t>
+      </w:r>
+      <w:r>
+        <w:rPr>
+          <w:sz w:val="28"/>
+          <w:szCs w:val="28"/>
+        </w:rPr>
+        <w:t xml:space="preserve"> a text of at least eight character text and it allows special characters and numbers too.</w:t>
+      </w:r>
+    </w:p>
+    <w:p>
+      <w:pPr>
+        <w:pStyle w:val="ListParagraph"/>
+        <w:spacing w:before="240" w:after="240"/>
+        <w:ind w:leftChars="0" w:firstLineChars="0" w:firstLine="720"/>
+        <w:rPr>
+          <w:b/>
+          <w:bCs/>
+          <w:sz w:val="28"/>
+          <w:szCs w:val="28"/>
+        </w:rPr>
+      </w:pPr>
+    </w:p>
+    <w:p>
+      <w:pPr>
+        <w:pStyle w:val="ListParagraph"/>
+        <w:spacing w:before="240" w:after="240"/>
+        <w:ind w:leftChars="0" w:left="1440" w:firstLineChars="0" w:firstLine="0"/>
+        <w:rPr>
+          <w:sz w:val="28"/>
+          <w:szCs w:val="28"/>
+        </w:rPr>
+      </w:pPr>
+      <w:r>
+        <w:rPr>
+          <w:b/>
+          <w:bCs/>
+          <w:sz w:val="28"/>
+          <w:szCs w:val="28"/>
+        </w:rPr>
+        <w:t>REQ-08</w:t>
+      </w:r>
+      <w:r>
+        <w:rPr>
+          <w:b/>
+          <w:bCs/>
+          <w:sz w:val="28"/>
+          <w:szCs w:val="28"/>
+        </w:rPr>
+        <w:t xml:space="preserve">-Signup: </w:t>
+      </w:r>
+      <w:r>
+        <w:rPr>
+          <w:sz w:val="28"/>
+          <w:szCs w:val="28"/>
+        </w:rPr>
+        <w:t xml:space="preserve">the password and confirm password should contain the same text (the text in this case is case sensitive). </w:t>
+      </w:r>
+    </w:p>
+    <w:p>
+      <w:pPr>
+        <w:pStyle w:val="ListParagraph"/>
+        <w:spacing w:before="240" w:after="240"/>
+        <w:ind w:leftChars="0" w:firstLineChars="0" w:firstLine="720"/>
+        <w:rPr>
+          <w:b/>
+          <w:bCs/>
+          <w:sz w:val="28"/>
+          <w:szCs w:val="28"/>
+        </w:rPr>
+      </w:pPr>
+    </w:p>
+    <w:p>
+      <w:pPr>
+        <w:pStyle w:val="ListParagraph"/>
+        <w:spacing w:before="240" w:after="240"/>
+        <w:ind w:leftChars="0" w:left="1440" w:firstLineChars="0" w:firstLine="0"/>
+        <w:rPr>
+          <w:sz w:val="28"/>
+          <w:szCs w:val="28"/>
+        </w:rPr>
+      </w:pPr>
+      <w:r>
+        <w:rPr>
+          <w:b/>
+          <w:bCs/>
+          <w:sz w:val="28"/>
+          <w:szCs w:val="28"/>
+        </w:rPr>
+        <w:t>REQ-09</w:t>
+      </w:r>
+      <w:r>
+        <w:rPr>
+          <w:b/>
+          <w:bCs/>
+          <w:sz w:val="28"/>
+          <w:szCs w:val="28"/>
+        </w:rPr>
+        <w:t>-Signup:</w:t>
+      </w:r>
+      <w:r>
+        <w:rPr>
           <w:sz w:val="28"/>
           <w:szCs w:val="28"/>
         </w:rPr>
@@ -4033,16 +4192,14 @@
           <w:sz w:val="28"/>
           <w:szCs w:val="28"/>
         </w:rPr>
-        <w:t>username only accept English characters or combination of English characters and numbers of at least 4 characters</w:t>
-      </w:r>
-      <w:r>
-        <w:rPr>
-          <w:b/>
-          <w:bCs/>
-          <w:sz w:val="28"/>
-          <w:szCs w:val="28"/>
-        </w:rPr>
-        <w:t>.</w:t>
+        <w:t>when</w:t>
+      </w:r>
+      <w:r>
+        <w:rPr>
+          <w:sz w:val="28"/>
+          <w:szCs w:val="28"/>
+        </w:rPr>
+        <w:t xml:space="preserve"> the user press the reset button all the fields should be empty.</w:t>
       </w:r>
     </w:p>
     <w:p>
@@ -4051,270 +4208,48 @@
         <w:spacing w:before="240" w:after="240"/>
         <w:ind w:leftChars="0" w:firstLineChars="0" w:firstLine="720"/>
         <w:rPr>
-          <w:b/>
-          <w:bCs/>
-          <w:sz w:val="28"/>
-          <w:szCs w:val="28"/>
-        </w:rPr>
-      </w:pPr>
-    </w:p>
-    <w:p>
-      <w:pPr>
-        <w:pStyle w:val="ListParagraph"/>
-        <w:spacing w:before="240" w:after="240"/>
-        <w:ind w:leftChars="0" w:firstLineChars="0" w:firstLine="720"/>
-        <w:rPr>
-          <w:sz w:val="28"/>
-          <w:szCs w:val="28"/>
-        </w:rPr>
-      </w:pPr>
-      <w:r>
-        <w:rPr>
-          <w:b/>
-          <w:bCs/>
-          <w:sz w:val="28"/>
-          <w:szCs w:val="28"/>
-        </w:rPr>
-        <w:t>REQ-06</w:t>
-      </w:r>
-      <w:r>
-        <w:rPr>
-          <w:b/>
-          <w:bCs/>
-          <w:sz w:val="28"/>
-          <w:szCs w:val="28"/>
-        </w:rPr>
-        <w:t xml:space="preserve">-Signup: </w:t>
-      </w:r>
-      <w:r>
-        <w:rPr>
-          <w:sz w:val="28"/>
-          <w:szCs w:val="28"/>
-        </w:rPr>
-        <w:t>Age should only accept numbers between 18 and 90.</w:t>
-      </w:r>
-    </w:p>
-    <w:p>
-      <w:pPr>
-        <w:pStyle w:val="ListParagraph"/>
-        <w:spacing w:before="240" w:after="240"/>
-        <w:ind w:leftChars="0" w:firstLineChars="0" w:firstLine="720"/>
-        <w:rPr>
-          <w:sz w:val="28"/>
-          <w:szCs w:val="28"/>
-        </w:rPr>
-      </w:pPr>
-      <w:r>
-        <w:rPr>
+          <w:sz w:val="28"/>
+          <w:szCs w:val="28"/>
+        </w:rPr>
+      </w:pPr>
+    </w:p>
+    <w:p>
+      <w:pPr>
+        <w:pStyle w:val="ListParagraph"/>
+        <w:spacing w:before="240" w:after="240"/>
+        <w:ind w:leftChars="0" w:left="1440" w:firstLineChars="0" w:firstLine="0"/>
+        <w:rPr>
+          <w:sz w:val="28"/>
+          <w:szCs w:val="28"/>
+        </w:rPr>
+      </w:pPr>
+      <w:r>
+        <w:rPr>
+          <w:b/>
+          <w:bCs/>
+          <w:sz w:val="28"/>
+          <w:szCs w:val="28"/>
+        </w:rPr>
+        <w:t>REQ-10</w:t>
+      </w:r>
+      <w:r>
+        <w:rPr>
+          <w:b/>
+          <w:bCs/>
+          <w:sz w:val="28"/>
+          <w:szCs w:val="28"/>
+        </w:rPr>
+        <w:t>-Signup:</w:t>
+      </w:r>
+      <w:r>
+        <w:rPr>
+          <w:b/>
+          <w:bCs/>
           <w:sz w:val="28"/>
           <w:szCs w:val="28"/>
         </w:rPr>
         <w:t xml:space="preserve"> </w:t>
       </w:r>
-    </w:p>
-    <w:p>
-      <w:pPr>
-        <w:pStyle w:val="ListParagraph"/>
-        <w:spacing w:before="240" w:after="240"/>
-        <w:ind w:leftChars="0" w:left="1440" w:firstLineChars="0" w:firstLine="0"/>
-        <w:rPr>
-          <w:sz w:val="28"/>
-          <w:szCs w:val="28"/>
-        </w:rPr>
-      </w:pPr>
-      <w:r>
-        <w:rPr>
-          <w:b/>
-          <w:bCs/>
-          <w:sz w:val="28"/>
-          <w:szCs w:val="28"/>
-        </w:rPr>
-        <w:t>REQ-07</w:t>
-      </w:r>
-      <w:r>
-        <w:rPr>
-          <w:b/>
-          <w:bCs/>
-          <w:sz w:val="28"/>
-          <w:szCs w:val="28"/>
-        </w:rPr>
-        <w:t>-Signup:</w:t>
-      </w:r>
-      <w:r>
-        <w:rPr>
-          <w:sz w:val="28"/>
-          <w:szCs w:val="28"/>
-        </w:rPr>
-        <w:t xml:space="preserve"> password &amp; confirm password fields take</w:t>
-      </w:r>
-      <w:r>
-        <w:rPr>
-          <w:sz w:val="28"/>
-          <w:szCs w:val="28"/>
-        </w:rPr>
-        <w:t xml:space="preserve"> a text of at least eight character text and it allows special characters and numbers too.</w:t>
-      </w:r>
-    </w:p>
-    <w:p>
-      <w:pPr>
-        <w:pStyle w:val="ListParagraph"/>
-        <w:spacing w:before="240" w:after="240"/>
-        <w:ind w:leftChars="0" w:firstLineChars="0" w:firstLine="720"/>
-        <w:rPr>
-          <w:b/>
-          <w:bCs/>
-          <w:sz w:val="28"/>
-          <w:szCs w:val="28"/>
-        </w:rPr>
-      </w:pPr>
-    </w:p>
-    <w:p>
-      <w:pPr>
-        <w:pStyle w:val="ListParagraph"/>
-        <w:spacing w:before="240" w:after="240"/>
-        <w:ind w:leftChars="0" w:left="1440" w:firstLineChars="0" w:firstLine="0"/>
-        <w:rPr>
-          <w:sz w:val="28"/>
-          <w:szCs w:val="28"/>
-        </w:rPr>
-      </w:pPr>
-      <w:r>
-        <w:rPr>
-          <w:b/>
-          <w:bCs/>
-          <w:sz w:val="28"/>
-          <w:szCs w:val="28"/>
-        </w:rPr>
-        <w:t>REQ-08</w:t>
-      </w:r>
-      <w:r>
-        <w:rPr>
-          <w:b/>
-          <w:bCs/>
-          <w:sz w:val="28"/>
-          <w:szCs w:val="28"/>
-        </w:rPr>
-        <w:t xml:space="preserve">-Signup: </w:t>
-      </w:r>
-      <w:r>
-        <w:rPr>
-          <w:sz w:val="28"/>
-          <w:szCs w:val="28"/>
-        </w:rPr>
-        <w:t xml:space="preserve">the password and confirm password should contain the same text (the text in this case is case sensitive). </w:t>
-      </w:r>
-    </w:p>
-    <w:p>
-      <w:pPr>
-        <w:pStyle w:val="ListParagraph"/>
-        <w:spacing w:before="240" w:after="240"/>
-        <w:ind w:leftChars="0" w:firstLineChars="0" w:firstLine="720"/>
-        <w:rPr>
-          <w:b/>
-          <w:bCs/>
-          <w:sz w:val="28"/>
-          <w:szCs w:val="28"/>
-        </w:rPr>
-      </w:pPr>
-    </w:p>
-    <w:p>
-      <w:pPr>
-        <w:pStyle w:val="ListParagraph"/>
-        <w:spacing w:before="240" w:after="240"/>
-        <w:ind w:leftChars="0" w:left="1440" w:firstLineChars="0" w:firstLine="0"/>
-        <w:rPr>
-          <w:sz w:val="28"/>
-          <w:szCs w:val="28"/>
-        </w:rPr>
-      </w:pPr>
-      <w:r>
-        <w:rPr>
-          <w:b/>
-          <w:bCs/>
-          <w:sz w:val="28"/>
-          <w:szCs w:val="28"/>
-        </w:rPr>
-        <w:t>REQ-09</w:t>
-      </w:r>
-      <w:r>
-        <w:rPr>
-          <w:b/>
-          <w:bCs/>
-          <w:sz w:val="28"/>
-          <w:szCs w:val="28"/>
-        </w:rPr>
-        <w:t>-Signup:</w:t>
-      </w:r>
-      <w:r>
-        <w:rPr>
-          <w:sz w:val="28"/>
-          <w:szCs w:val="28"/>
-        </w:rPr>
-        <w:t xml:space="preserve"> </w:t>
-      </w:r>
-      <w:r>
-        <w:rPr>
-          <w:sz w:val="28"/>
-          <w:szCs w:val="28"/>
-        </w:rPr>
-        <w:t>when</w:t>
-      </w:r>
-      <w:r>
-        <w:rPr>
-          <w:sz w:val="28"/>
-          <w:szCs w:val="28"/>
-        </w:rPr>
-        <w:t xml:space="preserve"> the user press the reset button all the fields should be empty.</w:t>
-      </w:r>
-    </w:p>
-    <w:p>
-      <w:pPr>
-        <w:pStyle w:val="ListParagraph"/>
-        <w:spacing w:before="240" w:after="240"/>
-        <w:ind w:leftChars="0" w:firstLineChars="0" w:firstLine="720"/>
-        <w:rPr>
-          <w:sz w:val="28"/>
-          <w:szCs w:val="28"/>
-        </w:rPr>
-      </w:pPr>
-    </w:p>
-    <w:p>
-      <w:pPr>
-        <w:pStyle w:val="ListParagraph"/>
-        <w:spacing w:before="240" w:after="240"/>
-        <w:ind w:leftChars="0" w:left="1440" w:firstLineChars="0" w:firstLine="0"/>
-        <w:rPr>
-          <w:sz w:val="28"/>
-          <w:szCs w:val="28"/>
-        </w:rPr>
-      </w:pPr>
-      <w:r>
-        <w:rPr>
-          <w:b/>
-          <w:bCs/>
-          <w:sz w:val="28"/>
-          <w:szCs w:val="28"/>
-        </w:rPr>
-        <w:t>REQ-10</w:t>
-      </w:r>
-      <w:r>
-        <w:rPr>
-          <w:b/>
-          <w:bCs/>
-          <w:sz w:val="28"/>
-          <w:szCs w:val="28"/>
-        </w:rPr>
-        <w:t>-Signup:</w:t>
-      </w:r>
-      <w:r>
-        <w:rPr>
-          <w:b/>
-          <w:bCs/>
-          <w:sz w:val="28"/>
-          <w:szCs w:val="28"/>
-        </w:rPr>
-        <w:t xml:space="preserve"> </w:t>
-      </w:r>
       <w:r>
         <w:rPr>
           <w:sz w:val="28"/>
@@ -4341,30 +4276,14 @@
           <w:sz w:val="28"/>
           <w:szCs w:val="28"/>
         </w:rPr>
-        <w:t>, and REQ-08-</w:t>
-      </w:r>
-      <w:proofErr w:type="gramStart"/>
-      <w:r>
-        <w:rPr>
-          <w:sz w:val="28"/>
-          <w:szCs w:val="28"/>
-        </w:rPr>
-        <w:t xml:space="preserve">Signup </w:t>
-      </w:r>
-      <w:r>
-        <w:rPr>
-          <w:sz w:val="28"/>
-          <w:szCs w:val="28"/>
-        </w:rPr>
-        <w:t>)</w:t>
-      </w:r>
-      <w:proofErr w:type="gramEnd"/>
-      <w:r>
-        <w:rPr>
-          <w:sz w:val="28"/>
-          <w:szCs w:val="28"/>
-        </w:rPr>
-        <w:t xml:space="preserve"> the user data should be sto</w:t>
+        <w:t xml:space="preserve">, and REQ-08-Signup </w:t>
+      </w:r>
+      <w:r>
+        <w:rPr>
+          <w:sz w:val="28"/>
+          <w:szCs w:val="28"/>
+        </w:rPr>
+        <w:t>) the user data should be sto</w:t>
       </w:r>
       <w:r>
         <w:rPr>
@@ -4464,15 +4383,69 @@
           <w:sz w:val="28"/>
           <w:szCs w:val="28"/>
         </w:rPr>
-        <w:t xml:space="preserve"> if any field doesn’t match with the required formats referred to then a </w:t>
-      </w:r>
-      <w:r>
-        <w:rPr>
-          <w:sz w:val="28"/>
-          <w:szCs w:val="28"/>
-          <w:lang w:bidi="ar-EG"/>
-        </w:rPr>
-        <w:t>suited error message should appear.</w:t>
+        <w:t xml:space="preserve"> if any field doesn’t match with the required formats referred to</w:t>
+      </w:r>
+      <w:r>
+        <w:rPr>
+          <w:sz w:val="28"/>
+          <w:szCs w:val="28"/>
+        </w:rPr>
+        <w:t xml:space="preserve"> in REQ-10-Signup</w:t>
+      </w:r>
+      <w:r>
+        <w:rPr>
+          <w:sz w:val="28"/>
+          <w:szCs w:val="28"/>
+        </w:rPr>
+        <w:t xml:space="preserve"> then a</w:t>
+      </w:r>
+      <w:r>
+        <w:rPr>
+          <w:sz w:val="28"/>
+          <w:szCs w:val="28"/>
+        </w:rPr>
+        <w:t>n</w:t>
+      </w:r>
+      <w:r>
+        <w:rPr>
+          <w:sz w:val="28"/>
+          <w:szCs w:val="28"/>
+        </w:rPr>
+        <w:t xml:space="preserve"> </w:t>
+      </w:r>
+      <w:r>
+        <w:rPr>
+          <w:sz w:val="28"/>
+          <w:szCs w:val="28"/>
+          <w:lang w:bidi="ar-EG"/>
+        </w:rPr>
+        <w:t>error message should appear</w:t>
+      </w:r>
+      <w:r>
+        <w:rPr>
+          <w:sz w:val="28"/>
+          <w:szCs w:val="28"/>
+          <w:lang w:bidi="ar-EG"/>
+        </w:rPr>
+        <w:t xml:space="preserve"> with format (&lt;field name&gt;</w:t>
+      </w:r>
+      <w:bookmarkStart w:id="40" w:name="_GoBack"/>
+      <w:bookmarkEnd w:id="40"/>
+      <w:r>
+        <w:rPr>
+          <w:sz w:val="28"/>
+          <w:szCs w:val="28"/>
+          <w:lang w:bidi="ar-EG"/>
+        </w:rPr>
+        <w:t xml:space="preserve"> is not applicable to the required format)</w:t>
+      </w:r>
+      <w:r>
+        <w:rPr>
+          <w:sz w:val="28"/>
+          <w:szCs w:val="28"/>
+          <w:lang w:bidi="ar-EG"/>
+        </w:rPr>
+        <w:t>.</w:t>
       </w:r>
     </w:p>
     <w:p>
@@ -4486,13 +4459,13 @@
           <w:lang w:bidi="ar-EG"/>
         </w:rPr>
       </w:pPr>
-      <w:commentRangeStart w:id="40"/>
-      <w:commentRangeEnd w:id="40"/>
+      <w:commentRangeStart w:id="41"/>
+      <w:commentRangeEnd w:id="41"/>
       <w:r>
         <w:rPr>
           <w:rStyle w:val="CommentReference"/>
         </w:rPr>
-        <w:commentReference w:id="40"/>
+        <w:commentReference w:id="41"/>
       </w:r>
     </w:p>
     <w:p>
@@ -4586,7 +4559,7 @@
         </w:rPr>
         <w:t xml:space="preserve"> </w:t>
       </w:r>
-      <w:commentRangeStart w:id="41"/>
+      <w:commentRangeStart w:id="42"/>
       <w:r>
         <w:rPr>
           <w:sz w:val="28"/>
@@ -4611,12 +4584,12 @@
         </w:rPr>
         <w:t xml:space="preserve"> </w:t>
       </w:r>
-      <w:commentRangeEnd w:id="41"/>
+      <w:commentRangeEnd w:id="42"/>
       <w:r>
         <w:rPr>
           <w:rStyle w:val="CommentReference"/>
         </w:rPr>
-        <w:commentReference w:id="41"/>
+        <w:commentReference w:id="42"/>
       </w:r>
       <w:r>
         <w:rPr>
@@ -4966,7 +4939,7 @@
         </w:rPr>
         <w:t xml:space="preserve"> it also should contain a rating section and feedback (rating is 5-</w:t>
       </w:r>
-      <w:commentRangeStart w:id="42"/>
+      <w:commentRangeStart w:id="43"/>
       <w:r>
         <w:rPr>
           <w:sz w:val="28"/>
@@ -5007,12 +4980,12 @@
         </w:rPr>
         <w:t>.</w:t>
       </w:r>
-      <w:commentRangeEnd w:id="42"/>
+      <w:commentRangeEnd w:id="43"/>
       <w:r>
         <w:rPr>
           <w:rStyle w:val="CommentReference"/>
         </w:rPr>
-        <w:commentReference w:id="42"/>
+        <w:commentReference w:id="43"/>
       </w:r>
     </w:p>
     <w:p>
@@ -5055,7 +5028,7 @@
         </w:rPr>
         <w:t xml:space="preserve">when the user press the book button a confirmation message appear on the screen if user press confirm a mail is sent to the user to confirm his </w:t>
       </w:r>
-      <w:commentRangeStart w:id="43"/>
+      <w:commentRangeStart w:id="44"/>
       <w:r>
         <w:rPr>
           <w:sz w:val="28"/>
@@ -5088,12 +5061,12 @@
         </w:rPr>
         <w:t>.</w:t>
       </w:r>
-      <w:commentRangeEnd w:id="43"/>
+      <w:commentRangeEnd w:id="44"/>
       <w:r>
         <w:rPr>
           <w:rStyle w:val="CommentReference"/>
         </w:rPr>
-        <w:commentReference w:id="43"/>
+        <w:commentReference w:id="44"/>
       </w:r>
     </w:p>
     <w:p>
@@ -5324,7 +5297,7 @@
           <w:szCs w:val="36"/>
         </w:rPr>
       </w:pPr>
-      <w:commentRangeStart w:id="44"/>
+      <w:commentRangeStart w:id="45"/>
       <w:r>
         <w:rPr>
           <w:b/>
@@ -5343,12 +5316,12 @@
         </w:rPr>
         <w:t>Login:</w:t>
       </w:r>
-      <w:commentRangeEnd w:id="44"/>
+      <w:commentRangeEnd w:id="45"/>
       <w:r>
         <w:rPr>
           <w:rStyle w:val="CommentReference"/>
         </w:rPr>
-        <w:commentReference w:id="44"/>
+        <w:commentReference w:id="45"/>
       </w:r>
     </w:p>
     <w:p>
@@ -5579,7 +5552,7 @@
         </w:rPr>
         <w:t xml:space="preserve">REQ-04-Admin_Login: </w:t>
       </w:r>
-      <w:commentRangeStart w:id="45"/>
+      <w:commentRangeStart w:id="46"/>
       <w:r>
         <w:rPr>
           <w:sz w:val="28"/>
@@ -5601,12 +5574,12 @@
         </w:rPr>
         <w:t xml:space="preserve">the </w:t>
       </w:r>
-      <w:commentRangeEnd w:id="45"/>
+      <w:commentRangeEnd w:id="46"/>
       <w:r>
         <w:rPr>
           <w:rStyle w:val="CommentReference"/>
         </w:rPr>
-        <w:commentReference w:id="45"/>
+        <w:commentReference w:id="46"/>
       </w:r>
       <w:r>
         <w:rPr>
@@ -6080,7 +6053,7 @@
         </w:rPr>
         <w:t xml:space="preserve">: </w:t>
       </w:r>
-      <w:commentRangeStart w:id="46"/>
+      <w:commentRangeStart w:id="47"/>
       <w:r>
         <w:rPr>
           <w:sz w:val="28"/>
@@ -6121,12 +6094,12 @@
         </w:rPr>
         <w:t>name, email, password, and confirm password) and two buttons (add and reset).</w:t>
       </w:r>
-      <w:commentRangeEnd w:id="46"/>
+      <w:commentRangeEnd w:id="47"/>
       <w:r>
         <w:rPr>
           <w:rStyle w:val="CommentReference"/>
         </w:rPr>
-        <w:commentReference w:id="46"/>
+        <w:commentReference w:id="47"/>
       </w:r>
     </w:p>
     <w:p>
@@ -6267,23 +6240,7 @@
           <w:sz w:val="28"/>
           <w:szCs w:val="28"/>
         </w:rPr>
-        <w:t>). It can be a combination of numbers in and some special characters _</w:t>
-      </w:r>
-      <w:proofErr w:type="gramStart"/>
-      <w:r>
-        <w:rPr>
-          <w:sz w:val="28"/>
-          <w:szCs w:val="28"/>
-        </w:rPr>
-        <w:t>,#</w:t>
-      </w:r>
-      <w:proofErr w:type="gramEnd"/>
-      <w:r>
-        <w:rPr>
-          <w:sz w:val="28"/>
-          <w:szCs w:val="28"/>
-        </w:rPr>
-        <w:t xml:space="preserve">  as long as it is acceptable by the format.</w:t>
+        <w:t>). It can be a combination of numbers in and some special characters _,#  as long as it is acceptable by the format.</w:t>
       </w:r>
     </w:p>
     <w:p>
@@ -6893,23 +6850,7 @@
           <w:sz w:val="28"/>
           <w:szCs w:val="28"/>
         </w:rPr>
-        <w:t>). It can be a combination of numbers in and some special characters _</w:t>
-      </w:r>
-      <w:proofErr w:type="gramStart"/>
-      <w:r>
-        <w:rPr>
-          <w:sz w:val="28"/>
-          <w:szCs w:val="28"/>
-        </w:rPr>
-        <w:t>,#</w:t>
-      </w:r>
-      <w:proofErr w:type="gramEnd"/>
-      <w:r>
-        <w:rPr>
-          <w:sz w:val="28"/>
-          <w:szCs w:val="28"/>
-        </w:rPr>
-        <w:t xml:space="preserve">  as long as it is acceptable by the format.</w:t>
+        <w:t>). It can be a combination of numbers in and some special characters _,#  as long as it is acceptable by the format.</w:t>
       </w:r>
     </w:p>
     <w:p>
@@ -7448,16 +7389,7 @@
           <w:sz w:val="28"/>
           <w:szCs w:val="28"/>
         </w:rPr>
-        <w:t>, REQ-07-Add_User, a</w:t>
-      </w:r>
-      <w:bookmarkStart w:id="47" w:name="_GoBack"/>
-      <w:bookmarkEnd w:id="47"/>
-      <w:r>
-        <w:rPr>
-          <w:sz w:val="28"/>
-          <w:szCs w:val="28"/>
-        </w:rPr>
-        <w:t>nd REQ-08</w:t>
+        <w:t>, REQ-07-Add_User, and REQ-08</w:t>
       </w:r>
       <w:r>
         <w:rPr>
@@ -8960,21 +8892,7 @@
         <w:rPr>
           <w:rFonts w:ascii="Times New Roman" w:eastAsia="Times New Roman" w:hAnsi="Times New Roman" w:cs="Times New Roman"/>
         </w:rPr>
-        <w:t xml:space="preserve">The user </w:t>
-      </w:r>
-      <w:proofErr w:type="gramStart"/>
-      <w:r>
-        <w:rPr>
-          <w:rFonts w:ascii="Times New Roman" w:eastAsia="Times New Roman" w:hAnsi="Times New Roman" w:cs="Times New Roman"/>
-        </w:rPr>
-        <w:t>should  be</w:t>
-      </w:r>
-      <w:proofErr w:type="gramEnd"/>
-      <w:r>
-        <w:rPr>
-          <w:rFonts w:ascii="Times New Roman" w:eastAsia="Times New Roman" w:hAnsi="Times New Roman" w:cs="Times New Roman"/>
-        </w:rPr>
-        <w:t xml:space="preserve"> able to login to the system using high speed internet. Most of the requests sent to the application should be answered in less than 20 seconds.</w:t>
+        <w:t>The user should  be able to login to the system using high speed internet. Most of the requests sent to the application should be answered in less than 20 seconds.</w:t>
       </w:r>
     </w:p>
     <w:p>
@@ -9562,7 +9480,7 @@
       </w:r>
     </w:p>
   </w:comment>
-  <w:comment w:id="40" w:author="Muhammad Ashry" w:date="2022-04-25T15:00:00Z" w:initials="MA">
+  <w:comment w:id="41" w:author="Muhammad Ashry" w:date="2022-04-25T15:00:00Z" w:initials="MA">
     <w:p>
       <w:pPr>
         <w:pStyle w:val="CommentText"/>
@@ -9579,7 +9497,7 @@
       </w:r>
     </w:p>
   </w:comment>
-  <w:comment w:id="41" w:author="Muhammad Ashry" w:date="2022-04-25T15:02:00Z" w:initials="MA">
+  <w:comment w:id="42" w:author="Muhammad Ashry" w:date="2022-04-25T15:02:00Z" w:initials="MA">
     <w:p>
       <w:pPr>
         <w:pStyle w:val="CommentText"/>
@@ -9596,7 +9514,7 @@
       </w:r>
     </w:p>
   </w:comment>
-  <w:comment w:id="42" w:author="Muhammad Ashry" w:date="2022-04-25T15:11:00Z" w:initials="MA">
+  <w:comment w:id="43" w:author="Muhammad Ashry" w:date="2022-04-25T15:11:00Z" w:initials="MA">
     <w:p>
       <w:pPr>
         <w:pStyle w:val="CommentText"/>
@@ -9616,7 +9534,7 @@
       </w:r>
     </w:p>
   </w:comment>
-  <w:comment w:id="43" w:author="Muhammad Ashry" w:date="2022-04-25T15:12:00Z" w:initials="MA">
+  <w:comment w:id="44" w:author="Muhammad Ashry" w:date="2022-04-25T15:12:00Z" w:initials="MA">
     <w:p>
       <w:pPr>
         <w:pStyle w:val="CommentText"/>
@@ -9639,7 +9557,7 @@
       </w:pPr>
     </w:p>
   </w:comment>
-  <w:comment w:id="44" w:author="Muhammad Ashry" w:date="2022-04-25T14:54:00Z" w:initials="MA">
+  <w:comment w:id="45" w:author="Muhammad Ashry" w:date="2022-04-25T14:54:00Z" w:initials="MA">
     <w:p>
       <w:pPr>
         <w:pStyle w:val="CommentText"/>
@@ -9661,19 +9579,11 @@
         <w:t xml:space="preserve"> the login module for the user and admin in section not to separate them</w:t>
       </w:r>
       <w:r>
-        <w:t xml:space="preserve">. Or make another </w:t>
-      </w:r>
-      <w:proofErr w:type="gramStart"/>
-      <w:r>
-        <w:t>login  module</w:t>
-      </w:r>
-      <w:proofErr w:type="gramEnd"/>
-      <w:r>
-        <w:t xml:space="preserve"> in our wireframe for admin</w:t>
+        <w:t>. Or make another login  module in our wireframe for admin</w:t>
       </w:r>
     </w:p>
   </w:comment>
-  <w:comment w:id="45" w:author="Muhammad Ashry" w:date="2022-04-25T15:30:00Z" w:initials="MA">
+  <w:comment w:id="46" w:author="Muhammad Ashry" w:date="2022-04-25T15:30:00Z" w:initials="MA">
     <w:p>
       <w:pPr>
         <w:pStyle w:val="CommentText"/>
@@ -9686,16 +9596,11 @@
         <w:annotationRef/>
       </w:r>
       <w:r>
-        <w:t xml:space="preserve">Edited by </w:t>
-      </w:r>
-      <w:proofErr w:type="spellStart"/>
-      <w:r>
-        <w:t>ashry</w:t>
-      </w:r>
-      <w:proofErr w:type="spellEnd"/>
+        <w:t>Edited by ashry</w:t>
+      </w:r>
     </w:p>
   </w:comment>
-  <w:comment w:id="46" w:author="Muhammad Ashry" w:date="2022-04-25T15:32:00Z" w:initials="MA">
+  <w:comment w:id="47" w:author="Muhammad Ashry" w:date="2022-04-25T15:32:00Z" w:initials="MA">
     <w:p>
       <w:pPr>
         <w:pStyle w:val="CommentText"/>
@@ -10034,7 +9939,7 @@
         <w:sz w:val="20"/>
         <w:szCs w:val="20"/>
       </w:rPr>
-      <w:t>16</w:t>
+      <w:t>7</w:t>
     </w:r>
     <w:r>
       <w:rPr>
@@ -12946,7 +12851,7 @@
 </file>
 
 <file path=customXml/itemProps2.xml><?xml version="1.0" encoding="utf-8"?>
-<ds:datastoreItem xmlns:ds="http://schemas.openxmlformats.org/officeDocument/2006/customXml" ds:itemID="{88AF0481-3FFF-4D60-AF1F-F617A26DFDFF}">
+<ds:datastoreItem xmlns:ds="http://schemas.openxmlformats.org/officeDocument/2006/customXml" ds:itemID="{94C667F7-D036-49B2-9B24-F04171F836E6}">
   <ds:schemaRefs>
     <ds:schemaRef ds:uri="http://schemas.openxmlformats.org/officeDocument/2006/bibliography"/>
   </ds:schemaRefs>

</xml_diff>

<commit_message>
Edditing SRS and RTM
</commit_message>
<xml_diff>
--- a/Definition/Requirements/SRS_Travel Advisor.docx
+++ b/Definition/Requirements/SRS_Travel Advisor.docx
@@ -1,6 +1,6 @@
 
 <file path=word/document.xml><?xml version="1.0" encoding="utf-8"?>
-<w:document xmlns:wpc="http://schemas.microsoft.com/office/word/2010/wordprocessingCanvas" xmlns:mc="http://schemas.openxmlformats.org/markup-compatibility/2006" xmlns:o="urn:schemas-microsoft-com:office:office" xmlns:r="http://schemas.openxmlformats.org/officeDocument/2006/relationships" xmlns:m="http://schemas.openxmlformats.org/officeDocument/2006/math" xmlns:v="urn:schemas-microsoft-com:vml" xmlns:wp14="http://schemas.microsoft.com/office/word/2010/wordprocessingDrawing" xmlns:wp="http://schemas.openxmlformats.org/drawingml/2006/wordprocessingDrawing" xmlns:w10="urn:schemas-microsoft-com:office:word" xmlns:w="http://schemas.openxmlformats.org/wordprocessingml/2006/main" xmlns:w14="http://schemas.microsoft.com/office/word/2010/wordml" xmlns:w15="http://schemas.microsoft.com/office/word/2012/wordml" xmlns:wpg="http://schemas.microsoft.com/office/word/2010/wordprocessingGroup" xmlns:wpi="http://schemas.microsoft.com/office/word/2010/wordprocessingInk" xmlns:wne="http://schemas.microsoft.com/office/word/2006/wordml" xmlns:wps="http://schemas.microsoft.com/office/word/2010/wordprocessingShape" mc:Ignorable="w14 w15 wp14">
+<w:document xmlns:wpc="http://schemas.microsoft.com/office/word/2010/wordprocessingCanvas" xmlns:cx="http://schemas.microsoft.com/office/drawing/2014/chartex" xmlns:cx1="http://schemas.microsoft.com/office/drawing/2015/9/8/chartex" xmlns:cx2="http://schemas.microsoft.com/office/drawing/2015/10/21/chartex" xmlns:cx3="http://schemas.microsoft.com/office/drawing/2016/5/9/chartex" xmlns:cx4="http://schemas.microsoft.com/office/drawing/2016/5/10/chartex" xmlns:cx5="http://schemas.microsoft.com/office/drawing/2016/5/11/chartex" xmlns:cx6="http://schemas.microsoft.com/office/drawing/2016/5/12/chartex" xmlns:cx7="http://schemas.microsoft.com/office/drawing/2016/5/13/chartex" xmlns:cx8="http://schemas.microsoft.com/office/drawing/2016/5/14/chartex" xmlns:mc="http://schemas.openxmlformats.org/markup-compatibility/2006" xmlns:aink="http://schemas.microsoft.com/office/drawing/2016/ink" xmlns:am3d="http://schemas.microsoft.com/office/drawing/2017/model3d" xmlns:o="urn:schemas-microsoft-com:office:office" xmlns:oel="http://schemas.microsoft.com/office/2019/extlst" xmlns:r="http://schemas.openxmlformats.org/officeDocument/2006/relationships" xmlns:m="http://schemas.openxmlformats.org/officeDocument/2006/math" xmlns:v="urn:schemas-microsoft-com:vml" xmlns:wp14="http://schemas.microsoft.com/office/word/2010/wordprocessingDrawing" xmlns:wp="http://schemas.openxmlformats.org/drawingml/2006/wordprocessingDrawing" xmlns:w10="urn:schemas-microsoft-com:office:word" xmlns:w="http://schemas.openxmlformats.org/wordprocessingml/2006/main" xmlns:w14="http://schemas.microsoft.com/office/word/2010/wordml" xmlns:w15="http://schemas.microsoft.com/office/word/2012/wordml" xmlns:w16cex="http://schemas.microsoft.com/office/word/2018/wordml/cex" xmlns:w16cid="http://schemas.microsoft.com/office/word/2016/wordml/cid" xmlns:w16="http://schemas.microsoft.com/office/word/2018/wordml" xmlns:w16sdtdh="http://schemas.microsoft.com/office/word/2020/wordml/sdtdatahash" xmlns:w16se="http://schemas.microsoft.com/office/word/2015/wordml/symex" xmlns:wpg="http://schemas.microsoft.com/office/word/2010/wordprocessingGroup" xmlns:wpi="http://schemas.microsoft.com/office/word/2010/wordprocessingInk" xmlns:wne="http://schemas.microsoft.com/office/word/2006/wordml" xmlns:wps="http://schemas.microsoft.com/office/word/2010/wordprocessingShape" mc:Ignorable="w14 w15 w16se w16cid w16 w16cex w16sdtdh wp14">
   <w:body>
     <w:p>
       <w:pPr>
@@ -108,7 +108,25 @@
         <w:rPr>
           <w:rFonts w:ascii="Times New Roman" w:eastAsia="Times New Roman" w:hAnsi="Times New Roman" w:cs="Times New Roman"/>
         </w:rPr>
-        <w:t>1.0 under Review</w:t>
+        <w:t>2</w:t>
+      </w:r>
+      <w:r>
+        <w:rPr>
+          <w:rFonts w:ascii="Times New Roman" w:eastAsia="Times New Roman" w:hAnsi="Times New Roman" w:cs="Times New Roman"/>
+        </w:rPr>
+        <w:t>.</w:t>
+      </w:r>
+      <w:r>
+        <w:rPr>
+          <w:rFonts w:ascii="Times New Roman" w:eastAsia="Times New Roman" w:hAnsi="Times New Roman" w:cs="Times New Roman"/>
+        </w:rPr>
+        <w:t>2</w:t>
+      </w:r>
+      <w:r>
+        <w:rPr>
+          <w:rFonts w:ascii="Times New Roman" w:eastAsia="Times New Roman" w:hAnsi="Times New Roman" w:cs="Times New Roman"/>
+        </w:rPr>
+        <w:t xml:space="preserve"> </w:t>
       </w:r>
       <w:r>
         <w:rPr>
@@ -212,7 +230,7 @@
         <w:rPr>
           <w:rFonts w:ascii="Times New Roman" w:eastAsia="Times New Roman" w:hAnsi="Times New Roman" w:cs="Times New Roman"/>
         </w:rPr>
-        <w:t>4/12/20222</w:t>
+        <w:t>4/12/2022</w:t>
       </w:r>
     </w:p>
     <w:p>
@@ -1823,6 +1841,135 @@
         <w:tc>
           <w:tcPr>
             <w:tcW w:w="2160" w:type="dxa"/>
+          </w:tcPr>
+          <w:p>
+            <w:pPr>
+              <w:spacing w:before="40" w:after="40"/>
+              <w:ind w:left="0" w:hanging="2"/>
+            </w:pPr>
+            <w:r>
+              <w:t>Ashry</w:t>
+            </w:r>
+          </w:p>
+        </w:tc>
+        <w:tc>
+          <w:tcPr>
+            <w:tcW w:w="1335" w:type="dxa"/>
+          </w:tcPr>
+          <w:p>
+            <w:pPr>
+              <w:spacing w:before="40" w:after="40"/>
+              <w:ind w:left="0" w:hanging="2"/>
+              <w:rPr>
+                <w:rtl/>
+                <w:lang w:bidi="ar-EG"/>
+              </w:rPr>
+            </w:pPr>
+            <w:r>
+              <w:rPr>
+                <w:lang w:bidi="ar-EG"/>
+              </w:rPr>
+              <w:t>25/4/2022</w:t>
+            </w:r>
+          </w:p>
+        </w:tc>
+        <w:tc>
+          <w:tcPr>
+            <w:tcW w:w="4789" w:type="dxa"/>
+          </w:tcPr>
+          <w:p>
+            <w:pPr>
+              <w:spacing w:before="40" w:after="40"/>
+              <w:ind w:left="0" w:hanging="2"/>
+            </w:pPr>
+            <w:r>
+              <w:t>added some issues that need to be fixed</w:t>
+            </w:r>
+          </w:p>
+        </w:tc>
+        <w:tc>
+          <w:tcPr>
+            <w:tcW w:w="1584" w:type="dxa"/>
+          </w:tcPr>
+          <w:p>
+            <w:pPr>
+              <w:spacing w:before="40" w:after="40"/>
+              <w:ind w:left="0" w:hanging="2"/>
+            </w:pPr>
+            <w:r>
+              <w:t>2.0</w:t>
+            </w:r>
+          </w:p>
+        </w:tc>
+      </w:tr>
+      <w:tr>
+        <w:tc>
+          <w:tcPr>
+            <w:tcW w:w="2160" w:type="dxa"/>
+          </w:tcPr>
+          <w:p>
+            <w:pPr>
+              <w:spacing w:before="40" w:after="40"/>
+              <w:ind w:left="0" w:hanging="2"/>
+            </w:pPr>
+            <w:r>
+              <w:t>Nada</w:t>
+            </w:r>
+          </w:p>
+        </w:tc>
+        <w:tc>
+          <w:tcPr>
+            <w:tcW w:w="1335" w:type="dxa"/>
+          </w:tcPr>
+          <w:p>
+            <w:pPr>
+              <w:spacing w:before="40" w:after="40"/>
+              <w:ind w:left="0" w:hanging="2"/>
+              <w:rPr>
+                <w:lang w:bidi="ar-EG"/>
+              </w:rPr>
+            </w:pPr>
+            <w:r>
+              <w:rPr>
+                <w:lang w:bidi="ar-EG"/>
+              </w:rPr>
+              <w:t>29/4/2022</w:t>
+            </w:r>
+          </w:p>
+        </w:tc>
+        <w:tc>
+          <w:tcPr>
+            <w:tcW w:w="4789" w:type="dxa"/>
+          </w:tcPr>
+          <w:p>
+            <w:pPr>
+              <w:spacing w:before="40" w:after="40"/>
+              <w:ind w:left="0" w:hanging="2"/>
+            </w:pPr>
+            <w:r>
+              <w:t>added some issues that need to be fixed</w:t>
+            </w:r>
+          </w:p>
+        </w:tc>
+        <w:tc>
+          <w:tcPr>
+            <w:tcW w:w="1584" w:type="dxa"/>
+          </w:tcPr>
+          <w:p>
+            <w:pPr>
+              <w:spacing w:before="40" w:after="40"/>
+              <w:ind w:left="0" w:hanging="2"/>
+            </w:pPr>
+            <w:r>
+              <w:t>2.1</w:t>
+            </w:r>
+          </w:p>
+        </w:tc>
+      </w:tr>
+      <w:tr>
+        <w:tc>
+          <w:tcPr>
+            <w:tcW w:w="2160" w:type="dxa"/>
             <w:tcBorders>
               <w:bottom w:val="single" w:sz="12" w:space="0" w:color="000000"/>
             </w:tcBorders>
@@ -1849,10 +1996,15 @@
               <w:spacing w:before="40" w:after="40"/>
               <w:ind w:left="0" w:hanging="2"/>
               <w:rPr>
-                <w:rtl/>
                 <w:lang w:bidi="ar-EG"/>
               </w:rPr>
             </w:pPr>
+            <w:r>
+              <w:rPr>
+                <w:lang w:bidi="ar-EG"/>
+              </w:rPr>
+              <w:t>6/5/2022</w:t>
+            </w:r>
           </w:p>
         </w:tc>
         <w:tc>
@@ -1867,6 +2019,17 @@
               <w:spacing w:before="40" w:after="40"/>
               <w:ind w:left="0" w:hanging="2"/>
             </w:pPr>
+            <w:r>
+              <w:t xml:space="preserve">First  edits on </w:t>
+            </w:r>
+            <w:proofErr w:type="spellStart"/>
+            <w:r>
+              <w:t>amr</w:t>
+            </w:r>
+            <w:proofErr w:type="spellEnd"/>
+            <w:r>
+              <w:t xml:space="preserve"> comments</w:t>
+            </w:r>
           </w:p>
         </w:tc>
         <w:tc>
@@ -1881,6 +2044,9 @@
               <w:spacing w:before="40" w:after="40"/>
               <w:ind w:left="0" w:hanging="2"/>
             </w:pPr>
+            <w:r>
+              <w:t>2.2</w:t>
+            </w:r>
           </w:p>
         </w:tc>
       </w:tr>
@@ -2153,12 +2319,14 @@
         </w:rPr>
         <w:t xml:space="preserve">This project also covers various features like online </w:t>
       </w:r>
+      <w:proofErr w:type="spellStart"/>
       <w:r>
         <w:rPr>
           <w:color w:val="000000"/>
         </w:rPr>
         <w:t>sginup</w:t>
       </w:r>
+      <w:proofErr w:type="spellEnd"/>
       <w:r>
         <w:rPr>
           <w:color w:val="000000"/>
@@ -2372,9 +2540,11 @@
       <w:r>
         <w:t xml:space="preserve"> has to make the booking by </w:t>
       </w:r>
+      <w:proofErr w:type="spellStart"/>
       <w:r>
         <w:t>sginup</w:t>
       </w:r>
+      <w:proofErr w:type="spellEnd"/>
       <w:r>
         <w:t xml:space="preserve"> in the Data-File and informing .</w:t>
       </w:r>
@@ -2871,7 +3041,15 @@
         <w:ind w:left="0" w:hanging="2"/>
       </w:pPr>
       <w:r>
-        <w:t xml:space="preserve">we are developing using c# </w:t>
+        <w:t xml:space="preserve">we are developing using </w:t>
+      </w:r>
+      <w:proofErr w:type="spellStart"/>
+      <w:r>
+        <w:t>c#</w:t>
+      </w:r>
+      <w:proofErr w:type="spellEnd"/>
+      <w:r>
+        <w:t xml:space="preserve"> </w:t>
       </w:r>
       <w:r>
         <w:tab/>
@@ -3856,7 +4034,7 @@
         </w:rPr>
         <w:t>as (</w:t>
       </w:r>
-      <w:hyperlink r:id="rId17" w:history="1">
+      <w:hyperlink r:id="rId19" w:history="1">
         <w:r>
           <w:t>example@example.com</w:t>
         </w:r>
@@ -4427,17 +4605,7 @@
           <w:szCs w:val="28"/>
           <w:lang w:bidi="ar-EG"/>
         </w:rPr>
-        <w:t xml:space="preserve"> with format (&lt;field name&gt;</w:t>
-      </w:r>
-      <w:bookmarkStart w:id="40" w:name="_GoBack"/>
-      <w:bookmarkEnd w:id="40"/>
-      <w:r>
-        <w:rPr>
-          <w:sz w:val="28"/>
-          <w:szCs w:val="28"/>
-          <w:lang w:bidi="ar-EG"/>
-        </w:rPr>
-        <w:t xml:space="preserve"> is not applicable to the required format)</w:t>
+        <w:t xml:space="preserve"> with format (&lt;field name&gt; is not applicable to the required format)</w:t>
       </w:r>
       <w:r>
         <w:rPr>
@@ -4459,13 +4627,13 @@
           <w:lang w:bidi="ar-EG"/>
         </w:rPr>
       </w:pPr>
-      <w:commentRangeStart w:id="41"/>
-      <w:commentRangeEnd w:id="41"/>
+      <w:commentRangeStart w:id="40"/>
+      <w:commentRangeEnd w:id="40"/>
       <w:r>
         <w:rPr>
           <w:rStyle w:val="CommentReference"/>
         </w:rPr>
-        <w:commentReference w:id="41"/>
+        <w:commentReference w:id="40"/>
       </w:r>
     </w:p>
     <w:p>
@@ -4559,7 +4727,7 @@
         </w:rPr>
         <w:t xml:space="preserve"> </w:t>
       </w:r>
-      <w:commentRangeStart w:id="42"/>
+      <w:commentRangeStart w:id="41"/>
       <w:r>
         <w:rPr>
           <w:sz w:val="28"/>
@@ -4584,12 +4752,12 @@
         </w:rPr>
         <w:t xml:space="preserve"> </w:t>
       </w:r>
-      <w:commentRangeEnd w:id="42"/>
+      <w:commentRangeEnd w:id="41"/>
       <w:r>
         <w:rPr>
           <w:rStyle w:val="CommentReference"/>
         </w:rPr>
-        <w:commentReference w:id="42"/>
+        <w:commentReference w:id="41"/>
       </w:r>
       <w:r>
         <w:rPr>
@@ -4939,6 +5107,95 @@
         </w:rPr>
         <w:t xml:space="preserve"> it also should contain a rating section and feedback (rating is 5-</w:t>
       </w:r>
+      <w:commentRangeStart w:id="42"/>
+      <w:r>
+        <w:rPr>
+          <w:sz w:val="28"/>
+          <w:szCs w:val="28"/>
+          <w:lang w:bidi="ar-EG"/>
+        </w:rPr>
+        <w:t>star based)</w:t>
+      </w:r>
+      <w:r>
+        <w:rPr>
+          <w:sz w:val="28"/>
+          <w:szCs w:val="28"/>
+          <w:lang w:bidi="ar-EG"/>
+        </w:rPr>
+        <w:t xml:space="preserve"> it also should contain a video of the destination and a </w:t>
+      </w:r>
+      <w:r>
+        <w:rPr>
+          <w:sz w:val="28"/>
+          <w:szCs w:val="28"/>
+          <w:lang w:bidi="ar-EG"/>
+        </w:rPr>
+        <w:t xml:space="preserve">about </w:t>
+      </w:r>
+      <w:r>
+        <w:rPr>
+          <w:sz w:val="28"/>
+          <w:szCs w:val="28"/>
+          <w:lang w:bidi="ar-EG"/>
+        </w:rPr>
+        <w:t>us button</w:t>
+      </w:r>
+      <w:r>
+        <w:rPr>
+          <w:sz w:val="28"/>
+          <w:szCs w:val="28"/>
+          <w:lang w:bidi="ar-EG"/>
+        </w:rPr>
+        <w:t>.</w:t>
+      </w:r>
+      <w:commentRangeEnd w:id="42"/>
+      <w:r>
+        <w:rPr>
+          <w:rStyle w:val="CommentReference"/>
+        </w:rPr>
+        <w:commentReference w:id="42"/>
+      </w:r>
+    </w:p>
+    <w:p>
+      <w:pPr>
+        <w:pStyle w:val="ListParagraph"/>
+        <w:spacing w:before="240" w:after="240"/>
+        <w:ind w:leftChars="0" w:left="1440" w:firstLineChars="0" w:firstLine="0"/>
+        <w:rPr>
+          <w:sz w:val="28"/>
+          <w:szCs w:val="28"/>
+          <w:lang w:bidi="ar-EG"/>
+        </w:rPr>
+      </w:pPr>
+    </w:p>
+    <w:p>
+      <w:pPr>
+        <w:pStyle w:val="ListParagraph"/>
+        <w:spacing w:before="240" w:after="240"/>
+        <w:ind w:leftChars="0" w:left="1440" w:firstLineChars="0" w:firstLine="0"/>
+        <w:rPr>
+          <w:sz w:val="28"/>
+          <w:szCs w:val="28"/>
+          <w:lang w:bidi="ar-EG"/>
+        </w:rPr>
+      </w:pPr>
+      <w:r>
+        <w:rPr>
+          <w:b/>
+          <w:bCs/>
+          <w:sz w:val="28"/>
+          <w:szCs w:val="28"/>
+        </w:rPr>
+        <w:t xml:space="preserve">REQ-02-Tour: </w:t>
+      </w:r>
+      <w:r>
+        <w:rPr>
+          <w:sz w:val="28"/>
+          <w:szCs w:val="28"/>
+          <w:lang w:bidi="ar-EG"/>
+        </w:rPr>
+        <w:t xml:space="preserve">when the user press the book button a confirmation message appear on the screen if user press confirm a mail is sent to the user to confirm his </w:t>
+      </w:r>
       <w:commentRangeStart w:id="43"/>
       <w:r>
         <w:rPr>
@@ -4946,31 +5203,23 @@
           <w:szCs w:val="28"/>
           <w:lang w:bidi="ar-EG"/>
         </w:rPr>
-        <w:t>star based)</w:t>
-      </w:r>
-      <w:r>
-        <w:rPr>
-          <w:sz w:val="28"/>
-          <w:szCs w:val="28"/>
-          <w:lang w:bidi="ar-EG"/>
-        </w:rPr>
-        <w:t xml:space="preserve"> it also should contain a video of the destination and a </w:t>
-      </w:r>
-      <w:r>
-        <w:rPr>
-          <w:sz w:val="28"/>
-          <w:szCs w:val="28"/>
-          <w:lang w:bidi="ar-EG"/>
-        </w:rPr>
-        <w:t xml:space="preserve">about </w:t>
-      </w:r>
-      <w:r>
-        <w:rPr>
-          <w:sz w:val="28"/>
-          <w:szCs w:val="28"/>
-          <w:lang w:bidi="ar-EG"/>
-        </w:rPr>
-        <w:t>us button</w:t>
+        <w:t>booking to the tour (do not need a reply on mail to confirm booking)</w:t>
+      </w:r>
+      <w:r>
+        <w:rPr>
+          <w:sz w:val="28"/>
+          <w:szCs w:val="28"/>
+          <w:lang w:bidi="ar-EG"/>
+        </w:rPr>
+        <w:t xml:space="preserve"> &amp; user gets redirected to a thank you page then redirected to the home page</w:t>
+      </w:r>
+      <w:r>
+        <w:rPr>
+          <w:sz w:val="28"/>
+          <w:szCs w:val="28"/>
+          <w:lang w:bidi="ar-EG"/>
+        </w:rPr>
+        <w:t xml:space="preserve"> after 3 seconds</w:t>
       </w:r>
       <w:r>
         <w:rPr>
@@ -4986,87 +5235,6 @@
           <w:rStyle w:val="CommentReference"/>
         </w:rPr>
         <w:commentReference w:id="43"/>
-      </w:r>
-    </w:p>
-    <w:p>
-      <w:pPr>
-        <w:pStyle w:val="ListParagraph"/>
-        <w:spacing w:before="240" w:after="240"/>
-        <w:ind w:leftChars="0" w:left="1440" w:firstLineChars="0" w:firstLine="0"/>
-        <w:rPr>
-          <w:sz w:val="28"/>
-          <w:szCs w:val="28"/>
-          <w:lang w:bidi="ar-EG"/>
-        </w:rPr>
-      </w:pPr>
-    </w:p>
-    <w:p>
-      <w:pPr>
-        <w:pStyle w:val="ListParagraph"/>
-        <w:spacing w:before="240" w:after="240"/>
-        <w:ind w:leftChars="0" w:left="1440" w:firstLineChars="0" w:firstLine="0"/>
-        <w:rPr>
-          <w:sz w:val="28"/>
-          <w:szCs w:val="28"/>
-          <w:lang w:bidi="ar-EG"/>
-        </w:rPr>
-      </w:pPr>
-      <w:r>
-        <w:rPr>
-          <w:b/>
-          <w:bCs/>
-          <w:sz w:val="28"/>
-          <w:szCs w:val="28"/>
-        </w:rPr>
-        <w:t xml:space="preserve">REQ-02-Tour: </w:t>
-      </w:r>
-      <w:r>
-        <w:rPr>
-          <w:sz w:val="28"/>
-          <w:szCs w:val="28"/>
-          <w:lang w:bidi="ar-EG"/>
-        </w:rPr>
-        <w:t xml:space="preserve">when the user press the book button a confirmation message appear on the screen if user press confirm a mail is sent to the user to confirm his </w:t>
-      </w:r>
-      <w:commentRangeStart w:id="44"/>
-      <w:r>
-        <w:rPr>
-          <w:sz w:val="28"/>
-          <w:szCs w:val="28"/>
-          <w:lang w:bidi="ar-EG"/>
-        </w:rPr>
-        <w:t>booking to the tour (do not need a reply on mail to confirm booking)</w:t>
-      </w:r>
-      <w:r>
-        <w:rPr>
-          <w:sz w:val="28"/>
-          <w:szCs w:val="28"/>
-          <w:lang w:bidi="ar-EG"/>
-        </w:rPr>
-        <w:t xml:space="preserve"> &amp; user gets redirected to a thank you page then redirected to the home page</w:t>
-      </w:r>
-      <w:r>
-        <w:rPr>
-          <w:sz w:val="28"/>
-          <w:szCs w:val="28"/>
-          <w:lang w:bidi="ar-EG"/>
-        </w:rPr>
-        <w:t xml:space="preserve"> after 3 seconds</w:t>
-      </w:r>
-      <w:r>
-        <w:rPr>
-          <w:sz w:val="28"/>
-          <w:szCs w:val="28"/>
-          <w:lang w:bidi="ar-EG"/>
-        </w:rPr>
-        <w:t>.</w:t>
-      </w:r>
-      <w:commentRangeEnd w:id="44"/>
-      <w:r>
-        <w:rPr>
-          <w:rStyle w:val="CommentReference"/>
-        </w:rPr>
-        <w:commentReference w:id="44"/>
       </w:r>
     </w:p>
     <w:p>
@@ -5297,7 +5465,7 @@
           <w:szCs w:val="36"/>
         </w:rPr>
       </w:pPr>
-      <w:commentRangeStart w:id="45"/>
+      <w:commentRangeStart w:id="44"/>
       <w:r>
         <w:rPr>
           <w:b/>
@@ -5316,12 +5484,12 @@
         </w:rPr>
         <w:t>Login:</w:t>
       </w:r>
-      <w:commentRangeEnd w:id="45"/>
+      <w:commentRangeEnd w:id="44"/>
       <w:r>
         <w:rPr>
           <w:rStyle w:val="CommentReference"/>
         </w:rPr>
-        <w:commentReference w:id="45"/>
+        <w:commentReference w:id="44"/>
       </w:r>
     </w:p>
     <w:p>
@@ -5552,7 +5720,7 @@
         </w:rPr>
         <w:t xml:space="preserve">REQ-04-Admin_Login: </w:t>
       </w:r>
-      <w:commentRangeStart w:id="46"/>
+      <w:commentRangeStart w:id="45"/>
       <w:r>
         <w:rPr>
           <w:sz w:val="28"/>
@@ -5574,12 +5742,12 @@
         </w:rPr>
         <w:t xml:space="preserve">the </w:t>
       </w:r>
-      <w:commentRangeEnd w:id="46"/>
+      <w:commentRangeEnd w:id="45"/>
       <w:r>
         <w:rPr>
           <w:rStyle w:val="CommentReference"/>
         </w:rPr>
-        <w:commentReference w:id="46"/>
+        <w:commentReference w:id="45"/>
       </w:r>
       <w:r>
         <w:rPr>
@@ -6053,7 +6221,7 @@
         </w:rPr>
         <w:t xml:space="preserve">: </w:t>
       </w:r>
-      <w:commentRangeStart w:id="47"/>
+      <w:commentRangeStart w:id="46"/>
       <w:r>
         <w:rPr>
           <w:sz w:val="28"/>
@@ -6094,12 +6262,12 @@
         </w:rPr>
         <w:t>name, email, password, and confirm password) and two buttons (add and reset).</w:t>
       </w:r>
-      <w:commentRangeEnd w:id="47"/>
+      <w:commentRangeEnd w:id="46"/>
       <w:r>
         <w:rPr>
           <w:rStyle w:val="CommentReference"/>
         </w:rPr>
-        <w:commentReference w:id="47"/>
+        <w:commentReference w:id="46"/>
       </w:r>
     </w:p>
     <w:p>
@@ -6230,7 +6398,7 @@
         </w:rPr>
         <w:t>as (</w:t>
       </w:r>
-      <w:hyperlink r:id="rId18" w:history="1">
+      <w:hyperlink r:id="rId20" w:history="1">
         <w:r>
           <w:t>example@example.com</w:t>
         </w:r>
@@ -6840,7 +7008,7 @@
         </w:rPr>
         <w:t>as (</w:t>
       </w:r>
-      <w:hyperlink r:id="rId19" w:history="1">
+      <w:hyperlink r:id="rId21" w:history="1">
         <w:r>
           <w:t>example@example.com</w:t>
         </w:r>
@@ -8426,10 +8594,10 @@
           <w:color w:val="901B20"/>
         </w:rPr>
       </w:pPr>
-      <w:bookmarkStart w:id="48" w:name="_heading=h.btvkqkkjcdte" w:colFirst="0" w:colLast="0"/>
-      <w:bookmarkStart w:id="49" w:name="_heading=h.2jxsxqh" w:colFirst="0" w:colLast="0"/>
+      <w:bookmarkStart w:id="47" w:name="_heading=h.btvkqkkjcdte" w:colFirst="0" w:colLast="0"/>
+      <w:bookmarkStart w:id="48" w:name="_heading=h.2jxsxqh" w:colFirst="0" w:colLast="0"/>
+      <w:bookmarkEnd w:id="47"/>
       <w:bookmarkEnd w:id="48"/>
-      <w:bookmarkEnd w:id="49"/>
       <w:r>
         <w:rPr>
           <w:color w:val="901B20"/>
@@ -8447,8 +8615,8 @@
           <w:szCs w:val="34"/>
         </w:rPr>
       </w:pPr>
-      <w:bookmarkStart w:id="50" w:name="_heading=h.mwp4ca5sjhf5" w:colFirst="0" w:colLast="0"/>
-      <w:bookmarkEnd w:id="50"/>
+      <w:bookmarkStart w:id="49" w:name="_heading=h.mwp4ca5sjhf5" w:colFirst="0" w:colLast="0"/>
+      <w:bookmarkEnd w:id="49"/>
       <w:r>
         <w:rPr>
           <w:sz w:val="34"/>
@@ -8490,7 +8658,7 @@
                     <pic:cNvPicPr preferRelativeResize="0"/>
                   </pic:nvPicPr>
                   <pic:blipFill>
-                    <a:blip r:embed="rId20"/>
+                    <a:blip r:embed="rId22"/>
                     <a:srcRect/>
                     <a:stretch>
                       <a:fillRect/>
@@ -8518,8 +8686,8 @@
         <w:ind w:left="0" w:hanging="2"/>
         <w:jc w:val="center"/>
       </w:pPr>
-      <w:bookmarkStart w:id="51" w:name="_heading=h.z337ya" w:colFirst="0" w:colLast="0"/>
-      <w:bookmarkEnd w:id="51"/>
+      <w:bookmarkStart w:id="50" w:name="_heading=h.z337ya" w:colFirst="0" w:colLast="0"/>
+      <w:bookmarkEnd w:id="50"/>
       <w:r>
         <w:rPr>
           <w:noProof/>
@@ -8539,7 +8707,7 @@
                     <pic:cNvPicPr preferRelativeResize="0"/>
                   </pic:nvPicPr>
                   <pic:blipFill>
-                    <a:blip r:embed="rId21"/>
+                    <a:blip r:embed="rId23"/>
                     <a:srcRect/>
                     <a:stretch>
                       <a:fillRect/>
@@ -8567,8 +8735,8 @@
         <w:ind w:left="0" w:hanging="2"/>
         <w:jc w:val="center"/>
       </w:pPr>
-      <w:bookmarkStart w:id="52" w:name="_heading=h.fnfysi3bpnbg" w:colFirst="0" w:colLast="0"/>
-      <w:bookmarkEnd w:id="52"/>
+      <w:bookmarkStart w:id="51" w:name="_heading=h.fnfysi3bpnbg" w:colFirst="0" w:colLast="0"/>
+      <w:bookmarkEnd w:id="51"/>
       <w:r>
         <w:t>.</w:t>
       </w:r>
@@ -8590,7 +8758,7 @@
                     <pic:cNvPicPr preferRelativeResize="0"/>
                   </pic:nvPicPr>
                   <pic:blipFill>
-                    <a:blip r:embed="rId22"/>
+                    <a:blip r:embed="rId24"/>
                     <a:srcRect/>
                     <a:stretch>
                       <a:fillRect/>
@@ -8617,8 +8785,8 @@
       <w:pPr>
         <w:ind w:left="0" w:hanging="2"/>
       </w:pPr>
-      <w:bookmarkStart w:id="53" w:name="_heading=h.y7em8kdrent8" w:colFirst="0" w:colLast="0"/>
-      <w:bookmarkEnd w:id="53"/>
+      <w:bookmarkStart w:id="52" w:name="_heading=h.y7em8kdrent8" w:colFirst="0" w:colLast="0"/>
+      <w:bookmarkEnd w:id="52"/>
     </w:p>
     <w:p>
       <w:pPr>
@@ -8629,8 +8797,8 @@
           <w:szCs w:val="34"/>
         </w:rPr>
       </w:pPr>
-      <w:bookmarkStart w:id="54" w:name="_heading=h.4au5pmj4lhkc" w:colFirst="0" w:colLast="0"/>
-      <w:bookmarkEnd w:id="54"/>
+      <w:bookmarkStart w:id="53" w:name="_heading=h.4au5pmj4lhkc" w:colFirst="0" w:colLast="0"/>
+      <w:bookmarkEnd w:id="53"/>
     </w:p>
     <w:p>
       <w:pPr>
@@ -8641,8 +8809,8 @@
           <w:szCs w:val="34"/>
         </w:rPr>
       </w:pPr>
-      <w:bookmarkStart w:id="55" w:name="_heading=h.fxsn5oaqnip1" w:colFirst="0" w:colLast="0"/>
-      <w:bookmarkEnd w:id="55"/>
+      <w:bookmarkStart w:id="54" w:name="_heading=h.fxsn5oaqnip1" w:colFirst="0" w:colLast="0"/>
+      <w:bookmarkEnd w:id="54"/>
       <w:r>
         <w:rPr>
           <w:sz w:val="34"/>
@@ -8776,8 +8944,8 @@
           <w:szCs w:val="34"/>
         </w:rPr>
       </w:pPr>
-      <w:bookmarkStart w:id="56" w:name="_heading=h.neb7ddunpej" w:colFirst="0" w:colLast="0"/>
-      <w:bookmarkEnd w:id="56"/>
+      <w:bookmarkStart w:id="55" w:name="_heading=h.neb7ddunpej" w:colFirst="0" w:colLast="0"/>
+      <w:bookmarkEnd w:id="55"/>
       <w:r>
         <w:rPr>
           <w:sz w:val="34"/>
@@ -8847,8 +9015,8 @@
           <w:color w:val="901B20"/>
         </w:rPr>
       </w:pPr>
-      <w:bookmarkStart w:id="57" w:name="_heading=h.3j2qqm3" w:colFirst="0" w:colLast="0"/>
-      <w:bookmarkEnd w:id="57"/>
+      <w:bookmarkStart w:id="56" w:name="_heading=h.3j2qqm3" w:colFirst="0" w:colLast="0"/>
+      <w:bookmarkEnd w:id="56"/>
       <w:r>
         <w:rPr>
           <w:color w:val="901B20"/>
@@ -8869,8 +9037,8 @@
           <w:szCs w:val="34"/>
         </w:rPr>
       </w:pPr>
-      <w:bookmarkStart w:id="58" w:name="_heading=h.7y73ceq3xjc2" w:colFirst="0" w:colLast="0"/>
-      <w:bookmarkEnd w:id="58"/>
+      <w:bookmarkStart w:id="57" w:name="_heading=h.7y73ceq3xjc2" w:colFirst="0" w:colLast="0"/>
+      <w:bookmarkEnd w:id="57"/>
       <w:r>
         <w:rPr>
           <w:sz w:val="34"/>
@@ -8908,8 +9076,8 @@
           <w:szCs w:val="34"/>
         </w:rPr>
       </w:pPr>
-      <w:bookmarkStart w:id="59" w:name="_heading=h.56zqu7furf2t" w:colFirst="0" w:colLast="0"/>
-      <w:bookmarkEnd w:id="59"/>
+      <w:bookmarkStart w:id="58" w:name="_heading=h.56zqu7furf2t" w:colFirst="0" w:colLast="0"/>
+      <w:bookmarkEnd w:id="58"/>
       <w:r>
         <w:rPr>
           <w:sz w:val="34"/>
@@ -8936,8 +9104,8 @@
           <w:szCs w:val="22"/>
         </w:rPr>
       </w:pPr>
-      <w:bookmarkStart w:id="60" w:name="_heading=h.4i7ojhp" w:colFirst="0" w:colLast="0"/>
-      <w:bookmarkEnd w:id="60"/>
+      <w:bookmarkStart w:id="59" w:name="_heading=h.4i7ojhp" w:colFirst="0" w:colLast="0"/>
+      <w:bookmarkEnd w:id="59"/>
       <w:r>
         <w:rPr>
           <w:rFonts w:ascii="Arial" w:eastAsia="Arial" w:hAnsi="Arial" w:cs="Arial"/>
@@ -8960,8 +9128,8 @@
           <w:szCs w:val="34"/>
         </w:rPr>
       </w:pPr>
-      <w:bookmarkStart w:id="61" w:name="_heading=h.j25u5drdw7uo" w:colFirst="0" w:colLast="0"/>
-      <w:bookmarkEnd w:id="61"/>
+      <w:bookmarkStart w:id="60" w:name="_heading=h.j25u5drdw7uo" w:colFirst="0" w:colLast="0"/>
+      <w:bookmarkEnd w:id="60"/>
       <w:r>
         <w:rPr>
           <w:sz w:val="34"/>
@@ -8987,8 +9155,8 @@
           <w:szCs w:val="22"/>
         </w:rPr>
       </w:pPr>
-      <w:bookmarkStart w:id="62" w:name="_heading=h.2xcytpi" w:colFirst="0" w:colLast="0"/>
-      <w:bookmarkEnd w:id="62"/>
+      <w:bookmarkStart w:id="61" w:name="_heading=h.2xcytpi" w:colFirst="0" w:colLast="0"/>
+      <w:bookmarkEnd w:id="61"/>
       <w:r>
         <w:rPr>
           <w:rFonts w:ascii="Arial" w:eastAsia="Arial" w:hAnsi="Arial" w:cs="Arial"/>
@@ -9015,8 +9183,8 @@
           <w:szCs w:val="22"/>
         </w:rPr>
       </w:pPr>
-      <w:bookmarkStart w:id="63" w:name="_heading=h.r0bcfgekkmic" w:colFirst="0" w:colLast="0"/>
-      <w:bookmarkEnd w:id="63"/>
+      <w:bookmarkStart w:id="62" w:name="_heading=h.r0bcfgekkmic" w:colFirst="0" w:colLast="0"/>
+      <w:bookmarkEnd w:id="62"/>
     </w:p>
     <w:p>
       <w:pPr>
@@ -9035,8 +9203,8 @@
           <w:szCs w:val="22"/>
         </w:rPr>
       </w:pPr>
-      <w:bookmarkStart w:id="64" w:name="_heading=h.9gs6ntm3q31f" w:colFirst="0" w:colLast="0"/>
-      <w:bookmarkEnd w:id="64"/>
+      <w:bookmarkStart w:id="63" w:name="_heading=h.9gs6ntm3q31f" w:colFirst="0" w:colLast="0"/>
+      <w:bookmarkEnd w:id="63"/>
     </w:p>
     <w:p>
       <w:pPr>
@@ -9055,8 +9223,8 @@
           <w:szCs w:val="22"/>
         </w:rPr>
       </w:pPr>
-      <w:bookmarkStart w:id="65" w:name="_heading=h.s20lf9wz849j" w:colFirst="0" w:colLast="0"/>
-      <w:bookmarkEnd w:id="65"/>
+      <w:bookmarkStart w:id="64" w:name="_heading=h.s20lf9wz849j" w:colFirst="0" w:colLast="0"/>
+      <w:bookmarkEnd w:id="64"/>
     </w:p>
     <w:p>
       <w:pPr>
@@ -9075,8 +9243,8 @@
           <w:szCs w:val="22"/>
         </w:rPr>
       </w:pPr>
-      <w:bookmarkStart w:id="66" w:name="_heading=h.13ltlvt8o7hz" w:colFirst="0" w:colLast="0"/>
-      <w:bookmarkEnd w:id="66"/>
+      <w:bookmarkStart w:id="65" w:name="_heading=h.13ltlvt8o7hz" w:colFirst="0" w:colLast="0"/>
+      <w:bookmarkEnd w:id="65"/>
     </w:p>
     <w:p>
       <w:pPr>
@@ -9095,8 +9263,8 @@
           <w:szCs w:val="22"/>
         </w:rPr>
       </w:pPr>
-      <w:bookmarkStart w:id="67" w:name="_heading=h.dx1udtog7u0o" w:colFirst="0" w:colLast="0"/>
-      <w:bookmarkEnd w:id="67"/>
+      <w:bookmarkStart w:id="66" w:name="_heading=h.dx1udtog7u0o" w:colFirst="0" w:colLast="0"/>
+      <w:bookmarkEnd w:id="66"/>
     </w:p>
     <w:p>
       <w:pPr>
@@ -9111,8 +9279,8 @@
           <w:szCs w:val="34"/>
         </w:rPr>
       </w:pPr>
-      <w:bookmarkStart w:id="68" w:name="_heading=h.nkb8becbynyj" w:colFirst="0" w:colLast="0"/>
-      <w:bookmarkEnd w:id="68"/>
+      <w:bookmarkStart w:id="67" w:name="_heading=h.nkb8becbynyj" w:colFirst="0" w:colLast="0"/>
+      <w:bookmarkEnd w:id="67"/>
       <w:r>
         <w:rPr>
           <w:sz w:val="34"/>
@@ -9219,8 +9387,8 @@
           <w:color w:val="901B20"/>
         </w:rPr>
       </w:pPr>
-      <w:bookmarkStart w:id="69" w:name="_heading=h.12l7m1xziul0" w:colFirst="0" w:colLast="0"/>
-      <w:bookmarkEnd w:id="69"/>
+      <w:bookmarkStart w:id="68" w:name="_heading=h.12l7m1xziul0" w:colFirst="0" w:colLast="0"/>
+      <w:bookmarkEnd w:id="68"/>
       <w:r>
         <w:rPr>
           <w:color w:val="901B20"/>
@@ -9246,8 +9414,8 @@
           <w:szCs w:val="22"/>
         </w:rPr>
       </w:pPr>
-      <w:bookmarkStart w:id="70" w:name="_heading=h.3whwml4" w:colFirst="0" w:colLast="0"/>
-      <w:bookmarkEnd w:id="70"/>
+      <w:bookmarkStart w:id="69" w:name="_heading=h.3whwml4" w:colFirst="0" w:colLast="0"/>
+      <w:bookmarkEnd w:id="69"/>
       <w:r>
         <w:rPr>
           <w:rFonts w:ascii="Arial" w:eastAsia="Arial" w:hAnsi="Arial" w:cs="Arial"/>
@@ -9314,8 +9482,8 @@
           <w:szCs w:val="22"/>
         </w:rPr>
       </w:pPr>
-      <w:bookmarkStart w:id="71" w:name="_heading=h.2bn6wsx" w:colFirst="0" w:colLast="0"/>
-      <w:bookmarkEnd w:id="71"/>
+      <w:bookmarkStart w:id="70" w:name="_heading=h.2bn6wsx" w:colFirst="0" w:colLast="0"/>
+      <w:bookmarkEnd w:id="70"/>
       <w:r>
         <w:rPr>
           <w:rFonts w:ascii="Arial" w:eastAsia="Arial" w:hAnsi="Arial" w:cs="Arial"/>
@@ -9382,8 +9550,8 @@
           <w:szCs w:val="22"/>
         </w:rPr>
       </w:pPr>
-      <w:bookmarkStart w:id="72" w:name="_heading=h.qsh70q" w:colFirst="0" w:colLast="0"/>
-      <w:bookmarkEnd w:id="72"/>
+      <w:bookmarkStart w:id="71" w:name="_heading=h.qsh70q" w:colFirst="0" w:colLast="0"/>
+      <w:bookmarkEnd w:id="71"/>
       <w:r>
         <w:rPr>
           <w:rFonts w:ascii="Arial" w:eastAsia="Arial" w:hAnsi="Arial" w:cs="Arial"/>
@@ -9451,8 +9619,8 @@
       </w:r>
     </w:p>
     <w:sectPr>
-      <w:headerReference w:type="default" r:id="rId23"/>
-      <w:footerReference w:type="default" r:id="rId24"/>
+      <w:headerReference w:type="default" r:id="rId25"/>
+      <w:footerReference w:type="default" r:id="rId26"/>
       <w:pgSz w:w="12240" w:h="15840"/>
       <w:pgMar w:top="1440" w:right="1162" w:bottom="1440" w:left="1440" w:header="720" w:footer="720" w:gutter="0"/>
       <w:cols w:space="720"/>
@@ -9462,7 +9630,7 @@
 </file>
 
 <file path=word/comments.xml><?xml version="1.0" encoding="utf-8"?>
-<w:comments xmlns:wpc="http://schemas.microsoft.com/office/word/2010/wordprocessingCanvas" xmlns:mc="http://schemas.openxmlformats.org/markup-compatibility/2006" xmlns:o="urn:schemas-microsoft-com:office:office" xmlns:r="http://schemas.openxmlformats.org/officeDocument/2006/relationships" xmlns:m="http://schemas.openxmlformats.org/officeDocument/2006/math" xmlns:v="urn:schemas-microsoft-com:vml" xmlns:wp14="http://schemas.microsoft.com/office/word/2010/wordprocessingDrawing" xmlns:wp="http://schemas.openxmlformats.org/drawingml/2006/wordprocessingDrawing" xmlns:w10="urn:schemas-microsoft-com:office:word" xmlns:w="http://schemas.openxmlformats.org/wordprocessingml/2006/main" xmlns:w14="http://schemas.microsoft.com/office/word/2010/wordml" xmlns:w15="http://schemas.microsoft.com/office/word/2012/wordml" xmlns:wpg="http://schemas.microsoft.com/office/word/2010/wordprocessingGroup" xmlns:wpi="http://schemas.microsoft.com/office/word/2010/wordprocessingInk" xmlns:wne="http://schemas.microsoft.com/office/word/2006/wordml" xmlns:wps="http://schemas.microsoft.com/office/word/2010/wordprocessingShape" mc:Ignorable="w14 w15 wp14">
+<w:comments xmlns:wpc="http://schemas.microsoft.com/office/word/2010/wordprocessingCanvas" xmlns:cx="http://schemas.microsoft.com/office/drawing/2014/chartex" xmlns:cx1="http://schemas.microsoft.com/office/drawing/2015/9/8/chartex" xmlns:cx2="http://schemas.microsoft.com/office/drawing/2015/10/21/chartex" xmlns:cx3="http://schemas.microsoft.com/office/drawing/2016/5/9/chartex" xmlns:cx4="http://schemas.microsoft.com/office/drawing/2016/5/10/chartex" xmlns:cx5="http://schemas.microsoft.com/office/drawing/2016/5/11/chartex" xmlns:cx6="http://schemas.microsoft.com/office/drawing/2016/5/12/chartex" xmlns:cx7="http://schemas.microsoft.com/office/drawing/2016/5/13/chartex" xmlns:cx8="http://schemas.microsoft.com/office/drawing/2016/5/14/chartex" xmlns:mc="http://schemas.openxmlformats.org/markup-compatibility/2006" xmlns:aink="http://schemas.microsoft.com/office/drawing/2016/ink" xmlns:am3d="http://schemas.microsoft.com/office/drawing/2017/model3d" xmlns:o="urn:schemas-microsoft-com:office:office" xmlns:oel="http://schemas.microsoft.com/office/2019/extlst" xmlns:r="http://schemas.openxmlformats.org/officeDocument/2006/relationships" xmlns:m="http://schemas.openxmlformats.org/officeDocument/2006/math" xmlns:v="urn:schemas-microsoft-com:vml" xmlns:wp14="http://schemas.microsoft.com/office/word/2010/wordprocessingDrawing" xmlns:wp="http://schemas.openxmlformats.org/drawingml/2006/wordprocessingDrawing" xmlns:w10="urn:schemas-microsoft-com:office:word" xmlns:w="http://schemas.openxmlformats.org/wordprocessingml/2006/main" xmlns:w14="http://schemas.microsoft.com/office/word/2010/wordml" xmlns:w15="http://schemas.microsoft.com/office/word/2012/wordml" xmlns:w16cex="http://schemas.microsoft.com/office/word/2018/wordml/cex" xmlns:w16cid="http://schemas.microsoft.com/office/word/2016/wordml/cid" xmlns:w16="http://schemas.microsoft.com/office/word/2018/wordml" xmlns:w16sdtdh="http://schemas.microsoft.com/office/word/2020/wordml/sdtdatahash" xmlns:w16se="http://schemas.microsoft.com/office/word/2015/wordml/symex" xmlns:wpg="http://schemas.microsoft.com/office/word/2010/wordprocessingGroup" xmlns:wpi="http://schemas.microsoft.com/office/word/2010/wordprocessingInk" xmlns:wne="http://schemas.microsoft.com/office/word/2006/wordml" xmlns:wps="http://schemas.microsoft.com/office/word/2010/wordprocessingShape" mc:Ignorable="w14 w15 w16se w16cid w16 w16cex w16sdtdh wp14">
   <w:comment w:id="39" w:author="Muhammad Ashry" w:date="2022-04-25T14:51:00Z" w:initials="MA">
     <w:p>
       <w:pPr>
@@ -9480,7 +9648,7 @@
       </w:r>
     </w:p>
   </w:comment>
-  <w:comment w:id="41" w:author="Muhammad Ashry" w:date="2022-04-25T15:00:00Z" w:initials="MA">
+  <w:comment w:id="40" w:author="Muhammad Ashry" w:date="2022-04-25T15:00:00Z" w:initials="MA">
     <w:p>
       <w:pPr>
         <w:pStyle w:val="CommentText"/>
@@ -9497,7 +9665,7 @@
       </w:r>
     </w:p>
   </w:comment>
-  <w:comment w:id="42" w:author="Muhammad Ashry" w:date="2022-04-25T15:02:00Z" w:initials="MA">
+  <w:comment w:id="41" w:author="Muhammad Ashry" w:date="2022-04-25T15:02:00Z" w:initials="MA">
     <w:p>
       <w:pPr>
         <w:pStyle w:val="CommentText"/>
@@ -9514,7 +9682,7 @@
       </w:r>
     </w:p>
   </w:comment>
-  <w:comment w:id="43" w:author="Muhammad Ashry" w:date="2022-04-25T15:11:00Z" w:initials="MA">
+  <w:comment w:id="42" w:author="Muhammad Ashry" w:date="2022-04-25T15:11:00Z" w:initials="MA">
     <w:p>
       <w:pPr>
         <w:pStyle w:val="CommentText"/>
@@ -9534,7 +9702,7 @@
       </w:r>
     </w:p>
   </w:comment>
-  <w:comment w:id="44" w:author="Muhammad Ashry" w:date="2022-04-25T15:12:00Z" w:initials="MA">
+  <w:comment w:id="43" w:author="Muhammad Ashry" w:date="2022-04-25T15:12:00Z" w:initials="MA">
     <w:p>
       <w:pPr>
         <w:pStyle w:val="CommentText"/>
@@ -9557,7 +9725,7 @@
       </w:pPr>
     </w:p>
   </w:comment>
-  <w:comment w:id="45" w:author="Muhammad Ashry" w:date="2022-04-25T14:54:00Z" w:initials="MA">
+  <w:comment w:id="44" w:author="Muhammad Ashry" w:date="2022-04-25T14:54:00Z" w:initials="MA">
     <w:p>
       <w:pPr>
         <w:pStyle w:val="CommentText"/>
@@ -9583,7 +9751,7 @@
       </w:r>
     </w:p>
   </w:comment>
-  <w:comment w:id="46" w:author="Muhammad Ashry" w:date="2022-04-25T15:30:00Z" w:initials="MA">
+  <w:comment w:id="45" w:author="Muhammad Ashry" w:date="2022-04-25T15:30:00Z" w:initials="MA">
     <w:p>
       <w:pPr>
         <w:pStyle w:val="CommentText"/>
@@ -9600,7 +9768,7 @@
       </w:r>
     </w:p>
   </w:comment>
-  <w:comment w:id="47" w:author="Muhammad Ashry" w:date="2022-04-25T15:32:00Z" w:initials="MA">
+  <w:comment w:id="46" w:author="Muhammad Ashry" w:date="2022-04-25T15:32:00Z" w:initials="MA">
     <w:p>
       <w:pPr>
         <w:pStyle w:val="CommentText"/>
@@ -9621,7 +9789,7 @@
 </file>
 
 <file path=word/commentsExtended.xml><?xml version="1.0" encoding="utf-8"?>
-<w15:commentsEx xmlns:wpc="http://schemas.microsoft.com/office/word/2010/wordprocessingCanvas" xmlns:mc="http://schemas.openxmlformats.org/markup-compatibility/2006" xmlns:o="urn:schemas-microsoft-com:office:office" xmlns:r="http://schemas.openxmlformats.org/officeDocument/2006/relationships" xmlns:m="http://schemas.openxmlformats.org/officeDocument/2006/math" xmlns:v="urn:schemas-microsoft-com:vml" xmlns:wp14="http://schemas.microsoft.com/office/word/2010/wordprocessingDrawing" xmlns:wp="http://schemas.openxmlformats.org/drawingml/2006/wordprocessingDrawing" xmlns:w10="urn:schemas-microsoft-com:office:word" xmlns:w="http://schemas.openxmlformats.org/wordprocessingml/2006/main" xmlns:w14="http://schemas.microsoft.com/office/word/2010/wordml" xmlns:w15="http://schemas.microsoft.com/office/word/2012/wordml" xmlns:wpg="http://schemas.microsoft.com/office/word/2010/wordprocessingGroup" xmlns:wpi="http://schemas.microsoft.com/office/word/2010/wordprocessingInk" xmlns:wne="http://schemas.microsoft.com/office/word/2006/wordml" xmlns:wps="http://schemas.microsoft.com/office/word/2010/wordprocessingShape" mc:Ignorable="w14 w15 wp14">
+<w15:commentsEx xmlns:wpc="http://schemas.microsoft.com/office/word/2010/wordprocessingCanvas" xmlns:cx="http://schemas.microsoft.com/office/drawing/2014/chartex" xmlns:cx1="http://schemas.microsoft.com/office/drawing/2015/9/8/chartex" xmlns:cx2="http://schemas.microsoft.com/office/drawing/2015/10/21/chartex" xmlns:cx3="http://schemas.microsoft.com/office/drawing/2016/5/9/chartex" xmlns:cx4="http://schemas.microsoft.com/office/drawing/2016/5/10/chartex" xmlns:cx5="http://schemas.microsoft.com/office/drawing/2016/5/11/chartex" xmlns:cx6="http://schemas.microsoft.com/office/drawing/2016/5/12/chartex" xmlns:cx7="http://schemas.microsoft.com/office/drawing/2016/5/13/chartex" xmlns:cx8="http://schemas.microsoft.com/office/drawing/2016/5/14/chartex" xmlns:mc="http://schemas.openxmlformats.org/markup-compatibility/2006" xmlns:aink="http://schemas.microsoft.com/office/drawing/2016/ink" xmlns:am3d="http://schemas.microsoft.com/office/drawing/2017/model3d" xmlns:o="urn:schemas-microsoft-com:office:office" xmlns:oel="http://schemas.microsoft.com/office/2019/extlst" xmlns:r="http://schemas.openxmlformats.org/officeDocument/2006/relationships" xmlns:m="http://schemas.openxmlformats.org/officeDocument/2006/math" xmlns:v="urn:schemas-microsoft-com:vml" xmlns:wp14="http://schemas.microsoft.com/office/word/2010/wordprocessingDrawing" xmlns:wp="http://schemas.openxmlformats.org/drawingml/2006/wordprocessingDrawing" xmlns:w10="urn:schemas-microsoft-com:office:word" xmlns:w="http://schemas.openxmlformats.org/wordprocessingml/2006/main" xmlns:w14="http://schemas.microsoft.com/office/word/2010/wordml" xmlns:w15="http://schemas.microsoft.com/office/word/2012/wordml" xmlns:w16cex="http://schemas.microsoft.com/office/word/2018/wordml/cex" xmlns:w16cid="http://schemas.microsoft.com/office/word/2016/wordml/cid" xmlns:w16="http://schemas.microsoft.com/office/word/2018/wordml" xmlns:w16sdtdh="http://schemas.microsoft.com/office/word/2020/wordml/sdtdatahash" xmlns:w16se="http://schemas.microsoft.com/office/word/2015/wordml/symex" xmlns:wpg="http://schemas.microsoft.com/office/word/2010/wordprocessingGroup" xmlns:wpi="http://schemas.microsoft.com/office/word/2010/wordprocessingInk" xmlns:wne="http://schemas.microsoft.com/office/word/2006/wordml" xmlns:wps="http://schemas.microsoft.com/office/word/2010/wordprocessingShape" mc:Ignorable="w14 w15 w16se w16cid w16 w16cex w16sdtdh wp14">
   <w15:commentEx w15:paraId="016217AD" w15:done="1"/>
   <w15:commentEx w15:paraId="6D26FB12" w15:done="1"/>
   <w15:commentEx w15:paraId="455046E0" w15:done="1"/>
@@ -9634,7 +9802,7 @@
 </file>
 
 <file path=word/commentsExtensible.xml><?xml version="1.0" encoding="utf-8"?>
-<w16cex:commentsExtensible xmlns:wpc="http://schemas.microsoft.com/office/word/2010/wordprocessingCanvas" xmlns:cx="http://schemas.microsoft.com/office/drawing/2014/chartex" xmlns:cx1="http://schemas.microsoft.com/office/drawing/2015/9/8/chartex" xmlns:cx2="http://schemas.microsoft.com/office/drawing/2015/10/21/chartex" xmlns:cx3="http://schemas.microsoft.com/office/drawing/2016/5/9/chartex" xmlns:cx4="http://schemas.microsoft.com/office/drawing/2016/5/10/chartex" xmlns:cx5="http://schemas.microsoft.com/office/drawing/2016/5/11/chartex" xmlns:cx6="http://schemas.microsoft.com/office/drawing/2016/5/12/chartex" xmlns:cx7="http://schemas.microsoft.com/office/drawing/2016/5/13/chartex" xmlns:cx8="http://schemas.microsoft.com/office/drawing/2016/5/14/chartex" xmlns:mc="http://schemas.openxmlformats.org/markup-compatibility/2006" xmlns:aink="http://schemas.microsoft.com/office/drawing/2016/ink" xmlns:am3d="http://schemas.microsoft.com/office/drawing/2017/model3d" xmlns:o="urn:schemas-microsoft-com:office:office" xmlns:r="http://schemas.openxmlformats.org/officeDocument/2006/relationships" xmlns:m="http://schemas.openxmlformats.org/officeDocument/2006/math" xmlns:v="urn:schemas-microsoft-com:vml" xmlns:wp14="http://schemas.microsoft.com/office/word/2010/wordprocessingDrawing" xmlns:wp="http://schemas.openxmlformats.org/drawingml/2006/wordprocessingDrawing" xmlns:w10="urn:schemas-microsoft-com:office:word" xmlns:w="http://schemas.openxmlformats.org/wordprocessingml/2006/main" xmlns:w14="http://schemas.microsoft.com/office/word/2010/wordml" xmlns:w15="http://schemas.microsoft.com/office/word/2012/wordml" xmlns:w16cex="http://schemas.microsoft.com/office/word/2018/wordml/cex" xmlns:w16cid="http://schemas.microsoft.com/office/word/2016/wordml/cid" xmlns:w16="http://schemas.microsoft.com/office/word/2018/wordml" xmlns:w16sdtdh="http://schemas.microsoft.com/office/word/2020/wordml/sdtdatahash" xmlns:w16se="http://schemas.microsoft.com/office/word/2015/wordml/symex" xmlns:wpg="http://schemas.microsoft.com/office/word/2010/wordprocessingGroup" xmlns:wpi="http://schemas.microsoft.com/office/word/2010/wordprocessingInk" xmlns:wne="http://schemas.microsoft.com/office/word/2006/wordml" xmlns:wps="http://schemas.microsoft.com/office/word/2010/wordprocessingShape" mc:Ignorable="w14 w15 w16se w16cid w16 w16cex w16sdtdh wp14">
+<w16cex:commentsExtensible xmlns:wpc="http://schemas.microsoft.com/office/word/2010/wordprocessingCanvas" xmlns:cx="http://schemas.microsoft.com/office/drawing/2014/chartex" xmlns:cx1="http://schemas.microsoft.com/office/drawing/2015/9/8/chartex" xmlns:cx2="http://schemas.microsoft.com/office/drawing/2015/10/21/chartex" xmlns:cx3="http://schemas.microsoft.com/office/drawing/2016/5/9/chartex" xmlns:cx4="http://schemas.microsoft.com/office/drawing/2016/5/10/chartex" xmlns:cx5="http://schemas.microsoft.com/office/drawing/2016/5/11/chartex" xmlns:cx6="http://schemas.microsoft.com/office/drawing/2016/5/12/chartex" xmlns:cx7="http://schemas.microsoft.com/office/drawing/2016/5/13/chartex" xmlns:cx8="http://schemas.microsoft.com/office/drawing/2016/5/14/chartex" xmlns:mc="http://schemas.openxmlformats.org/markup-compatibility/2006" xmlns:aink="http://schemas.microsoft.com/office/drawing/2016/ink" xmlns:am3d="http://schemas.microsoft.com/office/drawing/2017/model3d" xmlns:o="urn:schemas-microsoft-com:office:office" xmlns:oel="http://schemas.microsoft.com/office/2019/extlst" xmlns:r="http://schemas.openxmlformats.org/officeDocument/2006/relationships" xmlns:m="http://schemas.openxmlformats.org/officeDocument/2006/math" xmlns:v="urn:schemas-microsoft-com:vml" xmlns:wp14="http://schemas.microsoft.com/office/word/2010/wordprocessingDrawing" xmlns:wp="http://schemas.openxmlformats.org/drawingml/2006/wordprocessingDrawing" xmlns:w10="urn:schemas-microsoft-com:office:word" xmlns:w="http://schemas.openxmlformats.org/wordprocessingml/2006/main" xmlns:w14="http://schemas.microsoft.com/office/word/2010/wordml" xmlns:w15="http://schemas.microsoft.com/office/word/2012/wordml" xmlns:w16cex="http://schemas.microsoft.com/office/word/2018/wordml/cex" xmlns:w16cid="http://schemas.microsoft.com/office/word/2016/wordml/cid" xmlns:w16="http://schemas.microsoft.com/office/word/2018/wordml" xmlns:w16sdtdh="http://schemas.microsoft.com/office/word/2020/wordml/sdtdatahash" xmlns:w16se="http://schemas.microsoft.com/office/word/2015/wordml/symex" xmlns:wpg="http://schemas.microsoft.com/office/word/2010/wordprocessingGroup" xmlns:wpi="http://schemas.microsoft.com/office/word/2010/wordprocessingInk" xmlns:wne="http://schemas.microsoft.com/office/word/2006/wordml" xmlns:wps="http://schemas.microsoft.com/office/word/2010/wordprocessingShape" mc:Ignorable="w14 w15 w16se w16cid w16 w16cex w16sdtdh wp14">
   <w16cex:commentExtensible w16cex:durableId="261133D8" w16cex:dateUtc="2022-04-25T12:51:00Z"/>
   <w16cex:commentExtensible w16cex:durableId="261135F2" w16cex:dateUtc="2022-04-25T13:00:00Z"/>
   <w16cex:commentExtensible w16cex:durableId="26113681" w16cex:dateUtc="2022-04-25T13:02:00Z"/>
@@ -9647,7 +9815,7 @@
 </file>
 
 <file path=word/commentsIds.xml><?xml version="1.0" encoding="utf-8"?>
-<w16cid:commentsIds xmlns:wpc="http://schemas.microsoft.com/office/word/2010/wordprocessingCanvas" xmlns:cx="http://schemas.microsoft.com/office/drawing/2014/chartex" xmlns:cx1="http://schemas.microsoft.com/office/drawing/2015/9/8/chartex" xmlns:cx2="http://schemas.microsoft.com/office/drawing/2015/10/21/chartex" xmlns:cx3="http://schemas.microsoft.com/office/drawing/2016/5/9/chartex" xmlns:cx4="http://schemas.microsoft.com/office/drawing/2016/5/10/chartex" xmlns:cx5="http://schemas.microsoft.com/office/drawing/2016/5/11/chartex" xmlns:cx6="http://schemas.microsoft.com/office/drawing/2016/5/12/chartex" xmlns:cx7="http://schemas.microsoft.com/office/drawing/2016/5/13/chartex" xmlns:cx8="http://schemas.microsoft.com/office/drawing/2016/5/14/chartex" xmlns:mc="http://schemas.openxmlformats.org/markup-compatibility/2006" xmlns:aink="http://schemas.microsoft.com/office/drawing/2016/ink" xmlns:am3d="http://schemas.microsoft.com/office/drawing/2017/model3d" xmlns:o="urn:schemas-microsoft-com:office:office" xmlns:r="http://schemas.openxmlformats.org/officeDocument/2006/relationships" xmlns:m="http://schemas.openxmlformats.org/officeDocument/2006/math" xmlns:v="urn:schemas-microsoft-com:vml" xmlns:wp14="http://schemas.microsoft.com/office/word/2010/wordprocessingDrawing" xmlns:wp="http://schemas.openxmlformats.org/drawingml/2006/wordprocessingDrawing" xmlns:w10="urn:schemas-microsoft-com:office:word" xmlns:w="http://schemas.openxmlformats.org/wordprocessingml/2006/main" xmlns:w14="http://schemas.microsoft.com/office/word/2010/wordml" xmlns:w15="http://schemas.microsoft.com/office/word/2012/wordml" xmlns:w16cex="http://schemas.microsoft.com/office/word/2018/wordml/cex" xmlns:w16cid="http://schemas.microsoft.com/office/word/2016/wordml/cid" xmlns:w16="http://schemas.microsoft.com/office/word/2018/wordml" xmlns:w16sdtdh="http://schemas.microsoft.com/office/word/2020/wordml/sdtdatahash" xmlns:w16se="http://schemas.microsoft.com/office/word/2015/wordml/symex" xmlns:wpg="http://schemas.microsoft.com/office/word/2010/wordprocessingGroup" xmlns:wpi="http://schemas.microsoft.com/office/word/2010/wordprocessingInk" xmlns:wne="http://schemas.microsoft.com/office/word/2006/wordml" xmlns:wps="http://schemas.microsoft.com/office/word/2010/wordprocessingShape" mc:Ignorable="w14 w15 w16se w16cid w16 w16cex w16sdtdh wp14">
+<w16cid:commentsIds xmlns:wpc="http://schemas.microsoft.com/office/word/2010/wordprocessingCanvas" xmlns:cx="http://schemas.microsoft.com/office/drawing/2014/chartex" xmlns:cx1="http://schemas.microsoft.com/office/drawing/2015/9/8/chartex" xmlns:cx2="http://schemas.microsoft.com/office/drawing/2015/10/21/chartex" xmlns:cx3="http://schemas.microsoft.com/office/drawing/2016/5/9/chartex" xmlns:cx4="http://schemas.microsoft.com/office/drawing/2016/5/10/chartex" xmlns:cx5="http://schemas.microsoft.com/office/drawing/2016/5/11/chartex" xmlns:cx6="http://schemas.microsoft.com/office/drawing/2016/5/12/chartex" xmlns:cx7="http://schemas.microsoft.com/office/drawing/2016/5/13/chartex" xmlns:cx8="http://schemas.microsoft.com/office/drawing/2016/5/14/chartex" xmlns:mc="http://schemas.openxmlformats.org/markup-compatibility/2006" xmlns:aink="http://schemas.microsoft.com/office/drawing/2016/ink" xmlns:am3d="http://schemas.microsoft.com/office/drawing/2017/model3d" xmlns:o="urn:schemas-microsoft-com:office:office" xmlns:oel="http://schemas.microsoft.com/office/2019/extlst" xmlns:r="http://schemas.openxmlformats.org/officeDocument/2006/relationships" xmlns:m="http://schemas.openxmlformats.org/officeDocument/2006/math" xmlns:v="urn:schemas-microsoft-com:vml" xmlns:wp14="http://schemas.microsoft.com/office/word/2010/wordprocessingDrawing" xmlns:wp="http://schemas.openxmlformats.org/drawingml/2006/wordprocessingDrawing" xmlns:w10="urn:schemas-microsoft-com:office:word" xmlns:w="http://schemas.openxmlformats.org/wordprocessingml/2006/main" xmlns:w14="http://schemas.microsoft.com/office/word/2010/wordml" xmlns:w15="http://schemas.microsoft.com/office/word/2012/wordml" xmlns:w16cex="http://schemas.microsoft.com/office/word/2018/wordml/cex" xmlns:w16cid="http://schemas.microsoft.com/office/word/2016/wordml/cid" xmlns:w16="http://schemas.microsoft.com/office/word/2018/wordml" xmlns:w16sdtdh="http://schemas.microsoft.com/office/word/2020/wordml/sdtdatahash" xmlns:w16se="http://schemas.microsoft.com/office/word/2015/wordml/symex" xmlns:wpg="http://schemas.microsoft.com/office/word/2010/wordprocessingGroup" xmlns:wpi="http://schemas.microsoft.com/office/word/2010/wordprocessingInk" xmlns:wne="http://schemas.microsoft.com/office/word/2006/wordml" xmlns:wps="http://schemas.microsoft.com/office/word/2010/wordprocessingShape" mc:Ignorable="w14 w15 w16se w16cid w16 w16cex w16sdtdh wp14">
   <w16cid:commentId w16cid:paraId="016217AD" w16cid:durableId="261133D8"/>
   <w16cid:commentId w16cid:paraId="6D26FB12" w16cid:durableId="261135F2"/>
   <w16cid:commentId w16cid:paraId="455046E0" w16cid:durableId="26113681"/>
@@ -9660,7 +9828,7 @@
 </file>
 
 <file path=word/endnotes.xml><?xml version="1.0" encoding="utf-8"?>
-<w:endnotes xmlns:wpc="http://schemas.microsoft.com/office/word/2010/wordprocessingCanvas" xmlns:mc="http://schemas.openxmlformats.org/markup-compatibility/2006" xmlns:o="urn:schemas-microsoft-com:office:office" xmlns:r="http://schemas.openxmlformats.org/officeDocument/2006/relationships" xmlns:m="http://schemas.openxmlformats.org/officeDocument/2006/math" xmlns:v="urn:schemas-microsoft-com:vml" xmlns:wp14="http://schemas.microsoft.com/office/word/2010/wordprocessingDrawing" xmlns:wp="http://schemas.openxmlformats.org/drawingml/2006/wordprocessingDrawing" xmlns:w10="urn:schemas-microsoft-com:office:word" xmlns:w="http://schemas.openxmlformats.org/wordprocessingml/2006/main" xmlns:w14="http://schemas.microsoft.com/office/word/2010/wordml" xmlns:w15="http://schemas.microsoft.com/office/word/2012/wordml" xmlns:wpg="http://schemas.microsoft.com/office/word/2010/wordprocessingGroup" xmlns:wpi="http://schemas.microsoft.com/office/word/2010/wordprocessingInk" xmlns:wne="http://schemas.microsoft.com/office/word/2006/wordml" xmlns:wps="http://schemas.microsoft.com/office/word/2010/wordprocessingShape" mc:Ignorable="w14 w15 wp14">
+<w:endnotes xmlns:wpc="http://schemas.microsoft.com/office/word/2010/wordprocessingCanvas" xmlns:cx="http://schemas.microsoft.com/office/drawing/2014/chartex" xmlns:cx1="http://schemas.microsoft.com/office/drawing/2015/9/8/chartex" xmlns:cx2="http://schemas.microsoft.com/office/drawing/2015/10/21/chartex" xmlns:cx3="http://schemas.microsoft.com/office/drawing/2016/5/9/chartex" xmlns:cx4="http://schemas.microsoft.com/office/drawing/2016/5/10/chartex" xmlns:cx5="http://schemas.microsoft.com/office/drawing/2016/5/11/chartex" xmlns:cx6="http://schemas.microsoft.com/office/drawing/2016/5/12/chartex" xmlns:cx7="http://schemas.microsoft.com/office/drawing/2016/5/13/chartex" xmlns:cx8="http://schemas.microsoft.com/office/drawing/2016/5/14/chartex" xmlns:mc="http://schemas.openxmlformats.org/markup-compatibility/2006" xmlns:aink="http://schemas.microsoft.com/office/drawing/2016/ink" xmlns:am3d="http://schemas.microsoft.com/office/drawing/2017/model3d" xmlns:o="urn:schemas-microsoft-com:office:office" xmlns:oel="http://schemas.microsoft.com/office/2019/extlst" xmlns:r="http://schemas.openxmlformats.org/officeDocument/2006/relationships" xmlns:m="http://schemas.openxmlformats.org/officeDocument/2006/math" xmlns:v="urn:schemas-microsoft-com:vml" xmlns:wp14="http://schemas.microsoft.com/office/word/2010/wordprocessingDrawing" xmlns:wp="http://schemas.openxmlformats.org/drawingml/2006/wordprocessingDrawing" xmlns:w10="urn:schemas-microsoft-com:office:word" xmlns:w="http://schemas.openxmlformats.org/wordprocessingml/2006/main" xmlns:w14="http://schemas.microsoft.com/office/word/2010/wordml" xmlns:w15="http://schemas.microsoft.com/office/word/2012/wordml" xmlns:w16cex="http://schemas.microsoft.com/office/word/2018/wordml/cex" xmlns:w16cid="http://schemas.microsoft.com/office/word/2016/wordml/cid" xmlns:w16="http://schemas.microsoft.com/office/word/2018/wordml" xmlns:w16sdtdh="http://schemas.microsoft.com/office/word/2020/wordml/sdtdatahash" xmlns:w16se="http://schemas.microsoft.com/office/word/2015/wordml/symex" xmlns:wpg="http://schemas.microsoft.com/office/word/2010/wordprocessingGroup" xmlns:wpi="http://schemas.microsoft.com/office/word/2010/wordprocessingInk" xmlns:wne="http://schemas.microsoft.com/office/word/2006/wordml" xmlns:wps="http://schemas.microsoft.com/office/word/2010/wordprocessingShape" mc:Ignorable="w14 w15 w16se w16cid w16 w16cex w16sdtdh wp14">
   <w:endnote w:type="separator" w:id="-1">
     <w:p>
       <w:pPr>
@@ -9687,7 +9855,7 @@
 </file>
 
 <file path=word/footer1.xml><?xml version="1.0" encoding="utf-8"?>
-<w:ftr xmlns:wpc="http://schemas.microsoft.com/office/word/2010/wordprocessingCanvas" xmlns:mc="http://schemas.openxmlformats.org/markup-compatibility/2006" xmlns:o="urn:schemas-microsoft-com:office:office" xmlns:r="http://schemas.openxmlformats.org/officeDocument/2006/relationships" xmlns:m="http://schemas.openxmlformats.org/officeDocument/2006/math" xmlns:v="urn:schemas-microsoft-com:vml" xmlns:wp14="http://schemas.microsoft.com/office/word/2010/wordprocessingDrawing" xmlns:wp="http://schemas.openxmlformats.org/drawingml/2006/wordprocessingDrawing" xmlns:w10="urn:schemas-microsoft-com:office:word" xmlns:w="http://schemas.openxmlformats.org/wordprocessingml/2006/main" xmlns:w14="http://schemas.microsoft.com/office/word/2010/wordml" xmlns:w15="http://schemas.microsoft.com/office/word/2012/wordml" xmlns:wpg="http://schemas.microsoft.com/office/word/2010/wordprocessingGroup" xmlns:wpi="http://schemas.microsoft.com/office/word/2010/wordprocessingInk" xmlns:wne="http://schemas.microsoft.com/office/word/2006/wordml" xmlns:wps="http://schemas.microsoft.com/office/word/2010/wordprocessingShape" mc:Ignorable="w14 w15 wp14">
+<w:ftr xmlns:wpc="http://schemas.microsoft.com/office/word/2010/wordprocessingCanvas" xmlns:cx="http://schemas.microsoft.com/office/drawing/2014/chartex" xmlns:cx1="http://schemas.microsoft.com/office/drawing/2015/9/8/chartex" xmlns:cx2="http://schemas.microsoft.com/office/drawing/2015/10/21/chartex" xmlns:cx3="http://schemas.microsoft.com/office/drawing/2016/5/9/chartex" xmlns:cx4="http://schemas.microsoft.com/office/drawing/2016/5/10/chartex" xmlns:cx5="http://schemas.microsoft.com/office/drawing/2016/5/11/chartex" xmlns:cx6="http://schemas.microsoft.com/office/drawing/2016/5/12/chartex" xmlns:cx7="http://schemas.microsoft.com/office/drawing/2016/5/13/chartex" xmlns:cx8="http://schemas.microsoft.com/office/drawing/2016/5/14/chartex" xmlns:mc="http://schemas.openxmlformats.org/markup-compatibility/2006" xmlns:aink="http://schemas.microsoft.com/office/drawing/2016/ink" xmlns:am3d="http://schemas.microsoft.com/office/drawing/2017/model3d" xmlns:o="urn:schemas-microsoft-com:office:office" xmlns:oel="http://schemas.microsoft.com/office/2019/extlst" xmlns:r="http://schemas.openxmlformats.org/officeDocument/2006/relationships" xmlns:m="http://schemas.openxmlformats.org/officeDocument/2006/math" xmlns:v="urn:schemas-microsoft-com:vml" xmlns:wp14="http://schemas.microsoft.com/office/word/2010/wordprocessingDrawing" xmlns:wp="http://schemas.openxmlformats.org/drawingml/2006/wordprocessingDrawing" xmlns:w10="urn:schemas-microsoft-com:office:word" xmlns:w="http://schemas.openxmlformats.org/wordprocessingml/2006/main" xmlns:w14="http://schemas.microsoft.com/office/word/2010/wordml" xmlns:w15="http://schemas.microsoft.com/office/word/2012/wordml" xmlns:w16cex="http://schemas.microsoft.com/office/word/2018/wordml/cex" xmlns:w16cid="http://schemas.microsoft.com/office/word/2016/wordml/cid" xmlns:w16="http://schemas.microsoft.com/office/word/2018/wordml" xmlns:w16sdtdh="http://schemas.microsoft.com/office/word/2020/wordml/sdtdatahash" xmlns:w16se="http://schemas.microsoft.com/office/word/2015/wordml/symex" xmlns:wpg="http://schemas.microsoft.com/office/word/2010/wordprocessingGroup" xmlns:wpi="http://schemas.microsoft.com/office/word/2010/wordprocessingInk" xmlns:wne="http://schemas.microsoft.com/office/word/2006/wordml" xmlns:wps="http://schemas.microsoft.com/office/word/2010/wordprocessingShape" mc:Ignorable="w14 w15 w16se w16cid w16 w16cex w16sdtdh wp14">
   <w:p>
     <w:pPr>
       <w:pStyle w:val="Footer"/>
@@ -9698,7 +9866,7 @@
 </file>
 
 <file path=word/footer2.xml><?xml version="1.0" encoding="utf-8"?>
-<w:ftr xmlns:wpc="http://schemas.microsoft.com/office/word/2010/wordprocessingCanvas" xmlns:mc="http://schemas.openxmlformats.org/markup-compatibility/2006" xmlns:o="urn:schemas-microsoft-com:office:office" xmlns:r="http://schemas.openxmlformats.org/officeDocument/2006/relationships" xmlns:m="http://schemas.openxmlformats.org/officeDocument/2006/math" xmlns:v="urn:schemas-microsoft-com:vml" xmlns:wp14="http://schemas.microsoft.com/office/word/2010/wordprocessingDrawing" xmlns:wp="http://schemas.openxmlformats.org/drawingml/2006/wordprocessingDrawing" xmlns:w10="urn:schemas-microsoft-com:office:word" xmlns:w="http://schemas.openxmlformats.org/wordprocessingml/2006/main" xmlns:w14="http://schemas.microsoft.com/office/word/2010/wordml" xmlns:w15="http://schemas.microsoft.com/office/word/2012/wordml" xmlns:wpg="http://schemas.microsoft.com/office/word/2010/wordprocessingGroup" xmlns:wpi="http://schemas.microsoft.com/office/word/2010/wordprocessingInk" xmlns:wne="http://schemas.microsoft.com/office/word/2006/wordml" xmlns:wps="http://schemas.microsoft.com/office/word/2010/wordprocessingShape" mc:Ignorable="w14 w15 wp14">
+<w:ftr xmlns:wpc="http://schemas.microsoft.com/office/word/2010/wordprocessingCanvas" xmlns:cx="http://schemas.microsoft.com/office/drawing/2014/chartex" xmlns:cx1="http://schemas.microsoft.com/office/drawing/2015/9/8/chartex" xmlns:cx2="http://schemas.microsoft.com/office/drawing/2015/10/21/chartex" xmlns:cx3="http://schemas.microsoft.com/office/drawing/2016/5/9/chartex" xmlns:cx4="http://schemas.microsoft.com/office/drawing/2016/5/10/chartex" xmlns:cx5="http://schemas.microsoft.com/office/drawing/2016/5/11/chartex" xmlns:cx6="http://schemas.microsoft.com/office/drawing/2016/5/12/chartex" xmlns:cx7="http://schemas.microsoft.com/office/drawing/2016/5/13/chartex" xmlns:cx8="http://schemas.microsoft.com/office/drawing/2016/5/14/chartex" xmlns:mc="http://schemas.openxmlformats.org/markup-compatibility/2006" xmlns:aink="http://schemas.microsoft.com/office/drawing/2016/ink" xmlns:am3d="http://schemas.microsoft.com/office/drawing/2017/model3d" xmlns:o="urn:schemas-microsoft-com:office:office" xmlns:oel="http://schemas.microsoft.com/office/2019/extlst" xmlns:r="http://schemas.openxmlformats.org/officeDocument/2006/relationships" xmlns:m="http://schemas.openxmlformats.org/officeDocument/2006/math" xmlns:v="urn:schemas-microsoft-com:vml" xmlns:wp14="http://schemas.microsoft.com/office/word/2010/wordprocessingDrawing" xmlns:wp="http://schemas.openxmlformats.org/drawingml/2006/wordprocessingDrawing" xmlns:w10="urn:schemas-microsoft-com:office:word" xmlns:w="http://schemas.openxmlformats.org/wordprocessingml/2006/main" xmlns:w14="http://schemas.microsoft.com/office/word/2010/wordml" xmlns:w15="http://schemas.microsoft.com/office/word/2012/wordml" xmlns:w16cex="http://schemas.microsoft.com/office/word/2018/wordml/cex" xmlns:w16cid="http://schemas.microsoft.com/office/word/2016/wordml/cid" xmlns:w16="http://schemas.microsoft.com/office/word/2018/wordml" xmlns:w16sdtdh="http://schemas.microsoft.com/office/word/2020/wordml/sdtdatahash" xmlns:w16se="http://schemas.microsoft.com/office/word/2015/wordml/symex" xmlns:wpg="http://schemas.microsoft.com/office/word/2010/wordprocessingGroup" xmlns:wpi="http://schemas.microsoft.com/office/word/2010/wordprocessingInk" xmlns:wne="http://schemas.microsoft.com/office/word/2006/wordml" xmlns:wps="http://schemas.microsoft.com/office/word/2010/wordprocessingShape" mc:Ignorable="w14 w15 w16se w16cid w16 w16cex w16sdtdh wp14">
   <w:p>
     <w:pPr>
       <w:pBdr>
@@ -9728,7 +9896,7 @@
 </file>
 
 <file path=word/footer3.xml><?xml version="1.0" encoding="utf-8"?>
-<w:ftr xmlns:wpc="http://schemas.microsoft.com/office/word/2010/wordprocessingCanvas" xmlns:mc="http://schemas.openxmlformats.org/markup-compatibility/2006" xmlns:o="urn:schemas-microsoft-com:office:office" xmlns:r="http://schemas.openxmlformats.org/officeDocument/2006/relationships" xmlns:m="http://schemas.openxmlformats.org/officeDocument/2006/math" xmlns:v="urn:schemas-microsoft-com:vml" xmlns:wp14="http://schemas.microsoft.com/office/word/2010/wordprocessingDrawing" xmlns:wp="http://schemas.openxmlformats.org/drawingml/2006/wordprocessingDrawing" xmlns:w10="urn:schemas-microsoft-com:office:word" xmlns:w="http://schemas.openxmlformats.org/wordprocessingml/2006/main" xmlns:w14="http://schemas.microsoft.com/office/word/2010/wordml" xmlns:w15="http://schemas.microsoft.com/office/word/2012/wordml" xmlns:wpg="http://schemas.microsoft.com/office/word/2010/wordprocessingGroup" xmlns:wpi="http://schemas.microsoft.com/office/word/2010/wordprocessingInk" xmlns:wne="http://schemas.microsoft.com/office/word/2006/wordml" xmlns:wps="http://schemas.microsoft.com/office/word/2010/wordprocessingShape" mc:Ignorable="w14 w15 wp14">
+<w:ftr xmlns:wpc="http://schemas.microsoft.com/office/word/2010/wordprocessingCanvas" xmlns:cx="http://schemas.microsoft.com/office/drawing/2014/chartex" xmlns:cx1="http://schemas.microsoft.com/office/drawing/2015/9/8/chartex" xmlns:cx2="http://schemas.microsoft.com/office/drawing/2015/10/21/chartex" xmlns:cx3="http://schemas.microsoft.com/office/drawing/2016/5/9/chartex" xmlns:cx4="http://schemas.microsoft.com/office/drawing/2016/5/10/chartex" xmlns:cx5="http://schemas.microsoft.com/office/drawing/2016/5/11/chartex" xmlns:cx6="http://schemas.microsoft.com/office/drawing/2016/5/12/chartex" xmlns:cx7="http://schemas.microsoft.com/office/drawing/2016/5/13/chartex" xmlns:cx8="http://schemas.microsoft.com/office/drawing/2016/5/14/chartex" xmlns:mc="http://schemas.openxmlformats.org/markup-compatibility/2006" xmlns:aink="http://schemas.microsoft.com/office/drawing/2016/ink" xmlns:am3d="http://schemas.microsoft.com/office/drawing/2017/model3d" xmlns:o="urn:schemas-microsoft-com:office:office" xmlns:oel="http://schemas.microsoft.com/office/2019/extlst" xmlns:r="http://schemas.openxmlformats.org/officeDocument/2006/relationships" xmlns:m="http://schemas.openxmlformats.org/officeDocument/2006/math" xmlns:v="urn:schemas-microsoft-com:vml" xmlns:wp14="http://schemas.microsoft.com/office/word/2010/wordprocessingDrawing" xmlns:wp="http://schemas.openxmlformats.org/drawingml/2006/wordprocessingDrawing" xmlns:w10="urn:schemas-microsoft-com:office:word" xmlns:w="http://schemas.openxmlformats.org/wordprocessingml/2006/main" xmlns:w14="http://schemas.microsoft.com/office/word/2010/wordml" xmlns:w15="http://schemas.microsoft.com/office/word/2012/wordml" xmlns:w16cex="http://schemas.microsoft.com/office/word/2018/wordml/cex" xmlns:w16cid="http://schemas.microsoft.com/office/word/2016/wordml/cid" xmlns:w16="http://schemas.microsoft.com/office/word/2018/wordml" xmlns:w16sdtdh="http://schemas.microsoft.com/office/word/2020/wordml/sdtdatahash" xmlns:w16se="http://schemas.microsoft.com/office/word/2015/wordml/symex" xmlns:wpg="http://schemas.microsoft.com/office/word/2010/wordprocessingGroup" xmlns:wpi="http://schemas.microsoft.com/office/word/2010/wordprocessingInk" xmlns:wne="http://schemas.microsoft.com/office/word/2006/wordml" xmlns:wps="http://schemas.microsoft.com/office/word/2010/wordprocessingShape" mc:Ignorable="w14 w15 w16se w16cid w16 w16cex w16sdtdh wp14">
   <w:p>
     <w:pPr>
       <w:pStyle w:val="Footer"/>
@@ -9739,7 +9907,7 @@
 </file>
 
 <file path=word/footer4.xml><?xml version="1.0" encoding="utf-8"?>
-<w:ftr xmlns:wpc="http://schemas.microsoft.com/office/word/2010/wordprocessingCanvas" xmlns:mc="http://schemas.openxmlformats.org/markup-compatibility/2006" xmlns:o="urn:schemas-microsoft-com:office:office" xmlns:r="http://schemas.openxmlformats.org/officeDocument/2006/relationships" xmlns:m="http://schemas.openxmlformats.org/officeDocument/2006/math" xmlns:v="urn:schemas-microsoft-com:vml" xmlns:wp14="http://schemas.microsoft.com/office/word/2010/wordprocessingDrawing" xmlns:wp="http://schemas.openxmlformats.org/drawingml/2006/wordprocessingDrawing" xmlns:w10="urn:schemas-microsoft-com:office:word" xmlns:w="http://schemas.openxmlformats.org/wordprocessingml/2006/main" xmlns:w14="http://schemas.microsoft.com/office/word/2010/wordml" xmlns:w15="http://schemas.microsoft.com/office/word/2012/wordml" xmlns:wpg="http://schemas.microsoft.com/office/word/2010/wordprocessingGroup" xmlns:wpi="http://schemas.microsoft.com/office/word/2010/wordprocessingInk" xmlns:wne="http://schemas.microsoft.com/office/word/2006/wordml" xmlns:wps="http://schemas.microsoft.com/office/word/2010/wordprocessingShape" mc:Ignorable="w14 w15 wp14">
+<w:ftr xmlns:wpc="http://schemas.microsoft.com/office/word/2010/wordprocessingCanvas" xmlns:cx="http://schemas.microsoft.com/office/drawing/2014/chartex" xmlns:cx1="http://schemas.microsoft.com/office/drawing/2015/9/8/chartex" xmlns:cx2="http://schemas.microsoft.com/office/drawing/2015/10/21/chartex" xmlns:cx3="http://schemas.microsoft.com/office/drawing/2016/5/9/chartex" xmlns:cx4="http://schemas.microsoft.com/office/drawing/2016/5/10/chartex" xmlns:cx5="http://schemas.microsoft.com/office/drawing/2016/5/11/chartex" xmlns:cx6="http://schemas.microsoft.com/office/drawing/2016/5/12/chartex" xmlns:cx7="http://schemas.microsoft.com/office/drawing/2016/5/13/chartex" xmlns:cx8="http://schemas.microsoft.com/office/drawing/2016/5/14/chartex" xmlns:mc="http://schemas.openxmlformats.org/markup-compatibility/2006" xmlns:aink="http://schemas.microsoft.com/office/drawing/2016/ink" xmlns:am3d="http://schemas.microsoft.com/office/drawing/2017/model3d" xmlns:o="urn:schemas-microsoft-com:office:office" xmlns:oel="http://schemas.microsoft.com/office/2019/extlst" xmlns:r="http://schemas.openxmlformats.org/officeDocument/2006/relationships" xmlns:m="http://schemas.openxmlformats.org/officeDocument/2006/math" xmlns:v="urn:schemas-microsoft-com:vml" xmlns:wp14="http://schemas.microsoft.com/office/word/2010/wordprocessingDrawing" xmlns:wp="http://schemas.openxmlformats.org/drawingml/2006/wordprocessingDrawing" xmlns:w10="urn:schemas-microsoft-com:office:word" xmlns:w="http://schemas.openxmlformats.org/wordprocessingml/2006/main" xmlns:w14="http://schemas.microsoft.com/office/word/2010/wordml" xmlns:w15="http://schemas.microsoft.com/office/word/2012/wordml" xmlns:w16cex="http://schemas.microsoft.com/office/word/2018/wordml/cex" xmlns:w16cid="http://schemas.microsoft.com/office/word/2016/wordml/cid" xmlns:w16="http://schemas.microsoft.com/office/word/2018/wordml" xmlns:w16sdtdh="http://schemas.microsoft.com/office/word/2020/wordml/sdtdatahash" xmlns:w16se="http://schemas.microsoft.com/office/word/2015/wordml/symex" xmlns:wpg="http://schemas.microsoft.com/office/word/2010/wordprocessingGroup" xmlns:wpi="http://schemas.microsoft.com/office/word/2010/wordprocessingInk" xmlns:wne="http://schemas.microsoft.com/office/word/2006/wordml" xmlns:wps="http://schemas.microsoft.com/office/word/2010/wordprocessingShape" mc:Ignorable="w14 w15 w16se w16cid w16 w16cex w16sdtdh wp14">
   <w:p>
     <w:pPr>
       <w:pBdr>
@@ -9768,7 +9936,7 @@
 </file>
 
 <file path=word/footnotes.xml><?xml version="1.0" encoding="utf-8"?>
-<w:footnotes xmlns:wpc="http://schemas.microsoft.com/office/word/2010/wordprocessingCanvas" xmlns:mc="http://schemas.openxmlformats.org/markup-compatibility/2006" xmlns:o="urn:schemas-microsoft-com:office:office" xmlns:r="http://schemas.openxmlformats.org/officeDocument/2006/relationships" xmlns:m="http://schemas.openxmlformats.org/officeDocument/2006/math" xmlns:v="urn:schemas-microsoft-com:vml" xmlns:wp14="http://schemas.microsoft.com/office/word/2010/wordprocessingDrawing" xmlns:wp="http://schemas.openxmlformats.org/drawingml/2006/wordprocessingDrawing" xmlns:w10="urn:schemas-microsoft-com:office:word" xmlns:w="http://schemas.openxmlformats.org/wordprocessingml/2006/main" xmlns:w14="http://schemas.microsoft.com/office/word/2010/wordml" xmlns:w15="http://schemas.microsoft.com/office/word/2012/wordml" xmlns:wpg="http://schemas.microsoft.com/office/word/2010/wordprocessingGroup" xmlns:wpi="http://schemas.microsoft.com/office/word/2010/wordprocessingInk" xmlns:wne="http://schemas.microsoft.com/office/word/2006/wordml" xmlns:wps="http://schemas.microsoft.com/office/word/2010/wordprocessingShape" mc:Ignorable="w14 w15 wp14">
+<w:footnotes xmlns:wpc="http://schemas.microsoft.com/office/word/2010/wordprocessingCanvas" xmlns:cx="http://schemas.microsoft.com/office/drawing/2014/chartex" xmlns:cx1="http://schemas.microsoft.com/office/drawing/2015/9/8/chartex" xmlns:cx2="http://schemas.microsoft.com/office/drawing/2015/10/21/chartex" xmlns:cx3="http://schemas.microsoft.com/office/drawing/2016/5/9/chartex" xmlns:cx4="http://schemas.microsoft.com/office/drawing/2016/5/10/chartex" xmlns:cx5="http://schemas.microsoft.com/office/drawing/2016/5/11/chartex" xmlns:cx6="http://schemas.microsoft.com/office/drawing/2016/5/12/chartex" xmlns:cx7="http://schemas.microsoft.com/office/drawing/2016/5/13/chartex" xmlns:cx8="http://schemas.microsoft.com/office/drawing/2016/5/14/chartex" xmlns:mc="http://schemas.openxmlformats.org/markup-compatibility/2006" xmlns:aink="http://schemas.microsoft.com/office/drawing/2016/ink" xmlns:am3d="http://schemas.microsoft.com/office/drawing/2017/model3d" xmlns:o="urn:schemas-microsoft-com:office:office" xmlns:oel="http://schemas.microsoft.com/office/2019/extlst" xmlns:r="http://schemas.openxmlformats.org/officeDocument/2006/relationships" xmlns:m="http://schemas.openxmlformats.org/officeDocument/2006/math" xmlns:v="urn:schemas-microsoft-com:vml" xmlns:wp14="http://schemas.microsoft.com/office/word/2010/wordprocessingDrawing" xmlns:wp="http://schemas.openxmlformats.org/drawingml/2006/wordprocessingDrawing" xmlns:w10="urn:schemas-microsoft-com:office:word" xmlns:w="http://schemas.openxmlformats.org/wordprocessingml/2006/main" xmlns:w14="http://schemas.microsoft.com/office/word/2010/wordml" xmlns:w15="http://schemas.microsoft.com/office/word/2012/wordml" xmlns:w16cex="http://schemas.microsoft.com/office/word/2018/wordml/cex" xmlns:w16cid="http://schemas.microsoft.com/office/word/2016/wordml/cid" xmlns:w16="http://schemas.microsoft.com/office/word/2018/wordml" xmlns:w16sdtdh="http://schemas.microsoft.com/office/word/2020/wordml/sdtdatahash" xmlns:w16se="http://schemas.microsoft.com/office/word/2015/wordml/symex" xmlns:wpg="http://schemas.microsoft.com/office/word/2010/wordprocessingGroup" xmlns:wpi="http://schemas.microsoft.com/office/word/2010/wordprocessingInk" xmlns:wne="http://schemas.microsoft.com/office/word/2006/wordml" xmlns:wps="http://schemas.microsoft.com/office/word/2010/wordprocessingShape" mc:Ignorable="w14 w15 w16se w16cid w16 w16cex w16sdtdh wp14">
   <w:footnote w:type="separator" w:id="-1">
     <w:p>
       <w:pPr>
@@ -9795,7 +9963,7 @@
 </file>
 
 <file path=word/header1.xml><?xml version="1.0" encoding="utf-8"?>
-<w:hdr xmlns:wpc="http://schemas.microsoft.com/office/word/2010/wordprocessingCanvas" xmlns:mc="http://schemas.openxmlformats.org/markup-compatibility/2006" xmlns:o="urn:schemas-microsoft-com:office:office" xmlns:r="http://schemas.openxmlformats.org/officeDocument/2006/relationships" xmlns:m="http://schemas.openxmlformats.org/officeDocument/2006/math" xmlns:v="urn:schemas-microsoft-com:vml" xmlns:wp14="http://schemas.microsoft.com/office/word/2010/wordprocessingDrawing" xmlns:wp="http://schemas.openxmlformats.org/drawingml/2006/wordprocessingDrawing" xmlns:w10="urn:schemas-microsoft-com:office:word" xmlns:w="http://schemas.openxmlformats.org/wordprocessingml/2006/main" xmlns:w14="http://schemas.microsoft.com/office/word/2010/wordml" xmlns:w15="http://schemas.microsoft.com/office/word/2012/wordml" xmlns:wpg="http://schemas.microsoft.com/office/word/2010/wordprocessingGroup" xmlns:wpi="http://schemas.microsoft.com/office/word/2010/wordprocessingInk" xmlns:wne="http://schemas.microsoft.com/office/word/2006/wordml" xmlns:wps="http://schemas.microsoft.com/office/word/2010/wordprocessingShape" mc:Ignorable="w14 w15 wp14">
+<w:hdr xmlns:wpc="http://schemas.microsoft.com/office/word/2010/wordprocessingCanvas" xmlns:cx="http://schemas.microsoft.com/office/drawing/2014/chartex" xmlns:cx1="http://schemas.microsoft.com/office/drawing/2015/9/8/chartex" xmlns:cx2="http://schemas.microsoft.com/office/drawing/2015/10/21/chartex" xmlns:cx3="http://schemas.microsoft.com/office/drawing/2016/5/9/chartex" xmlns:cx4="http://schemas.microsoft.com/office/drawing/2016/5/10/chartex" xmlns:cx5="http://schemas.microsoft.com/office/drawing/2016/5/11/chartex" xmlns:cx6="http://schemas.microsoft.com/office/drawing/2016/5/12/chartex" xmlns:cx7="http://schemas.microsoft.com/office/drawing/2016/5/13/chartex" xmlns:cx8="http://schemas.microsoft.com/office/drawing/2016/5/14/chartex" xmlns:mc="http://schemas.openxmlformats.org/markup-compatibility/2006" xmlns:aink="http://schemas.microsoft.com/office/drawing/2016/ink" xmlns:am3d="http://schemas.microsoft.com/office/drawing/2017/model3d" xmlns:o="urn:schemas-microsoft-com:office:office" xmlns:oel="http://schemas.microsoft.com/office/2019/extlst" xmlns:r="http://schemas.openxmlformats.org/officeDocument/2006/relationships" xmlns:m="http://schemas.openxmlformats.org/officeDocument/2006/math" xmlns:v="urn:schemas-microsoft-com:vml" xmlns:wp14="http://schemas.microsoft.com/office/word/2010/wordprocessingDrawing" xmlns:wp="http://schemas.openxmlformats.org/drawingml/2006/wordprocessingDrawing" xmlns:w10="urn:schemas-microsoft-com:office:word" xmlns:w="http://schemas.openxmlformats.org/wordprocessingml/2006/main" xmlns:w14="http://schemas.microsoft.com/office/word/2010/wordml" xmlns:w15="http://schemas.microsoft.com/office/word/2012/wordml" xmlns:w16cex="http://schemas.microsoft.com/office/word/2018/wordml/cex" xmlns:w16cid="http://schemas.microsoft.com/office/word/2016/wordml/cid" xmlns:w16="http://schemas.microsoft.com/office/word/2018/wordml" xmlns:w16sdtdh="http://schemas.microsoft.com/office/word/2020/wordml/sdtdatahash" xmlns:w16se="http://schemas.microsoft.com/office/word/2015/wordml/symex" xmlns:wpg="http://schemas.microsoft.com/office/word/2010/wordprocessingGroup" xmlns:wpi="http://schemas.microsoft.com/office/word/2010/wordprocessingInk" xmlns:wne="http://schemas.microsoft.com/office/word/2006/wordml" xmlns:wps="http://schemas.microsoft.com/office/word/2010/wordprocessingShape" mc:Ignorable="w14 w15 w16se w16cid w16 w16cex w16sdtdh wp14">
   <w:p>
     <w:pPr>
       <w:pStyle w:val="Header"/>
@@ -9806,7 +9974,7 @@
 </file>
 
 <file path=word/header2.xml><?xml version="1.0" encoding="utf-8"?>
-<w:hdr xmlns:wpc="http://schemas.microsoft.com/office/word/2010/wordprocessingCanvas" xmlns:mc="http://schemas.openxmlformats.org/markup-compatibility/2006" xmlns:o="urn:schemas-microsoft-com:office:office" xmlns:r="http://schemas.openxmlformats.org/officeDocument/2006/relationships" xmlns:m="http://schemas.openxmlformats.org/officeDocument/2006/math" xmlns:v="urn:schemas-microsoft-com:vml" xmlns:wp14="http://schemas.microsoft.com/office/word/2010/wordprocessingDrawing" xmlns:wp="http://schemas.openxmlformats.org/drawingml/2006/wordprocessingDrawing" xmlns:w10="urn:schemas-microsoft-com:office:word" xmlns:w="http://schemas.openxmlformats.org/wordprocessingml/2006/main" xmlns:w14="http://schemas.microsoft.com/office/word/2010/wordml" xmlns:w15="http://schemas.microsoft.com/office/word/2012/wordml" xmlns:wpg="http://schemas.microsoft.com/office/word/2010/wordprocessingGroup" xmlns:wpi="http://schemas.microsoft.com/office/word/2010/wordprocessingInk" xmlns:wne="http://schemas.microsoft.com/office/word/2006/wordml" xmlns:wps="http://schemas.microsoft.com/office/word/2010/wordprocessingShape" mc:Ignorable="w14 w15 wp14">
+<w:hdr xmlns:wpc="http://schemas.microsoft.com/office/word/2010/wordprocessingCanvas" xmlns:cx="http://schemas.microsoft.com/office/drawing/2014/chartex" xmlns:cx1="http://schemas.microsoft.com/office/drawing/2015/9/8/chartex" xmlns:cx2="http://schemas.microsoft.com/office/drawing/2015/10/21/chartex" xmlns:cx3="http://schemas.microsoft.com/office/drawing/2016/5/9/chartex" xmlns:cx4="http://schemas.microsoft.com/office/drawing/2016/5/10/chartex" xmlns:cx5="http://schemas.microsoft.com/office/drawing/2016/5/11/chartex" xmlns:cx6="http://schemas.microsoft.com/office/drawing/2016/5/12/chartex" xmlns:cx7="http://schemas.microsoft.com/office/drawing/2016/5/13/chartex" xmlns:cx8="http://schemas.microsoft.com/office/drawing/2016/5/14/chartex" xmlns:mc="http://schemas.openxmlformats.org/markup-compatibility/2006" xmlns:aink="http://schemas.microsoft.com/office/drawing/2016/ink" xmlns:am3d="http://schemas.microsoft.com/office/drawing/2017/model3d" xmlns:o="urn:schemas-microsoft-com:office:office" xmlns:oel="http://schemas.microsoft.com/office/2019/extlst" xmlns:r="http://schemas.openxmlformats.org/officeDocument/2006/relationships" xmlns:m="http://schemas.openxmlformats.org/officeDocument/2006/math" xmlns:v="urn:schemas-microsoft-com:vml" xmlns:wp14="http://schemas.microsoft.com/office/word/2010/wordprocessingDrawing" xmlns:wp="http://schemas.openxmlformats.org/drawingml/2006/wordprocessingDrawing" xmlns:w10="urn:schemas-microsoft-com:office:word" xmlns:w="http://schemas.openxmlformats.org/wordprocessingml/2006/main" xmlns:w14="http://schemas.microsoft.com/office/word/2010/wordml" xmlns:w15="http://schemas.microsoft.com/office/word/2012/wordml" xmlns:w16cex="http://schemas.microsoft.com/office/word/2018/wordml/cex" xmlns:w16cid="http://schemas.microsoft.com/office/word/2016/wordml/cid" xmlns:w16="http://schemas.microsoft.com/office/word/2018/wordml" xmlns:w16sdtdh="http://schemas.microsoft.com/office/word/2020/wordml/sdtdatahash" xmlns:w16se="http://schemas.microsoft.com/office/word/2015/wordml/symex" xmlns:wpg="http://schemas.microsoft.com/office/word/2010/wordprocessingGroup" xmlns:wpi="http://schemas.microsoft.com/office/word/2010/wordprocessingInk" xmlns:wne="http://schemas.microsoft.com/office/word/2006/wordml" xmlns:wps="http://schemas.microsoft.com/office/word/2010/wordprocessingShape" mc:Ignorable="w14 w15 w16se w16cid w16 w16cex w16sdtdh wp14">
   <w:p>
     <w:pPr>
       <w:pStyle w:val="Header"/>
@@ -9817,7 +9985,7 @@
 </file>
 
 <file path=word/header3.xml><?xml version="1.0" encoding="utf-8"?>
-<w:hdr xmlns:wpc="http://schemas.microsoft.com/office/word/2010/wordprocessingCanvas" xmlns:mc="http://schemas.openxmlformats.org/markup-compatibility/2006" xmlns:o="urn:schemas-microsoft-com:office:office" xmlns:r="http://schemas.openxmlformats.org/officeDocument/2006/relationships" xmlns:m="http://schemas.openxmlformats.org/officeDocument/2006/math" xmlns:v="urn:schemas-microsoft-com:vml" xmlns:wp14="http://schemas.microsoft.com/office/word/2010/wordprocessingDrawing" xmlns:wp="http://schemas.openxmlformats.org/drawingml/2006/wordprocessingDrawing" xmlns:w10="urn:schemas-microsoft-com:office:word" xmlns:w="http://schemas.openxmlformats.org/wordprocessingml/2006/main" xmlns:w14="http://schemas.microsoft.com/office/word/2010/wordml" xmlns:w15="http://schemas.microsoft.com/office/word/2012/wordml" xmlns:wpg="http://schemas.microsoft.com/office/word/2010/wordprocessingGroup" xmlns:wpi="http://schemas.microsoft.com/office/word/2010/wordprocessingInk" xmlns:wne="http://schemas.microsoft.com/office/word/2006/wordml" xmlns:wps="http://schemas.microsoft.com/office/word/2010/wordprocessingShape" mc:Ignorable="w14 w15 wp14">
+<w:hdr xmlns:wpc="http://schemas.microsoft.com/office/word/2010/wordprocessingCanvas" xmlns:cx="http://schemas.microsoft.com/office/drawing/2014/chartex" xmlns:cx1="http://schemas.microsoft.com/office/drawing/2015/9/8/chartex" xmlns:cx2="http://schemas.microsoft.com/office/drawing/2015/10/21/chartex" xmlns:cx3="http://schemas.microsoft.com/office/drawing/2016/5/9/chartex" xmlns:cx4="http://schemas.microsoft.com/office/drawing/2016/5/10/chartex" xmlns:cx5="http://schemas.microsoft.com/office/drawing/2016/5/11/chartex" xmlns:cx6="http://schemas.microsoft.com/office/drawing/2016/5/12/chartex" xmlns:cx7="http://schemas.microsoft.com/office/drawing/2016/5/13/chartex" xmlns:cx8="http://schemas.microsoft.com/office/drawing/2016/5/14/chartex" xmlns:mc="http://schemas.openxmlformats.org/markup-compatibility/2006" xmlns:aink="http://schemas.microsoft.com/office/drawing/2016/ink" xmlns:am3d="http://schemas.microsoft.com/office/drawing/2017/model3d" xmlns:o="urn:schemas-microsoft-com:office:office" xmlns:oel="http://schemas.microsoft.com/office/2019/extlst" xmlns:r="http://schemas.openxmlformats.org/officeDocument/2006/relationships" xmlns:m="http://schemas.openxmlformats.org/officeDocument/2006/math" xmlns:v="urn:schemas-microsoft-com:vml" xmlns:wp14="http://schemas.microsoft.com/office/word/2010/wordprocessingDrawing" xmlns:wp="http://schemas.openxmlformats.org/drawingml/2006/wordprocessingDrawing" xmlns:w10="urn:schemas-microsoft-com:office:word" xmlns:w="http://schemas.openxmlformats.org/wordprocessingml/2006/main" xmlns:w14="http://schemas.microsoft.com/office/word/2010/wordml" xmlns:w15="http://schemas.microsoft.com/office/word/2012/wordml" xmlns:w16cex="http://schemas.microsoft.com/office/word/2018/wordml/cex" xmlns:w16cid="http://schemas.microsoft.com/office/word/2016/wordml/cid" xmlns:w16="http://schemas.microsoft.com/office/word/2018/wordml" xmlns:w16sdtdh="http://schemas.microsoft.com/office/word/2020/wordml/sdtdatahash" xmlns:w16se="http://schemas.microsoft.com/office/word/2015/wordml/symex" xmlns:wpg="http://schemas.microsoft.com/office/word/2010/wordprocessingGroup" xmlns:wpi="http://schemas.microsoft.com/office/word/2010/wordprocessingInk" xmlns:wne="http://schemas.microsoft.com/office/word/2006/wordml" xmlns:wps="http://schemas.microsoft.com/office/word/2010/wordprocessingShape" mc:Ignorable="w14 w15 w16se w16cid w16 w16cex w16sdtdh wp14">
   <w:p>
     <w:pPr>
       <w:pStyle w:val="Header"/>
@@ -9828,7 +9996,7 @@
 </file>
 
 <file path=word/header4.xml><?xml version="1.0" encoding="utf-8"?>
-<w:hdr xmlns:wpc="http://schemas.microsoft.com/office/word/2010/wordprocessingCanvas" xmlns:mc="http://schemas.openxmlformats.org/markup-compatibility/2006" xmlns:o="urn:schemas-microsoft-com:office:office" xmlns:r="http://schemas.openxmlformats.org/officeDocument/2006/relationships" xmlns:m="http://schemas.openxmlformats.org/officeDocument/2006/math" xmlns:v="urn:schemas-microsoft-com:vml" xmlns:wp14="http://schemas.microsoft.com/office/word/2010/wordprocessingDrawing" xmlns:wp="http://schemas.openxmlformats.org/drawingml/2006/wordprocessingDrawing" xmlns:w10="urn:schemas-microsoft-com:office:word" xmlns:w="http://schemas.openxmlformats.org/wordprocessingml/2006/main" xmlns:w14="http://schemas.microsoft.com/office/word/2010/wordml" xmlns:w15="http://schemas.microsoft.com/office/word/2012/wordml" xmlns:wpg="http://schemas.microsoft.com/office/word/2010/wordprocessingGroup" xmlns:wpi="http://schemas.microsoft.com/office/word/2010/wordprocessingInk" xmlns:wne="http://schemas.microsoft.com/office/word/2006/wordml" xmlns:wps="http://schemas.microsoft.com/office/word/2010/wordprocessingShape" mc:Ignorable="w14 w15 wp14">
+<w:hdr xmlns:wpc="http://schemas.microsoft.com/office/word/2010/wordprocessingCanvas" xmlns:cx="http://schemas.microsoft.com/office/drawing/2014/chartex" xmlns:cx1="http://schemas.microsoft.com/office/drawing/2015/9/8/chartex" xmlns:cx2="http://schemas.microsoft.com/office/drawing/2015/10/21/chartex" xmlns:cx3="http://schemas.microsoft.com/office/drawing/2016/5/9/chartex" xmlns:cx4="http://schemas.microsoft.com/office/drawing/2016/5/10/chartex" xmlns:cx5="http://schemas.microsoft.com/office/drawing/2016/5/11/chartex" xmlns:cx6="http://schemas.microsoft.com/office/drawing/2016/5/12/chartex" xmlns:cx7="http://schemas.microsoft.com/office/drawing/2016/5/13/chartex" xmlns:cx8="http://schemas.microsoft.com/office/drawing/2016/5/14/chartex" xmlns:mc="http://schemas.openxmlformats.org/markup-compatibility/2006" xmlns:aink="http://schemas.microsoft.com/office/drawing/2016/ink" xmlns:am3d="http://schemas.microsoft.com/office/drawing/2017/model3d" xmlns:o="urn:schemas-microsoft-com:office:office" xmlns:oel="http://schemas.microsoft.com/office/2019/extlst" xmlns:r="http://schemas.openxmlformats.org/officeDocument/2006/relationships" xmlns:m="http://schemas.openxmlformats.org/officeDocument/2006/math" xmlns:v="urn:schemas-microsoft-com:vml" xmlns:wp14="http://schemas.microsoft.com/office/word/2010/wordprocessingDrawing" xmlns:wp="http://schemas.openxmlformats.org/drawingml/2006/wordprocessingDrawing" xmlns:w10="urn:schemas-microsoft-com:office:word" xmlns:w="http://schemas.openxmlformats.org/wordprocessingml/2006/main" xmlns:w14="http://schemas.microsoft.com/office/word/2010/wordml" xmlns:w15="http://schemas.microsoft.com/office/word/2012/wordml" xmlns:w16cex="http://schemas.microsoft.com/office/word/2018/wordml/cex" xmlns:w16cid="http://schemas.microsoft.com/office/word/2016/wordml/cid" xmlns:w16="http://schemas.microsoft.com/office/word/2018/wordml" xmlns:w16sdtdh="http://schemas.microsoft.com/office/word/2020/wordml/sdtdatahash" xmlns:w16se="http://schemas.microsoft.com/office/word/2015/wordml/symex" xmlns:wpg="http://schemas.microsoft.com/office/word/2010/wordprocessingGroup" xmlns:wpi="http://schemas.microsoft.com/office/word/2010/wordprocessingInk" xmlns:wne="http://schemas.microsoft.com/office/word/2006/wordml" xmlns:wps="http://schemas.microsoft.com/office/word/2010/wordprocessingShape" mc:Ignorable="w14 w15 w16se w16cid w16 w16cex w16sdtdh wp14">
   <w:p>
     <w:pPr>
       <w:pBdr>
@@ -9956,8 +10124,8 @@
 </file>
 
 <file path=word/numbering.xml><?xml version="1.0" encoding="utf-8"?>
-<w:numbering xmlns:wpc="http://schemas.microsoft.com/office/word/2010/wordprocessingCanvas" xmlns:mc="http://schemas.openxmlformats.org/markup-compatibility/2006" xmlns:o="urn:schemas-microsoft-com:office:office" xmlns:r="http://schemas.openxmlformats.org/officeDocument/2006/relationships" xmlns:m="http://schemas.openxmlformats.org/officeDocument/2006/math" xmlns:v="urn:schemas-microsoft-com:vml" xmlns:wp14="http://schemas.microsoft.com/office/word/2010/wordprocessingDrawing" xmlns:wp="http://schemas.openxmlformats.org/drawingml/2006/wordprocessingDrawing" xmlns:w10="urn:schemas-microsoft-com:office:word" xmlns:w="http://schemas.openxmlformats.org/wordprocessingml/2006/main" xmlns:w14="http://schemas.microsoft.com/office/word/2010/wordml" xmlns:w15="http://schemas.microsoft.com/office/word/2012/wordml" xmlns:wpg="http://schemas.microsoft.com/office/word/2010/wordprocessingGroup" xmlns:wpi="http://schemas.microsoft.com/office/word/2010/wordprocessingInk" xmlns:wne="http://schemas.microsoft.com/office/word/2006/wordml" xmlns:wps="http://schemas.microsoft.com/office/word/2010/wordprocessingShape" mc:Ignorable="w14 w15 wp14">
-  <w:abstractNum w:abstractNumId="0">
+<w:numbering xmlns:wpc="http://schemas.microsoft.com/office/word/2010/wordprocessingCanvas" xmlns:cx="http://schemas.microsoft.com/office/drawing/2014/chartex" xmlns:cx1="http://schemas.microsoft.com/office/drawing/2015/9/8/chartex" xmlns:cx2="http://schemas.microsoft.com/office/drawing/2015/10/21/chartex" xmlns:cx3="http://schemas.microsoft.com/office/drawing/2016/5/9/chartex" xmlns:cx4="http://schemas.microsoft.com/office/drawing/2016/5/10/chartex" xmlns:cx5="http://schemas.microsoft.com/office/drawing/2016/5/11/chartex" xmlns:cx6="http://schemas.microsoft.com/office/drawing/2016/5/12/chartex" xmlns:cx7="http://schemas.microsoft.com/office/drawing/2016/5/13/chartex" xmlns:cx8="http://schemas.microsoft.com/office/drawing/2016/5/14/chartex" xmlns:mc="http://schemas.openxmlformats.org/markup-compatibility/2006" xmlns:aink="http://schemas.microsoft.com/office/drawing/2016/ink" xmlns:am3d="http://schemas.microsoft.com/office/drawing/2017/model3d" xmlns:o="urn:schemas-microsoft-com:office:office" xmlns:oel="http://schemas.microsoft.com/office/2019/extlst" xmlns:r="http://schemas.openxmlformats.org/officeDocument/2006/relationships" xmlns:m="http://schemas.openxmlformats.org/officeDocument/2006/math" xmlns:v="urn:schemas-microsoft-com:vml" xmlns:wp14="http://schemas.microsoft.com/office/word/2010/wordprocessingDrawing" xmlns:wp="http://schemas.openxmlformats.org/drawingml/2006/wordprocessingDrawing" xmlns:w10="urn:schemas-microsoft-com:office:word" xmlns:w="http://schemas.openxmlformats.org/wordprocessingml/2006/main" xmlns:w14="http://schemas.microsoft.com/office/word/2010/wordml" xmlns:w15="http://schemas.microsoft.com/office/word/2012/wordml" xmlns:w16cex="http://schemas.microsoft.com/office/word/2018/wordml/cex" xmlns:w16cid="http://schemas.microsoft.com/office/word/2016/wordml/cid" xmlns:w16="http://schemas.microsoft.com/office/word/2018/wordml" xmlns:w16sdtdh="http://schemas.microsoft.com/office/word/2020/wordml/sdtdatahash" xmlns:w16se="http://schemas.microsoft.com/office/word/2015/wordml/symex" xmlns:wpg="http://schemas.microsoft.com/office/word/2010/wordprocessingGroup" xmlns:wpi="http://schemas.microsoft.com/office/word/2010/wordprocessingInk" xmlns:wne="http://schemas.microsoft.com/office/word/2006/wordml" xmlns:wps="http://schemas.microsoft.com/office/word/2010/wordprocessingShape" mc:Ignorable="w14 w15 w16se w16cid w16 w16cex w16sdtdh wp14">
+  <w:abstractNum w:abstractNumId="0" w15:restartNumberingAfterBreak="0">
     <w:nsid w:val="036B3E2B"/>
     <w:multiLevelType w:val="multilevel"/>
     <w:tmpl w:val="6CD6B9BA"/>
@@ -10070,7 +10238,7 @@
       </w:rPr>
     </w:lvl>
   </w:abstractNum>
-  <w:abstractNum w:abstractNumId="1">
+  <w:abstractNum w:abstractNumId="1" w15:restartNumberingAfterBreak="0">
     <w:nsid w:val="16E5798D"/>
     <w:multiLevelType w:val="hybridMultilevel"/>
     <w:tmpl w:val="92647002"/>
@@ -10159,7 +10327,7 @@
       </w:pPr>
     </w:lvl>
   </w:abstractNum>
-  <w:abstractNum w:abstractNumId="2">
+  <w:abstractNum w:abstractNumId="2" w15:restartNumberingAfterBreak="0">
     <w:nsid w:val="1A557642"/>
     <w:multiLevelType w:val="multilevel"/>
     <w:tmpl w:val="08447F68"/>
@@ -10281,7 +10449,7 @@
       </w:rPr>
     </w:lvl>
   </w:abstractNum>
-  <w:abstractNum w:abstractNumId="3">
+  <w:abstractNum w:abstractNumId="3" w15:restartNumberingAfterBreak="0">
     <w:nsid w:val="39F34F1D"/>
     <w:multiLevelType w:val="multilevel"/>
     <w:tmpl w:val="C05AB5FA"/>
@@ -10403,7 +10571,7 @@
       </w:rPr>
     </w:lvl>
   </w:abstractNum>
-  <w:abstractNum w:abstractNumId="4">
+  <w:abstractNum w:abstractNumId="4" w15:restartNumberingAfterBreak="0">
     <w:nsid w:val="3BD64DB3"/>
     <w:multiLevelType w:val="hybridMultilevel"/>
     <w:tmpl w:val="A72EFFBE"/>
@@ -10492,7 +10660,7 @@
       </w:pPr>
     </w:lvl>
   </w:abstractNum>
-  <w:abstractNum w:abstractNumId="5">
+  <w:abstractNum w:abstractNumId="5" w15:restartNumberingAfterBreak="0">
     <w:nsid w:val="3E5F0AB1"/>
     <w:multiLevelType w:val="multilevel"/>
     <w:tmpl w:val="98AED0AC"/>
@@ -10623,7 +10791,7 @@
       </w:rPr>
     </w:lvl>
   </w:abstractNum>
-  <w:abstractNum w:abstractNumId="6">
+  <w:abstractNum w:abstractNumId="6" w15:restartNumberingAfterBreak="0">
     <w:nsid w:val="4AB306F7"/>
     <w:multiLevelType w:val="multilevel"/>
     <w:tmpl w:val="DABAAC4C"/>
@@ -10736,7 +10904,7 @@
       </w:rPr>
     </w:lvl>
   </w:abstractNum>
-  <w:abstractNum w:abstractNumId="7">
+  <w:abstractNum w:abstractNumId="7" w15:restartNumberingAfterBreak="0">
     <w:nsid w:val="4EA84975"/>
     <w:multiLevelType w:val="multilevel"/>
     <w:tmpl w:val="81CCF6F4"/>
@@ -10850,7 +11018,7 @@
       </w:pPr>
     </w:lvl>
   </w:abstractNum>
-  <w:abstractNum w:abstractNumId="8">
+  <w:abstractNum w:abstractNumId="8" w15:restartNumberingAfterBreak="0">
     <w:nsid w:val="56815D62"/>
     <w:multiLevelType w:val="multilevel"/>
     <w:tmpl w:val="97566B10"/>
@@ -10963,7 +11131,7 @@
       </w:rPr>
     </w:lvl>
   </w:abstractNum>
-  <w:abstractNum w:abstractNumId="9">
+  <w:abstractNum w:abstractNumId="9" w15:restartNumberingAfterBreak="0">
     <w:nsid w:val="572E59F7"/>
     <w:multiLevelType w:val="hybridMultilevel"/>
     <w:tmpl w:val="BE460EDA"/>
@@ -11052,7 +11220,7 @@
       </w:pPr>
     </w:lvl>
   </w:abstractNum>
-  <w:abstractNum w:abstractNumId="10">
+  <w:abstractNum w:abstractNumId="10" w15:restartNumberingAfterBreak="0">
     <w:nsid w:val="59BF3CB6"/>
     <w:multiLevelType w:val="multilevel"/>
     <w:tmpl w:val="93D4D7C6"/>
@@ -11175,7 +11343,7 @@
       </w:rPr>
     </w:lvl>
   </w:abstractNum>
-  <w:abstractNum w:abstractNumId="11">
+  <w:abstractNum w:abstractNumId="11" w15:restartNumberingAfterBreak="0">
     <w:nsid w:val="66535427"/>
     <w:multiLevelType w:val="multilevel"/>
     <w:tmpl w:val="458A27B8"/>
@@ -11288,47 +11456,47 @@
       </w:rPr>
     </w:lvl>
   </w:abstractNum>
-  <w:num w:numId="1">
+  <w:num w:numId="1" w16cid:durableId="447629992">
     <w:abstractNumId w:val="5"/>
   </w:num>
-  <w:num w:numId="2">
+  <w:num w:numId="2" w16cid:durableId="889221089">
     <w:abstractNumId w:val="3"/>
   </w:num>
-  <w:num w:numId="3">
+  <w:num w:numId="3" w16cid:durableId="1861386027">
     <w:abstractNumId w:val="6"/>
   </w:num>
-  <w:num w:numId="4">
+  <w:num w:numId="4" w16cid:durableId="1645620239">
     <w:abstractNumId w:val="2"/>
   </w:num>
-  <w:num w:numId="5">
+  <w:num w:numId="5" w16cid:durableId="1159660777">
     <w:abstractNumId w:val="10"/>
   </w:num>
-  <w:num w:numId="6">
+  <w:num w:numId="6" w16cid:durableId="1542087119">
     <w:abstractNumId w:val="8"/>
   </w:num>
-  <w:num w:numId="7">
+  <w:num w:numId="7" w16cid:durableId="1421029790">
     <w:abstractNumId w:val="0"/>
   </w:num>
-  <w:num w:numId="8">
+  <w:num w:numId="8" w16cid:durableId="1618366981">
     <w:abstractNumId w:val="7"/>
   </w:num>
-  <w:num w:numId="9">
+  <w:num w:numId="9" w16cid:durableId="332803515">
     <w:abstractNumId w:val="4"/>
   </w:num>
-  <w:num w:numId="10">
+  <w:num w:numId="10" w16cid:durableId="2009017294">
     <w:abstractNumId w:val="9"/>
   </w:num>
-  <w:num w:numId="11">
+  <w:num w:numId="11" w16cid:durableId="881750994">
     <w:abstractNumId w:val="11"/>
   </w:num>
-  <w:num w:numId="12">
+  <w:num w:numId="12" w16cid:durableId="731267563">
     <w:abstractNumId w:val="1"/>
   </w:num>
 </w:numbering>
 </file>
 
 <file path=word/people.xml><?xml version="1.0" encoding="utf-8"?>
-<w15:people xmlns:wpc="http://schemas.microsoft.com/office/word/2010/wordprocessingCanvas" xmlns:mc="http://schemas.openxmlformats.org/markup-compatibility/2006" xmlns:o="urn:schemas-microsoft-com:office:office" xmlns:r="http://schemas.openxmlformats.org/officeDocument/2006/relationships" xmlns:m="http://schemas.openxmlformats.org/officeDocument/2006/math" xmlns:v="urn:schemas-microsoft-com:vml" xmlns:wp14="http://schemas.microsoft.com/office/word/2010/wordprocessingDrawing" xmlns:wp="http://schemas.openxmlformats.org/drawingml/2006/wordprocessingDrawing" xmlns:w10="urn:schemas-microsoft-com:office:word" xmlns:w="http://schemas.openxmlformats.org/wordprocessingml/2006/main" xmlns:w14="http://schemas.microsoft.com/office/word/2010/wordml" xmlns:w15="http://schemas.microsoft.com/office/word/2012/wordml" xmlns:wpg="http://schemas.microsoft.com/office/word/2010/wordprocessingGroup" xmlns:wpi="http://schemas.microsoft.com/office/word/2010/wordprocessingInk" xmlns:wne="http://schemas.microsoft.com/office/word/2006/wordml" xmlns:wps="http://schemas.microsoft.com/office/word/2010/wordprocessingShape" mc:Ignorable="w14 w15 wp14">
+<w15:people xmlns:wpc="http://schemas.microsoft.com/office/word/2010/wordprocessingCanvas" xmlns:cx="http://schemas.microsoft.com/office/drawing/2014/chartex" xmlns:cx1="http://schemas.microsoft.com/office/drawing/2015/9/8/chartex" xmlns:cx2="http://schemas.microsoft.com/office/drawing/2015/10/21/chartex" xmlns:cx3="http://schemas.microsoft.com/office/drawing/2016/5/9/chartex" xmlns:cx4="http://schemas.microsoft.com/office/drawing/2016/5/10/chartex" xmlns:cx5="http://schemas.microsoft.com/office/drawing/2016/5/11/chartex" xmlns:cx6="http://schemas.microsoft.com/office/drawing/2016/5/12/chartex" xmlns:cx7="http://schemas.microsoft.com/office/drawing/2016/5/13/chartex" xmlns:cx8="http://schemas.microsoft.com/office/drawing/2016/5/14/chartex" xmlns:mc="http://schemas.openxmlformats.org/markup-compatibility/2006" xmlns:aink="http://schemas.microsoft.com/office/drawing/2016/ink" xmlns:am3d="http://schemas.microsoft.com/office/drawing/2017/model3d" xmlns:o="urn:schemas-microsoft-com:office:office" xmlns:oel="http://schemas.microsoft.com/office/2019/extlst" xmlns:r="http://schemas.openxmlformats.org/officeDocument/2006/relationships" xmlns:m="http://schemas.openxmlformats.org/officeDocument/2006/math" xmlns:v="urn:schemas-microsoft-com:vml" xmlns:wp14="http://schemas.microsoft.com/office/word/2010/wordprocessingDrawing" xmlns:wp="http://schemas.openxmlformats.org/drawingml/2006/wordprocessingDrawing" xmlns:w10="urn:schemas-microsoft-com:office:word" xmlns:w="http://schemas.openxmlformats.org/wordprocessingml/2006/main" xmlns:w14="http://schemas.microsoft.com/office/word/2010/wordml" xmlns:w15="http://schemas.microsoft.com/office/word/2012/wordml" xmlns:w16cex="http://schemas.microsoft.com/office/word/2018/wordml/cex" xmlns:w16cid="http://schemas.microsoft.com/office/word/2016/wordml/cid" xmlns:w16="http://schemas.microsoft.com/office/word/2018/wordml" xmlns:w16sdtdh="http://schemas.microsoft.com/office/word/2020/wordml/sdtdatahash" xmlns:w16se="http://schemas.microsoft.com/office/word/2015/wordml/symex" xmlns:wpg="http://schemas.microsoft.com/office/word/2010/wordprocessingGroup" xmlns:wpi="http://schemas.microsoft.com/office/word/2010/wordprocessingInk" xmlns:wne="http://schemas.microsoft.com/office/word/2006/wordml" xmlns:wps="http://schemas.microsoft.com/office/word/2010/wordprocessingShape" mc:Ignorable="w14 w15 w16se w16cid w16 w16cex w16sdtdh wp14">
   <w15:person w15:author="Muhammad Ashry">
     <w15:presenceInfo w15:providerId="Windows Live" w15:userId="38ff25b16fb62b37"/>
   </w15:person>
@@ -11336,7 +11504,7 @@
 </file>
 
 <file path=word/styles.xml><?xml version="1.0" encoding="utf-8"?>
-<w:styles xmlns:mc="http://schemas.openxmlformats.org/markup-compatibility/2006" xmlns:r="http://schemas.openxmlformats.org/officeDocument/2006/relationships" xmlns:w="http://schemas.openxmlformats.org/wordprocessingml/2006/main" xmlns:w14="http://schemas.microsoft.com/office/word/2010/wordml" xmlns:w15="http://schemas.microsoft.com/office/word/2012/wordml" mc:Ignorable="w14 w15">
+<w:styles xmlns:mc="http://schemas.openxmlformats.org/markup-compatibility/2006" xmlns:r="http://schemas.openxmlformats.org/officeDocument/2006/relationships" xmlns:w="http://schemas.openxmlformats.org/wordprocessingml/2006/main" xmlns:w14="http://schemas.microsoft.com/office/word/2010/wordml" xmlns:w15="http://schemas.microsoft.com/office/word/2012/wordml" xmlns:w16cex="http://schemas.microsoft.com/office/word/2018/wordml/cex" xmlns:w16cid="http://schemas.microsoft.com/office/word/2016/wordml/cid" xmlns:w16="http://schemas.microsoft.com/office/word/2018/wordml" xmlns:w16sdtdh="http://schemas.microsoft.com/office/word/2020/wordml/sdtdatahash" xmlns:w16se="http://schemas.microsoft.com/office/word/2015/wordml/symex" mc:Ignorable="w14 w15 w16se w16cid w16 w16cex w16sdtdh">
   <w:docDefaults>
     <w:rPrDefault>
       <w:rPr>
@@ -11348,7 +11516,7 @@
     </w:rPrDefault>
     <w:pPrDefault/>
   </w:docDefaults>
-  <w:latentStyles w:defLockedState="0" w:defUIPriority="99" w:defSemiHidden="0" w:defUnhideWhenUsed="0" w:defQFormat="0" w:count="371">
+  <w:latentStyles w:defLockedState="0" w:defUIPriority="99" w:defSemiHidden="0" w:defUnhideWhenUsed="0" w:defQFormat="0" w:count="376">
     <w:lsdException w:name="Normal" w:uiPriority="0" w:qFormat="1"/>
     <w:lsdException w:name="heading 1" w:uiPriority="9" w:qFormat="1"/>
     <w:lsdException w:name="heading 2" w:semiHidden="1" w:uiPriority="9" w:unhideWhenUsed="1" w:qFormat="1"/>
@@ -11454,7 +11622,6 @@
     <w:lsdException w:name="HTML Sample" w:semiHidden="1" w:unhideWhenUsed="1"/>
     <w:lsdException w:name="HTML Typewriter" w:semiHidden="1" w:unhideWhenUsed="1"/>
     <w:lsdException w:name="HTML Variable" w:semiHidden="1" w:unhideWhenUsed="1"/>
-    <w:lsdException w:name="Normal Table" w:semiHidden="1" w:unhideWhenUsed="1"/>
     <w:lsdException w:name="annotation subject" w:semiHidden="1" w:unhideWhenUsed="1"/>
     <w:lsdException w:name="No List" w:semiHidden="1" w:unhideWhenUsed="1"/>
     <w:lsdException w:name="Outline List 1" w:semiHidden="1" w:unhideWhenUsed="1"/>
@@ -11497,11 +11664,8 @@
     <w:lsdException w:name="Table Contemporary" w:semiHidden="1" w:unhideWhenUsed="1"/>
     <w:lsdException w:name="Table Elegant" w:semiHidden="1" w:unhideWhenUsed="1"/>
     <w:lsdException w:name="Table Professional" w:semiHidden="1" w:unhideWhenUsed="1"/>
-    <w:lsdException w:name="Table Subtle 1" w:semiHidden="1" w:unhideWhenUsed="1"/>
     <w:lsdException w:name="Table Subtle 2" w:semiHidden="1" w:unhideWhenUsed="1"/>
     <w:lsdException w:name="Table Web 1" w:semiHidden="1" w:unhideWhenUsed="1"/>
-    <w:lsdException w:name="Table Web 2" w:semiHidden="1" w:unhideWhenUsed="1"/>
-    <w:lsdException w:name="Table Web 3" w:semiHidden="1" w:unhideWhenUsed="1"/>
     <w:lsdException w:name="Balloon Text" w:semiHidden="1" w:unhideWhenUsed="1"/>
     <w:lsdException w:name="Table Grid" w:uiPriority="39"/>
     <w:lsdException w:name="Table Theme" w:semiHidden="1" w:unhideWhenUsed="1"/>
@@ -11720,6 +11884,11 @@
     <w:lsdException w:name="List Table 5 Dark Accent 6" w:uiPriority="50"/>
     <w:lsdException w:name="List Table 6 Colorful Accent 6" w:uiPriority="51"/>
     <w:lsdException w:name="List Table 7 Colorful Accent 6" w:uiPriority="52"/>
+    <w:lsdException w:name="Mention" w:semiHidden="1" w:unhideWhenUsed="1"/>
+    <w:lsdException w:name="Smart Hyperlink" w:semiHidden="1" w:unhideWhenUsed="1"/>
+    <w:lsdException w:name="Hashtag" w:semiHidden="1" w:unhideWhenUsed="1"/>
+    <w:lsdException w:name="Unresolved Mention" w:semiHidden="1" w:unhideWhenUsed="1"/>
+    <w:lsdException w:name="Smart Link" w:semiHidden="1" w:unhideWhenUsed="1"/>
   </w:latentStyles>
   <w:style w:type="paragraph" w:default="1" w:styleId="Normal">
     <w:name w:val="Normal"/>
@@ -12359,13 +12528,6 @@
     <w:tblPr>
       <w:tblStyleRowBandSize w:val="1"/>
       <w:tblStyleColBandSize w:val="1"/>
-      <w:tblInd w:w="0" w:type="dxa"/>
-      <w:tblCellMar>
-        <w:top w:w="0" w:type="dxa"/>
-        <w:left w:w="108" w:type="dxa"/>
-        <w:bottom w:w="0" w:type="dxa"/>
-        <w:right w:w="108" w:type="dxa"/>
-      </w:tblCellMar>
     </w:tblPr>
   </w:style>
   <w:style w:type="paragraph" w:styleId="ListParagraph">
@@ -12832,28 +12994,28 @@
 </file>
 
 <file path=customXml/item1.xml><?xml version="1.0" encoding="utf-8"?>
+<b:Sources xmlns:b="http://schemas.openxmlformats.org/officeDocument/2006/bibliography" xmlns="http://schemas.openxmlformats.org/officeDocument/2006/bibliography" SelectedStyle="\APASixthEditionOfficeOnline.xsl" StyleName="APA" Version="6"/>
+</file>
+
+<file path=customXml/item2.xml><?xml version="1.0" encoding="utf-8"?>
 <go:gDocsCustomXmlDataStorage xmlns:go="http://customooxmlschemas.google.com/" xmlns:r="http://schemas.openxmlformats.org/officeDocument/2006/relationships">
   <go:docsCustomData xmlns:go="http://customooxmlschemas.google.com/" roundtripDataSignature="AMtx7mhAGPYLPTCQ4c+1Gu9RAI5/7ReZWg==">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</go:docsCustomData>
 </go:gDocsCustomXmlDataStorage>
 </file>
 
-<file path=customXml/item2.xml><?xml version="1.0" encoding="utf-8"?>
-<b:Sources xmlns:b="http://schemas.openxmlformats.org/officeDocument/2006/bibliography" xmlns="http://schemas.openxmlformats.org/officeDocument/2006/bibliography" SelectedStyle="\APASixthEditionOfficeOnline.xsl" StyleName="APA" Version="6"/>
+<file path=customXml/itemProps1.xml><?xml version="1.0" encoding="utf-8"?>
+<ds:datastoreItem xmlns:ds="http://schemas.openxmlformats.org/officeDocument/2006/customXml" ds:itemID="{94C667F7-D036-49B2-9B24-F04171F836E6}">
+  <ds:schemaRefs>
+    <ds:schemaRef ds:uri="http://schemas.openxmlformats.org/officeDocument/2006/bibliography"/>
+  </ds:schemaRefs>
+</ds:datastoreItem>
 </file>
 
-<file path=customXml/itemProps1.xml><?xml version="1.0" encoding="utf-8"?>
+<file path=customXml/itemProps2.xml><?xml version="1.0" encoding="utf-8"?>
 <ds:datastoreItem xmlns:ds="http://schemas.openxmlformats.org/officeDocument/2006/customXml" ds:itemID="{11111111-1234-1234-1234-123412341234}">
   <ds:schemaRefs>
     <ds:schemaRef ds:uri="http://customooxmlschemas.google.com/"/>
     <ds:schemaRef ds:uri="http://schemas.openxmlformats.org/officeDocument/2006/relationships"/>
   </ds:schemaRefs>
 </ds:datastoreItem>
-</file>
-
-<file path=customXml/itemProps2.xml><?xml version="1.0" encoding="utf-8"?>
-<ds:datastoreItem xmlns:ds="http://schemas.openxmlformats.org/officeDocument/2006/customXml" ds:itemID="{94C667F7-D036-49B2-9B24-F04171F836E6}">
-  <ds:schemaRefs>
-    <ds:schemaRef ds:uri="http://schemas.openxmlformats.org/officeDocument/2006/bibliography"/>
-  </ds:schemaRefs>
-</ds:datastoreItem>
 </file>
</xml_diff>

<commit_message>
Add tour Module adding
</commit_message>
<xml_diff>
--- a/Definition/Requirements/SRS_Travel Advisor.docx
+++ b/Definition/Requirements/SRS_Travel Advisor.docx
@@ -9834,16 +9834,14 @@
         </w:rPr>
         <w:t xml:space="preserve">admin press </w:t>
       </w:r>
-      <w:proofErr w:type="gramStart"/>
-      <w:r>
-        <w:rPr>
-          <w:sz w:val="28"/>
-          <w:szCs w:val="28"/>
-          <w:lang w:bidi="ar-EG"/>
-        </w:rPr>
-        <w:t>add</w:t>
-      </w:r>
-      <w:proofErr w:type="gramEnd"/>
+      <w:r>
+        <w:rPr>
+          <w:sz w:val="28"/>
+          <w:szCs w:val="28"/>
+          <w:lang w:bidi="ar-EG"/>
+        </w:rPr>
+        <w:t>adds</w:t>
+      </w:r>
       <w:r>
         <w:rPr>
           <w:sz w:val="28"/>
@@ -10169,27 +10167,14 @@
       <w:r>
         <w:t xml:space="preserve">Figure </w:t>
       </w:r>
-      <w:r>
-        <w:fldChar w:fldCharType="begin"/>
-      </w:r>
-      <w:r>
-        <w:instrText xml:space="preserve"> SEQ Figure \* ARABIC </w:instrText>
-      </w:r>
-      <w:r>
-        <w:fldChar w:fldCharType="separate"/>
-      </w:r>
-      <w:r>
-        <w:rPr>
-          <w:noProof/>
-        </w:rPr>
-        <w:t>1</w:t>
-      </w:r>
-      <w:r>
-        <w:rPr>
-          <w:noProof/>
-        </w:rPr>
-        <w:fldChar w:fldCharType="end"/>
-      </w:r>
+      <w:fldSimple w:instr=" SEQ Figure \* ARABIC ">
+        <w:r>
+          <w:rPr>
+            <w:noProof/>
+          </w:rPr>
+          <w:t>1</w:t>
+        </w:r>
+      </w:fldSimple>
       <w:r>
         <w:rPr>
           <w:noProof/>
@@ -11238,13 +11223,8 @@
         <w:annotationRef/>
       </w:r>
       <w:r>
-        <w:t xml:space="preserve">Edited by </w:t>
-      </w:r>
-      <w:proofErr w:type="spellStart"/>
-      <w:r>
-        <w:t>ashry</w:t>
-      </w:r>
-      <w:proofErr w:type="spellEnd"/>
+        <w:t>Edited by ashry</w:t>
+      </w:r>
     </w:p>
   </w:comment>
   <w:comment w:id="46" w:author="Muhammad Ashry" w:date="2022-04-25T15:32:00Z" w:initials="MA">
@@ -14496,28 +14476,28 @@
 </file>
 
 <file path=customXml/item1.xml><?xml version="1.0" encoding="utf-8"?>
-<b:Sources xmlns:b="http://schemas.openxmlformats.org/officeDocument/2006/bibliography" xmlns="http://schemas.openxmlformats.org/officeDocument/2006/bibliography" SelectedStyle="\APASixthEditionOfficeOnline.xsl" StyleName="APA" Version="6"/>
-</file>
-
-<file path=customXml/item2.xml><?xml version="1.0" encoding="utf-8"?>
 <go:gDocsCustomXmlDataStorage xmlns:go="http://customooxmlschemas.google.com/" xmlns:r="http://schemas.openxmlformats.org/officeDocument/2006/relationships">
   <go:docsCustomData xmlns:go="http://customooxmlschemas.google.com/" roundtripDataSignature="AMtx7mhAGPYLPTCQ4c+1Gu9RAI5/7ReZWg==">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</go:docsCustomData>
 </go:gDocsCustomXmlDataStorage>
 </file>
 
-<file path=customXml/itemProps1.xml><?xml version="1.0" encoding="utf-8"?>
-<ds:datastoreItem xmlns:ds="http://schemas.openxmlformats.org/officeDocument/2006/customXml" ds:itemID="{94C667F7-D036-49B2-9B24-F04171F836E6}">
-  <ds:schemaRefs>
-    <ds:schemaRef ds:uri="http://schemas.openxmlformats.org/officeDocument/2006/bibliography"/>
-  </ds:schemaRefs>
-</ds:datastoreItem>
+<file path=customXml/item2.xml><?xml version="1.0" encoding="utf-8"?>
+<b:Sources xmlns:b="http://schemas.openxmlformats.org/officeDocument/2006/bibliography" xmlns="http://schemas.openxmlformats.org/officeDocument/2006/bibliography" SelectedStyle="\APASixthEditionOfficeOnline.xsl" StyleName="APA" Version="6"/>
 </file>
 
-<file path=customXml/itemProps2.xml><?xml version="1.0" encoding="utf-8"?>
+<file path=customXml/itemProps1.xml><?xml version="1.0" encoding="utf-8"?>
 <ds:datastoreItem xmlns:ds="http://schemas.openxmlformats.org/officeDocument/2006/customXml" ds:itemID="{11111111-1234-1234-1234-123412341234}">
   <ds:schemaRefs>
     <ds:schemaRef ds:uri="http://customooxmlschemas.google.com/"/>
     <ds:schemaRef ds:uri="http://schemas.openxmlformats.org/officeDocument/2006/relationships"/>
   </ds:schemaRefs>
 </ds:datastoreItem>
+</file>
+
+<file path=customXml/itemProps2.xml><?xml version="1.0" encoding="utf-8"?>
+<ds:datastoreItem xmlns:ds="http://schemas.openxmlformats.org/officeDocument/2006/customXml" ds:itemID="{94C667F7-D036-49B2-9B24-F04171F836E6}">
+  <ds:schemaRefs>
+    <ds:schemaRef ds:uri="http://schemas.openxmlformats.org/officeDocument/2006/bibliography"/>
+  </ds:schemaRefs>
+</ds:datastoreItem>
 </file>
</xml_diff>

<commit_message>
updating srs and RTM
</commit_message>
<xml_diff>
--- a/Definition/Requirements/SRS_Travel Advisor.docx
+++ b/Definition/Requirements/SRS_Travel Advisor.docx
@@ -2663,7 +2663,15 @@
         </w:sdtContent>
       </w:sdt>
       <w:r>
-        <w:t xml:space="preserve"> has to make the booking by </w:t>
+        <w:t xml:space="preserve"> </w:t>
+      </w:r>
+      <w:proofErr w:type="gramStart"/>
+      <w:r>
+        <w:t>has to</w:t>
+      </w:r>
+      <w:proofErr w:type="gramEnd"/>
+      <w:r>
+        <w:t xml:space="preserve"> make the booking by </w:t>
       </w:r>
       <w:r>
         <w:t>signup</w:t>
@@ -3729,12 +3737,21 @@
         </w:rPr>
         <w:t xml:space="preserve"> </w:t>
       </w:r>
-      <w:r>
-        <w:rPr>
-          <w:sz w:val="28"/>
-          <w:szCs w:val="28"/>
-        </w:rPr>
-        <w:t>text and it allows special characters and numbers too.</w:t>
+      <w:proofErr w:type="gramStart"/>
+      <w:r>
+        <w:rPr>
+          <w:sz w:val="28"/>
+          <w:szCs w:val="28"/>
+        </w:rPr>
+        <w:t>text</w:t>
+      </w:r>
+      <w:proofErr w:type="gramEnd"/>
+      <w:r>
+        <w:rPr>
+          <w:sz w:val="28"/>
+          <w:szCs w:val="28"/>
+        </w:rPr>
+        <w:t xml:space="preserve"> and it allows special characters and numbers too.</w:t>
       </w:r>
     </w:p>
     <w:p>
@@ -4525,14 +4542,30 @@
           <w:sz w:val="28"/>
           <w:szCs w:val="28"/>
         </w:rPr>
-        <w:t>_, # as</w:t>
-      </w:r>
-      <w:r>
-        <w:rPr>
-          <w:sz w:val="28"/>
-          <w:szCs w:val="28"/>
-        </w:rPr>
-        <w:t xml:space="preserve"> long as it is acceptable by the format.</w:t>
+        <w:t xml:space="preserve">_, # </w:t>
+      </w:r>
+      <w:proofErr w:type="gramStart"/>
+      <w:r>
+        <w:rPr>
+          <w:sz w:val="28"/>
+          <w:szCs w:val="28"/>
+        </w:rPr>
+        <w:t>as</w:t>
+      </w:r>
+      <w:r>
+        <w:rPr>
+          <w:sz w:val="28"/>
+          <w:szCs w:val="28"/>
+        </w:rPr>
+        <w:t xml:space="preserve"> long as</w:t>
+      </w:r>
+      <w:proofErr w:type="gramEnd"/>
+      <w:r>
+        <w:rPr>
+          <w:sz w:val="28"/>
+          <w:szCs w:val="28"/>
+        </w:rPr>
+        <w:t xml:space="preserve"> it is acceptable by the format.</w:t>
       </w:r>
     </w:p>
     <w:p>
@@ -5111,7 +5144,23 @@
           <w:sz w:val="28"/>
           <w:szCs w:val="28"/>
         </w:rPr>
-        <w:t>should be generated and the user is navigated to the login page</w:t>
+        <w:t xml:space="preserve">should be </w:t>
+      </w:r>
+      <w:proofErr w:type="gramStart"/>
+      <w:r>
+        <w:rPr>
+          <w:sz w:val="28"/>
+          <w:szCs w:val="28"/>
+        </w:rPr>
+        <w:t>generated</w:t>
+      </w:r>
+      <w:proofErr w:type="gramEnd"/>
+      <w:r>
+        <w:rPr>
+          <w:sz w:val="28"/>
+          <w:szCs w:val="28"/>
+        </w:rPr>
+        <w:t xml:space="preserve"> and the user is navigated to the login page</w:t>
       </w:r>
       <w:r>
         <w:rPr>
@@ -6248,6 +6297,18 @@
     <w:p>
       <w:pPr>
         <w:pStyle w:val="ListParagraph"/>
+        <w:spacing w:before="240" w:after="240"/>
+        <w:ind w:leftChars="0" w:left="1440" w:firstLineChars="0" w:firstLine="0"/>
+        <w:rPr>
+          <w:sz w:val="28"/>
+          <w:szCs w:val="28"/>
+          <w:lang w:bidi="ar-EG"/>
+        </w:rPr>
+      </w:pPr>
+    </w:p>
+    <w:p>
+      <w:pPr>
+        <w:pStyle w:val="ListParagraph"/>
         <w:numPr>
           <w:ilvl w:val="2"/>
           <w:numId w:val="11"/>
@@ -6268,6 +6329,7 @@
           <w:sz w:val="34"/>
           <w:szCs w:val="34"/>
         </w:rPr>
+        <w:lastRenderedPageBreak/>
         <w:t xml:space="preserve"> </w:t>
       </w:r>
       <w:r>
@@ -6304,7 +6366,6 @@
           <w:sz w:val="36"/>
           <w:szCs w:val="36"/>
         </w:rPr>
-        <w:lastRenderedPageBreak/>
         <w:t xml:space="preserve"> </w:t>
       </w:r>
       <w:r>
@@ -6570,7 +6631,23 @@
           <w:sz w:val="28"/>
           <w:szCs w:val="28"/>
         </w:rPr>
-        <w:t xml:space="preserve"> text and it allows special characters and numbers too.</w:t>
+        <w:t xml:space="preserve"> </w:t>
+      </w:r>
+      <w:proofErr w:type="gramStart"/>
+      <w:r>
+        <w:rPr>
+          <w:sz w:val="28"/>
+          <w:szCs w:val="28"/>
+        </w:rPr>
+        <w:t>text</w:t>
+      </w:r>
+      <w:proofErr w:type="gramEnd"/>
+      <w:r>
+        <w:rPr>
+          <w:sz w:val="28"/>
+          <w:szCs w:val="28"/>
+        </w:rPr>
+        <w:t xml:space="preserve"> and it allows special characters and numbers too.</w:t>
       </w:r>
     </w:p>
     <w:p>
@@ -6639,7 +6716,23 @@
           <w:sz w:val="28"/>
           <w:szCs w:val="28"/>
         </w:rPr>
-        <w:t>login button is clicked and the register button is disabled</w:t>
+        <w:t xml:space="preserve">login button is </w:t>
+      </w:r>
+      <w:proofErr w:type="gramStart"/>
+      <w:r>
+        <w:rPr>
+          <w:sz w:val="28"/>
+          <w:szCs w:val="28"/>
+        </w:rPr>
+        <w:t>clicked</w:t>
+      </w:r>
+      <w:proofErr w:type="gramEnd"/>
+      <w:r>
+        <w:rPr>
+          <w:sz w:val="28"/>
+          <w:szCs w:val="28"/>
+        </w:rPr>
+        <w:t xml:space="preserve"> and the register button is disabled</w:t>
       </w:r>
       <w:r>
         <w:rPr>
@@ -7128,54 +7221,12 @@
     </w:p>
     <w:p>
       <w:pPr>
-        <w:pStyle w:val="ListParagraph"/>
         <w:spacing w:before="240" w:after="240"/>
-        <w:ind w:leftChars="0" w:left="1800" w:firstLineChars="0" w:firstLine="0"/>
-        <w:rPr>
-          <w:b/>
-          <w:bCs/>
-          <w:sz w:val="36"/>
-          <w:szCs w:val="36"/>
-        </w:rPr>
-      </w:pPr>
-    </w:p>
-    <w:p>
-      <w:pPr>
-        <w:pStyle w:val="ListParagraph"/>
-        <w:spacing w:before="240" w:after="240"/>
-        <w:ind w:leftChars="0" w:left="1800" w:firstLineChars="0" w:firstLine="0"/>
-        <w:rPr>
-          <w:b/>
-          <w:bCs/>
-          <w:sz w:val="36"/>
-          <w:szCs w:val="36"/>
-        </w:rPr>
-      </w:pPr>
-    </w:p>
-    <w:p>
-      <w:pPr>
-        <w:pStyle w:val="ListParagraph"/>
-        <w:spacing w:before="240" w:after="240"/>
-        <w:ind w:leftChars="0" w:left="1800" w:firstLineChars="0" w:firstLine="0"/>
-        <w:rPr>
-          <w:b/>
-          <w:bCs/>
-          <w:sz w:val="36"/>
-          <w:szCs w:val="36"/>
-        </w:rPr>
-      </w:pPr>
-    </w:p>
-    <w:p>
-      <w:pPr>
-        <w:pStyle w:val="ListParagraph"/>
-        <w:spacing w:before="240" w:after="240"/>
-        <w:ind w:leftChars="0" w:left="1800" w:firstLineChars="0" w:firstLine="0"/>
-        <w:rPr>
-          <w:b/>
-          <w:bCs/>
-          <w:sz w:val="36"/>
-          <w:szCs w:val="36"/>
-          <w:rtl/>
+        <w:ind w:leftChars="0" w:left="0" w:firstLineChars="0" w:firstLine="0"/>
+        <w:rPr>
+          <w:sz w:val="28"/>
+          <w:szCs w:val="28"/>
+          <w:lang w:bidi="ar-EG"/>
         </w:rPr>
       </w:pPr>
     </w:p>
@@ -7202,7 +7253,8 @@
           <w:sz w:val="36"/>
           <w:szCs w:val="36"/>
         </w:rPr>
-        <w:t>Add Admin</w:t>
+        <w:lastRenderedPageBreak/>
+        <w:t>Add Tour:</w:t>
       </w:r>
     </w:p>
     <w:p>
@@ -7213,8 +7265,8 @@
         <w:rPr>
           <w:b/>
           <w:bCs/>
-          <w:sz w:val="36"/>
-          <w:szCs w:val="36"/>
+          <w:sz w:val="28"/>
+          <w:szCs w:val="28"/>
         </w:rPr>
       </w:pPr>
     </w:p>
@@ -7236,31 +7288,175 @@
           <w:sz w:val="28"/>
           <w:szCs w:val="28"/>
         </w:rPr>
-        <w:t>REQ-01-Add_Admin</w:t>
-      </w:r>
-      <w:r>
-        <w:rPr>
-          <w:sz w:val="28"/>
-          <w:szCs w:val="28"/>
-          <w:lang w:bidi="ar-EG"/>
-        </w:rPr>
-        <w:t xml:space="preserve">: Admin </w:t>
-      </w:r>
-      <w:r>
-        <w:rPr>
-          <w:sz w:val="28"/>
-          <w:szCs w:val="28"/>
-          <w:lang w:bidi="ar-EG"/>
-        </w:rPr>
-        <w:t>can</w:t>
-      </w:r>
-      <w:r>
-        <w:rPr>
-          <w:sz w:val="28"/>
-          <w:szCs w:val="28"/>
-          <w:lang w:bidi="ar-EG"/>
-        </w:rPr>
-        <w:t xml:space="preserve"> add another admin by clicking on add admin button available in the admin panel.</w:t>
+        <w:t>REQ-01-Add_Tour:</w:t>
+      </w:r>
+      <w:r>
+        <w:rPr>
+          <w:sz w:val="28"/>
+          <w:szCs w:val="28"/>
+          <w:lang w:bidi="ar-EG"/>
+        </w:rPr>
+        <w:t xml:space="preserve"> </w:t>
+      </w:r>
+      <w:r>
+        <w:rPr>
+          <w:sz w:val="28"/>
+          <w:szCs w:val="28"/>
+          <w:lang w:bidi="ar-EG"/>
+        </w:rPr>
+        <w:t xml:space="preserve">add tour page should contain </w:t>
+      </w:r>
+      <w:r>
+        <w:rPr>
+          <w:sz w:val="28"/>
+          <w:szCs w:val="28"/>
+          <w:lang w:bidi="ar-EG"/>
+        </w:rPr>
+        <w:t>five</w:t>
+      </w:r>
+      <w:r>
+        <w:rPr>
+          <w:sz w:val="28"/>
+          <w:szCs w:val="28"/>
+          <w:lang w:bidi="ar-EG"/>
+        </w:rPr>
+        <w:t xml:space="preserve"> text boxes (Tour name, Cost</w:t>
+      </w:r>
+      <w:r>
+        <w:rPr>
+          <w:sz w:val="28"/>
+          <w:szCs w:val="28"/>
+          <w:lang w:bidi="ar-EG"/>
+        </w:rPr>
+        <w:t xml:space="preserve">, Duration, </w:t>
+      </w:r>
+      <w:r>
+        <w:rPr>
+          <w:sz w:val="28"/>
+          <w:szCs w:val="28"/>
+          <w:lang w:bidi="ar-EG"/>
+        </w:rPr>
+        <w:t>End</w:t>
+      </w:r>
+      <w:r>
+        <w:rPr>
+          <w:sz w:val="28"/>
+          <w:szCs w:val="28"/>
+          <w:lang w:bidi="ar-EG"/>
+        </w:rPr>
+        <w:t xml:space="preserve"> date</w:t>
+      </w:r>
+      <w:r>
+        <w:rPr>
+          <w:sz w:val="28"/>
+          <w:szCs w:val="28"/>
+          <w:lang w:bidi="ar-EG"/>
+        </w:rPr>
+        <w:t>, and flight Date</w:t>
+      </w:r>
+      <w:r>
+        <w:rPr>
+          <w:sz w:val="28"/>
+          <w:szCs w:val="28"/>
+          <w:lang w:bidi="ar-EG"/>
+        </w:rPr>
+        <w:t xml:space="preserve">) and one </w:t>
+      </w:r>
+      <w:r>
+        <w:rPr>
+          <w:sz w:val="28"/>
+          <w:szCs w:val="28"/>
+          <w:lang w:bidi="ar-EG"/>
+        </w:rPr>
+        <w:t>Dropdown list</w:t>
+      </w:r>
+      <w:r>
+        <w:rPr>
+          <w:sz w:val="28"/>
+          <w:szCs w:val="28"/>
+          <w:lang w:bidi="ar-EG"/>
+        </w:rPr>
+        <w:t xml:space="preserve"> (Country name)</w:t>
+      </w:r>
+      <w:r>
+        <w:rPr>
+          <w:sz w:val="28"/>
+          <w:szCs w:val="28"/>
+          <w:lang w:bidi="ar-EG"/>
+        </w:rPr>
+        <w:t>,</w:t>
+      </w:r>
+      <w:r>
+        <w:rPr>
+          <w:sz w:val="28"/>
+          <w:szCs w:val="28"/>
+          <w:lang w:bidi="ar-EG"/>
+        </w:rPr>
+        <w:t xml:space="preserve"> and a button (add</w:t>
+      </w:r>
+      <w:r>
+        <w:rPr>
+          <w:sz w:val="28"/>
+          <w:szCs w:val="28"/>
+          <w:lang w:bidi="ar-EG"/>
+        </w:rPr>
+        <w:t xml:space="preserve"> first</w:t>
+      </w:r>
+      <w:r>
+        <w:rPr>
+          <w:sz w:val="28"/>
+          <w:szCs w:val="28"/>
+          <w:lang w:bidi="ar-EG"/>
+        </w:rPr>
+        <w:t xml:space="preserve"> image) that allows the admin to add image to the trip</w:t>
+      </w:r>
+      <w:r>
+        <w:rPr>
+          <w:sz w:val="28"/>
+          <w:szCs w:val="28"/>
+          <w:lang w:bidi="ar-EG"/>
+        </w:rPr>
+        <w:t xml:space="preserve">, another button (add </w:t>
+      </w:r>
+      <w:r>
+        <w:rPr>
+          <w:sz w:val="28"/>
+          <w:szCs w:val="28"/>
+          <w:lang w:bidi="ar-EG"/>
+        </w:rPr>
+        <w:t>second image</w:t>
+      </w:r>
+      <w:r>
+        <w:rPr>
+          <w:sz w:val="28"/>
+          <w:szCs w:val="28"/>
+          <w:lang w:bidi="ar-EG"/>
+        </w:rPr>
+        <w:t>)</w:t>
+      </w:r>
+      <w:r>
+        <w:rPr>
+          <w:sz w:val="28"/>
+          <w:szCs w:val="28"/>
+          <w:lang w:bidi="ar-EG"/>
+        </w:rPr>
+        <w:t xml:space="preserve"> and a button (add trip)</w:t>
+      </w:r>
+      <w:r>
+        <w:rPr>
+          <w:sz w:val="28"/>
+          <w:szCs w:val="28"/>
+          <w:lang w:bidi="ar-EG"/>
+        </w:rPr>
+        <w:t xml:space="preserve"> and submit button</w:t>
+      </w:r>
+      <w:r>
+        <w:rPr>
+          <w:sz w:val="28"/>
+          <w:szCs w:val="28"/>
+          <w:lang w:bidi="ar-EG"/>
+        </w:rPr>
+        <w:t>.</w:t>
       </w:r>
     </w:p>
     <w:p>
@@ -7293,63 +7489,23 @@
           <w:sz w:val="28"/>
           <w:szCs w:val="28"/>
         </w:rPr>
-        <w:t>REQ-02-Add_Admin</w:t>
-      </w:r>
-      <w:r>
-        <w:rPr>
-          <w:sz w:val="28"/>
-          <w:szCs w:val="28"/>
-          <w:lang w:bidi="ar-EG"/>
-        </w:rPr>
-        <w:t xml:space="preserve">: </w:t>
-      </w:r>
-      <w:commentRangeStart w:id="46"/>
-      <w:r>
-        <w:rPr>
-          <w:sz w:val="28"/>
-          <w:szCs w:val="28"/>
-          <w:lang w:bidi="ar-EG"/>
-        </w:rPr>
-        <w:t xml:space="preserve">the add admin page contains four </w:t>
-      </w:r>
-      <w:r>
-        <w:rPr>
-          <w:sz w:val="28"/>
-          <w:szCs w:val="28"/>
-          <w:lang w:bidi="ar-EG"/>
-        </w:rPr>
-        <w:t>fields</w:t>
-      </w:r>
-      <w:r>
-        <w:rPr>
-          <w:sz w:val="28"/>
-          <w:szCs w:val="28"/>
-          <w:lang w:bidi="ar-EG"/>
-        </w:rPr>
-        <w:t xml:space="preserve"> (</w:t>
-      </w:r>
-      <w:r>
-        <w:rPr>
-          <w:sz w:val="28"/>
-          <w:szCs w:val="28"/>
-          <w:lang w:bidi="ar-EG"/>
-        </w:rPr>
-        <w:t>user</w:t>
-      </w:r>
-      <w:r>
-        <w:rPr>
-          <w:sz w:val="28"/>
-          <w:szCs w:val="28"/>
-          <w:lang w:bidi="ar-EG"/>
-        </w:rPr>
-        <w:t>name, email, password, and confirm password) and two buttons (add and reset).</w:t>
-      </w:r>
-      <w:commentRangeEnd w:id="46"/>
-      <w:r>
-        <w:rPr>
-          <w:rStyle w:val="CommentReference"/>
-        </w:rPr>
-        <w:commentReference w:id="46"/>
+        <w:t>REQ-02-Add_Tour:</w:t>
+      </w:r>
+      <w:r>
+        <w:rPr>
+          <w:sz w:val="28"/>
+          <w:szCs w:val="28"/>
+          <w:lang w:bidi="ar-EG"/>
+        </w:rPr>
+        <w:t xml:space="preserve"> </w:t>
+      </w:r>
+      <w:r>
+        <w:rPr>
+          <w:sz w:val="28"/>
+          <w:szCs w:val="28"/>
+          <w:lang w:bidi="ar-EG"/>
+        </w:rPr>
+        <w:t>the tour name field can only accept English characters and does not accept any special characters or numbers.</w:t>
       </w:r>
     </w:p>
     <w:p>
@@ -7372,22 +7528,24 @@
         <w:rPr>
           <w:sz w:val="28"/>
           <w:szCs w:val="28"/>
-        </w:rPr>
-      </w:pPr>
-      <w:r>
-        <w:rPr>
-          <w:b/>
-          <w:bCs/>
-          <w:sz w:val="28"/>
-          <w:szCs w:val="28"/>
-        </w:rPr>
-        <w:t>REQ-03-Add_Admin:</w:t>
-      </w:r>
-      <w:r>
-        <w:rPr>
-          <w:sz w:val="28"/>
-          <w:szCs w:val="28"/>
-          <w:lang w:bidi="ar-EG"/>
+          <w:lang w:bidi="ar-EG"/>
+        </w:rPr>
+      </w:pPr>
+      <w:r>
+        <w:rPr>
+          <w:b/>
+          <w:bCs/>
+          <w:sz w:val="28"/>
+          <w:szCs w:val="28"/>
+        </w:rPr>
+        <w:t>REQ-03-Add_Tour:</w:t>
+      </w:r>
+      <w:r>
+        <w:rPr>
+          <w:b/>
+          <w:bCs/>
+          <w:sz w:val="28"/>
+          <w:szCs w:val="28"/>
         </w:rPr>
         <w:t xml:space="preserve"> </w:t>
       </w:r>
@@ -7395,22 +7553,41 @@
         <w:rPr>
           <w:sz w:val="28"/>
           <w:szCs w:val="28"/>
-        </w:rPr>
-        <w:t xml:space="preserve">The </w:t>
-      </w:r>
-      <w:r>
-        <w:rPr>
-          <w:sz w:val="28"/>
-          <w:szCs w:val="28"/>
-        </w:rPr>
-        <w:t>user</w:t>
-      </w:r>
-      <w:r>
-        <w:rPr>
-          <w:sz w:val="28"/>
-          <w:szCs w:val="28"/>
-        </w:rPr>
-        <w:t>name field should only accept English letters or a combination of English letters and numbers.</w:t>
+          <w:lang w:bidi="ar-EG"/>
+        </w:rPr>
+        <w:t xml:space="preserve">cost field only </w:t>
+      </w:r>
+      <w:r>
+        <w:rPr>
+          <w:sz w:val="28"/>
+          <w:szCs w:val="28"/>
+          <w:lang w:bidi="ar-EG"/>
+        </w:rPr>
+        <w:t>accepts</w:t>
+      </w:r>
+      <w:r>
+        <w:rPr>
+          <w:sz w:val="28"/>
+          <w:szCs w:val="28"/>
+          <w:lang w:bidi="ar-EG"/>
+        </w:rPr>
+        <w:t xml:space="preserve"> numbers that at least </w:t>
+      </w:r>
+      <w:r>
+        <w:rPr>
+          <w:sz w:val="28"/>
+          <w:szCs w:val="28"/>
+          <w:lang w:bidi="ar-EG"/>
+        </w:rPr>
+        <w:t>are</w:t>
+      </w:r>
+      <w:r>
+        <w:rPr>
+          <w:sz w:val="28"/>
+          <w:szCs w:val="28"/>
+          <w:lang w:bidi="ar-EG"/>
+        </w:rPr>
+        <w:t xml:space="preserve"> 1000.</w:t>
       </w:r>
     </w:p>
     <w:p>
@@ -7419,10 +7596,9 @@
         <w:spacing w:before="240" w:after="240"/>
         <w:ind w:leftChars="0" w:left="1800" w:firstLineChars="0" w:firstLine="0"/>
         <w:rPr>
-          <w:b/>
-          <w:bCs/>
-          <w:sz w:val="28"/>
-          <w:szCs w:val="28"/>
+          <w:sz w:val="28"/>
+          <w:szCs w:val="28"/>
+          <w:lang w:bidi="ar-EG"/>
         </w:rPr>
       </w:pPr>
     </w:p>
@@ -7434,19 +7610,31 @@
         <w:rPr>
           <w:sz w:val="28"/>
           <w:szCs w:val="28"/>
-        </w:rPr>
-      </w:pPr>
-      <w:r>
-        <w:rPr>
-          <w:b/>
-          <w:bCs/>
-          <w:sz w:val="28"/>
-          <w:szCs w:val="28"/>
-        </w:rPr>
-        <w:t>REQ-04-Add_Admin:</w:t>
-      </w:r>
-      <w:r>
-        <w:rPr>
+          <w:lang w:bidi="ar-EG"/>
+        </w:rPr>
+      </w:pPr>
+      <w:r>
+        <w:rPr>
+          <w:b/>
+          <w:bCs/>
+          <w:sz w:val="28"/>
+          <w:szCs w:val="28"/>
+        </w:rPr>
+        <w:t>REQ-04</w:t>
+      </w:r>
+      <w:r>
+        <w:rPr>
+          <w:b/>
+          <w:bCs/>
+          <w:sz w:val="28"/>
+          <w:szCs w:val="28"/>
+        </w:rPr>
+        <w:t>-Add_Tour:</w:t>
+      </w:r>
+      <w:r>
+        <w:rPr>
+          <w:b/>
+          <w:bCs/>
           <w:sz w:val="28"/>
           <w:szCs w:val="28"/>
         </w:rPr>
@@ -7456,62 +7644,65 @@
         <w:rPr>
           <w:sz w:val="28"/>
           <w:szCs w:val="28"/>
-        </w:rPr>
-        <w:t>The email</w:t>
-      </w:r>
-      <w:r>
-        <w:rPr>
-          <w:sz w:val="28"/>
-          <w:szCs w:val="28"/>
-        </w:rPr>
-        <w:t xml:space="preserve"> fi</w:t>
-      </w:r>
-      <w:r>
-        <w:rPr>
-          <w:sz w:val="28"/>
-          <w:szCs w:val="28"/>
-        </w:rPr>
-        <w:t xml:space="preserve">eld should contain a valid mail </w:t>
-      </w:r>
-      <w:r>
-        <w:rPr>
-          <w:sz w:val="28"/>
-          <w:szCs w:val="28"/>
-        </w:rPr>
-        <w:t xml:space="preserve">format </w:t>
-      </w:r>
-      <w:r>
-        <w:rPr>
-          <w:sz w:val="28"/>
-          <w:szCs w:val="28"/>
-        </w:rPr>
-        <w:t>as (</w:t>
-      </w:r>
-      <w:hyperlink r:id="rId20" w:history="1">
-        <w:r>
-          <w:t>example@example.com</w:t>
-        </w:r>
-      </w:hyperlink>
-      <w:r>
-        <w:rPr>
-          <w:sz w:val="28"/>
-          <w:szCs w:val="28"/>
-        </w:rPr>
-        <w:t xml:space="preserve">). It can be a combination of numbers and some special characters </w:t>
-      </w:r>
-      <w:r>
-        <w:rPr>
-          <w:sz w:val="28"/>
-          <w:szCs w:val="28"/>
-        </w:rPr>
-        <w:t>_, # as</w:t>
-      </w:r>
-      <w:r>
-        <w:rPr>
-          <w:sz w:val="28"/>
-          <w:szCs w:val="28"/>
-        </w:rPr>
-        <w:t xml:space="preserve"> long as it is acceptable by the format.</w:t>
+          <w:lang w:bidi="ar-EG"/>
+        </w:rPr>
+        <w:t xml:space="preserve">Dates should be written by </w:t>
+      </w:r>
+      <w:r>
+        <w:rPr>
+          <w:sz w:val="28"/>
+          <w:szCs w:val="28"/>
+          <w:lang w:bidi="ar-EG"/>
+        </w:rPr>
+        <w:t xml:space="preserve">the </w:t>
+      </w:r>
+      <w:r>
+        <w:rPr>
+          <w:sz w:val="28"/>
+          <w:szCs w:val="28"/>
+          <w:lang w:bidi="ar-EG"/>
+        </w:rPr>
+        <w:t xml:space="preserve">user and should start from </w:t>
+      </w:r>
+      <w:r>
+        <w:rPr>
+          <w:sz w:val="28"/>
+          <w:szCs w:val="28"/>
+          <w:lang w:bidi="ar-EG"/>
+        </w:rPr>
+        <w:t xml:space="preserve">the </w:t>
+      </w:r>
+      <w:r>
+        <w:rPr>
+          <w:sz w:val="28"/>
+          <w:szCs w:val="28"/>
+          <w:lang w:bidi="ar-EG"/>
+        </w:rPr>
+        <w:t xml:space="preserve">day it’s </w:t>
+      </w:r>
+      <w:r>
+        <w:rPr>
+          <w:sz w:val="28"/>
+          <w:szCs w:val="28"/>
+          <w:lang w:bidi="ar-EG"/>
+        </w:rPr>
+        <w:t>recorde</w:t>
+      </w:r>
+      <w:r>
+        <w:rPr>
+          <w:sz w:val="28"/>
+          <w:szCs w:val="28"/>
+          <w:lang w:bidi="ar-EG"/>
+        </w:rPr>
+        <w:t>d</w:t>
+      </w:r>
+      <w:r>
+        <w:rPr>
+          <w:sz w:val="28"/>
+          <w:szCs w:val="28"/>
+          <w:lang w:bidi="ar-EG"/>
+        </w:rPr>
+        <w:t>.</w:t>
       </w:r>
     </w:p>
     <w:p>
@@ -7522,6 +7713,7 @@
         <w:rPr>
           <w:sz w:val="28"/>
           <w:szCs w:val="28"/>
+          <w:lang w:bidi="ar-EG"/>
         </w:rPr>
       </w:pPr>
     </w:p>
@@ -7531,90 +7723,6 @@
         <w:spacing w:before="240" w:after="240"/>
         <w:ind w:leftChars="0" w:left="1800" w:firstLineChars="0" w:firstLine="0"/>
         <w:rPr>
-          <w:sz w:val="28"/>
-          <w:szCs w:val="28"/>
-        </w:rPr>
-      </w:pPr>
-      <w:r>
-        <w:rPr>
-          <w:b/>
-          <w:bCs/>
-          <w:sz w:val="28"/>
-          <w:szCs w:val="28"/>
-        </w:rPr>
-        <w:t>REQ-</w:t>
-      </w:r>
-      <w:r>
-        <w:rPr>
-          <w:b/>
-          <w:bCs/>
-          <w:sz w:val="28"/>
-          <w:szCs w:val="28"/>
-        </w:rPr>
-        <w:t>05</w:t>
-      </w:r>
-      <w:r>
-        <w:rPr>
-          <w:b/>
-          <w:bCs/>
-          <w:sz w:val="28"/>
-          <w:szCs w:val="28"/>
-        </w:rPr>
-        <w:t>-</w:t>
-      </w:r>
-      <w:r>
-        <w:rPr>
-          <w:b/>
-          <w:bCs/>
-          <w:sz w:val="28"/>
-          <w:szCs w:val="28"/>
-        </w:rPr>
-        <w:t>Add_Admin</w:t>
-      </w:r>
-      <w:r>
-        <w:rPr>
-          <w:b/>
-          <w:bCs/>
-          <w:sz w:val="28"/>
-          <w:szCs w:val="28"/>
-        </w:rPr>
-        <w:t>:</w:t>
-      </w:r>
-      <w:r>
-        <w:rPr>
-          <w:sz w:val="28"/>
-          <w:szCs w:val="28"/>
-        </w:rPr>
-        <w:t xml:space="preserve"> password &amp; confirm password fields take</w:t>
-      </w:r>
-      <w:r>
-        <w:rPr>
-          <w:sz w:val="28"/>
-          <w:szCs w:val="28"/>
-        </w:rPr>
-        <w:t xml:space="preserve"> a text of at least eight </w:t>
-      </w:r>
-      <w:r>
-        <w:rPr>
-          <w:sz w:val="28"/>
-          <w:szCs w:val="28"/>
-        </w:rPr>
-        <w:t>characters</w:t>
-      </w:r>
-      <w:r>
-        <w:rPr>
-          <w:sz w:val="28"/>
-          <w:szCs w:val="28"/>
-        </w:rPr>
-        <w:t xml:space="preserve"> text and it allows special characters and numbers too.</w:t>
-      </w:r>
-    </w:p>
-    <w:p>
-      <w:pPr>
-        <w:pStyle w:val="ListParagraph"/>
-        <w:spacing w:before="240" w:after="240"/>
-        <w:ind w:leftChars="0" w:firstLineChars="0" w:firstLine="720"/>
-        <w:rPr>
           <w:b/>
           <w:bCs/>
           <w:sz w:val="28"/>
@@ -7628,48 +7736,69 @@
         <w:spacing w:before="240" w:after="240"/>
         <w:ind w:leftChars="0" w:left="1800" w:firstLineChars="0" w:firstLine="0"/>
         <w:rPr>
-          <w:sz w:val="28"/>
-          <w:szCs w:val="28"/>
-        </w:rPr>
-      </w:pPr>
-      <w:r>
-        <w:rPr>
-          <w:b/>
-          <w:bCs/>
-          <w:sz w:val="28"/>
-          <w:szCs w:val="28"/>
-        </w:rPr>
-        <w:t>REQ-06</w:t>
-      </w:r>
-      <w:r>
-        <w:rPr>
-          <w:b/>
-          <w:bCs/>
-          <w:sz w:val="28"/>
-          <w:szCs w:val="28"/>
-        </w:rPr>
-        <w:t xml:space="preserve">-Add_Admin: </w:t>
-      </w:r>
-      <w:r>
-        <w:rPr>
-          <w:sz w:val="28"/>
-          <w:szCs w:val="28"/>
-        </w:rPr>
-        <w:t>the password and confirm password should contain the same text (the text</w:t>
-      </w:r>
-      <w:r>
-        <w:rPr>
-          <w:sz w:val="28"/>
-          <w:szCs w:val="28"/>
-        </w:rPr>
-        <w:t>, in this case,</w:t>
-      </w:r>
-      <w:r>
-        <w:rPr>
-          <w:sz w:val="28"/>
-          <w:szCs w:val="28"/>
-        </w:rPr>
-        <w:t xml:space="preserve"> is case sensitive). </w:t>
+          <w:b/>
+          <w:bCs/>
+          <w:sz w:val="28"/>
+          <w:szCs w:val="28"/>
+        </w:rPr>
+      </w:pPr>
+      <w:r>
+        <w:rPr>
+          <w:b/>
+          <w:bCs/>
+          <w:sz w:val="28"/>
+          <w:szCs w:val="28"/>
+        </w:rPr>
+        <w:t>REQ-05</w:t>
+      </w:r>
+      <w:r>
+        <w:rPr>
+          <w:b/>
+          <w:bCs/>
+          <w:sz w:val="28"/>
+          <w:szCs w:val="28"/>
+        </w:rPr>
+        <w:t xml:space="preserve">-Add_Tour: </w:t>
+      </w:r>
+      <w:r>
+        <w:rPr>
+          <w:sz w:val="28"/>
+          <w:szCs w:val="28"/>
+          <w:lang w:bidi="ar-EG"/>
+        </w:rPr>
+        <w:t xml:space="preserve">Country name is set to </w:t>
+      </w:r>
+      <w:r>
+        <w:rPr>
+          <w:sz w:val="28"/>
+          <w:szCs w:val="28"/>
+          <w:lang w:bidi="ar-EG"/>
+        </w:rPr>
+        <w:t>Poland</w:t>
+      </w:r>
+      <w:r>
+        <w:rPr>
+          <w:sz w:val="28"/>
+          <w:szCs w:val="28"/>
+          <w:lang w:bidi="ar-EG"/>
+        </w:rPr>
+        <w:t xml:space="preserve"> by default and the </w:t>
+      </w:r>
+      <w:r>
+        <w:rPr>
+          <w:sz w:val="28"/>
+          <w:szCs w:val="28"/>
+          <w:lang w:bidi="ar-EG"/>
+        </w:rPr>
+        <w:t>admin</w:t>
+      </w:r>
+      <w:r>
+        <w:rPr>
+          <w:sz w:val="28"/>
+          <w:szCs w:val="28"/>
+          <w:lang w:bidi="ar-EG"/>
+        </w:rPr>
+        <w:t xml:space="preserve"> should choose any country from the available list.</w:t>
       </w:r>
     </w:p>
     <w:p>
@@ -7678,6 +7807,8 @@
         <w:spacing w:before="240" w:after="240"/>
         <w:ind w:leftChars="0" w:left="1800" w:firstLineChars="0" w:firstLine="0"/>
         <w:rPr>
+          <w:b/>
+          <w:bCs/>
           <w:sz w:val="28"/>
           <w:szCs w:val="28"/>
         </w:rPr>
@@ -7689,10 +7820,86 @@
         <w:spacing w:before="240" w:after="240"/>
         <w:ind w:leftChars="0" w:left="1800" w:firstLineChars="0" w:firstLine="0"/>
         <w:rPr>
-          <w:sz w:val="28"/>
-          <w:szCs w:val="28"/>
-        </w:rPr>
-      </w:pPr>
+          <w:b/>
+          <w:bCs/>
+          <w:sz w:val="28"/>
+          <w:szCs w:val="28"/>
+        </w:rPr>
+      </w:pPr>
+      <w:r>
+        <w:rPr>
+          <w:b/>
+          <w:bCs/>
+          <w:sz w:val="28"/>
+          <w:szCs w:val="28"/>
+        </w:rPr>
+        <w:t>REQ-06</w:t>
+      </w:r>
+      <w:r>
+        <w:rPr>
+          <w:b/>
+          <w:bCs/>
+          <w:sz w:val="28"/>
+          <w:szCs w:val="28"/>
+        </w:rPr>
+        <w:t xml:space="preserve">-Add_Tour: </w:t>
+      </w:r>
+      <w:r>
+        <w:rPr>
+          <w:sz w:val="28"/>
+          <w:szCs w:val="28"/>
+          <w:lang w:bidi="ar-EG"/>
+        </w:rPr>
+        <w:t xml:space="preserve">when </w:t>
+      </w:r>
+      <w:r>
+        <w:rPr>
+          <w:sz w:val="28"/>
+          <w:szCs w:val="28"/>
+          <w:lang w:bidi="ar-EG"/>
+        </w:rPr>
+        <w:t xml:space="preserve">the </w:t>
+      </w:r>
+      <w:r>
+        <w:rPr>
+          <w:sz w:val="28"/>
+          <w:szCs w:val="28"/>
+          <w:lang w:bidi="ar-EG"/>
+        </w:rPr>
+        <w:t xml:space="preserve">user press </w:t>
+      </w:r>
+      <w:r>
+        <w:rPr>
+          <w:sz w:val="28"/>
+          <w:szCs w:val="28"/>
+          <w:lang w:bidi="ar-EG"/>
+        </w:rPr>
+        <w:t>adds</w:t>
+      </w:r>
+      <w:r>
+        <w:rPr>
+          <w:sz w:val="28"/>
+          <w:szCs w:val="28"/>
+          <w:lang w:bidi="ar-EG"/>
+        </w:rPr>
+        <w:t xml:space="preserve"> image a window is opened so </w:t>
+      </w:r>
+      <w:r>
+        <w:rPr>
+          <w:sz w:val="28"/>
+          <w:szCs w:val="28"/>
+          <w:lang w:bidi="ar-EG"/>
+        </w:rPr>
+        <w:t xml:space="preserve">the </w:t>
+      </w:r>
+      <w:r>
+        <w:rPr>
+          <w:sz w:val="28"/>
+          <w:szCs w:val="28"/>
+          <w:lang w:bidi="ar-EG"/>
+        </w:rPr>
+        <w:t>admin can add the images he wants to the trip.</w:t>
+      </w:r>
     </w:p>
     <w:p>
       <w:pPr>
@@ -7700,40 +7907,12 @@
         <w:spacing w:before="240" w:after="240"/>
         <w:ind w:leftChars="0" w:left="1800" w:firstLineChars="0" w:firstLine="0"/>
         <w:rPr>
-          <w:sz w:val="28"/>
-          <w:szCs w:val="28"/>
-        </w:rPr>
-      </w:pPr>
-      <w:r>
-        <w:rPr>
-          <w:b/>
-          <w:bCs/>
-          <w:sz w:val="28"/>
-          <w:szCs w:val="28"/>
-        </w:rPr>
-        <w:t>REQ-07-Add_Admin:</w:t>
-      </w:r>
-      <w:r>
-        <w:rPr>
-          <w:sz w:val="28"/>
-          <w:szCs w:val="28"/>
-        </w:rPr>
-        <w:t xml:space="preserve"> All fields </w:t>
-      </w:r>
-      <w:r>
-        <w:rPr>
-          <w:sz w:val="28"/>
-          <w:szCs w:val="28"/>
-        </w:rPr>
-        <w:t>are required</w:t>
-      </w:r>
-      <w:r>
-        <w:rPr>
-          <w:sz w:val="28"/>
-          <w:szCs w:val="28"/>
-        </w:rPr>
-        <w:t xml:space="preserve"> to add a new admin.</w:t>
-      </w:r>
+          <w:b/>
+          <w:bCs/>
+          <w:sz w:val="28"/>
+          <w:szCs w:val="28"/>
+        </w:rPr>
+      </w:pPr>
     </w:p>
     <w:p>
       <w:pPr>
@@ -7741,6 +7920,8 @@
         <w:spacing w:before="240" w:after="240"/>
         <w:ind w:leftChars="0" w:left="1800" w:firstLineChars="0" w:firstLine="0"/>
         <w:rPr>
+          <w:b/>
+          <w:bCs/>
           <w:sz w:val="28"/>
           <w:szCs w:val="28"/>
         </w:rPr>
@@ -7754,8 +7935,44 @@
         <w:rPr>
           <w:sz w:val="28"/>
           <w:szCs w:val="28"/>
-        </w:rPr>
-      </w:pPr>
+          <w:lang w:bidi="ar-EG"/>
+        </w:rPr>
+      </w:pPr>
+      <w:r>
+        <w:rPr>
+          <w:b/>
+          <w:bCs/>
+          <w:sz w:val="28"/>
+          <w:szCs w:val="28"/>
+        </w:rPr>
+        <w:t>REQ-0</w:t>
+      </w:r>
+      <w:r>
+        <w:rPr>
+          <w:b/>
+          <w:bCs/>
+          <w:sz w:val="28"/>
+          <w:szCs w:val="28"/>
+        </w:rPr>
+        <w:t>7</w:t>
+      </w:r>
+      <w:r>
+        <w:rPr>
+          <w:b/>
+          <w:bCs/>
+          <w:sz w:val="28"/>
+          <w:szCs w:val="28"/>
+        </w:rPr>
+        <w:t xml:space="preserve">-Add_Tour: </w:t>
+      </w:r>
+      <w:r>
+        <w:rPr>
+          <w:sz w:val="28"/>
+          <w:szCs w:val="28"/>
+          <w:lang w:bidi="ar-EG"/>
+        </w:rPr>
+        <w:t>all the fields are required to successfully add a new tour.</w:t>
+      </w:r>
     </w:p>
     <w:p>
       <w:pPr>
@@ -7765,56 +7982,91 @@
         <w:rPr>
           <w:sz w:val="28"/>
           <w:szCs w:val="28"/>
-        </w:rPr>
-      </w:pPr>
-      <w:r>
-        <w:rPr>
-          <w:b/>
-          <w:bCs/>
-          <w:sz w:val="28"/>
-          <w:szCs w:val="28"/>
-        </w:rPr>
-        <w:t>REQ-08-Add_Admin:</w:t>
-      </w:r>
-      <w:r>
-        <w:rPr>
-          <w:sz w:val="28"/>
-          <w:szCs w:val="28"/>
-        </w:rPr>
-        <w:t xml:space="preserve"> if the data apply to the requirements (</w:t>
-      </w:r>
-      <w:r>
-        <w:rPr>
-          <w:sz w:val="28"/>
-          <w:szCs w:val="28"/>
-        </w:rPr>
-        <w:t>REQ-03-Add_Admin, REQ-04-Add_Admin, REQ-05-Add_Admin, and REQ-06-Add_Admin</w:t>
-      </w:r>
-      <w:r>
-        <w:rPr>
-          <w:sz w:val="28"/>
-          <w:szCs w:val="28"/>
-        </w:rPr>
-        <w:t>)</w:t>
-      </w:r>
-      <w:r>
-        <w:rPr>
-          <w:sz w:val="28"/>
-          <w:szCs w:val="28"/>
-        </w:rPr>
-        <w:t xml:space="preserve"> then the data should be added </w:t>
-      </w:r>
-      <w:r>
-        <w:rPr>
-          <w:sz w:val="28"/>
-          <w:szCs w:val="28"/>
-        </w:rPr>
-        <w:t>to</w:t>
-      </w:r>
-      <w:r>
-        <w:rPr>
-          <w:sz w:val="28"/>
-          <w:szCs w:val="28"/>
+          <w:lang w:bidi="ar-EG"/>
+        </w:rPr>
+      </w:pPr>
+      <w:r>
+        <w:rPr>
+          <w:b/>
+          <w:bCs/>
+          <w:sz w:val="28"/>
+          <w:szCs w:val="28"/>
+        </w:rPr>
+        <w:t>REQ-</w:t>
+      </w:r>
+      <w:r>
+        <w:rPr>
+          <w:b/>
+          <w:bCs/>
+          <w:sz w:val="28"/>
+          <w:szCs w:val="28"/>
+        </w:rPr>
+        <w:t>08-Add_Tour</w:t>
+      </w:r>
+      <w:r>
+        <w:rPr>
+          <w:b/>
+          <w:bCs/>
+          <w:sz w:val="28"/>
+          <w:szCs w:val="28"/>
+        </w:rPr>
+        <w:t>:</w:t>
+      </w:r>
+      <w:r>
+        <w:rPr>
+          <w:sz w:val="28"/>
+          <w:szCs w:val="28"/>
+          <w:lang w:bidi="ar-EG"/>
+        </w:rPr>
+        <w:t xml:space="preserve"> Add </w:t>
+      </w:r>
+      <w:r>
+        <w:rPr>
+          <w:sz w:val="28"/>
+          <w:szCs w:val="28"/>
+          <w:lang w:bidi="ar-EG"/>
+        </w:rPr>
+        <w:t>second image</w:t>
+      </w:r>
+      <w:r>
+        <w:rPr>
+          <w:sz w:val="28"/>
+          <w:szCs w:val="28"/>
+          <w:lang w:bidi="ar-EG"/>
+        </w:rPr>
+        <w:t xml:space="preserve"> button allow </w:t>
+      </w:r>
+      <w:r>
+        <w:rPr>
+          <w:sz w:val="28"/>
+          <w:szCs w:val="28"/>
+          <w:lang w:bidi="ar-EG"/>
+        </w:rPr>
+        <w:t xml:space="preserve">the </w:t>
+      </w:r>
+      <w:r>
+        <w:rPr>
+          <w:sz w:val="28"/>
+          <w:szCs w:val="28"/>
+          <w:lang w:bidi="ar-EG"/>
+        </w:rPr>
+        <w:t xml:space="preserve">user to add </w:t>
+      </w:r>
+      <w:proofErr w:type="gramStart"/>
+      <w:r>
+        <w:rPr>
+          <w:sz w:val="28"/>
+          <w:szCs w:val="28"/>
+          <w:lang w:bidi="ar-EG"/>
+        </w:rPr>
+        <w:t>a</w:t>
+      </w:r>
+      <w:proofErr w:type="gramEnd"/>
+      <w:r>
+        <w:rPr>
+          <w:sz w:val="28"/>
+          <w:szCs w:val="28"/>
+          <w:lang w:bidi="ar-EG"/>
         </w:rPr>
         <w:t xml:space="preserve"> </w:t>
       </w:r>
@@ -7822,15 +8074,25 @@
         <w:rPr>
           <w:sz w:val="28"/>
           <w:szCs w:val="28"/>
-        </w:rPr>
-        <w:t xml:space="preserve">the </w:t>
-      </w:r>
-      <w:r>
-        <w:rPr>
-          <w:sz w:val="28"/>
-          <w:szCs w:val="28"/>
-        </w:rPr>
-        <w:t>database and the system must generate a unique id for the admin.</w:t>
+          <w:lang w:bidi="ar-EG"/>
+        </w:rPr>
+        <w:t>image</w:t>
+      </w:r>
+      <w:r>
+        <w:rPr>
+          <w:sz w:val="28"/>
+          <w:szCs w:val="28"/>
+          <w:lang w:bidi="ar-EG"/>
+        </w:rPr>
+        <w:t xml:space="preserve"> to the tour showing the tour</w:t>
+      </w:r>
+      <w:r>
+        <w:rPr>
+          <w:sz w:val="28"/>
+          <w:szCs w:val="28"/>
+          <w:lang w:bidi="ar-EG"/>
+        </w:rPr>
+        <w:t>.</w:t>
       </w:r>
     </w:p>
     <w:p>
@@ -7839,9 +8101,10 @@
         <w:spacing w:before="240" w:after="240"/>
         <w:ind w:leftChars="0" w:left="1800" w:firstLineChars="0" w:firstLine="0"/>
         <w:rPr>
-          <w:sz w:val="28"/>
-          <w:szCs w:val="28"/>
-          <w:lang w:bidi="ar-EG"/>
+          <w:b/>
+          <w:bCs/>
+          <w:sz w:val="28"/>
+          <w:szCs w:val="28"/>
         </w:rPr>
       </w:pPr>
     </w:p>
@@ -7863,15 +8126,81 @@
           <w:sz w:val="28"/>
           <w:szCs w:val="28"/>
         </w:rPr>
-        <w:t>REQ-09-Add_Admin:</w:t>
-      </w:r>
-      <w:r>
-        <w:rPr>
-          <w:sz w:val="28"/>
-          <w:szCs w:val="28"/>
-          <w:lang w:bidi="ar-EG"/>
-        </w:rPr>
-        <w:t xml:space="preserve"> if any of the data does not apply </w:t>
+        <w:t>REQ-0</w:t>
+      </w:r>
+      <w:r>
+        <w:rPr>
+          <w:b/>
+          <w:bCs/>
+          <w:sz w:val="28"/>
+          <w:szCs w:val="28"/>
+        </w:rPr>
+        <w:t>9</w:t>
+      </w:r>
+      <w:r>
+        <w:rPr>
+          <w:b/>
+          <w:bCs/>
+          <w:sz w:val="28"/>
+          <w:szCs w:val="28"/>
+        </w:rPr>
+        <w:t xml:space="preserve">-Add_Tour: </w:t>
+      </w:r>
+      <w:r>
+        <w:rPr>
+          <w:sz w:val="28"/>
+          <w:szCs w:val="28"/>
+          <w:lang w:bidi="ar-EG"/>
+        </w:rPr>
+        <w:t xml:space="preserve">When </w:t>
+      </w:r>
+      <w:r>
+        <w:rPr>
+          <w:sz w:val="28"/>
+          <w:szCs w:val="28"/>
+          <w:lang w:bidi="ar-EG"/>
+        </w:rPr>
+        <w:t xml:space="preserve">the </w:t>
+      </w:r>
+      <w:r>
+        <w:rPr>
+          <w:sz w:val="28"/>
+          <w:szCs w:val="28"/>
+          <w:lang w:bidi="ar-EG"/>
+        </w:rPr>
+        <w:t xml:space="preserve">admin press </w:t>
+      </w:r>
+      <w:r>
+        <w:rPr>
+          <w:sz w:val="28"/>
+          <w:szCs w:val="28"/>
+          <w:lang w:bidi="ar-EG"/>
+        </w:rPr>
+        <w:t>adds</w:t>
+      </w:r>
+      <w:r>
+        <w:rPr>
+          <w:sz w:val="28"/>
+          <w:szCs w:val="28"/>
+          <w:lang w:bidi="ar-EG"/>
+        </w:rPr>
+        <w:t xml:space="preserve"> </w:t>
+      </w:r>
+      <w:r>
+        <w:rPr>
+          <w:sz w:val="28"/>
+          <w:szCs w:val="28"/>
+          <w:lang w:bidi="ar-EG"/>
+        </w:rPr>
+        <w:t>trip</w:t>
+      </w:r>
+      <w:r>
+        <w:rPr>
+          <w:sz w:val="28"/>
+          <w:szCs w:val="28"/>
+          <w:lang w:bidi="ar-EG"/>
+        </w:rPr>
+        <w:t xml:space="preserve"> button and the data in fields apply </w:t>
       </w:r>
       <w:r>
         <w:rPr>
@@ -7887,6 +8216,22 @@
           <w:szCs w:val="28"/>
           <w:lang w:bidi="ar-EG"/>
         </w:rPr>
+        <w:t xml:space="preserve"> requirements (REQ-02-Add_Tour, REQ-03-Add_Tour,</w:t>
+      </w:r>
+      <w:r>
+        <w:rPr>
+          <w:sz w:val="28"/>
+          <w:szCs w:val="28"/>
+          <w:lang w:bidi="ar-EG"/>
+        </w:rPr>
+        <w:t xml:space="preserve"> REQ-04-Add_Tour,</w:t>
+      </w:r>
+      <w:r>
+        <w:rPr>
+          <w:sz w:val="28"/>
+          <w:szCs w:val="28"/>
+          <w:lang w:bidi="ar-EG"/>
+        </w:rPr>
         <w:t xml:space="preserve"> </w:t>
       </w:r>
       <w:r>
@@ -7895,15 +8240,63 @@
           <w:szCs w:val="28"/>
           <w:lang w:bidi="ar-EG"/>
         </w:rPr>
-        <w:t>the</w:t>
-      </w:r>
-      <w:r>
-        <w:rPr>
-          <w:sz w:val="28"/>
-          <w:szCs w:val="28"/>
-          <w:lang w:bidi="ar-EG"/>
-        </w:rPr>
-        <w:t xml:space="preserve"> requirement mentioned above the proper error message should appear.</w:t>
+        <w:t>REQ-0</w:t>
+      </w:r>
+      <w:r>
+        <w:rPr>
+          <w:sz w:val="28"/>
+          <w:szCs w:val="28"/>
+          <w:lang w:bidi="ar-EG"/>
+        </w:rPr>
+        <w:t>5</w:t>
+      </w:r>
+      <w:r>
+        <w:rPr>
+          <w:sz w:val="28"/>
+          <w:szCs w:val="28"/>
+          <w:lang w:bidi="ar-EG"/>
+        </w:rPr>
+        <w:t>-Add_Tour</w:t>
+      </w:r>
+      <w:r>
+        <w:rPr>
+          <w:sz w:val="28"/>
+          <w:szCs w:val="28"/>
+          <w:lang w:bidi="ar-EG"/>
+        </w:rPr>
+        <w:t xml:space="preserve">, </w:t>
+      </w:r>
+      <w:r>
+        <w:rPr>
+          <w:sz w:val="28"/>
+          <w:szCs w:val="28"/>
+          <w:lang w:bidi="ar-EG"/>
+        </w:rPr>
+        <w:t>and REQ-0</w:t>
+      </w:r>
+      <w:r>
+        <w:rPr>
+          <w:sz w:val="28"/>
+          <w:szCs w:val="28"/>
+          <w:lang w:bidi="ar-EG"/>
+        </w:rPr>
+        <w:t>6</w:t>
+      </w:r>
+      <w:r>
+        <w:rPr>
+          <w:sz w:val="28"/>
+          <w:szCs w:val="28"/>
+          <w:lang w:bidi="ar-EG"/>
+        </w:rPr>
+        <w:t>-Add_Tour)</w:t>
+      </w:r>
+      <w:r>
+        <w:rPr>
+          <w:sz w:val="28"/>
+          <w:szCs w:val="28"/>
+          <w:lang w:bidi="ar-EG"/>
+        </w:rPr>
+        <w:t xml:space="preserve"> then the data is stored in the database and then be available for users to book it.</w:t>
       </w:r>
     </w:p>
     <w:p>
@@ -7929,24 +8322,18 @@
           <w:lang w:bidi="ar-EG"/>
         </w:rPr>
       </w:pPr>
-      <w:r>
-        <w:rPr>
-          <w:b/>
-          <w:bCs/>
-          <w:sz w:val="28"/>
-          <w:szCs w:val="28"/>
-        </w:rPr>
-        <w:lastRenderedPageBreak/>
-        <w:t>REQ-10-Add_Admin</w:t>
-      </w:r>
-      <w:r>
-        <w:rPr>
-          <w:sz w:val="28"/>
-          <w:szCs w:val="28"/>
-          <w:lang w:bidi="ar-EG"/>
-        </w:rPr>
-        <w:t>: if the reset button is pressed all the fields should be empty.</w:t>
-      </w:r>
+    </w:p>
+    <w:p>
+      <w:pPr>
+        <w:pStyle w:val="ListParagraph"/>
+        <w:spacing w:before="240" w:after="240"/>
+        <w:ind w:leftChars="0" w:left="1800" w:firstLineChars="0" w:firstLine="0"/>
+        <w:rPr>
+          <w:sz w:val="28"/>
+          <w:szCs w:val="28"/>
+          <w:lang w:bidi="ar-EG"/>
+        </w:rPr>
+      </w:pPr>
     </w:p>
     <w:p>
       <w:pPr>
@@ -7983,7 +8370,17 @@
           <w:sz w:val="36"/>
           <w:szCs w:val="36"/>
         </w:rPr>
-        <w:t>Add User:</w:t>
+        <w:lastRenderedPageBreak/>
+        <w:t>Admin home page</w:t>
+      </w:r>
+      <w:r>
+        <w:rPr>
+          <w:b/>
+          <w:bCs/>
+          <w:sz w:val="36"/>
+          <w:szCs w:val="36"/>
+        </w:rPr>
+        <w:t>:</w:t>
       </w:r>
     </w:p>
     <w:p>
@@ -8003,2277 +8400,6 @@
       <w:pPr>
         <w:pStyle w:val="ListParagraph"/>
         <w:spacing w:before="240" w:after="240"/>
-        <w:ind w:leftChars="0" w:left="1800" w:firstLineChars="0" w:firstLine="0"/>
-        <w:rPr>
-          <w:sz w:val="28"/>
-          <w:szCs w:val="28"/>
-        </w:rPr>
-      </w:pPr>
-      <w:r>
-        <w:rPr>
-          <w:b/>
-          <w:bCs/>
-          <w:sz w:val="28"/>
-          <w:szCs w:val="28"/>
-        </w:rPr>
-        <w:t>REQ-01-</w:t>
-      </w:r>
-      <w:r>
-        <w:rPr>
-          <w:b/>
-          <w:bCs/>
-          <w:sz w:val="28"/>
-          <w:szCs w:val="28"/>
-        </w:rPr>
-        <w:t>Add_User</w:t>
-      </w:r>
-      <w:r>
-        <w:rPr>
-          <w:b/>
-          <w:bCs/>
-          <w:sz w:val="28"/>
-          <w:szCs w:val="28"/>
-        </w:rPr>
-        <w:t xml:space="preserve">: </w:t>
-      </w:r>
-      <w:r>
-        <w:rPr>
-          <w:b/>
-          <w:bCs/>
-          <w:sz w:val="28"/>
-          <w:szCs w:val="28"/>
-        </w:rPr>
-        <w:t xml:space="preserve"> </w:t>
-      </w:r>
-      <w:r>
-        <w:rPr>
-          <w:sz w:val="28"/>
-          <w:szCs w:val="28"/>
-        </w:rPr>
-        <w:t xml:space="preserve">The </w:t>
-      </w:r>
-      <w:r>
-        <w:rPr>
-          <w:sz w:val="28"/>
-          <w:szCs w:val="28"/>
-        </w:rPr>
-        <w:t>Add user</w:t>
-      </w:r>
-      <w:r>
-        <w:rPr>
-          <w:sz w:val="28"/>
-          <w:szCs w:val="28"/>
-        </w:rPr>
-        <w:t xml:space="preserve"> page should </w:t>
-      </w:r>
-      <w:r>
-        <w:rPr>
-          <w:sz w:val="28"/>
-          <w:szCs w:val="28"/>
-        </w:rPr>
-        <w:t>contain</w:t>
-      </w:r>
-      <w:r>
-        <w:rPr>
-          <w:sz w:val="28"/>
-          <w:szCs w:val="28"/>
-        </w:rPr>
-        <w:t xml:space="preserve"> five text fields (Email</w:t>
-      </w:r>
-      <w:r>
-        <w:rPr>
-          <w:sz w:val="28"/>
-          <w:szCs w:val="28"/>
-        </w:rPr>
-        <w:t>,</w:t>
-      </w:r>
-      <w:r>
-        <w:rPr>
-          <w:sz w:val="28"/>
-          <w:szCs w:val="28"/>
-        </w:rPr>
-        <w:t xml:space="preserve"> Username,</w:t>
-      </w:r>
-      <w:r>
-        <w:rPr>
-          <w:sz w:val="28"/>
-          <w:szCs w:val="28"/>
-        </w:rPr>
-        <w:t xml:space="preserve"> Mobile </w:t>
-      </w:r>
-      <w:r>
-        <w:rPr>
-          <w:sz w:val="28"/>
-          <w:szCs w:val="28"/>
-        </w:rPr>
-        <w:t>Number</w:t>
-      </w:r>
-      <w:r>
-        <w:rPr>
-          <w:sz w:val="28"/>
-          <w:szCs w:val="28"/>
-        </w:rPr>
-        <w:t>, Age, Password, and Confirm Password) and two buttons (</w:t>
-      </w:r>
-      <w:r>
-        <w:rPr>
-          <w:sz w:val="28"/>
-          <w:szCs w:val="28"/>
-        </w:rPr>
-        <w:t>Add</w:t>
-      </w:r>
-      <w:r>
-        <w:rPr>
-          <w:sz w:val="28"/>
-          <w:szCs w:val="28"/>
-        </w:rPr>
-        <w:t xml:space="preserve"> and Reset).</w:t>
-      </w:r>
-    </w:p>
-    <w:p>
-      <w:pPr>
-        <w:pStyle w:val="ListParagraph"/>
-        <w:spacing w:before="240" w:after="240"/>
-        <w:ind w:leftChars="0" w:left="1800" w:firstLineChars="0" w:firstLine="0"/>
-        <w:rPr>
-          <w:b/>
-          <w:bCs/>
-          <w:sz w:val="28"/>
-          <w:szCs w:val="28"/>
-        </w:rPr>
-      </w:pPr>
-    </w:p>
-    <w:p>
-      <w:pPr>
-        <w:pStyle w:val="ListParagraph"/>
-        <w:spacing w:before="240" w:after="240"/>
-        <w:ind w:leftChars="0" w:left="1800" w:firstLineChars="0" w:firstLine="0"/>
-        <w:rPr>
-          <w:sz w:val="28"/>
-          <w:szCs w:val="28"/>
-        </w:rPr>
-      </w:pPr>
-      <w:r>
-        <w:rPr>
-          <w:b/>
-          <w:bCs/>
-          <w:sz w:val="28"/>
-          <w:szCs w:val="28"/>
-        </w:rPr>
-        <w:t>REQ-</w:t>
-      </w:r>
-      <w:r>
-        <w:rPr>
-          <w:b/>
-          <w:bCs/>
-          <w:sz w:val="28"/>
-          <w:szCs w:val="28"/>
-        </w:rPr>
-        <w:t>02-</w:t>
-      </w:r>
-      <w:r>
-        <w:rPr>
-          <w:b/>
-          <w:bCs/>
-          <w:sz w:val="28"/>
-          <w:szCs w:val="28"/>
-        </w:rPr>
-        <w:t>Add_User</w:t>
-      </w:r>
-      <w:r>
-        <w:rPr>
-          <w:b/>
-          <w:bCs/>
-          <w:sz w:val="28"/>
-          <w:szCs w:val="28"/>
-        </w:rPr>
-        <w:t>:</w:t>
-      </w:r>
-      <w:r>
-        <w:rPr>
-          <w:sz w:val="28"/>
-          <w:szCs w:val="28"/>
-        </w:rPr>
-        <w:t xml:space="preserve"> All the fields are required to make a valid Adding.</w:t>
-      </w:r>
-    </w:p>
-    <w:p>
-      <w:pPr>
-        <w:pStyle w:val="ListParagraph"/>
-        <w:spacing w:before="240" w:after="240"/>
-        <w:ind w:leftChars="0" w:left="1800" w:firstLineChars="0" w:firstLine="0"/>
-        <w:rPr>
-          <w:sz w:val="28"/>
-          <w:szCs w:val="28"/>
-        </w:rPr>
-      </w:pPr>
-    </w:p>
-    <w:p>
-      <w:pPr>
-        <w:pStyle w:val="ListParagraph"/>
-        <w:spacing w:before="240" w:after="240"/>
-        <w:ind w:leftChars="0" w:left="1800" w:firstLineChars="0" w:firstLine="0"/>
-        <w:rPr>
-          <w:sz w:val="28"/>
-          <w:szCs w:val="28"/>
-        </w:rPr>
-      </w:pPr>
-      <w:r>
-        <w:rPr>
-          <w:b/>
-          <w:bCs/>
-          <w:sz w:val="28"/>
-          <w:szCs w:val="28"/>
-        </w:rPr>
-        <w:t xml:space="preserve">REQ-03-Add_User: </w:t>
-      </w:r>
-      <w:r>
-        <w:rPr>
-          <w:sz w:val="28"/>
-          <w:szCs w:val="28"/>
-        </w:rPr>
-        <w:t>The email</w:t>
-      </w:r>
-      <w:r>
-        <w:rPr>
-          <w:sz w:val="28"/>
-          <w:szCs w:val="28"/>
-        </w:rPr>
-        <w:t xml:space="preserve"> field should contain a valid mail format </w:t>
-      </w:r>
-      <w:r>
-        <w:rPr>
-          <w:sz w:val="28"/>
-          <w:szCs w:val="28"/>
-        </w:rPr>
-        <w:t>as (</w:t>
-      </w:r>
-      <w:hyperlink r:id="rId21" w:history="1">
-        <w:r>
-          <w:t>example@example.com</w:t>
-        </w:r>
-      </w:hyperlink>
-      <w:r>
-        <w:rPr>
-          <w:sz w:val="28"/>
-          <w:szCs w:val="28"/>
-        </w:rPr>
-        <w:t xml:space="preserve">). It can be a combination of numbers and some special characters </w:t>
-      </w:r>
-      <w:r>
-        <w:rPr>
-          <w:sz w:val="28"/>
-          <w:szCs w:val="28"/>
-        </w:rPr>
-        <w:t>_, # as</w:t>
-      </w:r>
-      <w:r>
-        <w:rPr>
-          <w:sz w:val="28"/>
-          <w:szCs w:val="28"/>
-        </w:rPr>
-        <w:t xml:space="preserve"> long as it is acceptable by the format.</w:t>
-      </w:r>
-    </w:p>
-    <w:p>
-      <w:pPr>
-        <w:pStyle w:val="ListParagraph"/>
-        <w:spacing w:before="240" w:after="240"/>
-        <w:ind w:leftChars="0" w:left="1800" w:firstLineChars="0" w:firstLine="0"/>
-        <w:rPr>
-          <w:sz w:val="28"/>
-          <w:szCs w:val="28"/>
-        </w:rPr>
-      </w:pPr>
-    </w:p>
-    <w:p>
-      <w:pPr>
-        <w:pStyle w:val="ListParagraph"/>
-        <w:spacing w:before="240" w:after="240"/>
-        <w:ind w:leftChars="0" w:left="1800" w:firstLineChars="0" w:firstLine="0"/>
-        <w:rPr>
-          <w:b/>
-          <w:bCs/>
-          <w:sz w:val="28"/>
-          <w:szCs w:val="28"/>
-        </w:rPr>
-      </w:pPr>
-      <w:r>
-        <w:rPr>
-          <w:b/>
-          <w:bCs/>
-          <w:sz w:val="28"/>
-          <w:szCs w:val="28"/>
-        </w:rPr>
-        <w:t>REQ-04-Add_User:</w:t>
-      </w:r>
-      <w:r>
-        <w:rPr>
-          <w:sz w:val="28"/>
-          <w:szCs w:val="28"/>
-        </w:rPr>
-        <w:t xml:space="preserve"> U</w:t>
-      </w:r>
-      <w:r>
-        <w:rPr>
-          <w:sz w:val="28"/>
-          <w:szCs w:val="28"/>
-        </w:rPr>
-        <w:t xml:space="preserve">sername only </w:t>
-      </w:r>
-      <w:r>
-        <w:rPr>
-          <w:sz w:val="28"/>
-          <w:szCs w:val="28"/>
-        </w:rPr>
-        <w:t>accepts</w:t>
-      </w:r>
-      <w:r>
-        <w:rPr>
-          <w:sz w:val="28"/>
-          <w:szCs w:val="28"/>
-        </w:rPr>
-        <w:t xml:space="preserve"> English characters or </w:t>
-      </w:r>
-      <w:r>
-        <w:rPr>
-          <w:sz w:val="28"/>
-          <w:szCs w:val="28"/>
-        </w:rPr>
-        <w:t xml:space="preserve">a </w:t>
-      </w:r>
-      <w:r>
-        <w:rPr>
-          <w:sz w:val="28"/>
-          <w:szCs w:val="28"/>
-        </w:rPr>
-        <w:t>combination of English characters and numbers of at least 4 characters</w:t>
-      </w:r>
-      <w:r>
-        <w:rPr>
-          <w:b/>
-          <w:bCs/>
-          <w:sz w:val="28"/>
-          <w:szCs w:val="28"/>
-        </w:rPr>
-        <w:t>.</w:t>
-      </w:r>
-    </w:p>
-    <w:p>
-      <w:pPr>
-        <w:pStyle w:val="ListParagraph"/>
-        <w:spacing w:before="240" w:after="240"/>
-        <w:ind w:leftChars="0" w:left="1800" w:firstLineChars="0" w:firstLine="0"/>
-        <w:rPr>
-          <w:sz w:val="28"/>
-          <w:szCs w:val="28"/>
-        </w:rPr>
-      </w:pPr>
-    </w:p>
-    <w:p>
-      <w:pPr>
-        <w:pStyle w:val="ListParagraph"/>
-        <w:spacing w:before="240" w:after="240"/>
-        <w:ind w:leftChars="0" w:left="1800" w:firstLineChars="0" w:firstLine="0"/>
-        <w:rPr>
-          <w:b/>
-          <w:bCs/>
-          <w:sz w:val="28"/>
-          <w:szCs w:val="28"/>
-        </w:rPr>
-      </w:pPr>
-      <w:r>
-        <w:rPr>
-          <w:b/>
-          <w:bCs/>
-          <w:sz w:val="28"/>
-          <w:szCs w:val="28"/>
-        </w:rPr>
-        <w:t>REQ-05</w:t>
-      </w:r>
-      <w:r>
-        <w:rPr>
-          <w:b/>
-          <w:bCs/>
-          <w:sz w:val="28"/>
-          <w:szCs w:val="28"/>
-        </w:rPr>
-        <w:t>-Add_User</w:t>
-      </w:r>
-      <w:r>
-        <w:rPr>
-          <w:b/>
-          <w:bCs/>
-          <w:sz w:val="28"/>
-          <w:szCs w:val="28"/>
-        </w:rPr>
-        <w:t xml:space="preserve">: </w:t>
-      </w:r>
-      <w:r>
-        <w:rPr>
-          <w:b/>
-          <w:bCs/>
-          <w:sz w:val="28"/>
-          <w:szCs w:val="28"/>
-        </w:rPr>
-        <w:t xml:space="preserve"> </w:t>
-      </w:r>
-      <w:r>
-        <w:rPr>
-          <w:sz w:val="28"/>
-          <w:szCs w:val="28"/>
-        </w:rPr>
-        <w:t xml:space="preserve">Mobile field only accepts 11 </w:t>
-      </w:r>
-      <w:r>
-        <w:rPr>
-          <w:sz w:val="28"/>
-          <w:szCs w:val="28"/>
-        </w:rPr>
-        <w:t>numbers</w:t>
-      </w:r>
-      <w:r>
-        <w:rPr>
-          <w:sz w:val="28"/>
-          <w:szCs w:val="28"/>
-        </w:rPr>
-        <w:t xml:space="preserve"> which should start with 01.</w:t>
-      </w:r>
-    </w:p>
-    <w:p>
-      <w:pPr>
-        <w:pStyle w:val="ListParagraph"/>
-        <w:spacing w:before="240" w:after="240"/>
-        <w:ind w:leftChars="0" w:left="1800" w:firstLineChars="0" w:firstLine="0"/>
-        <w:rPr>
-          <w:b/>
-          <w:bCs/>
-          <w:sz w:val="28"/>
-          <w:szCs w:val="28"/>
-        </w:rPr>
-      </w:pPr>
-    </w:p>
-    <w:p>
-      <w:pPr>
-        <w:pStyle w:val="ListParagraph"/>
-        <w:spacing w:before="240" w:after="240"/>
-        <w:ind w:leftChars="0" w:left="1800" w:firstLineChars="0" w:firstLine="0"/>
-        <w:rPr>
-          <w:sz w:val="28"/>
-          <w:szCs w:val="28"/>
-        </w:rPr>
-      </w:pPr>
-      <w:r>
-        <w:rPr>
-          <w:b/>
-          <w:bCs/>
-          <w:sz w:val="28"/>
-          <w:szCs w:val="28"/>
-        </w:rPr>
-        <w:t>REQ-06</w:t>
-      </w:r>
-      <w:r>
-        <w:rPr>
-          <w:b/>
-          <w:bCs/>
-          <w:sz w:val="28"/>
-          <w:szCs w:val="28"/>
-        </w:rPr>
-        <w:t xml:space="preserve">-Add_User: </w:t>
-      </w:r>
-      <w:r>
-        <w:rPr>
-          <w:sz w:val="28"/>
-          <w:szCs w:val="28"/>
-        </w:rPr>
-        <w:t>Age should only accept numbers between 18 and 90.</w:t>
-      </w:r>
-    </w:p>
-    <w:p>
-      <w:pPr>
-        <w:pStyle w:val="ListParagraph"/>
-        <w:spacing w:before="240" w:after="240"/>
-        <w:ind w:leftChars="0" w:left="1800" w:firstLineChars="0" w:firstLine="0"/>
-        <w:rPr>
-          <w:sz w:val="28"/>
-          <w:szCs w:val="28"/>
-        </w:rPr>
-      </w:pPr>
-      <w:r>
-        <w:rPr>
-          <w:sz w:val="28"/>
-          <w:szCs w:val="28"/>
-        </w:rPr>
-        <w:t xml:space="preserve"> </w:t>
-      </w:r>
-    </w:p>
-    <w:p>
-      <w:pPr>
-        <w:pStyle w:val="ListParagraph"/>
-        <w:spacing w:before="240" w:after="240"/>
-        <w:ind w:leftChars="0" w:left="1800" w:firstLineChars="0" w:firstLine="0"/>
-        <w:rPr>
-          <w:sz w:val="28"/>
-          <w:szCs w:val="28"/>
-        </w:rPr>
-      </w:pPr>
-      <w:r>
-        <w:rPr>
-          <w:b/>
-          <w:bCs/>
-          <w:sz w:val="28"/>
-          <w:szCs w:val="28"/>
-        </w:rPr>
-        <w:t>REQ-07</w:t>
-      </w:r>
-      <w:r>
-        <w:rPr>
-          <w:b/>
-          <w:bCs/>
-          <w:sz w:val="28"/>
-          <w:szCs w:val="28"/>
-        </w:rPr>
-        <w:t>-Add_User</w:t>
-      </w:r>
-      <w:r>
-        <w:rPr>
-          <w:b/>
-          <w:bCs/>
-          <w:sz w:val="28"/>
-          <w:szCs w:val="28"/>
-        </w:rPr>
-        <w:t>:</w:t>
-      </w:r>
-      <w:r>
-        <w:rPr>
-          <w:sz w:val="28"/>
-          <w:szCs w:val="28"/>
-        </w:rPr>
-        <w:t xml:space="preserve"> password &amp; confirm password fields take</w:t>
-      </w:r>
-      <w:r>
-        <w:rPr>
-          <w:sz w:val="28"/>
-          <w:szCs w:val="28"/>
-        </w:rPr>
-        <w:t xml:space="preserve"> a text of at least eight </w:t>
-      </w:r>
-      <w:r>
-        <w:rPr>
-          <w:sz w:val="28"/>
-          <w:szCs w:val="28"/>
-        </w:rPr>
-        <w:t>characters</w:t>
-      </w:r>
-      <w:r>
-        <w:rPr>
-          <w:sz w:val="28"/>
-          <w:szCs w:val="28"/>
-        </w:rPr>
-        <w:t xml:space="preserve"> text and it allows special characters and numbers too.</w:t>
-      </w:r>
-    </w:p>
-    <w:p>
-      <w:pPr>
-        <w:pStyle w:val="ListParagraph"/>
-        <w:spacing w:before="240" w:after="240"/>
-        <w:ind w:leftChars="0" w:left="1800" w:firstLineChars="0" w:firstLine="0"/>
-        <w:rPr>
-          <w:b/>
-          <w:bCs/>
-          <w:sz w:val="28"/>
-          <w:szCs w:val="28"/>
-        </w:rPr>
-      </w:pPr>
-    </w:p>
-    <w:p>
-      <w:pPr>
-        <w:pStyle w:val="ListParagraph"/>
-        <w:spacing w:before="240" w:after="240"/>
-        <w:ind w:leftChars="0" w:left="1800" w:firstLineChars="0" w:firstLine="0"/>
-        <w:rPr>
-          <w:sz w:val="28"/>
-          <w:szCs w:val="28"/>
-        </w:rPr>
-      </w:pPr>
-      <w:r>
-        <w:rPr>
-          <w:b/>
-          <w:bCs/>
-          <w:sz w:val="28"/>
-          <w:szCs w:val="28"/>
-        </w:rPr>
-        <w:t>REQ-08</w:t>
-      </w:r>
-      <w:r>
-        <w:rPr>
-          <w:b/>
-          <w:bCs/>
-          <w:sz w:val="28"/>
-          <w:szCs w:val="28"/>
-        </w:rPr>
-        <w:t xml:space="preserve">-Add_User: </w:t>
-      </w:r>
-      <w:r>
-        <w:rPr>
-          <w:sz w:val="28"/>
-          <w:szCs w:val="28"/>
-        </w:rPr>
-        <w:t>the password and confirm password should contain the same text (the text</w:t>
-      </w:r>
-      <w:r>
-        <w:rPr>
-          <w:sz w:val="28"/>
-          <w:szCs w:val="28"/>
-        </w:rPr>
-        <w:t>, in this case,</w:t>
-      </w:r>
-      <w:r>
-        <w:rPr>
-          <w:sz w:val="28"/>
-          <w:szCs w:val="28"/>
-        </w:rPr>
-        <w:t xml:space="preserve"> is case sensitive). </w:t>
-      </w:r>
-    </w:p>
-    <w:p>
-      <w:pPr>
-        <w:pStyle w:val="ListParagraph"/>
-        <w:spacing w:before="240" w:after="240"/>
-        <w:ind w:leftChars="0" w:left="1800" w:firstLineChars="0" w:firstLine="0"/>
-        <w:rPr>
-          <w:b/>
-          <w:bCs/>
-          <w:sz w:val="28"/>
-          <w:szCs w:val="28"/>
-        </w:rPr>
-      </w:pPr>
-    </w:p>
-    <w:p>
-      <w:pPr>
-        <w:pStyle w:val="ListParagraph"/>
-        <w:spacing w:before="240" w:after="240"/>
-        <w:ind w:leftChars="0" w:left="1800" w:firstLineChars="0" w:firstLine="0"/>
-        <w:rPr>
-          <w:sz w:val="28"/>
-          <w:szCs w:val="28"/>
-        </w:rPr>
-      </w:pPr>
-      <w:r>
-        <w:rPr>
-          <w:b/>
-          <w:bCs/>
-          <w:sz w:val="28"/>
-          <w:szCs w:val="28"/>
-        </w:rPr>
-        <w:t>REQ-09</w:t>
-      </w:r>
-      <w:r>
-        <w:rPr>
-          <w:b/>
-          <w:bCs/>
-          <w:sz w:val="28"/>
-          <w:szCs w:val="28"/>
-        </w:rPr>
-        <w:t>-Add_User:</w:t>
-      </w:r>
-      <w:r>
-        <w:rPr>
-          <w:sz w:val="28"/>
-          <w:szCs w:val="28"/>
-        </w:rPr>
-        <w:t xml:space="preserve"> </w:t>
-      </w:r>
-      <w:r>
-        <w:rPr>
-          <w:sz w:val="28"/>
-          <w:szCs w:val="28"/>
-        </w:rPr>
-        <w:t>when</w:t>
-      </w:r>
-      <w:r>
-        <w:rPr>
-          <w:sz w:val="28"/>
-          <w:szCs w:val="28"/>
-        </w:rPr>
-        <w:t xml:space="preserve"> </w:t>
-      </w:r>
-      <w:r>
-        <w:rPr>
-          <w:sz w:val="28"/>
-          <w:szCs w:val="28"/>
-        </w:rPr>
-        <w:t>the reset button</w:t>
-      </w:r>
-      <w:r>
-        <w:rPr>
-          <w:sz w:val="28"/>
-          <w:szCs w:val="28"/>
-        </w:rPr>
-        <w:t xml:space="preserve"> is pressed</w:t>
-      </w:r>
-      <w:r>
-        <w:rPr>
-          <w:sz w:val="28"/>
-          <w:szCs w:val="28"/>
-        </w:rPr>
-        <w:t xml:space="preserve"> all the fields should be empty.</w:t>
-      </w:r>
-    </w:p>
-    <w:p>
-      <w:pPr>
-        <w:pStyle w:val="ListParagraph"/>
-        <w:spacing w:before="240" w:after="240"/>
-        <w:ind w:leftChars="0" w:left="1800" w:firstLineChars="0" w:firstLine="0"/>
-        <w:rPr>
-          <w:sz w:val="28"/>
-          <w:szCs w:val="28"/>
-        </w:rPr>
-      </w:pPr>
-    </w:p>
-    <w:p>
-      <w:pPr>
-        <w:pStyle w:val="ListParagraph"/>
-        <w:spacing w:before="240" w:after="240"/>
-        <w:ind w:leftChars="0" w:left="1800" w:firstLineChars="0" w:firstLine="0"/>
-        <w:rPr>
-          <w:sz w:val="28"/>
-          <w:szCs w:val="28"/>
-        </w:rPr>
-      </w:pPr>
-      <w:r>
-        <w:rPr>
-          <w:b/>
-          <w:bCs/>
-          <w:sz w:val="28"/>
-          <w:szCs w:val="28"/>
-        </w:rPr>
-        <w:t>REQ-10</w:t>
-      </w:r>
-      <w:r>
-        <w:rPr>
-          <w:b/>
-          <w:bCs/>
-          <w:sz w:val="28"/>
-          <w:szCs w:val="28"/>
-        </w:rPr>
-        <w:t>-Add_User</w:t>
-      </w:r>
-      <w:r>
-        <w:rPr>
-          <w:b/>
-          <w:bCs/>
-          <w:sz w:val="28"/>
-          <w:szCs w:val="28"/>
-        </w:rPr>
-        <w:t>:</w:t>
-      </w:r>
-      <w:r>
-        <w:rPr>
-          <w:b/>
-          <w:bCs/>
-          <w:sz w:val="28"/>
-          <w:szCs w:val="28"/>
-        </w:rPr>
-        <w:t xml:space="preserve"> </w:t>
-      </w:r>
-      <w:r>
-        <w:rPr>
-          <w:sz w:val="28"/>
-          <w:szCs w:val="28"/>
-        </w:rPr>
-        <w:t xml:space="preserve">when the </w:t>
-      </w:r>
-      <w:r>
-        <w:rPr>
-          <w:sz w:val="28"/>
-          <w:szCs w:val="28"/>
-        </w:rPr>
-        <w:t>admin</w:t>
-      </w:r>
-      <w:r>
-        <w:rPr>
-          <w:sz w:val="28"/>
-          <w:szCs w:val="28"/>
-        </w:rPr>
-        <w:t xml:space="preserve"> press </w:t>
-      </w:r>
-      <w:r>
-        <w:rPr>
-          <w:sz w:val="28"/>
-          <w:szCs w:val="28"/>
-        </w:rPr>
-        <w:t>adds</w:t>
-      </w:r>
-      <w:r>
-        <w:rPr>
-          <w:sz w:val="28"/>
-          <w:szCs w:val="28"/>
-        </w:rPr>
-        <w:t xml:space="preserve"> </w:t>
-      </w:r>
-      <w:r>
-        <w:rPr>
-          <w:sz w:val="28"/>
-          <w:szCs w:val="28"/>
-        </w:rPr>
-        <w:t xml:space="preserve">a </w:t>
-      </w:r>
-      <w:r>
-        <w:rPr>
-          <w:sz w:val="28"/>
-          <w:szCs w:val="28"/>
-        </w:rPr>
-        <w:t>button and the fields apply to requirements (REQ-02</w:t>
-      </w:r>
-      <w:r>
-        <w:rPr>
-          <w:sz w:val="28"/>
-          <w:szCs w:val="28"/>
-        </w:rPr>
-        <w:t>-Add_User</w:t>
-      </w:r>
-      <w:r>
-        <w:rPr>
-          <w:sz w:val="28"/>
-          <w:szCs w:val="28"/>
-        </w:rPr>
-        <w:t>, REQ-03</w:t>
-      </w:r>
-      <w:r>
-        <w:rPr>
-          <w:sz w:val="28"/>
-          <w:szCs w:val="28"/>
-        </w:rPr>
-        <w:t>-</w:t>
-      </w:r>
-      <w:r>
-        <w:rPr>
-          <w:sz w:val="28"/>
-          <w:szCs w:val="28"/>
-        </w:rPr>
-        <w:lastRenderedPageBreak/>
-        <w:t>Add_User</w:t>
-      </w:r>
-      <w:r>
-        <w:rPr>
-          <w:sz w:val="28"/>
-          <w:szCs w:val="28"/>
-        </w:rPr>
-        <w:t>, REQ-04</w:t>
-      </w:r>
-      <w:r>
-        <w:rPr>
-          <w:sz w:val="28"/>
-          <w:szCs w:val="28"/>
-        </w:rPr>
-        <w:t>-Add_User</w:t>
-      </w:r>
-      <w:r>
-        <w:rPr>
-          <w:sz w:val="28"/>
-          <w:szCs w:val="28"/>
-        </w:rPr>
-        <w:t>, REQ-05</w:t>
-      </w:r>
-      <w:r>
-        <w:rPr>
-          <w:sz w:val="28"/>
-          <w:szCs w:val="28"/>
-        </w:rPr>
-        <w:t>-Add_User</w:t>
-      </w:r>
-      <w:r>
-        <w:rPr>
-          <w:sz w:val="28"/>
-          <w:szCs w:val="28"/>
-        </w:rPr>
-        <w:t>, REQ-06</w:t>
-      </w:r>
-      <w:r>
-        <w:rPr>
-          <w:sz w:val="28"/>
-          <w:szCs w:val="28"/>
-        </w:rPr>
-        <w:t>-Add_User</w:t>
-      </w:r>
-      <w:r>
-        <w:rPr>
-          <w:sz w:val="28"/>
-          <w:szCs w:val="28"/>
-        </w:rPr>
-        <w:t>, REQ-07-Add_User, and REQ-08</w:t>
-      </w:r>
-      <w:r>
-        <w:rPr>
-          <w:sz w:val="28"/>
-          <w:szCs w:val="28"/>
-        </w:rPr>
-        <w:t>-Add_User</w:t>
-      </w:r>
-      <w:r>
-        <w:rPr>
-          <w:sz w:val="28"/>
-          <w:szCs w:val="28"/>
-        </w:rPr>
-        <w:t>) the user data should be sto</w:t>
-      </w:r>
-      <w:r>
-        <w:rPr>
-          <w:sz w:val="28"/>
-          <w:szCs w:val="28"/>
-        </w:rPr>
-        <w:t xml:space="preserve">red in its place in </w:t>
-      </w:r>
-      <w:r>
-        <w:rPr>
-          <w:sz w:val="28"/>
-          <w:szCs w:val="28"/>
-        </w:rPr>
-        <w:t xml:space="preserve">the </w:t>
-      </w:r>
-      <w:r>
-        <w:rPr>
-          <w:sz w:val="28"/>
-          <w:szCs w:val="28"/>
-        </w:rPr>
-        <w:t>database, a</w:t>
-      </w:r>
-      <w:r>
-        <w:rPr>
-          <w:sz w:val="28"/>
-          <w:szCs w:val="28"/>
-        </w:rPr>
-        <w:t xml:space="preserve"> </w:t>
-      </w:r>
-      <w:r>
-        <w:rPr>
-          <w:sz w:val="28"/>
-          <w:szCs w:val="28"/>
-        </w:rPr>
-        <w:t>unique UID</w:t>
-      </w:r>
-      <w:r>
-        <w:rPr>
-          <w:sz w:val="28"/>
-          <w:szCs w:val="28"/>
-        </w:rPr>
-        <w:t xml:space="preserve"> should be generated and the </w:t>
-      </w:r>
-      <w:r>
-        <w:rPr>
-          <w:sz w:val="28"/>
-          <w:szCs w:val="28"/>
-        </w:rPr>
-        <w:t>admin</w:t>
-      </w:r>
-      <w:r>
-        <w:rPr>
-          <w:sz w:val="28"/>
-          <w:szCs w:val="28"/>
-        </w:rPr>
-        <w:t xml:space="preserve"> is navigated to the </w:t>
-      </w:r>
-      <w:r>
-        <w:rPr>
-          <w:sz w:val="28"/>
-          <w:szCs w:val="28"/>
-        </w:rPr>
-        <w:t>add user</w:t>
-      </w:r>
-      <w:r>
-        <w:rPr>
-          <w:sz w:val="28"/>
-          <w:szCs w:val="28"/>
-        </w:rPr>
-        <w:t xml:space="preserve"> page</w:t>
-      </w:r>
-      <w:r>
-        <w:rPr>
-          <w:sz w:val="28"/>
-          <w:szCs w:val="28"/>
-        </w:rPr>
-        <w:t>.</w:t>
-      </w:r>
-    </w:p>
-    <w:p>
-      <w:pPr>
-        <w:pStyle w:val="ListParagraph"/>
-        <w:spacing w:before="240" w:after="240"/>
-        <w:ind w:leftChars="0" w:left="1800" w:firstLineChars="0" w:firstLine="0"/>
-        <w:rPr>
-          <w:b/>
-          <w:bCs/>
-          <w:sz w:val="28"/>
-          <w:szCs w:val="28"/>
-        </w:rPr>
-      </w:pPr>
-    </w:p>
-    <w:p>
-      <w:pPr>
-        <w:pStyle w:val="ListParagraph"/>
-        <w:spacing w:before="240" w:after="240"/>
-        <w:ind w:leftChars="0" w:left="1800" w:firstLineChars="0" w:firstLine="0"/>
-        <w:rPr>
-          <w:sz w:val="28"/>
-          <w:szCs w:val="28"/>
-          <w:lang w:bidi="ar-EG"/>
-        </w:rPr>
-      </w:pPr>
-      <w:r>
-        <w:rPr>
-          <w:b/>
-          <w:bCs/>
-          <w:sz w:val="28"/>
-          <w:szCs w:val="28"/>
-        </w:rPr>
-        <w:t>REQ-11</w:t>
-      </w:r>
-      <w:r>
-        <w:rPr>
-          <w:b/>
-          <w:bCs/>
-          <w:sz w:val="28"/>
-          <w:szCs w:val="28"/>
-        </w:rPr>
-        <w:t xml:space="preserve">-Add_User: </w:t>
-      </w:r>
-      <w:r>
-        <w:rPr>
-          <w:sz w:val="28"/>
-          <w:szCs w:val="28"/>
-        </w:rPr>
-        <w:t xml:space="preserve">when the </w:t>
-      </w:r>
-      <w:r>
-        <w:rPr>
-          <w:sz w:val="28"/>
-          <w:szCs w:val="28"/>
-        </w:rPr>
-        <w:t>admin</w:t>
-      </w:r>
-      <w:r>
-        <w:rPr>
-          <w:sz w:val="28"/>
-          <w:szCs w:val="28"/>
-        </w:rPr>
-        <w:t xml:space="preserve"> press </w:t>
-      </w:r>
-      <w:r>
-        <w:rPr>
-          <w:sz w:val="28"/>
-          <w:szCs w:val="28"/>
-        </w:rPr>
-        <w:t>adds</w:t>
-      </w:r>
-      <w:r>
-        <w:rPr>
-          <w:sz w:val="28"/>
-          <w:szCs w:val="28"/>
-        </w:rPr>
-        <w:t xml:space="preserve"> </w:t>
-      </w:r>
-      <w:r>
-        <w:rPr>
-          <w:sz w:val="28"/>
-          <w:szCs w:val="28"/>
-        </w:rPr>
-        <w:t xml:space="preserve">a </w:t>
-      </w:r>
-      <w:r>
-        <w:rPr>
-          <w:sz w:val="28"/>
-          <w:szCs w:val="28"/>
-        </w:rPr>
-        <w:t>button</w:t>
-      </w:r>
-      <w:r>
-        <w:rPr>
-          <w:sz w:val="28"/>
-          <w:szCs w:val="28"/>
-        </w:rPr>
-        <w:t xml:space="preserve"> if any field does not</w:t>
-      </w:r>
-      <w:r>
-        <w:rPr>
-          <w:sz w:val="28"/>
-          <w:szCs w:val="28"/>
-        </w:rPr>
-        <w:t xml:space="preserve"> match with the required formats referred to</w:t>
-      </w:r>
-      <w:r>
-        <w:rPr>
-          <w:sz w:val="28"/>
-          <w:szCs w:val="28"/>
-        </w:rPr>
-        <w:t xml:space="preserve"> before</w:t>
-      </w:r>
-      <w:r>
-        <w:rPr>
-          <w:sz w:val="28"/>
-          <w:szCs w:val="28"/>
-        </w:rPr>
-        <w:t xml:space="preserve"> then a </w:t>
-      </w:r>
-      <w:r>
-        <w:rPr>
-          <w:sz w:val="28"/>
-          <w:szCs w:val="28"/>
-          <w:lang w:bidi="ar-EG"/>
-        </w:rPr>
-        <w:t>suited error message should appear.</w:t>
-      </w:r>
-    </w:p>
-    <w:p>
-      <w:pPr>
-        <w:pStyle w:val="ListParagraph"/>
-        <w:spacing w:before="240" w:after="240"/>
-        <w:ind w:leftChars="0" w:left="1800" w:firstLineChars="0" w:firstLine="0"/>
-        <w:rPr>
-          <w:sz w:val="28"/>
-          <w:szCs w:val="28"/>
-          <w:lang w:bidi="ar-EG"/>
-        </w:rPr>
-      </w:pPr>
-    </w:p>
-    <w:p>
-      <w:pPr>
-        <w:pStyle w:val="ListParagraph"/>
-        <w:spacing w:before="240" w:after="240"/>
-        <w:ind w:leftChars="0" w:left="1800" w:firstLineChars="0" w:firstLine="0"/>
-        <w:rPr>
-          <w:sz w:val="28"/>
-          <w:szCs w:val="28"/>
-          <w:lang w:bidi="ar-EG"/>
-        </w:rPr>
-      </w:pPr>
-    </w:p>
-    <w:p>
-      <w:pPr>
-        <w:pStyle w:val="ListParagraph"/>
-        <w:numPr>
-          <w:ilvl w:val="0"/>
-          <w:numId w:val="12"/>
-        </w:numPr>
-        <w:spacing w:before="240" w:after="240"/>
-        <w:ind w:leftChars="0" w:firstLineChars="0"/>
-        <w:rPr>
-          <w:b/>
-          <w:bCs/>
-          <w:sz w:val="36"/>
-          <w:szCs w:val="36"/>
-        </w:rPr>
-      </w:pPr>
-      <w:r>
-        <w:rPr>
-          <w:b/>
-          <w:bCs/>
-          <w:sz w:val="36"/>
-          <w:szCs w:val="36"/>
-        </w:rPr>
-        <w:t>Add Tour:</w:t>
-      </w:r>
-    </w:p>
-    <w:p>
-      <w:pPr>
-        <w:pStyle w:val="ListParagraph"/>
-        <w:spacing w:before="240" w:after="240"/>
-        <w:ind w:leftChars="0" w:left="1800" w:firstLineChars="0" w:firstLine="0"/>
-        <w:rPr>
-          <w:b/>
-          <w:bCs/>
-          <w:sz w:val="28"/>
-          <w:szCs w:val="28"/>
-        </w:rPr>
-      </w:pPr>
-    </w:p>
-    <w:p>
-      <w:pPr>
-        <w:pStyle w:val="ListParagraph"/>
-        <w:spacing w:before="240" w:after="240"/>
-        <w:ind w:leftChars="0" w:left="1800" w:firstLineChars="0" w:firstLine="0"/>
-        <w:rPr>
-          <w:sz w:val="28"/>
-          <w:szCs w:val="28"/>
-          <w:lang w:bidi="ar-EG"/>
-        </w:rPr>
-      </w:pPr>
-      <w:r>
-        <w:rPr>
-          <w:b/>
-          <w:bCs/>
-          <w:sz w:val="28"/>
-          <w:szCs w:val="28"/>
-        </w:rPr>
-        <w:t>REQ-01-Add_Tour:</w:t>
-      </w:r>
-      <w:r>
-        <w:rPr>
-          <w:sz w:val="28"/>
-          <w:szCs w:val="28"/>
-          <w:lang w:bidi="ar-EG"/>
-        </w:rPr>
-        <w:t xml:space="preserve"> </w:t>
-      </w:r>
-      <w:r>
-        <w:rPr>
-          <w:sz w:val="28"/>
-          <w:szCs w:val="28"/>
-          <w:lang w:bidi="ar-EG"/>
-        </w:rPr>
-        <w:t xml:space="preserve">add tour page should contain </w:t>
-      </w:r>
-      <w:r>
-        <w:rPr>
-          <w:sz w:val="28"/>
-          <w:szCs w:val="28"/>
-          <w:lang w:bidi="ar-EG"/>
-        </w:rPr>
-        <w:t>five</w:t>
-      </w:r>
-      <w:r>
-        <w:rPr>
-          <w:sz w:val="28"/>
-          <w:szCs w:val="28"/>
-          <w:lang w:bidi="ar-EG"/>
-        </w:rPr>
-        <w:t xml:space="preserve"> text boxes (Tour name, Cost</w:t>
-      </w:r>
-      <w:r>
-        <w:rPr>
-          <w:sz w:val="28"/>
-          <w:szCs w:val="28"/>
-          <w:lang w:bidi="ar-EG"/>
-        </w:rPr>
-        <w:t xml:space="preserve">, Duration, </w:t>
-      </w:r>
-      <w:r>
-        <w:rPr>
-          <w:sz w:val="28"/>
-          <w:szCs w:val="28"/>
-          <w:lang w:bidi="ar-EG"/>
-        </w:rPr>
-        <w:t>End</w:t>
-      </w:r>
-      <w:r>
-        <w:rPr>
-          <w:sz w:val="28"/>
-          <w:szCs w:val="28"/>
-          <w:lang w:bidi="ar-EG"/>
-        </w:rPr>
-        <w:t xml:space="preserve"> date</w:t>
-      </w:r>
-      <w:r>
-        <w:rPr>
-          <w:sz w:val="28"/>
-          <w:szCs w:val="28"/>
-          <w:lang w:bidi="ar-EG"/>
-        </w:rPr>
-        <w:t>, and flight Date</w:t>
-      </w:r>
-      <w:r>
-        <w:rPr>
-          <w:sz w:val="28"/>
-          <w:szCs w:val="28"/>
-          <w:lang w:bidi="ar-EG"/>
-        </w:rPr>
-        <w:t xml:space="preserve">) and one </w:t>
-      </w:r>
-      <w:r>
-        <w:rPr>
-          <w:sz w:val="28"/>
-          <w:szCs w:val="28"/>
-          <w:lang w:bidi="ar-EG"/>
-        </w:rPr>
-        <w:t>Dropdown list</w:t>
-      </w:r>
-      <w:r>
-        <w:rPr>
-          <w:sz w:val="28"/>
-          <w:szCs w:val="28"/>
-          <w:lang w:bidi="ar-EG"/>
-        </w:rPr>
-        <w:t xml:space="preserve"> (Country name)</w:t>
-      </w:r>
-      <w:r>
-        <w:rPr>
-          <w:sz w:val="28"/>
-          <w:szCs w:val="28"/>
-          <w:lang w:bidi="ar-EG"/>
-        </w:rPr>
-        <w:t>,</w:t>
-      </w:r>
-      <w:r>
-        <w:rPr>
-          <w:sz w:val="28"/>
-          <w:szCs w:val="28"/>
-          <w:lang w:bidi="ar-EG"/>
-        </w:rPr>
-        <w:t xml:space="preserve"> and a button (add</w:t>
-      </w:r>
-      <w:r>
-        <w:rPr>
-          <w:sz w:val="28"/>
-          <w:szCs w:val="28"/>
-          <w:lang w:bidi="ar-EG"/>
-        </w:rPr>
-        <w:t xml:space="preserve"> first</w:t>
-      </w:r>
-      <w:r>
-        <w:rPr>
-          <w:sz w:val="28"/>
-          <w:szCs w:val="28"/>
-          <w:lang w:bidi="ar-EG"/>
-        </w:rPr>
-        <w:t xml:space="preserve"> image) that allows the admin to add image to the trip</w:t>
-      </w:r>
-      <w:r>
-        <w:rPr>
-          <w:sz w:val="28"/>
-          <w:szCs w:val="28"/>
-          <w:lang w:bidi="ar-EG"/>
-        </w:rPr>
-        <w:t xml:space="preserve">, another button (add </w:t>
-      </w:r>
-      <w:r>
-        <w:rPr>
-          <w:sz w:val="28"/>
-          <w:szCs w:val="28"/>
-          <w:lang w:bidi="ar-EG"/>
-        </w:rPr>
-        <w:t>second image</w:t>
-      </w:r>
-      <w:r>
-        <w:rPr>
-          <w:sz w:val="28"/>
-          <w:szCs w:val="28"/>
-          <w:lang w:bidi="ar-EG"/>
-        </w:rPr>
-        <w:t>)</w:t>
-      </w:r>
-      <w:r>
-        <w:rPr>
-          <w:sz w:val="28"/>
-          <w:szCs w:val="28"/>
-          <w:lang w:bidi="ar-EG"/>
-        </w:rPr>
-        <w:t xml:space="preserve"> and a button (add trip)</w:t>
-      </w:r>
-      <w:r>
-        <w:rPr>
-          <w:sz w:val="28"/>
-          <w:szCs w:val="28"/>
-          <w:lang w:bidi="ar-EG"/>
-        </w:rPr>
-        <w:t xml:space="preserve"> and submit button</w:t>
-      </w:r>
-      <w:r>
-        <w:rPr>
-          <w:sz w:val="28"/>
-          <w:szCs w:val="28"/>
-          <w:lang w:bidi="ar-EG"/>
-        </w:rPr>
-        <w:t>.</w:t>
-      </w:r>
-    </w:p>
-    <w:p>
-      <w:pPr>
-        <w:pStyle w:val="ListParagraph"/>
-        <w:spacing w:before="240" w:after="240"/>
-        <w:ind w:leftChars="0" w:left="1800" w:firstLineChars="0" w:firstLine="0"/>
-        <w:rPr>
-          <w:sz w:val="28"/>
-          <w:szCs w:val="28"/>
-          <w:lang w:bidi="ar-EG"/>
-        </w:rPr>
-      </w:pPr>
-    </w:p>
-    <w:p>
-      <w:pPr>
-        <w:pStyle w:val="ListParagraph"/>
-        <w:spacing w:before="240" w:after="240"/>
-        <w:ind w:leftChars="0" w:left="1800" w:firstLineChars="0" w:firstLine="0"/>
-        <w:rPr>
-          <w:sz w:val="28"/>
-          <w:szCs w:val="28"/>
-          <w:lang w:bidi="ar-EG"/>
-        </w:rPr>
-      </w:pPr>
-      <w:r>
-        <w:rPr>
-          <w:b/>
-          <w:bCs/>
-          <w:sz w:val="28"/>
-          <w:szCs w:val="28"/>
-        </w:rPr>
-        <w:t>REQ-02-Add_Tour:</w:t>
-      </w:r>
-      <w:r>
-        <w:rPr>
-          <w:sz w:val="28"/>
-          <w:szCs w:val="28"/>
-          <w:lang w:bidi="ar-EG"/>
-        </w:rPr>
-        <w:t xml:space="preserve"> </w:t>
-      </w:r>
-      <w:r>
-        <w:rPr>
-          <w:sz w:val="28"/>
-          <w:szCs w:val="28"/>
-          <w:lang w:bidi="ar-EG"/>
-        </w:rPr>
-        <w:t>the tour name field can only accept English characters and does not accept any special characters or numbers.</w:t>
-      </w:r>
-    </w:p>
-    <w:p>
-      <w:pPr>
-        <w:pStyle w:val="ListParagraph"/>
-        <w:spacing w:before="240" w:after="240"/>
-        <w:ind w:leftChars="0" w:left="1800" w:firstLineChars="0" w:firstLine="0"/>
-        <w:rPr>
-          <w:sz w:val="28"/>
-          <w:szCs w:val="28"/>
-          <w:lang w:bidi="ar-EG"/>
-        </w:rPr>
-      </w:pPr>
-    </w:p>
-    <w:p>
-      <w:pPr>
-        <w:pStyle w:val="ListParagraph"/>
-        <w:spacing w:before="240" w:after="240"/>
-        <w:ind w:leftChars="0" w:left="1800" w:firstLineChars="0" w:firstLine="0"/>
-        <w:rPr>
-          <w:sz w:val="28"/>
-          <w:szCs w:val="28"/>
-          <w:lang w:bidi="ar-EG"/>
-        </w:rPr>
-      </w:pPr>
-      <w:r>
-        <w:rPr>
-          <w:b/>
-          <w:bCs/>
-          <w:sz w:val="28"/>
-          <w:szCs w:val="28"/>
-        </w:rPr>
-        <w:t>REQ-03-Add_Tour:</w:t>
-      </w:r>
-      <w:r>
-        <w:rPr>
-          <w:b/>
-          <w:bCs/>
-          <w:sz w:val="28"/>
-          <w:szCs w:val="28"/>
-        </w:rPr>
-        <w:t xml:space="preserve"> </w:t>
-      </w:r>
-      <w:r>
-        <w:rPr>
-          <w:sz w:val="28"/>
-          <w:szCs w:val="28"/>
-          <w:lang w:bidi="ar-EG"/>
-        </w:rPr>
-        <w:t xml:space="preserve">cost field only </w:t>
-      </w:r>
-      <w:r>
-        <w:rPr>
-          <w:sz w:val="28"/>
-          <w:szCs w:val="28"/>
-          <w:lang w:bidi="ar-EG"/>
-        </w:rPr>
-        <w:t>accepts</w:t>
-      </w:r>
-      <w:r>
-        <w:rPr>
-          <w:sz w:val="28"/>
-          <w:szCs w:val="28"/>
-          <w:lang w:bidi="ar-EG"/>
-        </w:rPr>
-        <w:t xml:space="preserve"> numbers that at least </w:t>
-      </w:r>
-      <w:r>
-        <w:rPr>
-          <w:sz w:val="28"/>
-          <w:szCs w:val="28"/>
-          <w:lang w:bidi="ar-EG"/>
-        </w:rPr>
-        <w:t>are</w:t>
-      </w:r>
-      <w:r>
-        <w:rPr>
-          <w:sz w:val="28"/>
-          <w:szCs w:val="28"/>
-          <w:lang w:bidi="ar-EG"/>
-        </w:rPr>
-        <w:t xml:space="preserve"> 1000.</w:t>
-      </w:r>
-    </w:p>
-    <w:p>
-      <w:pPr>
-        <w:pStyle w:val="ListParagraph"/>
-        <w:spacing w:before="240" w:after="240"/>
-        <w:ind w:leftChars="0" w:left="1800" w:firstLineChars="0" w:firstLine="0"/>
-        <w:rPr>
-          <w:sz w:val="28"/>
-          <w:szCs w:val="28"/>
-          <w:lang w:bidi="ar-EG"/>
-        </w:rPr>
-      </w:pPr>
-    </w:p>
-    <w:p>
-      <w:pPr>
-        <w:pStyle w:val="ListParagraph"/>
-        <w:spacing w:before="240" w:after="240"/>
-        <w:ind w:leftChars="0" w:left="1800" w:firstLineChars="0" w:firstLine="0"/>
-        <w:rPr>
-          <w:sz w:val="28"/>
-          <w:szCs w:val="28"/>
-          <w:lang w:bidi="ar-EG"/>
-        </w:rPr>
-      </w:pPr>
-      <w:r>
-        <w:rPr>
-          <w:b/>
-          <w:bCs/>
-          <w:sz w:val="28"/>
-          <w:szCs w:val="28"/>
-        </w:rPr>
-        <w:t>REQ-04</w:t>
-      </w:r>
-      <w:r>
-        <w:rPr>
-          <w:b/>
-          <w:bCs/>
-          <w:sz w:val="28"/>
-          <w:szCs w:val="28"/>
-        </w:rPr>
-        <w:t>-Add_Tour:</w:t>
-      </w:r>
-      <w:r>
-        <w:rPr>
-          <w:b/>
-          <w:bCs/>
-          <w:sz w:val="28"/>
-          <w:szCs w:val="28"/>
-        </w:rPr>
-        <w:t xml:space="preserve"> </w:t>
-      </w:r>
-      <w:r>
-        <w:rPr>
-          <w:sz w:val="28"/>
-          <w:szCs w:val="28"/>
-          <w:lang w:bidi="ar-EG"/>
-        </w:rPr>
-        <w:t xml:space="preserve">Dates should be written by </w:t>
-      </w:r>
-      <w:r>
-        <w:rPr>
-          <w:sz w:val="28"/>
-          <w:szCs w:val="28"/>
-          <w:lang w:bidi="ar-EG"/>
-        </w:rPr>
-        <w:t xml:space="preserve">the </w:t>
-      </w:r>
-      <w:r>
-        <w:rPr>
-          <w:sz w:val="28"/>
-          <w:szCs w:val="28"/>
-          <w:lang w:bidi="ar-EG"/>
-        </w:rPr>
-        <w:t xml:space="preserve">user and should start from </w:t>
-      </w:r>
-      <w:r>
-        <w:rPr>
-          <w:sz w:val="28"/>
-          <w:szCs w:val="28"/>
-          <w:lang w:bidi="ar-EG"/>
-        </w:rPr>
-        <w:t xml:space="preserve">the </w:t>
-      </w:r>
-      <w:r>
-        <w:rPr>
-          <w:sz w:val="28"/>
-          <w:szCs w:val="28"/>
-          <w:lang w:bidi="ar-EG"/>
-        </w:rPr>
-        <w:t xml:space="preserve">day it’s </w:t>
-      </w:r>
-      <w:r>
-        <w:rPr>
-          <w:sz w:val="28"/>
-          <w:szCs w:val="28"/>
-          <w:lang w:bidi="ar-EG"/>
-        </w:rPr>
-        <w:t>recorde</w:t>
-      </w:r>
-      <w:r>
-        <w:rPr>
-          <w:sz w:val="28"/>
-          <w:szCs w:val="28"/>
-          <w:lang w:bidi="ar-EG"/>
-        </w:rPr>
-        <w:t>d</w:t>
-      </w:r>
-      <w:r>
-        <w:rPr>
-          <w:sz w:val="28"/>
-          <w:szCs w:val="28"/>
-          <w:lang w:bidi="ar-EG"/>
-        </w:rPr>
-        <w:t>.</w:t>
-      </w:r>
-    </w:p>
-    <w:p>
-      <w:pPr>
-        <w:pStyle w:val="ListParagraph"/>
-        <w:spacing w:before="240" w:after="240"/>
-        <w:ind w:leftChars="0" w:left="1800" w:firstLineChars="0" w:firstLine="0"/>
-        <w:rPr>
-          <w:sz w:val="28"/>
-          <w:szCs w:val="28"/>
-          <w:lang w:bidi="ar-EG"/>
-        </w:rPr>
-      </w:pPr>
-    </w:p>
-    <w:p>
-      <w:pPr>
-        <w:pStyle w:val="ListParagraph"/>
-        <w:spacing w:before="240" w:after="240"/>
-        <w:ind w:leftChars="0" w:left="1800" w:firstLineChars="0" w:firstLine="0"/>
-        <w:rPr>
-          <w:b/>
-          <w:bCs/>
-          <w:sz w:val="28"/>
-          <w:szCs w:val="28"/>
-        </w:rPr>
-      </w:pPr>
-    </w:p>
-    <w:p>
-      <w:pPr>
-        <w:pStyle w:val="ListParagraph"/>
-        <w:spacing w:before="240" w:after="240"/>
-        <w:ind w:leftChars="0" w:left="1800" w:firstLineChars="0" w:firstLine="0"/>
-        <w:rPr>
-          <w:b/>
-          <w:bCs/>
-          <w:sz w:val="28"/>
-          <w:szCs w:val="28"/>
-        </w:rPr>
-      </w:pPr>
-      <w:r>
-        <w:rPr>
-          <w:b/>
-          <w:bCs/>
-          <w:sz w:val="28"/>
-          <w:szCs w:val="28"/>
-        </w:rPr>
-        <w:t>REQ-05</w:t>
-      </w:r>
-      <w:r>
-        <w:rPr>
-          <w:b/>
-          <w:bCs/>
-          <w:sz w:val="28"/>
-          <w:szCs w:val="28"/>
-        </w:rPr>
-        <w:t xml:space="preserve">-Add_Tour: </w:t>
-      </w:r>
-      <w:r>
-        <w:rPr>
-          <w:sz w:val="28"/>
-          <w:szCs w:val="28"/>
-          <w:lang w:bidi="ar-EG"/>
-        </w:rPr>
-        <w:t xml:space="preserve">Country name is set to </w:t>
-      </w:r>
-      <w:r>
-        <w:rPr>
-          <w:sz w:val="28"/>
-          <w:szCs w:val="28"/>
-          <w:lang w:bidi="ar-EG"/>
-        </w:rPr>
-        <w:t>Poland</w:t>
-      </w:r>
-      <w:r>
-        <w:rPr>
-          <w:sz w:val="28"/>
-          <w:szCs w:val="28"/>
-          <w:lang w:bidi="ar-EG"/>
-        </w:rPr>
-        <w:t xml:space="preserve"> by default and the </w:t>
-      </w:r>
-      <w:r>
-        <w:rPr>
-          <w:sz w:val="28"/>
-          <w:szCs w:val="28"/>
-          <w:lang w:bidi="ar-EG"/>
-        </w:rPr>
-        <w:t>admin</w:t>
-      </w:r>
-      <w:r>
-        <w:rPr>
-          <w:sz w:val="28"/>
-          <w:szCs w:val="28"/>
-          <w:lang w:bidi="ar-EG"/>
-        </w:rPr>
-        <w:t xml:space="preserve"> should choose any country from the available list.</w:t>
-      </w:r>
-    </w:p>
-    <w:p>
-      <w:pPr>
-        <w:pStyle w:val="ListParagraph"/>
-        <w:spacing w:before="240" w:after="240"/>
-        <w:ind w:leftChars="0" w:left="1800" w:firstLineChars="0" w:firstLine="0"/>
-        <w:rPr>
-          <w:b/>
-          <w:bCs/>
-          <w:sz w:val="28"/>
-          <w:szCs w:val="28"/>
-        </w:rPr>
-      </w:pPr>
-    </w:p>
-    <w:p>
-      <w:pPr>
-        <w:pStyle w:val="ListParagraph"/>
-        <w:spacing w:before="240" w:after="240"/>
-        <w:ind w:leftChars="0" w:left="1800" w:firstLineChars="0" w:firstLine="0"/>
-        <w:rPr>
-          <w:b/>
-          <w:bCs/>
-          <w:sz w:val="28"/>
-          <w:szCs w:val="28"/>
-        </w:rPr>
-      </w:pPr>
-      <w:r>
-        <w:rPr>
-          <w:b/>
-          <w:bCs/>
-          <w:sz w:val="28"/>
-          <w:szCs w:val="28"/>
-        </w:rPr>
-        <w:t>REQ-06</w:t>
-      </w:r>
-      <w:r>
-        <w:rPr>
-          <w:b/>
-          <w:bCs/>
-          <w:sz w:val="28"/>
-          <w:szCs w:val="28"/>
-        </w:rPr>
-        <w:t xml:space="preserve">-Add_Tour: </w:t>
-      </w:r>
-      <w:r>
-        <w:rPr>
-          <w:sz w:val="28"/>
-          <w:szCs w:val="28"/>
-          <w:lang w:bidi="ar-EG"/>
-        </w:rPr>
-        <w:t xml:space="preserve">when </w:t>
-      </w:r>
-      <w:r>
-        <w:rPr>
-          <w:sz w:val="28"/>
-          <w:szCs w:val="28"/>
-          <w:lang w:bidi="ar-EG"/>
-        </w:rPr>
-        <w:t xml:space="preserve">the </w:t>
-      </w:r>
-      <w:r>
-        <w:rPr>
-          <w:sz w:val="28"/>
-          <w:szCs w:val="28"/>
-          <w:lang w:bidi="ar-EG"/>
-        </w:rPr>
-        <w:t xml:space="preserve">user press </w:t>
-      </w:r>
-      <w:r>
-        <w:rPr>
-          <w:sz w:val="28"/>
-          <w:szCs w:val="28"/>
-          <w:lang w:bidi="ar-EG"/>
-        </w:rPr>
-        <w:t>adds</w:t>
-      </w:r>
-      <w:r>
-        <w:rPr>
-          <w:sz w:val="28"/>
-          <w:szCs w:val="28"/>
-          <w:lang w:bidi="ar-EG"/>
-        </w:rPr>
-        <w:t xml:space="preserve"> image a window is opened so </w:t>
-      </w:r>
-      <w:r>
-        <w:rPr>
-          <w:sz w:val="28"/>
-          <w:szCs w:val="28"/>
-          <w:lang w:bidi="ar-EG"/>
-        </w:rPr>
-        <w:t xml:space="preserve">the </w:t>
-      </w:r>
-      <w:r>
-        <w:rPr>
-          <w:sz w:val="28"/>
-          <w:szCs w:val="28"/>
-          <w:lang w:bidi="ar-EG"/>
-        </w:rPr>
-        <w:t>admin can add the images he wants to the trip.</w:t>
-      </w:r>
-    </w:p>
-    <w:p>
-      <w:pPr>
-        <w:pStyle w:val="ListParagraph"/>
-        <w:spacing w:before="240" w:after="240"/>
-        <w:ind w:leftChars="0" w:left="1800" w:firstLineChars="0" w:firstLine="0"/>
-        <w:rPr>
-          <w:b/>
-          <w:bCs/>
-          <w:sz w:val="28"/>
-          <w:szCs w:val="28"/>
-        </w:rPr>
-      </w:pPr>
-    </w:p>
-    <w:p>
-      <w:pPr>
-        <w:pStyle w:val="ListParagraph"/>
-        <w:spacing w:before="240" w:after="240"/>
-        <w:ind w:leftChars="0" w:left="1800" w:firstLineChars="0" w:firstLine="0"/>
-        <w:rPr>
-          <w:b/>
-          <w:bCs/>
-          <w:sz w:val="28"/>
-          <w:szCs w:val="28"/>
-        </w:rPr>
-      </w:pPr>
-    </w:p>
-    <w:p>
-      <w:pPr>
-        <w:pStyle w:val="ListParagraph"/>
-        <w:spacing w:before="240" w:after="240"/>
-        <w:ind w:leftChars="0" w:left="1800" w:firstLineChars="0" w:firstLine="0"/>
-        <w:rPr>
-          <w:sz w:val="28"/>
-          <w:szCs w:val="28"/>
-          <w:lang w:bidi="ar-EG"/>
-        </w:rPr>
-      </w:pPr>
-      <w:r>
-        <w:rPr>
-          <w:b/>
-          <w:bCs/>
-          <w:sz w:val="28"/>
-          <w:szCs w:val="28"/>
-        </w:rPr>
-        <w:t>REQ-0</w:t>
-      </w:r>
-      <w:r>
-        <w:rPr>
-          <w:b/>
-          <w:bCs/>
-          <w:sz w:val="28"/>
-          <w:szCs w:val="28"/>
-        </w:rPr>
-        <w:t>7</w:t>
-      </w:r>
-      <w:r>
-        <w:rPr>
-          <w:b/>
-          <w:bCs/>
-          <w:sz w:val="28"/>
-          <w:szCs w:val="28"/>
-        </w:rPr>
-        <w:t xml:space="preserve">-Add_Tour: </w:t>
-      </w:r>
-      <w:r>
-        <w:rPr>
-          <w:sz w:val="28"/>
-          <w:szCs w:val="28"/>
-          <w:lang w:bidi="ar-EG"/>
-        </w:rPr>
-        <w:t>all the fields are required to successfully add a new tour.</w:t>
-      </w:r>
-    </w:p>
-    <w:p>
-      <w:pPr>
-        <w:pStyle w:val="ListParagraph"/>
-        <w:spacing w:before="240" w:after="240"/>
-        <w:ind w:leftChars="0" w:left="1800" w:firstLineChars="0" w:firstLine="0"/>
-        <w:rPr>
-          <w:sz w:val="28"/>
-          <w:szCs w:val="28"/>
-          <w:lang w:bidi="ar-EG"/>
-        </w:rPr>
-      </w:pPr>
-      <w:r>
-        <w:rPr>
-          <w:b/>
-          <w:bCs/>
-          <w:sz w:val="28"/>
-          <w:szCs w:val="28"/>
-        </w:rPr>
-        <w:t>REQ-</w:t>
-      </w:r>
-      <w:r>
-        <w:rPr>
-          <w:b/>
-          <w:bCs/>
-          <w:sz w:val="28"/>
-          <w:szCs w:val="28"/>
-        </w:rPr>
-        <w:t>08-Add_Tour</w:t>
-      </w:r>
-      <w:r>
-        <w:rPr>
-          <w:b/>
-          <w:bCs/>
-          <w:sz w:val="28"/>
-          <w:szCs w:val="28"/>
-        </w:rPr>
-        <w:t>:</w:t>
-      </w:r>
-      <w:r>
-        <w:rPr>
-          <w:sz w:val="28"/>
-          <w:szCs w:val="28"/>
-          <w:lang w:bidi="ar-EG"/>
-        </w:rPr>
-        <w:t xml:space="preserve"> Add </w:t>
-      </w:r>
-      <w:r>
-        <w:rPr>
-          <w:sz w:val="28"/>
-          <w:szCs w:val="28"/>
-          <w:lang w:bidi="ar-EG"/>
-        </w:rPr>
-        <w:t>second image</w:t>
-      </w:r>
-      <w:r>
-        <w:rPr>
-          <w:sz w:val="28"/>
-          <w:szCs w:val="28"/>
-          <w:lang w:bidi="ar-EG"/>
-        </w:rPr>
-        <w:t xml:space="preserve"> button allow </w:t>
-      </w:r>
-      <w:r>
-        <w:rPr>
-          <w:sz w:val="28"/>
-          <w:szCs w:val="28"/>
-          <w:lang w:bidi="ar-EG"/>
-        </w:rPr>
-        <w:t xml:space="preserve">the </w:t>
-      </w:r>
-      <w:r>
-        <w:rPr>
-          <w:sz w:val="28"/>
-          <w:szCs w:val="28"/>
-          <w:lang w:bidi="ar-EG"/>
-        </w:rPr>
-        <w:t xml:space="preserve">user to add a </w:t>
-      </w:r>
-      <w:r>
-        <w:rPr>
-          <w:sz w:val="28"/>
-          <w:szCs w:val="28"/>
-          <w:lang w:bidi="ar-EG"/>
-        </w:rPr>
-        <w:t>image</w:t>
-      </w:r>
-      <w:r>
-        <w:rPr>
-          <w:sz w:val="28"/>
-          <w:szCs w:val="28"/>
-          <w:lang w:bidi="ar-EG"/>
-        </w:rPr>
-        <w:t xml:space="preserve"> to the tour showing the tour</w:t>
-      </w:r>
-      <w:r>
-        <w:rPr>
-          <w:sz w:val="28"/>
-          <w:szCs w:val="28"/>
-          <w:lang w:bidi="ar-EG"/>
-        </w:rPr>
-        <w:t>.</w:t>
-      </w:r>
-    </w:p>
-    <w:p>
-      <w:pPr>
-        <w:pStyle w:val="ListParagraph"/>
-        <w:spacing w:before="240" w:after="240"/>
-        <w:ind w:leftChars="0" w:left="1800" w:firstLineChars="0" w:firstLine="0"/>
-        <w:rPr>
-          <w:b/>
-          <w:bCs/>
-          <w:sz w:val="28"/>
-          <w:szCs w:val="28"/>
-        </w:rPr>
-      </w:pPr>
-    </w:p>
-    <w:p>
-      <w:pPr>
-        <w:pStyle w:val="ListParagraph"/>
-        <w:spacing w:before="240" w:after="240"/>
-        <w:ind w:leftChars="0" w:left="1800" w:firstLineChars="0" w:firstLine="0"/>
-        <w:rPr>
-          <w:sz w:val="28"/>
-          <w:szCs w:val="28"/>
-          <w:lang w:bidi="ar-EG"/>
-        </w:rPr>
-      </w:pPr>
-      <w:r>
-        <w:rPr>
-          <w:b/>
-          <w:bCs/>
-          <w:sz w:val="28"/>
-          <w:szCs w:val="28"/>
-        </w:rPr>
-        <w:t>REQ-0</w:t>
-      </w:r>
-      <w:r>
-        <w:rPr>
-          <w:b/>
-          <w:bCs/>
-          <w:sz w:val="28"/>
-          <w:szCs w:val="28"/>
-        </w:rPr>
-        <w:t>9</w:t>
-      </w:r>
-      <w:r>
-        <w:rPr>
-          <w:b/>
-          <w:bCs/>
-          <w:sz w:val="28"/>
-          <w:szCs w:val="28"/>
-        </w:rPr>
-        <w:t xml:space="preserve">-Add_Tour: </w:t>
-      </w:r>
-      <w:r>
-        <w:rPr>
-          <w:sz w:val="28"/>
-          <w:szCs w:val="28"/>
-          <w:lang w:bidi="ar-EG"/>
-        </w:rPr>
-        <w:t xml:space="preserve">When </w:t>
-      </w:r>
-      <w:r>
-        <w:rPr>
-          <w:sz w:val="28"/>
-          <w:szCs w:val="28"/>
-          <w:lang w:bidi="ar-EG"/>
-        </w:rPr>
-        <w:t xml:space="preserve">the </w:t>
-      </w:r>
-      <w:r>
-        <w:rPr>
-          <w:sz w:val="28"/>
-          <w:szCs w:val="28"/>
-          <w:lang w:bidi="ar-EG"/>
-        </w:rPr>
-        <w:t xml:space="preserve">admin press </w:t>
-      </w:r>
-      <w:r>
-        <w:rPr>
-          <w:sz w:val="28"/>
-          <w:szCs w:val="28"/>
-          <w:lang w:bidi="ar-EG"/>
-        </w:rPr>
-        <w:t>adds</w:t>
-      </w:r>
-      <w:r>
-        <w:rPr>
-          <w:sz w:val="28"/>
-          <w:szCs w:val="28"/>
-          <w:lang w:bidi="ar-EG"/>
-        </w:rPr>
-        <w:t xml:space="preserve"> </w:t>
-      </w:r>
-      <w:r>
-        <w:rPr>
-          <w:sz w:val="28"/>
-          <w:szCs w:val="28"/>
-          <w:lang w:bidi="ar-EG"/>
-        </w:rPr>
-        <w:t>trip</w:t>
-      </w:r>
-      <w:r>
-        <w:rPr>
-          <w:sz w:val="28"/>
-          <w:szCs w:val="28"/>
-          <w:lang w:bidi="ar-EG"/>
-        </w:rPr>
-        <w:t xml:space="preserve"> button and the data in fields apply </w:t>
-      </w:r>
-      <w:r>
-        <w:rPr>
-          <w:sz w:val="28"/>
-          <w:szCs w:val="28"/>
-          <w:lang w:bidi="ar-EG"/>
-        </w:rPr>
-        <w:t>to</w:t>
-      </w:r>
-      <w:r>
-        <w:rPr>
-          <w:sz w:val="28"/>
-          <w:szCs w:val="28"/>
-          <w:lang w:bidi="ar-EG"/>
-        </w:rPr>
-        <w:t xml:space="preserve"> requirements (REQ-02-Add_Tour, REQ-03-Add_Tour,</w:t>
-      </w:r>
-      <w:r>
-        <w:rPr>
-          <w:sz w:val="28"/>
-          <w:szCs w:val="28"/>
-          <w:lang w:bidi="ar-EG"/>
-        </w:rPr>
-        <w:t xml:space="preserve"> REQ-04-Add_Tour,</w:t>
-      </w:r>
-      <w:r>
-        <w:rPr>
-          <w:sz w:val="28"/>
-          <w:szCs w:val="28"/>
-          <w:lang w:bidi="ar-EG"/>
-        </w:rPr>
-        <w:t xml:space="preserve"> </w:t>
-      </w:r>
-      <w:r>
-        <w:rPr>
-          <w:sz w:val="28"/>
-          <w:szCs w:val="28"/>
-          <w:lang w:bidi="ar-EG"/>
-        </w:rPr>
-        <w:t>REQ-0</w:t>
-      </w:r>
-      <w:r>
-        <w:rPr>
-          <w:sz w:val="28"/>
-          <w:szCs w:val="28"/>
-          <w:lang w:bidi="ar-EG"/>
-        </w:rPr>
-        <w:t>5</w:t>
-      </w:r>
-      <w:r>
-        <w:rPr>
-          <w:sz w:val="28"/>
-          <w:szCs w:val="28"/>
-          <w:lang w:bidi="ar-EG"/>
-        </w:rPr>
-        <w:t>-Add_Tour</w:t>
-      </w:r>
-      <w:r>
-        <w:rPr>
-          <w:sz w:val="28"/>
-          <w:szCs w:val="28"/>
-          <w:lang w:bidi="ar-EG"/>
-        </w:rPr>
-        <w:t xml:space="preserve">, </w:t>
-      </w:r>
-      <w:r>
-        <w:rPr>
-          <w:sz w:val="28"/>
-          <w:szCs w:val="28"/>
-          <w:lang w:bidi="ar-EG"/>
-        </w:rPr>
-        <w:t>and REQ-0</w:t>
-      </w:r>
-      <w:r>
-        <w:rPr>
-          <w:sz w:val="28"/>
-          <w:szCs w:val="28"/>
-          <w:lang w:bidi="ar-EG"/>
-        </w:rPr>
-        <w:t>6</w:t>
-      </w:r>
-      <w:r>
-        <w:rPr>
-          <w:sz w:val="28"/>
-          <w:szCs w:val="28"/>
-          <w:lang w:bidi="ar-EG"/>
-        </w:rPr>
-        <w:t>-Add_Tour)</w:t>
-      </w:r>
-      <w:r>
-        <w:rPr>
-          <w:sz w:val="28"/>
-          <w:szCs w:val="28"/>
-          <w:lang w:bidi="ar-EG"/>
-        </w:rPr>
-        <w:t xml:space="preserve"> then the data is stored in the database and then be available for users to book it.</w:t>
-      </w:r>
-    </w:p>
-    <w:p>
-      <w:pPr>
-        <w:pStyle w:val="ListParagraph"/>
-        <w:spacing w:before="240" w:after="240"/>
-        <w:ind w:leftChars="0" w:left="1800" w:firstLineChars="0" w:firstLine="0"/>
-        <w:rPr>
-          <w:sz w:val="28"/>
-          <w:szCs w:val="28"/>
-          <w:lang w:bidi="ar-EG"/>
-        </w:rPr>
-      </w:pPr>
-    </w:p>
-    <w:p>
-      <w:pPr>
-        <w:pStyle w:val="ListParagraph"/>
-        <w:spacing w:before="240" w:after="240"/>
-        <w:ind w:leftChars="0" w:left="1800" w:firstLineChars="0" w:firstLine="0"/>
-        <w:rPr>
-          <w:sz w:val="28"/>
-          <w:szCs w:val="28"/>
-          <w:lang w:bidi="ar-EG"/>
-        </w:rPr>
-      </w:pPr>
-    </w:p>
-    <w:p>
-      <w:pPr>
-        <w:pStyle w:val="ListParagraph"/>
-        <w:numPr>
-          <w:ilvl w:val="0"/>
-          <w:numId w:val="12"/>
-        </w:numPr>
-        <w:spacing w:before="240" w:after="240"/>
-        <w:ind w:leftChars="0" w:firstLineChars="0"/>
-        <w:rPr>
-          <w:b/>
-          <w:bCs/>
-          <w:sz w:val="36"/>
-          <w:szCs w:val="36"/>
-        </w:rPr>
-      </w:pPr>
-      <w:r>
-        <w:rPr>
-          <w:b/>
-          <w:bCs/>
-          <w:sz w:val="36"/>
-          <w:szCs w:val="36"/>
-        </w:rPr>
-        <w:t>Admin home page</w:t>
-      </w:r>
-      <w:r>
-        <w:rPr>
-          <w:b/>
-          <w:bCs/>
-          <w:sz w:val="36"/>
-          <w:szCs w:val="36"/>
-        </w:rPr>
-        <w:t>:</w:t>
-      </w:r>
-    </w:p>
-    <w:p>
-      <w:pPr>
-        <w:pStyle w:val="ListParagraph"/>
-        <w:spacing w:before="240" w:after="240"/>
-        <w:ind w:leftChars="0" w:left="1800" w:firstLineChars="0" w:firstLine="0"/>
-        <w:rPr>
-          <w:b/>
-          <w:bCs/>
-          <w:sz w:val="36"/>
-          <w:szCs w:val="36"/>
-        </w:rPr>
-      </w:pPr>
-    </w:p>
-    <w:p>
-      <w:pPr>
-        <w:pStyle w:val="ListParagraph"/>
-        <w:spacing w:before="240" w:after="240"/>
         <w:ind w:leftChars="0" w:left="1440" w:firstLineChars="0" w:firstLine="0"/>
         <w:rPr>
           <w:rFonts w:ascii="Arial" w:eastAsia="Arial" w:hAnsi="Arial" w:cs="Arial"/>
@@ -10434,67 +8560,6 @@
         </w:rPr>
         <w:t>.</w:t>
       </w:r>
-    </w:p>
-    <w:p>
-      <w:pPr>
-        <w:pStyle w:val="ListParagraph"/>
-        <w:spacing w:before="240" w:after="240"/>
-        <w:ind w:leftChars="0" w:left="1440" w:firstLineChars="0" w:firstLine="0"/>
-        <w:rPr>
-          <w:sz w:val="28"/>
-          <w:szCs w:val="28"/>
-          <w:lang w:bidi="ar-EG"/>
-        </w:rPr>
-      </w:pPr>
-    </w:p>
-    <w:p>
-      <w:pPr>
-        <w:pStyle w:val="ListParagraph"/>
-        <w:spacing w:before="240" w:after="240"/>
-        <w:ind w:leftChars="0" w:left="1440" w:firstLineChars="0" w:firstLine="0"/>
-        <w:rPr>
-          <w:sz w:val="28"/>
-          <w:szCs w:val="28"/>
-          <w:lang w:bidi="ar-EG"/>
-        </w:rPr>
-      </w:pPr>
-    </w:p>
-    <w:p>
-      <w:pPr>
-        <w:pStyle w:val="ListParagraph"/>
-        <w:spacing w:before="240" w:after="240"/>
-        <w:ind w:leftChars="0" w:left="1440" w:firstLineChars="0" w:firstLine="0"/>
-        <w:rPr>
-          <w:sz w:val="28"/>
-          <w:szCs w:val="28"/>
-          <w:lang w:bidi="ar-EG"/>
-        </w:rPr>
-      </w:pPr>
-    </w:p>
-    <w:p>
-      <w:pPr>
-        <w:pStyle w:val="ListParagraph"/>
-        <w:spacing w:before="240" w:after="240"/>
-        <w:ind w:leftChars="0" w:left="1440" w:firstLineChars="0" w:firstLine="0"/>
-        <w:rPr>
-          <w:sz w:val="28"/>
-          <w:szCs w:val="28"/>
-          <w:lang w:bidi="ar-EG"/>
-        </w:rPr>
-      </w:pPr>
-    </w:p>
-    <w:p>
-      <w:pPr>
-        <w:pStyle w:val="ListParagraph"/>
-        <w:spacing w:before="240" w:after="240"/>
-        <w:ind w:leftChars="0" w:left="1440" w:firstLineChars="0" w:firstLine="0"/>
-        <w:rPr>
-          <w:b/>
-          <w:bCs/>
-          <w:sz w:val="28"/>
-          <w:szCs w:val="28"/>
-        </w:rPr>
-      </w:pPr>
     </w:p>
     <w:p>
       <w:pPr>
@@ -10508,15 +8573,14 @@
           <w:color w:val="901B20"/>
         </w:rPr>
       </w:pPr>
-      <w:bookmarkStart w:id="47" w:name="_heading=h.btvkqkkjcdte" w:colFirst="0" w:colLast="0"/>
-      <w:bookmarkStart w:id="48" w:name="_heading=h.2jxsxqh" w:colFirst="0" w:colLast="0"/>
+      <w:bookmarkStart w:id="46" w:name="_heading=h.btvkqkkjcdte" w:colFirst="0" w:colLast="0"/>
+      <w:bookmarkStart w:id="47" w:name="_heading=h.2jxsxqh" w:colFirst="0" w:colLast="0"/>
+      <w:bookmarkEnd w:id="46"/>
       <w:bookmarkEnd w:id="47"/>
-      <w:bookmarkEnd w:id="48"/>
       <w:r>
         <w:rPr>
           <w:color w:val="901B20"/>
         </w:rPr>
-        <w:lastRenderedPageBreak/>
         <w:t>External Interface Requirements</w:t>
       </w:r>
     </w:p>
@@ -10529,8 +8593,8 @@
           <w:szCs w:val="34"/>
         </w:rPr>
       </w:pPr>
-      <w:bookmarkStart w:id="49" w:name="_heading=h.mwp4ca5sjhf5" w:colFirst="0" w:colLast="0"/>
-      <w:bookmarkEnd w:id="49"/>
+      <w:bookmarkStart w:id="48" w:name="_heading=h.mwp4ca5sjhf5" w:colFirst="0" w:colLast="0"/>
+      <w:bookmarkEnd w:id="48"/>
       <w:r>
         <w:rPr>
           <w:sz w:val="34"/>
@@ -10553,21 +8617,21 @@
         <w:ind w:left="0" w:hanging="2"/>
         <w:jc w:val="center"/>
       </w:pPr>
-      <w:bookmarkStart w:id="50" w:name="_heading=h.z337ya" w:colFirst="0" w:colLast="0"/>
-      <w:bookmarkStart w:id="51" w:name="_heading=h.fnfysi3bpnbg" w:colFirst="0" w:colLast="0"/>
-      <w:bookmarkStart w:id="52" w:name="_heading=h.y7em8kdrent8" w:colFirst="0" w:colLast="0"/>
+      <w:bookmarkStart w:id="49" w:name="_heading=h.z337ya" w:colFirst="0" w:colLast="0"/>
+      <w:bookmarkStart w:id="50" w:name="_heading=h.fnfysi3bpnbg" w:colFirst="0" w:colLast="0"/>
+      <w:bookmarkStart w:id="51" w:name="_heading=h.y7em8kdrent8" w:colFirst="0" w:colLast="0"/>
+      <w:bookmarkEnd w:id="49"/>
       <w:bookmarkEnd w:id="50"/>
       <w:bookmarkEnd w:id="51"/>
-      <w:bookmarkEnd w:id="52"/>
       <w:r>
         <w:rPr>
           <w:noProof/>
         </w:rPr>
         <w:drawing>
-          <wp:inline distT="0" distB="0" distL="0" distR="0" wp14:anchorId="6C6E477D" wp14:editId="2674F929">
-            <wp:extent cx="6120130" cy="3867150"/>
+          <wp:inline distT="0" distB="0" distL="0" distR="0" wp14:anchorId="7D271181" wp14:editId="627FC74D">
+            <wp:extent cx="6120130" cy="2764790"/>
             <wp:effectExtent l="0" t="0" r="0" b="0"/>
-            <wp:docPr id="1" name="Picture 1" descr="Graphical user interface, application, Word&#10;&#10;Description automatically generated"/>
+            <wp:docPr id="2" name="Picture 2" descr="Graphical user interface, application&#10;&#10;Description automatically generated"/>
             <wp:cNvGraphicFramePr>
               <a:graphicFrameLocks xmlns:a="http://schemas.openxmlformats.org/drawingml/2006/main" noChangeAspect="1"/>
             </wp:cNvGraphicFramePr>
@@ -10575,13 +8639,13 @@
               <a:graphicData uri="http://schemas.openxmlformats.org/drawingml/2006/picture">
                 <pic:pic xmlns:pic="http://schemas.openxmlformats.org/drawingml/2006/picture">
                   <pic:nvPicPr>
-                    <pic:cNvPr id="1" name="Picture 1" descr="Graphical user interface, application, Word&#10;&#10;Description automatically generated"/>
+                    <pic:cNvPr id="2" name="Picture 2" descr="Graphical user interface, application&#10;&#10;Description automatically generated"/>
                     <pic:cNvPicPr>
                       <a:picLocks noChangeAspect="1" noChangeArrowheads="1"/>
                     </pic:cNvPicPr>
                   </pic:nvPicPr>
                   <pic:blipFill>
-                    <a:blip r:embed="rId22">
+                    <a:blip r:embed="rId20">
                       <a:extLst>
                         <a:ext uri="{28A0092B-C50C-407E-A947-70E740481C1C}">
                           <a14:useLocalDpi xmlns:a14="http://schemas.microsoft.com/office/drawing/2010/main" val="0"/>
@@ -10596,7 +8660,7 @@
                   <pic:spPr bwMode="auto">
                     <a:xfrm>
                       <a:off x="0" y="0"/>
-                      <a:ext cx="6120130" cy="3867150"/>
+                      <a:ext cx="6120130" cy="2764790"/>
                     </a:xfrm>
                     <a:prstGeom prst="rect">
                       <a:avLst/>
@@ -10646,10 +8710,10 @@
           <w:szCs w:val="34"/>
         </w:rPr>
       </w:pPr>
-      <w:bookmarkStart w:id="53" w:name="_heading=h.4au5pmj4lhkc" w:colFirst="0" w:colLast="0"/>
-      <w:bookmarkStart w:id="54" w:name="_heading=h.fxsn5oaqnip1" w:colFirst="0" w:colLast="0"/>
+      <w:bookmarkStart w:id="52" w:name="_heading=h.4au5pmj4lhkc" w:colFirst="0" w:colLast="0"/>
+      <w:bookmarkStart w:id="53" w:name="_heading=h.fxsn5oaqnip1" w:colFirst="0" w:colLast="0"/>
+      <w:bookmarkEnd w:id="52"/>
       <w:bookmarkEnd w:id="53"/>
-      <w:bookmarkEnd w:id="54"/>
       <w:r>
         <w:rPr>
           <w:sz w:val="34"/>
@@ -10795,13 +8859,14 @@
           <w:szCs w:val="34"/>
         </w:rPr>
       </w:pPr>
-      <w:bookmarkStart w:id="55" w:name="_heading=h.neb7ddunpej" w:colFirst="0" w:colLast="0"/>
-      <w:bookmarkEnd w:id="55"/>
+      <w:bookmarkStart w:id="54" w:name="_heading=h.neb7ddunpej" w:colFirst="0" w:colLast="0"/>
+      <w:bookmarkEnd w:id="54"/>
       <w:r>
         <w:rPr>
           <w:sz w:val="34"/>
           <w:szCs w:val="34"/>
         </w:rPr>
+        <w:lastRenderedPageBreak/>
         <w:t xml:space="preserve">4.3 </w:t>
       </w:r>
       <w:r>
@@ -10866,8 +8931,8 @@
           <w:color w:val="901B20"/>
         </w:rPr>
       </w:pPr>
-      <w:bookmarkStart w:id="56" w:name="_heading=h.3j2qqm3" w:colFirst="0" w:colLast="0"/>
-      <w:bookmarkEnd w:id="56"/>
+      <w:bookmarkStart w:id="55" w:name="_heading=h.3j2qqm3" w:colFirst="0" w:colLast="0"/>
+      <w:bookmarkEnd w:id="55"/>
       <w:r>
         <w:rPr>
           <w:color w:val="901B20"/>
@@ -10888,8 +8953,8 @@
           <w:szCs w:val="34"/>
         </w:rPr>
       </w:pPr>
-      <w:bookmarkStart w:id="57" w:name="_heading=h.7y73ceq3xjc2" w:colFirst="0" w:colLast="0"/>
-      <w:bookmarkEnd w:id="57"/>
+      <w:bookmarkStart w:id="56" w:name="_heading=h.7y73ceq3xjc2" w:colFirst="0" w:colLast="0"/>
+      <w:bookmarkEnd w:id="56"/>
       <w:r>
         <w:rPr>
           <w:sz w:val="34"/>
@@ -10963,8 +9028,8 @@
           <w:szCs w:val="34"/>
         </w:rPr>
       </w:pPr>
-      <w:bookmarkStart w:id="58" w:name="_heading=h.56zqu7furf2t" w:colFirst="0" w:colLast="0"/>
-      <w:bookmarkEnd w:id="58"/>
+      <w:bookmarkStart w:id="57" w:name="_heading=h.56zqu7furf2t" w:colFirst="0" w:colLast="0"/>
+      <w:bookmarkEnd w:id="57"/>
       <w:r>
         <w:rPr>
           <w:sz w:val="34"/>
@@ -10991,8 +9056,8 @@
           <w:szCs w:val="22"/>
         </w:rPr>
       </w:pPr>
-      <w:bookmarkStart w:id="59" w:name="_heading=h.4i7ojhp" w:colFirst="0" w:colLast="0"/>
-      <w:bookmarkEnd w:id="59"/>
+      <w:bookmarkStart w:id="58" w:name="_heading=h.4i7ojhp" w:colFirst="0" w:colLast="0"/>
+      <w:bookmarkEnd w:id="58"/>
       <w:r>
         <w:rPr>
           <w:rFonts w:ascii="Arial" w:eastAsia="Arial" w:hAnsi="Arial" w:cs="Arial"/>
@@ -11015,8 +9080,8 @@
           <w:szCs w:val="34"/>
         </w:rPr>
       </w:pPr>
-      <w:bookmarkStart w:id="60" w:name="_heading=h.j25u5drdw7uo" w:colFirst="0" w:colLast="0"/>
-      <w:bookmarkEnd w:id="60"/>
+      <w:bookmarkStart w:id="59" w:name="_heading=h.j25u5drdw7uo" w:colFirst="0" w:colLast="0"/>
+      <w:bookmarkEnd w:id="59"/>
       <w:r>
         <w:rPr>
           <w:sz w:val="34"/>
@@ -11042,8 +9107,8 @@
           <w:szCs w:val="22"/>
         </w:rPr>
       </w:pPr>
-      <w:bookmarkStart w:id="61" w:name="_heading=h.2xcytpi" w:colFirst="0" w:colLast="0"/>
-      <w:bookmarkEnd w:id="61"/>
+      <w:bookmarkStart w:id="60" w:name="_heading=h.2xcytpi" w:colFirst="0" w:colLast="0"/>
+      <w:bookmarkEnd w:id="60"/>
       <w:r>
         <w:rPr>
           <w:rFonts w:ascii="Arial" w:eastAsia="Arial" w:hAnsi="Arial" w:cs="Arial"/>
@@ -11070,8 +9135,8 @@
           <w:szCs w:val="22"/>
         </w:rPr>
       </w:pPr>
-      <w:bookmarkStart w:id="62" w:name="_heading=h.r0bcfgekkmic" w:colFirst="0" w:colLast="0"/>
-      <w:bookmarkEnd w:id="62"/>
+      <w:bookmarkStart w:id="61" w:name="_heading=h.r0bcfgekkmic" w:colFirst="0" w:colLast="0"/>
+      <w:bookmarkEnd w:id="61"/>
     </w:p>
     <w:p>
       <w:pPr>
@@ -11090,8 +9155,8 @@
           <w:szCs w:val="22"/>
         </w:rPr>
       </w:pPr>
-      <w:bookmarkStart w:id="63" w:name="_heading=h.9gs6ntm3q31f" w:colFirst="0" w:colLast="0"/>
-      <w:bookmarkEnd w:id="63"/>
+      <w:bookmarkStart w:id="62" w:name="_heading=h.9gs6ntm3q31f" w:colFirst="0" w:colLast="0"/>
+      <w:bookmarkEnd w:id="62"/>
     </w:p>
     <w:p>
       <w:pPr>
@@ -11110,8 +9175,8 @@
           <w:szCs w:val="22"/>
         </w:rPr>
       </w:pPr>
-      <w:bookmarkStart w:id="64" w:name="_heading=h.s20lf9wz849j" w:colFirst="0" w:colLast="0"/>
-      <w:bookmarkEnd w:id="64"/>
+      <w:bookmarkStart w:id="63" w:name="_heading=h.s20lf9wz849j" w:colFirst="0" w:colLast="0"/>
+      <w:bookmarkEnd w:id="63"/>
     </w:p>
     <w:p>
       <w:pPr>
@@ -11130,8 +9195,8 @@
           <w:szCs w:val="22"/>
         </w:rPr>
       </w:pPr>
-      <w:bookmarkStart w:id="65" w:name="_heading=h.13ltlvt8o7hz" w:colFirst="0" w:colLast="0"/>
-      <w:bookmarkEnd w:id="65"/>
+      <w:bookmarkStart w:id="64" w:name="_heading=h.13ltlvt8o7hz" w:colFirst="0" w:colLast="0"/>
+      <w:bookmarkEnd w:id="64"/>
     </w:p>
     <w:p>
       <w:pPr>
@@ -11150,8 +9215,8 @@
           <w:szCs w:val="22"/>
         </w:rPr>
       </w:pPr>
-      <w:bookmarkStart w:id="66" w:name="_heading=h.dx1udtog7u0o" w:colFirst="0" w:colLast="0"/>
-      <w:bookmarkEnd w:id="66"/>
+      <w:bookmarkStart w:id="65" w:name="_heading=h.dx1udtog7u0o" w:colFirst="0" w:colLast="0"/>
+      <w:bookmarkEnd w:id="65"/>
     </w:p>
     <w:p>
       <w:pPr>
@@ -11166,8 +9231,8 @@
           <w:szCs w:val="34"/>
         </w:rPr>
       </w:pPr>
-      <w:bookmarkStart w:id="67" w:name="_heading=h.nkb8becbynyj" w:colFirst="0" w:colLast="0"/>
-      <w:bookmarkEnd w:id="67"/>
+      <w:bookmarkStart w:id="66" w:name="_heading=h.nkb8becbynyj" w:colFirst="0" w:colLast="0"/>
+      <w:bookmarkEnd w:id="66"/>
       <w:r>
         <w:rPr>
           <w:sz w:val="34"/>
@@ -11285,8 +9350,8 @@
           <w:color w:val="901B20"/>
         </w:rPr>
       </w:pPr>
-      <w:bookmarkStart w:id="68" w:name="_heading=h.12l7m1xziul0" w:colFirst="0" w:colLast="0"/>
-      <w:bookmarkEnd w:id="68"/>
+      <w:bookmarkStart w:id="67" w:name="_heading=h.12l7m1xziul0" w:colFirst="0" w:colLast="0"/>
+      <w:bookmarkEnd w:id="67"/>
       <w:r>
         <w:rPr>
           <w:color w:val="901B20"/>
@@ -11312,8 +9377,8 @@
           <w:szCs w:val="22"/>
         </w:rPr>
       </w:pPr>
-      <w:bookmarkStart w:id="69" w:name="_heading=h.3whwml4" w:colFirst="0" w:colLast="0"/>
-      <w:bookmarkEnd w:id="69"/>
+      <w:bookmarkStart w:id="68" w:name="_heading=h.3whwml4" w:colFirst="0" w:colLast="0"/>
+      <w:bookmarkEnd w:id="68"/>
       <w:r>
         <w:rPr>
           <w:rFonts w:ascii="Arial" w:eastAsia="Arial" w:hAnsi="Arial" w:cs="Arial"/>
@@ -11380,8 +9445,8 @@
           <w:szCs w:val="22"/>
         </w:rPr>
       </w:pPr>
-      <w:bookmarkStart w:id="70" w:name="_heading=h.2bn6wsx" w:colFirst="0" w:colLast="0"/>
-      <w:bookmarkEnd w:id="70"/>
+      <w:bookmarkStart w:id="69" w:name="_heading=h.2bn6wsx" w:colFirst="0" w:colLast="0"/>
+      <w:bookmarkEnd w:id="69"/>
       <w:r>
         <w:rPr>
           <w:rFonts w:ascii="Arial" w:eastAsia="Arial" w:hAnsi="Arial" w:cs="Arial"/>
@@ -11427,6 +9492,7 @@
           <w:sz w:val="34"/>
           <w:szCs w:val="34"/>
         </w:rPr>
+        <w:lastRenderedPageBreak/>
         <w:t>Appendix B: Analysis Models</w:t>
       </w:r>
     </w:p>
@@ -11448,8 +9514,8 @@
           <w:szCs w:val="22"/>
         </w:rPr>
       </w:pPr>
-      <w:bookmarkStart w:id="71" w:name="_heading=h.qsh70q" w:colFirst="0" w:colLast="0"/>
-      <w:bookmarkEnd w:id="71"/>
+      <w:bookmarkStart w:id="70" w:name="_heading=h.qsh70q" w:colFirst="0" w:colLast="0"/>
+      <w:bookmarkEnd w:id="70"/>
       <w:r>
         <w:rPr>
           <w:rFonts w:ascii="Arial" w:eastAsia="Arial" w:hAnsi="Arial" w:cs="Arial"/>
@@ -11486,7 +9552,6 @@
           <w:sz w:val="34"/>
           <w:szCs w:val="34"/>
         </w:rPr>
-        <w:lastRenderedPageBreak/>
         <w:t>Appendix C: Issues List</w:t>
       </w:r>
     </w:p>
@@ -11518,8 +9583,8 @@
       </w:r>
     </w:p>
     <w:sectPr>
-      <w:headerReference w:type="default" r:id="rId23"/>
-      <w:footerReference w:type="default" r:id="rId24"/>
+      <w:headerReference w:type="default" r:id="rId21"/>
+      <w:footerReference w:type="default" r:id="rId22"/>
       <w:pgSz w:w="12240" w:h="15840"/>
       <w:pgMar w:top="1440" w:right="1162" w:bottom="1440" w:left="1440" w:header="720" w:footer="720" w:gutter="0"/>
       <w:pgBorders w:offsetFrom="page">
@@ -11549,7 +9614,15 @@
         <w:annotationRef/>
       </w:r>
       <w:r>
-        <w:t>If the username and password are not found in database the message should be “Please create an account first and then login”</w:t>
+        <w:t xml:space="preserve">If the username and password are not found in </w:t>
+      </w:r>
+      <w:proofErr w:type="gramStart"/>
+      <w:r>
+        <w:t>database</w:t>
+      </w:r>
+      <w:proofErr w:type="gramEnd"/>
+      <w:r>
+        <w:t xml:space="preserve"> the message should be “Please create an account first and then login”</w:t>
       </w:r>
     </w:p>
   </w:comment>
@@ -11670,23 +9743,6 @@
       </w:r>
       <w:r>
         <w:t>Edited by ashry</w:t>
-      </w:r>
-    </w:p>
-  </w:comment>
-  <w:comment w:id="46" w:author="Muhammad Ashry" w:date="2022-04-25T15:32:00Z" w:initials="MA">
-    <w:p>
-      <w:pPr>
-        <w:pStyle w:val="CommentText"/>
-        <w:ind w:left="0" w:hanging="2"/>
-      </w:pPr>
-      <w:r>
-        <w:rPr>
-          <w:rStyle w:val="CommentReference"/>
-        </w:rPr>
-        <w:annotationRef/>
-      </w:r>
-      <w:r>
-        <w:t>We need to create this page in our wireframe</w:t>
       </w:r>
     </w:p>
   </w:comment>
@@ -11702,7 +9758,6 @@
   <w15:commentEx w15:paraId="4790AC85" w15:done="1"/>
   <w15:commentEx w15:paraId="530875A3" w15:done="1"/>
   <w15:commentEx w15:paraId="74C698A5" w15:done="1"/>
-  <w15:commentEx w15:paraId="2C142F27" w15:done="1"/>
 </w15:commentsEx>
 </file>
 
@@ -11715,7 +9770,6 @@
   <w16cex:commentExtensible w16cex:durableId="261138CF" w16cex:dateUtc="2022-04-25T13:12:00Z"/>
   <w16cex:commentExtensible w16cex:durableId="2611348B" w16cex:dateUtc="2022-04-25T12:54:00Z"/>
   <w16cex:commentExtensible w16cex:durableId="26113CF9" w16cex:dateUtc="2022-04-25T13:30:00Z"/>
-  <w16cex:commentExtensible w16cex:durableId="26113D7C" w16cex:dateUtc="2022-04-25T13:32:00Z"/>
 </w16cex:commentsExtensible>
 </file>
 
@@ -11728,7 +9782,6 @@
   <w16cid:commentId w16cid:paraId="4790AC85" w16cid:durableId="261138CF"/>
   <w16cid:commentId w16cid:paraId="530875A3" w16cid:durableId="2611348B"/>
   <w16cid:commentId w16cid:paraId="74C698A5" w16cid:durableId="26113CF9"/>
-  <w16cid:commentId w16cid:paraId="2C142F27" w16cid:durableId="26113D7C"/>
 </w16cid:commentsIds>
 </file>
 

</xml_diff>

<commit_message>
Update SRS & Code according to review
</commit_message>
<xml_diff>
--- a/Definition/Requirements/SRS_Travel Advisor.docx
+++ b/Definition/Requirements/SRS_Travel Advisor.docx
@@ -22,6 +22,16 @@
           <w:szCs w:val="40"/>
         </w:rPr>
       </w:pPr>
+      <w:r>
+        <w:rPr>
+          <w:rFonts w:ascii="Arial" w:eastAsia="Arial" w:hAnsi="Arial" w:cs="Arial"/>
+          <w:b/>
+          <w:color w:val="000000"/>
+          <w:sz w:val="40"/>
+          <w:szCs w:val="40"/>
+        </w:rPr>
+        <w:tab/>
+      </w:r>
     </w:p>
     <w:p>
       <w:pPr>
@@ -108,13 +118,13 @@
         <w:rPr>
           <w:rFonts w:ascii="Times New Roman" w:eastAsia="Times New Roman" w:hAnsi="Times New Roman" w:cs="Times New Roman"/>
         </w:rPr>
-        <w:t>2.0</w:t>
+        <w:t>2.</w:t>
       </w:r>
       <w:r>
         <w:rPr>
           <w:rFonts w:ascii="Times New Roman" w:eastAsia="Times New Roman" w:hAnsi="Times New Roman" w:cs="Times New Roman"/>
         </w:rPr>
-        <w:t xml:space="preserve"> </w:t>
+        <w:t>1</w:t>
       </w:r>
       <w:r>
         <w:rPr>
@@ -2103,6 +2113,74 @@
         <w:tc>
           <w:tcPr>
             <w:tcW w:w="2160" w:type="dxa"/>
+          </w:tcPr>
+          <w:p>
+            <w:pPr>
+              <w:spacing w:before="40" w:after="40"/>
+              <w:ind w:left="0" w:hanging="2"/>
+            </w:pPr>
+            <w:r>
+              <w:lastRenderedPageBreak/>
+              <w:t>Ashry</w:t>
+            </w:r>
+          </w:p>
+        </w:tc>
+        <w:tc>
+          <w:tcPr>
+            <w:tcW w:w="1335" w:type="dxa"/>
+          </w:tcPr>
+          <w:p>
+            <w:pPr>
+              <w:spacing w:before="40" w:after="40"/>
+              <w:ind w:left="0" w:hanging="2"/>
+              <w:rPr>
+                <w:lang w:bidi="ar-EG"/>
+              </w:rPr>
+            </w:pPr>
+            <w:r>
+              <w:rPr>
+                <w:lang w:bidi="ar-EG"/>
+              </w:rPr>
+              <w:t>17/5/2022</w:t>
+            </w:r>
+          </w:p>
+        </w:tc>
+        <w:tc>
+          <w:tcPr>
+            <w:tcW w:w="4789" w:type="dxa"/>
+          </w:tcPr>
+          <w:p>
+            <w:pPr>
+              <w:spacing w:before="40" w:after="40"/>
+              <w:ind w:left="0" w:hanging="2"/>
+            </w:pPr>
+            <w:r>
+              <w:t>Updating requirement according to customer changes</w:t>
+            </w:r>
+          </w:p>
+        </w:tc>
+        <w:tc>
+          <w:tcPr>
+            <w:tcW w:w="1584" w:type="dxa"/>
+          </w:tcPr>
+          <w:p>
+            <w:pPr>
+              <w:spacing w:before="40" w:after="40"/>
+              <w:ind w:left="0" w:hanging="2"/>
+            </w:pPr>
+            <w:r>
+              <w:t>2</w:t>
+            </w:r>
+            <w:r>
+              <w:t>.0</w:t>
+            </w:r>
+          </w:p>
+        </w:tc>
+      </w:tr>
+      <w:tr>
+        <w:tc>
+          <w:tcPr>
+            <w:tcW w:w="2160" w:type="dxa"/>
             <w:tcBorders>
               <w:bottom w:val="single" w:sz="12" w:space="0" w:color="000000"/>
             </w:tcBorders>
@@ -2113,8 +2191,7 @@
               <w:ind w:left="0" w:hanging="2"/>
             </w:pPr>
             <w:r>
-              <w:lastRenderedPageBreak/>
-              <w:t>Ashry</w:t>
+              <w:t>Osama</w:t>
             </w:r>
           </w:p>
         </w:tc>
@@ -2137,7 +2214,7 @@
               <w:rPr>
                 <w:lang w:bidi="ar-EG"/>
               </w:rPr>
-              <w:t>17/5/2022</w:t>
+              <w:t>19/5/2022</w:t>
             </w:r>
           </w:p>
         </w:tc>
@@ -2154,7 +2231,13 @@
               <w:ind w:left="0" w:hanging="2"/>
             </w:pPr>
             <w:r>
-              <w:t>Updating requirement according to customer changes</w:t>
+              <w:t xml:space="preserve">Update </w:t>
+            </w:r>
+            <w:r>
+              <w:t>requirement according to</w:t>
+            </w:r>
+            <w:r>
+              <w:t xml:space="preserve"> reviews</w:t>
             </w:r>
           </w:p>
         </w:tc>
@@ -2171,7 +2254,7 @@
               <w:ind w:left="0" w:hanging="2"/>
             </w:pPr>
             <w:r>
-              <w:t>2.0</w:t>
+              <w:t>2.1</w:t>
             </w:r>
           </w:p>
         </w:tc>
@@ -2555,6 +2638,7 @@
         <w:rPr>
           <w:color w:val="901B20"/>
         </w:rPr>
+        <w:lastRenderedPageBreak/>
         <w:t>Overall Description</w:t>
       </w:r>
     </w:p>
@@ -2678,11 +2762,7 @@
         <w:t>Users</w:t>
       </w:r>
       <w:r>
-        <w:t xml:space="preserve"> can enjoy sightseeing </w:t>
-      </w:r>
-      <w:r>
-        <w:lastRenderedPageBreak/>
-        <w:t xml:space="preserve">tours to any of the places, listed in </w:t>
+        <w:t xml:space="preserve"> can enjoy sightseeing tours to any of the places, listed in </w:t>
       </w:r>
       <w:r>
         <w:t xml:space="preserve">the </w:t>
@@ -3254,6 +3334,7 @@
           <w:sz w:val="34"/>
           <w:szCs w:val="34"/>
         </w:rPr>
+        <w:lastRenderedPageBreak/>
         <w:t>Assumptions and Dependencies</w:t>
       </w:r>
     </w:p>
@@ -3378,10 +3459,20 @@
     </w:p>
     <w:p>
       <w:pPr>
+        <w:numPr>
+          <w:ilvl w:val="0"/>
+          <w:numId w:val="4"/>
+        </w:numPr>
         <w:ind w:left="0" w:hanging="2"/>
       </w:pPr>
+      <w:r>
+        <w:t>System works on English language onl</w:t>
+      </w:r>
       <w:bookmarkStart w:id="35" w:name="_heading=h.46k6sxi4j9sq" w:colFirst="0" w:colLast="0"/>
       <w:bookmarkEnd w:id="35"/>
+      <w:r>
+        <w:t>y.</w:t>
+      </w:r>
     </w:p>
     <w:p>
       <w:pPr>
@@ -3401,7 +3492,6 @@
         <w:rPr>
           <w:color w:val="901B20"/>
         </w:rPr>
-        <w:lastRenderedPageBreak/>
         <w:t>System Features [Functional Requirements]</w:t>
       </w:r>
     </w:p>
@@ -3630,7 +3720,6 @@
         </w:rPr>
         <w:t xml:space="preserve"> and one check box (</w:t>
       </w:r>
-      <w:proofErr w:type="spellStart"/>
       <w:r>
         <w:rPr>
           <w:sz w:val="28"/>
@@ -3643,15 +3732,7 @@
           <w:sz w:val="28"/>
           <w:szCs w:val="28"/>
         </w:rPr>
-        <w:t>admin</w:t>
-      </w:r>
-      <w:proofErr w:type="spellEnd"/>
-      <w:r>
-        <w:rPr>
-          <w:sz w:val="28"/>
-          <w:szCs w:val="28"/>
-        </w:rPr>
-        <w:t xml:space="preserve"> checkbox)</w:t>
+        <w:t>admin checkbox)</w:t>
       </w:r>
       <w:r>
         <w:rPr>
@@ -3958,6 +4039,7 @@
           <w:sz w:val="28"/>
           <w:szCs w:val="28"/>
         </w:rPr>
+        <w:lastRenderedPageBreak/>
         <w:t>REQ-05-User_Login</w:t>
       </w:r>
       <w:r>
@@ -4651,6 +4733,34 @@
           <w:sz w:val="28"/>
           <w:szCs w:val="28"/>
         </w:rPr>
+        <w:t xml:space="preserve"> &amp; must started by 010</w:t>
+      </w:r>
+      <w:r>
+        <w:rPr>
+          <w:sz w:val="28"/>
+          <w:szCs w:val="28"/>
+        </w:rPr>
+        <w:t>,</w:t>
+      </w:r>
+      <w:r>
+        <w:rPr>
+          <w:sz w:val="28"/>
+          <w:szCs w:val="28"/>
+        </w:rPr>
+        <w:t xml:space="preserve"> 01</w:t>
+      </w:r>
+      <w:r>
+        <w:rPr>
+          <w:sz w:val="28"/>
+          <w:szCs w:val="28"/>
+        </w:rPr>
+        <w:t>1 or 012</w:t>
+      </w:r>
+      <w:r>
+        <w:rPr>
+          <w:sz w:val="28"/>
+          <w:szCs w:val="28"/>
+        </w:rPr>
         <w:t>.</w:t>
       </w:r>
     </w:p>
@@ -5210,7 +5320,6 @@
           <w:sz w:val="28"/>
           <w:szCs w:val="28"/>
         </w:rPr>
-        <w:lastRenderedPageBreak/>
         <w:t>REQ-11</w:t>
       </w:r>
       <w:r>
@@ -5432,7 +5541,6 @@
       <w:r>
         <w:t xml:space="preserve"> </w:t>
       </w:r>
-      <w:proofErr w:type="spellStart"/>
       <w:r>
         <w:rPr>
           <w:b/>
@@ -5442,7 +5550,6 @@
         </w:rPr>
         <w:t>UserHomePage</w:t>
       </w:r>
-      <w:proofErr w:type="spellEnd"/>
       <w:r>
         <w:rPr>
           <w:sz w:val="28"/>
@@ -5609,7 +5716,6 @@
       <w:r>
         <w:t xml:space="preserve"> </w:t>
       </w:r>
-      <w:proofErr w:type="spellStart"/>
       <w:r>
         <w:rPr>
           <w:b/>
@@ -5619,7 +5725,6 @@
         </w:rPr>
         <w:t>UserHomePage</w:t>
       </w:r>
-      <w:proofErr w:type="spellEnd"/>
       <w:r>
         <w:rPr>
           <w:sz w:val="28"/>
@@ -6081,7 +6186,48 @@
           <w:szCs w:val="28"/>
           <w:lang w:bidi="ar-EG"/>
         </w:rPr>
-        <w:t xml:space="preserve"> on the screen if </w:t>
+        <w:t xml:space="preserve"> on the screen</w:t>
+      </w:r>
+      <w:r>
+        <w:rPr>
+          <w:sz w:val="28"/>
+          <w:szCs w:val="28"/>
+          <w:lang w:bidi="ar-EG"/>
+        </w:rPr>
+        <w:t xml:space="preserve"> incudes (</w:t>
+      </w:r>
+      <w:r>
+        <w:rPr>
+          <w:sz w:val="28"/>
+          <w:szCs w:val="28"/>
+          <w:lang w:bidi="ar-EG"/>
+        </w:rPr>
+        <w:t xml:space="preserve">Are you sure you want to </w:t>
+      </w:r>
+      <w:r>
+        <w:rPr>
+          <w:sz w:val="28"/>
+          <w:szCs w:val="28"/>
+          <w:lang w:bidi="ar-EG"/>
+        </w:rPr>
+        <w:lastRenderedPageBreak/>
+        <w:t>book?</w:t>
+      </w:r>
+      <w:r>
+        <w:rPr>
+          <w:sz w:val="28"/>
+          <w:szCs w:val="28"/>
+          <w:lang w:bidi="ar-EG"/>
+        </w:rPr>
+        <w:t>),</w:t>
+      </w:r>
+      <w:r>
+        <w:rPr>
+          <w:sz w:val="28"/>
+          <w:szCs w:val="28"/>
+          <w:lang w:bidi="ar-EG"/>
+        </w:rPr>
+        <w:t xml:space="preserve"> if </w:t>
       </w:r>
       <w:r>
         <w:rPr>
@@ -6105,7 +6251,7 @@
           <w:szCs w:val="28"/>
           <w:lang w:bidi="ar-EG"/>
         </w:rPr>
-        <w:t>confirms</w:t>
+        <w:t>OK</w:t>
       </w:r>
       <w:r>
         <w:rPr>
@@ -6131,6 +6277,14 @@
           <w:lang w:bidi="ar-EG"/>
         </w:rPr>
         <w:t>e</w:t>
+      </w:r>
+      <w:r>
+        <w:rPr>
+          <w:sz w:val="28"/>
+          <w:szCs w:val="28"/>
+          <w:lang w:bidi="ar-EG"/>
+        </w:rPr>
+        <w:t xml:space="preserve"> if not stay in the same page</w:t>
       </w:r>
       <w:r>
         <w:rPr>
@@ -6342,7 +6496,6 @@
           <w:sz w:val="34"/>
           <w:szCs w:val="34"/>
         </w:rPr>
-        <w:lastRenderedPageBreak/>
         <w:t xml:space="preserve"> </w:t>
       </w:r>
       <w:r>
@@ -6665,13 +6818,41 @@
         </w:rPr>
         <w:t xml:space="preserve">REQ-04-Admin_Login: </w:t>
       </w:r>
+      <w:r>
+        <w:rPr>
+          <w:sz w:val="28"/>
+          <w:szCs w:val="28"/>
+        </w:rPr>
+        <w:t xml:space="preserve">when </w:t>
+      </w:r>
+      <w:r>
+        <w:rPr>
+          <w:sz w:val="28"/>
+          <w:szCs w:val="28"/>
+        </w:rPr>
+        <w:t xml:space="preserve">the </w:t>
+      </w:r>
+      <w:r>
+        <w:rPr>
+          <w:sz w:val="28"/>
+          <w:szCs w:val="28"/>
+        </w:rPr>
+        <w:t>user</w:t>
+      </w:r>
+      <w:r>
+        <w:rPr>
+          <w:sz w:val="28"/>
+          <w:szCs w:val="28"/>
+        </w:rPr>
+        <w:t xml:space="preserve"> enter username field &amp; password field and</w:t>
+      </w:r>
       <w:commentRangeStart w:id="45"/>
       <w:r>
         <w:rPr>
           <w:sz w:val="28"/>
           <w:szCs w:val="28"/>
         </w:rPr>
-        <w:t xml:space="preserve">when the check box is checked </w:t>
+        <w:t xml:space="preserve"> the check box is checked </w:t>
       </w:r>
       <w:r>
         <w:rPr>
@@ -6713,7 +6894,7 @@
           <w:sz w:val="28"/>
           <w:szCs w:val="28"/>
         </w:rPr>
-        <w:t>login button is clicked and the register button is disabled</w:t>
+        <w:t>login button is clicked</w:t>
       </w:r>
       <w:r>
         <w:rPr>
@@ -6790,7 +6971,21 @@
           <w:sz w:val="28"/>
           <w:szCs w:val="28"/>
         </w:rPr>
-        <w:t xml:space="preserve">user </w:t>
+        <w:t>user</w:t>
+      </w:r>
+      <w:r>
+        <w:rPr>
+          <w:sz w:val="28"/>
+          <w:szCs w:val="28"/>
+        </w:rPr>
+        <w:t xml:space="preserve"> enter username field &amp; password field then</w:t>
+      </w:r>
+      <w:r>
+        <w:rPr>
+          <w:sz w:val="28"/>
+          <w:szCs w:val="28"/>
+        </w:rPr>
+        <w:t xml:space="preserve"> </w:t>
       </w:r>
       <w:r>
         <w:rPr>
@@ -6881,7 +7076,15 @@
           <w:sz w:val="28"/>
           <w:szCs w:val="28"/>
         </w:rPr>
-        <w:t xml:space="preserve">then checks if the username and password are already stored in the </w:t>
+        <w:t xml:space="preserve">then checks if the </w:t>
+      </w:r>
+      <w:r>
+        <w:rPr>
+          <w:sz w:val="28"/>
+          <w:szCs w:val="28"/>
+        </w:rPr>
+        <w:lastRenderedPageBreak/>
+        <w:t xml:space="preserve">username and password are already stored in the </w:t>
       </w:r>
       <w:r>
         <w:rPr>
@@ -7220,7 +7423,6 @@
           <w:sz w:val="36"/>
           <w:szCs w:val="36"/>
         </w:rPr>
-        <w:lastRenderedPageBreak/>
         <w:t>Add Tour:</w:t>
       </w:r>
     </w:p>
@@ -7407,14 +7609,6 @@
           <w:szCs w:val="28"/>
           <w:lang w:bidi="ar-EG"/>
         </w:rPr>
-        <w:t xml:space="preserve"> and a button (add trip)</w:t>
-      </w:r>
-      <w:r>
-        <w:rPr>
-          <w:sz w:val="28"/>
-          <w:szCs w:val="28"/>
-          <w:lang w:bidi="ar-EG"/>
-        </w:rPr>
         <w:t xml:space="preserve"> and submit button</w:t>
       </w:r>
       <w:r>
@@ -7538,23 +7732,15 @@
           <w:szCs w:val="28"/>
           <w:lang w:bidi="ar-EG"/>
         </w:rPr>
-        <w:t xml:space="preserve"> numbers that at least </w:t>
-      </w:r>
-      <w:r>
-        <w:rPr>
-          <w:sz w:val="28"/>
-          <w:szCs w:val="28"/>
-          <w:lang w:bidi="ar-EG"/>
-        </w:rPr>
-        <w:t>are</w:t>
-      </w:r>
-      <w:r>
-        <w:rPr>
-          <w:sz w:val="28"/>
-          <w:szCs w:val="28"/>
-          <w:lang w:bidi="ar-EG"/>
-        </w:rPr>
-        <w:t xml:space="preserve"> 1000.</w:t>
+        <w:t xml:space="preserve"> numbers</w:t>
+      </w:r>
+      <w:r>
+        <w:rPr>
+          <w:sz w:val="28"/>
+          <w:szCs w:val="28"/>
+          <w:lang w:bidi="ar-EG"/>
+        </w:rPr>
+        <w:t>.</w:t>
       </w:r>
     </w:p>
     <w:p>
@@ -7613,7 +7799,31 @@
           <w:szCs w:val="28"/>
           <w:lang w:bidi="ar-EG"/>
         </w:rPr>
-        <w:t xml:space="preserve">Dates should be written by </w:t>
+        <w:t>Flight d</w:t>
+      </w:r>
+      <w:r>
+        <w:rPr>
+          <w:sz w:val="28"/>
+          <w:szCs w:val="28"/>
+          <w:lang w:bidi="ar-EG"/>
+        </w:rPr>
+        <w:t>ate</w:t>
+      </w:r>
+      <w:r>
+        <w:rPr>
+          <w:sz w:val="28"/>
+          <w:szCs w:val="28"/>
+          <w:lang w:bidi="ar-EG"/>
+        </w:rPr>
+        <w:t xml:space="preserve"> &amp; end date should</w:t>
+      </w:r>
+      <w:r>
+        <w:rPr>
+          <w:sz w:val="28"/>
+          <w:szCs w:val="28"/>
+          <w:lang w:bidi="ar-EG"/>
+        </w:rPr>
+        <w:t xml:space="preserve"> be written by </w:t>
       </w:r>
       <w:r>
         <w:rPr>
@@ -7629,39 +7839,7 @@
           <w:szCs w:val="28"/>
           <w:lang w:bidi="ar-EG"/>
         </w:rPr>
-        <w:t xml:space="preserve">user and should start from </w:t>
-      </w:r>
-      <w:r>
-        <w:rPr>
-          <w:sz w:val="28"/>
-          <w:szCs w:val="28"/>
-          <w:lang w:bidi="ar-EG"/>
-        </w:rPr>
-        <w:t xml:space="preserve">the </w:t>
-      </w:r>
-      <w:r>
-        <w:rPr>
-          <w:sz w:val="28"/>
-          <w:szCs w:val="28"/>
-          <w:lang w:bidi="ar-EG"/>
-        </w:rPr>
-        <w:t xml:space="preserve">day it’s </w:t>
-      </w:r>
-      <w:r>
-        <w:rPr>
-          <w:sz w:val="28"/>
-          <w:szCs w:val="28"/>
-          <w:lang w:bidi="ar-EG"/>
-        </w:rPr>
-        <w:t>recorde</w:t>
-      </w:r>
-      <w:r>
-        <w:rPr>
-          <w:sz w:val="28"/>
-          <w:szCs w:val="28"/>
-          <w:lang w:bidi="ar-EG"/>
-        </w:rPr>
-        <w:t>d</w:t>
+        <w:t>admin</w:t>
       </w:r>
       <w:r>
         <w:rPr>
@@ -7865,7 +8043,7 @@
           <w:szCs w:val="28"/>
           <w:lang w:bidi="ar-EG"/>
         </w:rPr>
-        <w:t>admin can add the images he wants to the trip.</w:t>
+        <w:t>admin can add the image he wants to the trip.</w:t>
       </w:r>
     </w:p>
     <w:p>
@@ -7912,6 +8090,7 @@
           <w:sz w:val="28"/>
           <w:szCs w:val="28"/>
         </w:rPr>
+        <w:lastRenderedPageBreak/>
         <w:t>REQ-0</w:t>
       </w:r>
       <w:r>
@@ -8019,16 +8198,14 @@
         </w:rPr>
         <w:t xml:space="preserve">user to add </w:t>
       </w:r>
-      <w:proofErr w:type="spellStart"/>
-      <w:r>
-        <w:rPr>
-          <w:sz w:val="28"/>
-          <w:szCs w:val="28"/>
-          <w:lang w:bidi="ar-EG"/>
-        </w:rPr>
-        <w:t>a</w:t>
-      </w:r>
-      <w:proofErr w:type="spellEnd"/>
+      <w:r>
+        <w:rPr>
+          <w:sz w:val="28"/>
+          <w:szCs w:val="28"/>
+          <w:lang w:bidi="ar-EG"/>
+        </w:rPr>
+        <w:t>an</w:t>
+      </w:r>
       <w:r>
         <w:rPr>
           <w:sz w:val="28"/>
@@ -8337,7 +8514,6 @@
           <w:sz w:val="36"/>
           <w:szCs w:val="36"/>
         </w:rPr>
-        <w:lastRenderedPageBreak/>
         <w:t>Admin home page</w:t>
       </w:r>
       <w:r>
@@ -8466,23 +8642,7 @@
           <w:sz w:val="28"/>
           <w:szCs w:val="28"/>
         </w:rPr>
-        <w:t xml:space="preserve">check if the </w:t>
-      </w:r>
-      <w:proofErr w:type="spellStart"/>
-      <w:r>
-        <w:rPr>
-          <w:sz w:val="28"/>
-          <w:szCs w:val="28"/>
-        </w:rPr>
-        <w:t>IsAdmin</w:t>
-      </w:r>
-      <w:proofErr w:type="spellEnd"/>
-      <w:r>
-        <w:rPr>
-          <w:sz w:val="28"/>
-          <w:szCs w:val="28"/>
-        </w:rPr>
-        <w:t xml:space="preserve"> check box is checked and </w:t>
+        <w:t xml:space="preserve">check if the IsAdmin check box is checked and </w:t>
       </w:r>
       <w:r>
         <w:rPr>
@@ -8818,6 +8978,7 @@
         <w:rPr>
           <w:color w:val="901B20"/>
         </w:rPr>
+        <w:lastRenderedPageBreak/>
         <w:t>External Interface Requirements</w:t>
       </w:r>
     </w:p>
@@ -8969,7 +9130,6 @@
           <w:sz w:val="34"/>
           <w:szCs w:val="34"/>
         </w:rPr>
-        <w:lastRenderedPageBreak/>
         <w:t xml:space="preserve">4.2 </w:t>
       </w:r>
       <w:r>
@@ -9187,6 +9347,7 @@
         <w:rPr>
           <w:color w:val="901B20"/>
         </w:rPr>
+        <w:lastRenderedPageBreak/>
         <w:t>Nonfunctional Requirements</w:t>
       </w:r>
     </w:p>
@@ -9522,7 +9683,6 @@
         <w:rPr>
           <w:rFonts w:ascii="Times New Roman" w:eastAsia="Times New Roman" w:hAnsi="Times New Roman" w:cs="Times New Roman"/>
         </w:rPr>
-        <w:lastRenderedPageBreak/>
         <w:t xml:space="preserve">Our product will be portable to carry and will run </w:t>
       </w:r>
       <w:r>
@@ -9984,13 +10144,8 @@
         <w:annotationRef/>
       </w:r>
       <w:r>
-        <w:t xml:space="preserve">Edited by </w:t>
-      </w:r>
-      <w:proofErr w:type="spellStart"/>
-      <w:r>
-        <w:t>ashry</w:t>
-      </w:r>
-      <w:proofErr w:type="spellEnd"/>
+        <w:t>Edited by ashry</w:t>
+      </w:r>
     </w:p>
   </w:comment>
 </w:comments>

</xml_diff>

<commit_message>
review sheet is updated
</commit_message>
<xml_diff>
--- a/Definition/Requirements/SRS_Travel Advisor.docx
+++ b/Definition/Requirements/SRS_Travel Advisor.docx
@@ -2800,13 +2800,7 @@
       <w:bookmarkStart w:id="24" w:name="_heading=h.2s8eyo1" w:colFirst="0" w:colLast="0"/>
       <w:bookmarkEnd w:id="24"/>
       <w:r>
-        <w:t xml:space="preserve">Administration, which is responsible for adding destinations, </w:t>
-      </w:r>
-      <w:r>
-        <w:t xml:space="preserve">and </w:t>
-      </w:r>
-      <w:r>
-        <w:t xml:space="preserve">new admins, setting </w:t>
+        <w:t xml:space="preserve">Administration, which is responsible for adding destinations, setting </w:t>
       </w:r>
       <w:r>
         <w:t xml:space="preserve">a </w:t>
@@ -2814,17 +2808,10 @@
       <w:r>
         <w:t>budget</w:t>
       </w:r>
-      <w:r>
-        <w:t>,</w:t>
-      </w:r>
-      <w:r>
-        <w:t xml:space="preserve"> </w:t>
-      </w:r>
-      <w:r>
-        <w:t>and creating</w:t>
-      </w:r>
-      <w:r>
-        <w:t xml:space="preserve"> users.</w:t>
+      <w:bookmarkStart w:id="25" w:name="_heading=h.bnj5ye1knl7" w:colFirst="0" w:colLast="0"/>
+      <w:bookmarkEnd w:id="25"/>
+      <w:r>
+        <w:t>.</w:t>
       </w:r>
     </w:p>
     <w:p>
@@ -2840,8 +2827,6 @@
           <w:szCs w:val="34"/>
         </w:rPr>
       </w:pPr>
-      <w:bookmarkStart w:id="25" w:name="_heading=h.bnj5ye1knl7" w:colFirst="0" w:colLast="0"/>
-      <w:bookmarkEnd w:id="25"/>
       <w:r>
         <w:rPr>
           <w:sz w:val="34"/>
@@ -3630,7 +3615,6 @@
         </w:rPr>
         <w:t xml:space="preserve"> and one check box (</w:t>
       </w:r>
-      <w:proofErr w:type="spellStart"/>
       <w:r>
         <w:rPr>
           <w:sz w:val="28"/>
@@ -3643,15 +3627,7 @@
           <w:sz w:val="28"/>
           <w:szCs w:val="28"/>
         </w:rPr>
-        <w:t>admin</w:t>
-      </w:r>
-      <w:proofErr w:type="spellEnd"/>
-      <w:r>
-        <w:rPr>
-          <w:sz w:val="28"/>
-          <w:szCs w:val="28"/>
-        </w:rPr>
-        <w:t xml:space="preserve"> checkbox)</w:t>
+        <w:t>admin checkbox)</w:t>
       </w:r>
       <w:r>
         <w:rPr>
@@ -5432,7 +5408,6 @@
       <w:r>
         <w:t xml:space="preserve"> </w:t>
       </w:r>
-      <w:proofErr w:type="spellStart"/>
       <w:r>
         <w:rPr>
           <w:b/>
@@ -5442,7 +5417,6 @@
         </w:rPr>
         <w:t>UserHomePage</w:t>
       </w:r>
-      <w:proofErr w:type="spellEnd"/>
       <w:r>
         <w:rPr>
           <w:sz w:val="28"/>
@@ -5609,7 +5583,6 @@
       <w:r>
         <w:t xml:space="preserve"> </w:t>
       </w:r>
-      <w:proofErr w:type="spellStart"/>
       <w:r>
         <w:rPr>
           <w:b/>
@@ -5619,7 +5592,6 @@
         </w:rPr>
         <w:t>UserHomePage</w:t>
       </w:r>
-      <w:proofErr w:type="spellEnd"/>
       <w:r>
         <w:rPr>
           <w:sz w:val="28"/>
@@ -8017,25 +7989,7 @@
           <w:szCs w:val="28"/>
           <w:lang w:bidi="ar-EG"/>
         </w:rPr>
-        <w:t xml:space="preserve">user to add </w:t>
-      </w:r>
-      <w:proofErr w:type="spellStart"/>
-      <w:r>
-        <w:rPr>
-          <w:sz w:val="28"/>
-          <w:szCs w:val="28"/>
-          <w:lang w:bidi="ar-EG"/>
-        </w:rPr>
-        <w:t>a</w:t>
-      </w:r>
-      <w:proofErr w:type="spellEnd"/>
-      <w:r>
-        <w:rPr>
-          <w:sz w:val="28"/>
-          <w:szCs w:val="28"/>
-          <w:lang w:bidi="ar-EG"/>
-        </w:rPr>
-        <w:t xml:space="preserve"> </w:t>
+        <w:t xml:space="preserve">user to add a </w:t>
       </w:r>
       <w:r>
         <w:rPr>
@@ -8466,23 +8420,7 @@
           <w:sz w:val="28"/>
           <w:szCs w:val="28"/>
         </w:rPr>
-        <w:t xml:space="preserve">check if the </w:t>
-      </w:r>
-      <w:proofErr w:type="spellStart"/>
-      <w:r>
-        <w:rPr>
-          <w:sz w:val="28"/>
-          <w:szCs w:val="28"/>
-        </w:rPr>
-        <w:t>IsAdmin</w:t>
-      </w:r>
-      <w:proofErr w:type="spellEnd"/>
-      <w:r>
-        <w:rPr>
-          <w:sz w:val="28"/>
-          <w:szCs w:val="28"/>
-        </w:rPr>
-        <w:t xml:space="preserve"> check box is checked and </w:t>
+        <w:t xml:space="preserve">check if the IsAdmin check box is checked and </w:t>
       </w:r>
       <w:r>
         <w:rPr>
@@ -8923,27 +8861,14 @@
       <w:r>
         <w:t xml:space="preserve">Figure </w:t>
       </w:r>
-      <w:r>
-        <w:fldChar w:fldCharType="begin"/>
-      </w:r>
-      <w:r>
-        <w:instrText xml:space="preserve"> SEQ Figure \* ARABIC </w:instrText>
-      </w:r>
-      <w:r>
-        <w:fldChar w:fldCharType="separate"/>
-      </w:r>
-      <w:r>
-        <w:rPr>
-          <w:noProof/>
-        </w:rPr>
-        <w:t>1</w:t>
-      </w:r>
-      <w:r>
-        <w:rPr>
-          <w:noProof/>
-        </w:rPr>
-        <w:fldChar w:fldCharType="end"/>
-      </w:r>
+      <w:fldSimple w:instr=" SEQ Figure \* ARABIC ">
+        <w:r>
+          <w:rPr>
+            <w:noProof/>
+          </w:rPr>
+          <w:t>1</w:t>
+        </w:r>
+      </w:fldSimple>
       <w:r>
         <w:rPr>
           <w:noProof/>
@@ -9984,13 +9909,8 @@
         <w:annotationRef/>
       </w:r>
       <w:r>
-        <w:t xml:space="preserve">Edited by </w:t>
-      </w:r>
-      <w:proofErr w:type="spellStart"/>
-      <w:r>
-        <w:t>ashry</w:t>
-      </w:r>
-      <w:proofErr w:type="spellEnd"/>
+        <w:t>Edited by ashry</w:t>
+      </w:r>
     </w:p>
   </w:comment>
 </w:comments>
@@ -13222,28 +13142,28 @@
 </file>
 
 <file path=customXml/item1.xml><?xml version="1.0" encoding="utf-8"?>
+<b:Sources xmlns:b="http://schemas.openxmlformats.org/officeDocument/2006/bibliography" xmlns="http://schemas.openxmlformats.org/officeDocument/2006/bibliography" SelectedStyle="\APASixthEditionOfficeOnline.xsl" StyleName="APA" Version="6"/>
+</file>
+
+<file path=customXml/item2.xml><?xml version="1.0" encoding="utf-8"?>
 <go:gDocsCustomXmlDataStorage xmlns:go="http://customooxmlschemas.google.com/" xmlns:r="http://schemas.openxmlformats.org/officeDocument/2006/relationships">
   <go:docsCustomData xmlns:go="http://customooxmlschemas.google.com/" roundtripDataSignature="AMtx7mhAGPYLPTCQ4c+1Gu9RAI5/7ReZWg==">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</go:docsCustomData>
 </go:gDocsCustomXmlDataStorage>
 </file>
 
-<file path=customXml/item2.xml><?xml version="1.0" encoding="utf-8"?>
-<b:Sources xmlns:b="http://schemas.openxmlformats.org/officeDocument/2006/bibliography" xmlns="http://schemas.openxmlformats.org/officeDocument/2006/bibliography" SelectedStyle="\APASixthEditionOfficeOnline.xsl" StyleName="APA" Version="6"/>
+<file path=customXml/itemProps1.xml><?xml version="1.0" encoding="utf-8"?>
+<ds:datastoreItem xmlns:ds="http://schemas.openxmlformats.org/officeDocument/2006/customXml" ds:itemID="{94C667F7-D036-49B2-9B24-F04171F836E6}">
+  <ds:schemaRefs>
+    <ds:schemaRef ds:uri="http://schemas.openxmlformats.org/officeDocument/2006/bibliography"/>
+  </ds:schemaRefs>
+</ds:datastoreItem>
 </file>
 
-<file path=customXml/itemProps1.xml><?xml version="1.0" encoding="utf-8"?>
+<file path=customXml/itemProps2.xml><?xml version="1.0" encoding="utf-8"?>
 <ds:datastoreItem xmlns:ds="http://schemas.openxmlformats.org/officeDocument/2006/customXml" ds:itemID="{11111111-1234-1234-1234-123412341234}">
   <ds:schemaRefs>
     <ds:schemaRef ds:uri="http://customooxmlschemas.google.com/"/>
     <ds:schemaRef ds:uri="http://schemas.openxmlformats.org/officeDocument/2006/relationships"/>
   </ds:schemaRefs>
 </ds:datastoreItem>
-</file>
-
-<file path=customXml/itemProps2.xml><?xml version="1.0" encoding="utf-8"?>
-<ds:datastoreItem xmlns:ds="http://schemas.openxmlformats.org/officeDocument/2006/customXml" ds:itemID="{94C667F7-D036-49B2-9B24-F04171F836E6}">
-  <ds:schemaRefs>
-    <ds:schemaRef ds:uri="http://schemas.openxmlformats.org/officeDocument/2006/bibliography"/>
-  </ds:schemaRefs>
-</ds:datastoreItem>
 </file>
</xml_diff>

<commit_message>
update SRS according to review comments
</commit_message>
<xml_diff>
--- a/Definition/Requirements/SRS_Travel Advisor.docx
+++ b/Definition/Requirements/SRS_Travel Advisor.docx
@@ -2773,15 +2773,7 @@
         </w:sdtContent>
       </w:sdt>
       <w:r>
-        <w:t xml:space="preserve"> </w:t>
-      </w:r>
-      <w:proofErr w:type="gramStart"/>
-      <w:r>
-        <w:t>has to</w:t>
-      </w:r>
-      <w:proofErr w:type="gramEnd"/>
-      <w:r>
-        <w:t xml:space="preserve"> make the booking by </w:t>
+        <w:t xml:space="preserve"> has to make the booking by </w:t>
       </w:r>
       <w:r>
         <w:t>signup</w:t>
@@ -3684,7 +3676,6 @@
         </w:rPr>
         <w:t xml:space="preserve"> and one check box (</w:t>
       </w:r>
-      <w:proofErr w:type="spellStart"/>
       <w:r>
         <w:rPr>
           <w:sz w:val="28"/>
@@ -3697,15 +3688,7 @@
           <w:sz w:val="28"/>
           <w:szCs w:val="28"/>
         </w:rPr>
-        <w:t>admin</w:t>
-      </w:r>
-      <w:proofErr w:type="spellEnd"/>
-      <w:r>
-        <w:rPr>
-          <w:sz w:val="28"/>
-          <w:szCs w:val="28"/>
-        </w:rPr>
-        <w:t xml:space="preserve"> checkbox)</w:t>
+        <w:t>admin checkbox)</w:t>
       </w:r>
       <w:r>
         <w:rPr>
@@ -3841,21 +3824,12 @@
         </w:rPr>
         <w:t xml:space="preserve"> </w:t>
       </w:r>
-      <w:proofErr w:type="gramStart"/>
-      <w:r>
-        <w:rPr>
-          <w:sz w:val="28"/>
-          <w:szCs w:val="28"/>
-        </w:rPr>
-        <w:t>text</w:t>
-      </w:r>
-      <w:proofErr w:type="gramEnd"/>
-      <w:r>
-        <w:rPr>
-          <w:sz w:val="28"/>
-          <w:szCs w:val="28"/>
-        </w:rPr>
-        <w:t xml:space="preserve"> and it allows special characters and numbers too.</w:t>
+      <w:r>
+        <w:rPr>
+          <w:sz w:val="28"/>
+          <w:szCs w:val="28"/>
+        </w:rPr>
+        <w:t>text and it allows special characters and numbers too.</w:t>
       </w:r>
     </w:p>
     <w:p>
@@ -4442,23 +4416,7 @@
           <w:sz w:val="28"/>
           <w:szCs w:val="28"/>
         </w:rPr>
-        <w:t xml:space="preserve"> When the user clicks on </w:t>
-      </w:r>
-      <w:proofErr w:type="gramStart"/>
-      <w:r>
-        <w:rPr>
-          <w:sz w:val="28"/>
-          <w:szCs w:val="28"/>
-        </w:rPr>
-        <w:t>Home</w:t>
-      </w:r>
-      <w:proofErr w:type="gramEnd"/>
-      <w:r>
-        <w:rPr>
-          <w:sz w:val="28"/>
-          <w:szCs w:val="28"/>
-        </w:rPr>
-        <w:t xml:space="preserve"> he should be navigated to the home page.</w:t>
+        <w:t xml:space="preserve"> When the user clicks on Home he should be navigated to the home page.</w:t>
       </w:r>
     </w:p>
     <w:p>
@@ -4922,30 +4880,14 @@
           <w:sz w:val="28"/>
           <w:szCs w:val="28"/>
         </w:rPr>
-        <w:t xml:space="preserve">_, # </w:t>
-      </w:r>
-      <w:proofErr w:type="gramStart"/>
-      <w:r>
-        <w:rPr>
-          <w:sz w:val="28"/>
-          <w:szCs w:val="28"/>
-        </w:rPr>
-        <w:t>as</w:t>
-      </w:r>
-      <w:r>
-        <w:rPr>
-          <w:sz w:val="28"/>
-          <w:szCs w:val="28"/>
-        </w:rPr>
-        <w:t xml:space="preserve"> long as</w:t>
-      </w:r>
-      <w:proofErr w:type="gramEnd"/>
-      <w:r>
-        <w:rPr>
-          <w:sz w:val="28"/>
-          <w:szCs w:val="28"/>
-        </w:rPr>
-        <w:t xml:space="preserve"> it is acceptable by the format.</w:t>
+        <w:t>_, # as</w:t>
+      </w:r>
+      <w:r>
+        <w:rPr>
+          <w:sz w:val="28"/>
+          <w:szCs w:val="28"/>
+        </w:rPr>
+        <w:t xml:space="preserve"> long as it is acceptable by the format.</w:t>
       </w:r>
     </w:p>
     <w:p>
@@ -5510,23 +5452,7 @@
           <w:sz w:val="28"/>
           <w:szCs w:val="28"/>
         </w:rPr>
-        <w:t xml:space="preserve">should be </w:t>
-      </w:r>
-      <w:proofErr w:type="gramStart"/>
-      <w:r>
-        <w:rPr>
-          <w:sz w:val="28"/>
-          <w:szCs w:val="28"/>
-        </w:rPr>
-        <w:t>generated</w:t>
-      </w:r>
-      <w:proofErr w:type="gramEnd"/>
-      <w:r>
-        <w:rPr>
-          <w:sz w:val="28"/>
-          <w:szCs w:val="28"/>
-        </w:rPr>
-        <w:t xml:space="preserve"> and the user is navigated to the login page</w:t>
+        <w:t>should be generated and the user is navigated to the login page</w:t>
       </w:r>
       <w:r>
         <w:rPr>
@@ -5788,7 +5714,6 @@
       <w:r>
         <w:t xml:space="preserve"> </w:t>
       </w:r>
-      <w:proofErr w:type="spellStart"/>
       <w:r>
         <w:rPr>
           <w:b/>
@@ -5798,7 +5723,6 @@
         </w:rPr>
         <w:t>UserHomePage</w:t>
       </w:r>
-      <w:proofErr w:type="spellEnd"/>
       <w:r>
         <w:rPr>
           <w:sz w:val="28"/>
@@ -5965,7 +5889,6 @@
       <w:r>
         <w:t xml:space="preserve"> </w:t>
       </w:r>
-      <w:proofErr w:type="spellStart"/>
       <w:r>
         <w:rPr>
           <w:b/>
@@ -5975,7 +5898,6 @@
         </w:rPr>
         <w:t>UserHomePage</w:t>
       </w:r>
-      <w:proofErr w:type="spellEnd"/>
       <w:r>
         <w:rPr>
           <w:sz w:val="28"/>
@@ -6519,6 +6441,287 @@
     <w:p>
       <w:pPr>
         <w:pStyle w:val="ListParagraph"/>
+        <w:numPr>
+          <w:ilvl w:val="0"/>
+          <w:numId w:val="10"/>
+        </w:numPr>
+        <w:spacing w:before="240" w:after="240"/>
+        <w:ind w:leftChars="0" w:firstLineChars="0"/>
+        <w:rPr>
+          <w:b/>
+          <w:bCs/>
+          <w:sz w:val="36"/>
+          <w:szCs w:val="36"/>
+        </w:rPr>
+      </w:pPr>
+      <w:r>
+        <w:rPr>
+          <w:b/>
+          <w:bCs/>
+          <w:sz w:val="36"/>
+          <w:szCs w:val="36"/>
+        </w:rPr>
+        <w:t>Thank You Page</w:t>
+      </w:r>
+      <w:r>
+        <w:rPr>
+          <w:b/>
+          <w:bCs/>
+          <w:sz w:val="36"/>
+          <w:szCs w:val="36"/>
+        </w:rPr>
+        <w:t>:</w:t>
+      </w:r>
+    </w:p>
+    <w:p>
+      <w:pPr>
+        <w:pStyle w:val="ListParagraph"/>
+        <w:spacing w:before="240" w:after="240"/>
+        <w:ind w:leftChars="0" w:left="1080" w:firstLineChars="0" w:firstLine="0"/>
+        <w:rPr>
+          <w:sz w:val="28"/>
+          <w:szCs w:val="28"/>
+          <w:lang w:bidi="ar-EG"/>
+        </w:rPr>
+      </w:pPr>
+      <w:r>
+        <w:rPr>
+          <w:b/>
+          <w:bCs/>
+          <w:sz w:val="28"/>
+          <w:szCs w:val="28"/>
+        </w:rPr>
+        <w:t xml:space="preserve">REQ-01-Tour: </w:t>
+      </w:r>
+      <w:r>
+        <w:rPr>
+          <w:sz w:val="28"/>
+          <w:szCs w:val="28"/>
+          <w:lang w:bidi="ar-EG"/>
+        </w:rPr>
+        <w:t xml:space="preserve">the </w:t>
+      </w:r>
+      <w:r>
+        <w:rPr>
+          <w:sz w:val="28"/>
+          <w:szCs w:val="28"/>
+          <w:lang w:bidi="ar-EG"/>
+        </w:rPr>
+        <w:t>thank you</w:t>
+      </w:r>
+      <w:r>
+        <w:rPr>
+          <w:sz w:val="28"/>
+          <w:szCs w:val="28"/>
+          <w:lang w:bidi="ar-EG"/>
+        </w:rPr>
+        <w:t xml:space="preserve"> page should</w:t>
+      </w:r>
+      <w:r>
+        <w:rPr>
+          <w:sz w:val="28"/>
+          <w:szCs w:val="28"/>
+          <w:lang w:bidi="ar-EG"/>
+        </w:rPr>
+        <w:t xml:space="preserve"> contain</w:t>
+      </w:r>
+      <w:r>
+        <w:rPr>
+          <w:sz w:val="28"/>
+          <w:szCs w:val="28"/>
+          <w:lang w:bidi="ar-EG"/>
+        </w:rPr>
+        <w:t xml:space="preserve"> thank you label and home page button</w:t>
+      </w:r>
+      <w:commentRangeStart w:id="43"/>
+      <w:r>
+        <w:rPr>
+          <w:sz w:val="28"/>
+          <w:szCs w:val="28"/>
+          <w:lang w:bidi="ar-EG"/>
+        </w:rPr>
+        <w:t>.</w:t>
+      </w:r>
+      <w:commentRangeEnd w:id="43"/>
+      <w:r>
+        <w:rPr>
+          <w:rStyle w:val="CommentReference"/>
+        </w:rPr>
+        <w:commentReference w:id="43"/>
+      </w:r>
+    </w:p>
+    <w:p>
+      <w:pPr>
+        <w:pStyle w:val="ListParagraph"/>
+        <w:spacing w:before="240" w:after="240"/>
+        <w:ind w:leftChars="0" w:left="1080" w:firstLineChars="0" w:firstLine="0"/>
+        <w:rPr>
+          <w:sz w:val="28"/>
+          <w:szCs w:val="28"/>
+          <w:lang w:bidi="ar-EG"/>
+        </w:rPr>
+      </w:pPr>
+    </w:p>
+    <w:p>
+      <w:pPr>
+        <w:pStyle w:val="ListParagraph"/>
+        <w:spacing w:before="240" w:after="240"/>
+        <w:ind w:leftChars="0" w:left="1080" w:firstLineChars="0" w:firstLine="0"/>
+        <w:rPr>
+          <w:sz w:val="28"/>
+          <w:szCs w:val="28"/>
+          <w:lang w:bidi="ar-EG"/>
+        </w:rPr>
+      </w:pPr>
+      <w:r>
+        <w:rPr>
+          <w:b/>
+          <w:bCs/>
+          <w:sz w:val="28"/>
+          <w:szCs w:val="28"/>
+        </w:rPr>
+        <w:t xml:space="preserve">REQ-02-Tour: </w:t>
+      </w:r>
+      <w:r>
+        <w:rPr>
+          <w:sz w:val="28"/>
+          <w:szCs w:val="28"/>
+          <w:lang w:bidi="ar-EG"/>
+        </w:rPr>
+        <w:t>W</w:t>
+      </w:r>
+      <w:r>
+        <w:rPr>
+          <w:sz w:val="28"/>
+          <w:szCs w:val="28"/>
+          <w:lang w:bidi="ar-EG"/>
+        </w:rPr>
+        <w:t xml:space="preserve">hen </w:t>
+      </w:r>
+      <w:r>
+        <w:rPr>
+          <w:sz w:val="28"/>
+          <w:szCs w:val="28"/>
+          <w:lang w:bidi="ar-EG"/>
+        </w:rPr>
+        <w:t>hovering by mouse to thank you label it should have an animation</w:t>
+      </w:r>
+      <w:r>
+        <w:rPr>
+          <w:sz w:val="28"/>
+          <w:szCs w:val="28"/>
+          <w:lang w:bidi="ar-EG"/>
+        </w:rPr>
+        <w:t>.</w:t>
+      </w:r>
+    </w:p>
+    <w:p>
+      <w:pPr>
+        <w:pStyle w:val="ListParagraph"/>
+        <w:spacing w:before="240" w:after="240"/>
+        <w:ind w:leftChars="0" w:left="1080" w:firstLineChars="0" w:firstLine="0"/>
+        <w:rPr>
+          <w:sz w:val="28"/>
+          <w:szCs w:val="28"/>
+          <w:lang w:bidi="ar-EG"/>
+        </w:rPr>
+      </w:pPr>
+    </w:p>
+    <w:p>
+      <w:pPr>
+        <w:pStyle w:val="ListParagraph"/>
+        <w:spacing w:before="240" w:after="240"/>
+        <w:ind w:leftChars="0" w:left="1080" w:firstLineChars="0" w:firstLine="0"/>
+        <w:rPr>
+          <w:sz w:val="28"/>
+          <w:szCs w:val="28"/>
+          <w:lang w:bidi="ar-EG"/>
+        </w:rPr>
+      </w:pPr>
+      <w:r>
+        <w:rPr>
+          <w:b/>
+          <w:bCs/>
+          <w:sz w:val="28"/>
+          <w:szCs w:val="28"/>
+        </w:rPr>
+        <w:t>REQ-0</w:t>
+      </w:r>
+      <w:r>
+        <w:rPr>
+          <w:b/>
+          <w:bCs/>
+          <w:sz w:val="28"/>
+          <w:szCs w:val="28"/>
+        </w:rPr>
+        <w:t>3</w:t>
+      </w:r>
+      <w:r>
+        <w:rPr>
+          <w:b/>
+          <w:bCs/>
+          <w:sz w:val="28"/>
+          <w:szCs w:val="28"/>
+        </w:rPr>
+        <w:t>-Tour:</w:t>
+      </w:r>
+      <w:r>
+        <w:rPr>
+          <w:sz w:val="28"/>
+          <w:szCs w:val="28"/>
+          <w:lang w:bidi="ar-EG"/>
+        </w:rPr>
+        <w:t xml:space="preserve"> </w:t>
+      </w:r>
+      <w:r>
+        <w:rPr>
+          <w:sz w:val="28"/>
+          <w:szCs w:val="28"/>
+          <w:lang w:bidi="ar-EG"/>
+        </w:rPr>
+        <w:t>when user click on Home button it should redirect to User Home Page.</w:t>
+      </w:r>
+    </w:p>
+    <w:p>
+      <w:pPr>
+        <w:pStyle w:val="ListParagraph"/>
+        <w:spacing w:before="240" w:after="240"/>
+        <w:ind w:leftChars="0" w:left="1080" w:firstLineChars="0" w:firstLine="0"/>
+        <w:rPr>
+          <w:b/>
+          <w:bCs/>
+          <w:sz w:val="36"/>
+          <w:szCs w:val="36"/>
+        </w:rPr>
+      </w:pPr>
+    </w:p>
+    <w:p>
+      <w:pPr>
+        <w:pStyle w:val="ListParagraph"/>
+        <w:spacing w:before="240" w:after="240"/>
+        <w:ind w:leftChars="0" w:left="1440" w:firstLineChars="0" w:firstLine="0"/>
+        <w:rPr>
+          <w:sz w:val="28"/>
+          <w:szCs w:val="28"/>
+          <w:lang w:bidi="ar-EG"/>
+        </w:rPr>
+      </w:pPr>
+    </w:p>
+    <w:p>
+      <w:pPr>
+        <w:pStyle w:val="ListParagraph"/>
+        <w:spacing w:before="240" w:after="240"/>
+        <w:ind w:leftChars="0" w:left="1440" w:firstLineChars="0" w:firstLine="0"/>
+        <w:rPr>
+          <w:sz w:val="28"/>
+          <w:szCs w:val="28"/>
+          <w:lang w:bidi="ar-EG"/>
+        </w:rPr>
+      </w:pPr>
+    </w:p>
+    <w:p>
+      <w:pPr>
+        <w:pStyle w:val="ListParagraph"/>
         <w:spacing w:before="240" w:after="240"/>
         <w:ind w:leftChars="0" w:left="1440" w:firstLineChars="0" w:firstLine="0"/>
         <w:rPr>
@@ -6639,7 +6842,7 @@
           <w:szCs w:val="36"/>
         </w:rPr>
       </w:pPr>
-      <w:commentRangeStart w:id="43"/>
+      <w:commentRangeStart w:id="44"/>
       <w:r>
         <w:rPr>
           <w:b/>
@@ -6658,12 +6861,12 @@
         </w:rPr>
         <w:t>Login:</w:t>
       </w:r>
-      <w:commentRangeEnd w:id="43"/>
+      <w:commentRangeEnd w:id="44"/>
       <w:r>
         <w:rPr>
           <w:rStyle w:val="CommentReference"/>
         </w:rPr>
-        <w:commentReference w:id="43"/>
+        <w:commentReference w:id="44"/>
       </w:r>
     </w:p>
     <w:p>
@@ -6726,6 +6929,7 @@
           <w:sz w:val="28"/>
           <w:szCs w:val="28"/>
         </w:rPr>
+        <w:lastRenderedPageBreak/>
         <w:t>REQ-01-</w:t>
       </w:r>
       <w:r>
@@ -6912,23 +7116,7 @@
           <w:sz w:val="28"/>
           <w:szCs w:val="28"/>
         </w:rPr>
-        <w:t xml:space="preserve"> </w:t>
-      </w:r>
-      <w:proofErr w:type="gramStart"/>
-      <w:r>
-        <w:rPr>
-          <w:sz w:val="28"/>
-          <w:szCs w:val="28"/>
-        </w:rPr>
-        <w:t>text</w:t>
-      </w:r>
-      <w:proofErr w:type="gramEnd"/>
-      <w:r>
-        <w:rPr>
-          <w:sz w:val="28"/>
-          <w:szCs w:val="28"/>
-        </w:rPr>
-        <w:t xml:space="preserve"> and it allows special characters and numbers too.</w:t>
+        <w:t xml:space="preserve"> text and it allows special characters and numbers too.</w:t>
       </w:r>
     </w:p>
     <w:p>
@@ -6947,7 +7135,6 @@
           <w:sz w:val="28"/>
           <w:szCs w:val="28"/>
         </w:rPr>
-        <w:lastRenderedPageBreak/>
         <w:t xml:space="preserve">REQ-04-Admin_Login: </w:t>
       </w:r>
       <w:r>
@@ -6955,28 +7142,7 @@
           <w:sz w:val="28"/>
           <w:szCs w:val="28"/>
         </w:rPr>
-        <w:t>W</w:t>
-      </w:r>
-      <w:r>
-        <w:rPr>
-          <w:sz w:val="28"/>
-          <w:szCs w:val="28"/>
-        </w:rPr>
-        <w:t xml:space="preserve">hen the admin fills the username and password </w:t>
-      </w:r>
-      <w:r>
-        <w:rPr>
-          <w:sz w:val="28"/>
-          <w:szCs w:val="28"/>
-        </w:rPr>
-        <w:t>fields,</w:t>
-      </w:r>
-      <w:r>
-        <w:rPr>
-          <w:sz w:val="28"/>
-          <w:szCs w:val="28"/>
-        </w:rPr>
-        <w:t xml:space="preserve"> and the check box is checked by the admin the system will search in the admin table.</w:t>
+        <w:t>When the admin fills the username and password fields, and the check box is checked by the admin the system will search in the admin table.</w:t>
       </w:r>
     </w:p>
     <w:p>
@@ -7440,7 +7606,52 @@
           <w:szCs w:val="28"/>
           <w:lang w:bidi="ar-EG"/>
         </w:rPr>
-        <w:t>the tour name field can only accept English characters and does not accept any special characters or numbers.</w:t>
+        <w:t>the tour name field can only accept English characters and does not accept any special characters or numbers</w:t>
+      </w:r>
+      <w:r>
+        <w:rPr>
+          <w:sz w:val="28"/>
+          <w:szCs w:val="28"/>
+          <w:lang w:bidi="ar-EG"/>
+        </w:rPr>
+        <w:t xml:space="preserve"> or blank</w:t>
+      </w:r>
+      <w:r>
+        <w:rPr>
+          <w:sz w:val="28"/>
+          <w:szCs w:val="28"/>
+          <w:lang w:bidi="ar-EG"/>
+        </w:rPr>
+        <w:t xml:space="preserve"> </w:t>
+      </w:r>
+      <w:r>
+        <w:rPr>
+          <w:sz w:val="28"/>
+          <w:szCs w:val="28"/>
+        </w:rPr>
+        <w:t xml:space="preserve">if the admin </w:t>
+      </w:r>
+      <w:r>
+        <w:rPr>
+          <w:sz w:val="28"/>
+          <w:szCs w:val="28"/>
+        </w:rPr>
+        <w:t>enters</w:t>
+      </w:r>
+      <w:r>
+        <w:rPr>
+          <w:sz w:val="28"/>
+          <w:szCs w:val="28"/>
+        </w:rPr>
+        <w:t xml:space="preserve"> space or numbers the error message must be appear includes that “You can’t Enter space or numbers in Tour Name field”</w:t>
+      </w:r>
+      <w:r>
+        <w:rPr>
+          <w:sz w:val="28"/>
+          <w:szCs w:val="28"/>
+          <w:lang w:bidi="ar-EG"/>
+        </w:rPr>
+        <w:t>.</w:t>
       </w:r>
     </w:p>
     <w:p>
@@ -7522,7 +7733,47 @@
           <w:szCs w:val="28"/>
           <w:lang w:bidi="ar-EG"/>
         </w:rPr>
-        <w:t xml:space="preserve"> 1000.</w:t>
+        <w:t xml:space="preserve"> 1000</w:t>
+      </w:r>
+      <w:r>
+        <w:rPr>
+          <w:sz w:val="28"/>
+          <w:szCs w:val="28"/>
+          <w:lang w:bidi="ar-EG"/>
+        </w:rPr>
+        <w:t xml:space="preserve"> and don’t accept blank</w:t>
+      </w:r>
+      <w:r>
+        <w:rPr>
+          <w:sz w:val="28"/>
+          <w:szCs w:val="28"/>
+          <w:lang w:bidi="ar-EG"/>
+        </w:rPr>
+        <w:t xml:space="preserve"> if not the error message must appear includes “Cost field must be </w:t>
+      </w:r>
+      <w:r>
+        <w:rPr>
+          <w:sz w:val="28"/>
+          <w:szCs w:val="28"/>
+          <w:lang w:bidi="ar-EG"/>
+        </w:rPr>
+        <w:t xml:space="preserve">numeric </w:t>
+      </w:r>
+      <w:r>
+        <w:rPr>
+          <w:sz w:val="28"/>
+          <w:szCs w:val="28"/>
+          <w:lang w:bidi="ar-EG"/>
+        </w:rPr>
+        <w:t>and have to be more than or equal 1000”</w:t>
+      </w:r>
+      <w:r>
+        <w:rPr>
+          <w:sz w:val="28"/>
+          <w:szCs w:val="28"/>
+          <w:lang w:bidi="ar-EG"/>
+        </w:rPr>
+        <w:t>.</w:t>
       </w:r>
     </w:p>
     <w:p>
@@ -7581,7 +7832,95 @@
           <w:szCs w:val="28"/>
           <w:lang w:bidi="ar-EG"/>
         </w:rPr>
-        <w:t>The flight date &amp; end date should be written by the admin.</w:t>
+        <w:t xml:space="preserve">The flight date &amp; end date should be </w:t>
+      </w:r>
+      <w:r>
+        <w:rPr>
+          <w:sz w:val="28"/>
+          <w:szCs w:val="28"/>
+          <w:lang w:bidi="ar-EG"/>
+        </w:rPr>
+        <w:t>entered</w:t>
+      </w:r>
+      <w:r>
+        <w:rPr>
+          <w:sz w:val="28"/>
+          <w:szCs w:val="28"/>
+          <w:lang w:bidi="ar-EG"/>
+        </w:rPr>
+        <w:t xml:space="preserve"> by the admin</w:t>
+      </w:r>
+      <w:r>
+        <w:rPr>
+          <w:sz w:val="28"/>
+          <w:szCs w:val="28"/>
+          <w:lang w:bidi="ar-EG"/>
+        </w:rPr>
+        <w:t xml:space="preserve"> in the right format dd/mm/yyyy, the flight date must be the end date if the flight date is after end date, then the error message must be </w:t>
+      </w:r>
+      <w:r>
+        <w:rPr>
+          <w:sz w:val="28"/>
+          <w:szCs w:val="28"/>
+          <w:lang w:bidi="ar-EG"/>
+        </w:rPr>
+        <w:t>appeared</w:t>
+      </w:r>
+      <w:r>
+        <w:rPr>
+          <w:sz w:val="28"/>
+          <w:szCs w:val="28"/>
+          <w:lang w:bidi="ar-EG"/>
+        </w:rPr>
+        <w:t xml:space="preserve"> that “You can’t set the end date before start date or vi</w:t>
+      </w:r>
+      <w:r>
+        <w:rPr>
+          <w:sz w:val="28"/>
+          <w:szCs w:val="28"/>
+          <w:lang w:bidi="ar-EG"/>
+        </w:rPr>
+        <w:t>c</w:t>
+      </w:r>
+      <w:r>
+        <w:rPr>
+          <w:sz w:val="28"/>
+          <w:szCs w:val="28"/>
+          <w:lang w:bidi="ar-EG"/>
+        </w:rPr>
+        <w:t>e versa”</w:t>
+      </w:r>
+      <w:r>
+        <w:rPr>
+          <w:sz w:val="28"/>
+          <w:szCs w:val="28"/>
+          <w:lang w:bidi="ar-EG"/>
+        </w:rPr>
+        <w:t>, if the date is not in valid format the message “</w:t>
+      </w:r>
+      <w:r>
+        <w:rPr>
+          <w:sz w:val="28"/>
+          <w:szCs w:val="28"/>
+          <w:lang w:bidi="ar-EG"/>
+        </w:rPr>
+        <w:t>Please enter a valid value. The filed is incomplete or has an invalid date</w:t>
+      </w:r>
+      <w:r>
+        <w:rPr>
+          <w:sz w:val="28"/>
+          <w:szCs w:val="28"/>
+          <w:lang w:bidi="ar-EG"/>
+        </w:rPr>
+        <w:t>” must be appear</w:t>
+      </w:r>
+      <w:r>
+        <w:rPr>
+          <w:sz w:val="28"/>
+          <w:szCs w:val="28"/>
+          <w:lang w:bidi="ar-EG"/>
+        </w:rPr>
+        <w:t>.</w:t>
       </w:r>
     </w:p>
     <w:p>
@@ -7776,7 +8115,71 @@
           <w:szCs w:val="28"/>
           <w:lang w:bidi="ar-EG"/>
         </w:rPr>
-        <w:t>admin can add the images he wants to the trip.</w:t>
+        <w:t>admin can add the images he wants to the trip</w:t>
+      </w:r>
+      <w:r>
+        <w:rPr>
+          <w:sz w:val="28"/>
+          <w:szCs w:val="28"/>
+          <w:lang w:bidi="ar-EG"/>
+        </w:rPr>
+        <w:t xml:space="preserve"> and less than 4 MB</w:t>
+      </w:r>
+      <w:r>
+        <w:rPr>
+          <w:sz w:val="28"/>
+          <w:szCs w:val="28"/>
+          <w:lang w:bidi="ar-EG"/>
+        </w:rPr>
+        <w:t xml:space="preserve">, the add </w:t>
+      </w:r>
+      <w:r>
+        <w:rPr>
+          <w:sz w:val="28"/>
+          <w:szCs w:val="28"/>
+          <w:lang w:bidi="ar-EG"/>
+        </w:rPr>
+        <w:t xml:space="preserve">first </w:t>
+      </w:r>
+      <w:r>
+        <w:rPr>
+          <w:sz w:val="28"/>
+          <w:szCs w:val="28"/>
+          <w:lang w:bidi="ar-EG"/>
+        </w:rPr>
+        <w:t>image filed can’t be blank and if it blank and click submit “</w:t>
+      </w:r>
+      <w:r>
+        <w:rPr>
+          <w:sz w:val="28"/>
+          <w:szCs w:val="28"/>
+          <w:lang w:bidi="ar-EG"/>
+        </w:rPr>
+        <w:t>Please Upload your Image</w:t>
+      </w:r>
+      <w:r>
+        <w:rPr>
+          <w:sz w:val="28"/>
+          <w:szCs w:val="28"/>
+          <w:lang w:bidi="ar-EG"/>
+        </w:rPr>
+        <w:t xml:space="preserve">” message must be </w:t>
+      </w:r>
+      <w:r>
+        <w:rPr>
+          <w:sz w:val="28"/>
+          <w:szCs w:val="28"/>
+          <w:lang w:bidi="ar-EG"/>
+        </w:rPr>
+        <w:t>appeared</w:t>
+      </w:r>
+      <w:r>
+        <w:rPr>
+          <w:sz w:val="28"/>
+          <w:szCs w:val="28"/>
+          <w:lang w:bidi="ar-EG"/>
+        </w:rPr>
+        <w:t>.</w:t>
       </w:r>
     </w:p>
     <w:p>
@@ -7917,18 +8320,14 @@
         </w:rPr>
         <w:t xml:space="preserve">user to add </w:t>
       </w:r>
-      <w:proofErr w:type="spellStart"/>
-      <w:proofErr w:type="gramStart"/>
-      <w:r>
-        <w:rPr>
-          <w:sz w:val="28"/>
-          <w:szCs w:val="28"/>
-          <w:lang w:bidi="ar-EG"/>
-        </w:rPr>
-        <w:t>a</w:t>
-      </w:r>
-      <w:proofErr w:type="spellEnd"/>
-      <w:proofErr w:type="gramEnd"/>
+      <w:r>
+        <w:rPr>
+          <w:sz w:val="28"/>
+          <w:szCs w:val="28"/>
+          <w:lang w:bidi="ar-EG"/>
+        </w:rPr>
+        <w:t>an</w:t>
+      </w:r>
       <w:r>
         <w:rPr>
           <w:sz w:val="28"/>
@@ -7951,7 +8350,95 @@
           <w:szCs w:val="28"/>
           <w:lang w:bidi="ar-EG"/>
         </w:rPr>
-        <w:t xml:space="preserve"> to the tour showing the tour</w:t>
+        <w:t xml:space="preserve"> to the tour</w:t>
+      </w:r>
+      <w:r>
+        <w:rPr>
+          <w:sz w:val="28"/>
+          <w:szCs w:val="28"/>
+          <w:lang w:bidi="ar-EG"/>
+        </w:rPr>
+        <w:t xml:space="preserve"> </w:t>
+      </w:r>
+      <w:r>
+        <w:rPr>
+          <w:sz w:val="28"/>
+          <w:szCs w:val="28"/>
+          <w:lang w:bidi="ar-EG"/>
+        </w:rPr>
+        <w:t>and less than 4 MB</w:t>
+      </w:r>
+      <w:r>
+        <w:rPr>
+          <w:sz w:val="28"/>
+          <w:szCs w:val="28"/>
+          <w:lang w:bidi="ar-EG"/>
+        </w:rPr>
+        <w:t xml:space="preserve"> for </w:t>
+      </w:r>
+      <w:r>
+        <w:rPr>
+          <w:sz w:val="28"/>
+          <w:szCs w:val="28"/>
+          <w:lang w:bidi="ar-EG"/>
+        </w:rPr>
+        <w:t>showing the tour</w:t>
+      </w:r>
+      <w:r>
+        <w:rPr>
+          <w:sz w:val="28"/>
+          <w:szCs w:val="28"/>
+          <w:lang w:bidi="ar-EG"/>
+        </w:rPr>
+        <w:t xml:space="preserve"> </w:t>
+      </w:r>
+      <w:r>
+        <w:rPr>
+          <w:sz w:val="28"/>
+          <w:szCs w:val="28"/>
+          <w:lang w:bidi="ar-EG"/>
+        </w:rPr>
+        <w:t>,</w:t>
+      </w:r>
+      <w:r>
+        <w:rPr>
+          <w:sz w:val="28"/>
+          <w:szCs w:val="28"/>
+          <w:lang w:bidi="ar-EG"/>
+        </w:rPr>
+        <w:t xml:space="preserve"> the add</w:t>
+      </w:r>
+      <w:r>
+        <w:rPr>
+          <w:sz w:val="28"/>
+          <w:szCs w:val="28"/>
+          <w:lang w:bidi="ar-EG"/>
+        </w:rPr>
+        <w:t xml:space="preserve"> second</w:t>
+      </w:r>
+      <w:r>
+        <w:rPr>
+          <w:sz w:val="28"/>
+          <w:szCs w:val="28"/>
+          <w:lang w:bidi="ar-EG"/>
+        </w:rPr>
+        <w:t xml:space="preserve"> image filed can’t be blank and if it blank and click submit “</w:t>
+      </w:r>
+      <w:r>
+        <w:rPr>
+          <w:sz w:val="28"/>
+          <w:szCs w:val="28"/>
+          <w:lang w:bidi="ar-EG"/>
+        </w:rPr>
+        <w:t>Please Upload your Image</w:t>
+      </w:r>
+      <w:r>
+        <w:rPr>
+          <w:sz w:val="28"/>
+          <w:szCs w:val="28"/>
+          <w:lang w:bidi="ar-EG"/>
+        </w:rPr>
+        <w:t>” message must be appeared</w:t>
       </w:r>
       <w:r>
         <w:rPr>
@@ -8155,7 +8642,16 @@
           <w:szCs w:val="28"/>
           <w:lang w:bidi="ar-EG"/>
         </w:rPr>
-        <w:t>-Add_Tour)</w:t>
+        <w:t>-</w:t>
+      </w:r>
+      <w:r>
+        <w:rPr>
+          <w:sz w:val="28"/>
+          <w:szCs w:val="28"/>
+          <w:lang w:bidi="ar-EG"/>
+        </w:rPr>
+        <w:lastRenderedPageBreak/>
+        <w:t>Add_Tour)</w:t>
       </w:r>
       <w:r>
         <w:rPr>
@@ -8341,23 +8837,7 @@
           <w:sz w:val="28"/>
           <w:szCs w:val="28"/>
         </w:rPr>
-        <w:t xml:space="preserve">check if the </w:t>
-      </w:r>
-      <w:proofErr w:type="spellStart"/>
-      <w:r>
-        <w:rPr>
-          <w:sz w:val="28"/>
-          <w:szCs w:val="28"/>
-        </w:rPr>
-        <w:t>IsAdmin</w:t>
-      </w:r>
-      <w:proofErr w:type="spellEnd"/>
-      <w:r>
-        <w:rPr>
-          <w:sz w:val="28"/>
-          <w:szCs w:val="28"/>
-        </w:rPr>
-        <w:t xml:space="preserve"> check box is checked and </w:t>
+        <w:t xml:space="preserve">check if the IsAdmin check box is checked and </w:t>
       </w:r>
       <w:r>
         <w:rPr>
@@ -8566,23 +9046,7 @@
           <w:sz w:val="28"/>
           <w:szCs w:val="28"/>
         </w:rPr>
-        <w:t xml:space="preserve">When the admin </w:t>
-      </w:r>
-      <w:proofErr w:type="gramStart"/>
-      <w:r>
-        <w:rPr>
-          <w:sz w:val="28"/>
-          <w:szCs w:val="28"/>
-        </w:rPr>
-        <w:t>click</w:t>
-      </w:r>
-      <w:proofErr w:type="gramEnd"/>
-      <w:r>
-        <w:rPr>
-          <w:sz w:val="28"/>
-          <w:szCs w:val="28"/>
-        </w:rPr>
-        <w:t xml:space="preserve"> on add tour he should be navigated to add tour page.</w:t>
+        <w:t>When the admin click on add tour he should be navigated to add tour page.</w:t>
       </w:r>
     </w:p>
     <w:p>
@@ -8701,10 +9165,10 @@
           <w:color w:val="901B20"/>
         </w:rPr>
       </w:pPr>
-      <w:bookmarkStart w:id="44" w:name="_heading=h.btvkqkkjcdte" w:colFirst="0" w:colLast="0"/>
-      <w:bookmarkStart w:id="45" w:name="_heading=h.2jxsxqh" w:colFirst="0" w:colLast="0"/>
-      <w:bookmarkEnd w:id="44"/>
+      <w:bookmarkStart w:id="45" w:name="_heading=h.btvkqkkjcdte" w:colFirst="0" w:colLast="0"/>
+      <w:bookmarkStart w:id="46" w:name="_heading=h.2jxsxqh" w:colFirst="0" w:colLast="0"/>
       <w:bookmarkEnd w:id="45"/>
+      <w:bookmarkEnd w:id="46"/>
       <w:r>
         <w:rPr>
           <w:color w:val="901B20"/>
@@ -8722,8 +9186,8 @@
           <w:szCs w:val="34"/>
         </w:rPr>
       </w:pPr>
-      <w:bookmarkStart w:id="46" w:name="_heading=h.mwp4ca5sjhf5" w:colFirst="0" w:colLast="0"/>
-      <w:bookmarkEnd w:id="46"/>
+      <w:bookmarkStart w:id="47" w:name="_heading=h.mwp4ca5sjhf5" w:colFirst="0" w:colLast="0"/>
+      <w:bookmarkEnd w:id="47"/>
       <w:r>
         <w:rPr>
           <w:sz w:val="34"/>
@@ -8746,12 +9210,12 @@
         <w:ind w:left="0" w:hanging="2"/>
         <w:jc w:val="center"/>
       </w:pPr>
-      <w:bookmarkStart w:id="47" w:name="_heading=h.z337ya" w:colFirst="0" w:colLast="0"/>
-      <w:bookmarkStart w:id="48" w:name="_heading=h.fnfysi3bpnbg" w:colFirst="0" w:colLast="0"/>
-      <w:bookmarkStart w:id="49" w:name="_heading=h.y7em8kdrent8" w:colFirst="0" w:colLast="0"/>
-      <w:bookmarkEnd w:id="47"/>
+      <w:bookmarkStart w:id="48" w:name="_heading=h.z337ya" w:colFirst="0" w:colLast="0"/>
+      <w:bookmarkStart w:id="49" w:name="_heading=h.fnfysi3bpnbg" w:colFirst="0" w:colLast="0"/>
+      <w:bookmarkStart w:id="50" w:name="_heading=h.y7em8kdrent8" w:colFirst="0" w:colLast="0"/>
       <w:bookmarkEnd w:id="48"/>
       <w:bookmarkEnd w:id="49"/>
+      <w:bookmarkEnd w:id="50"/>
       <w:r>
         <w:rPr>
           <w:noProof/>
@@ -8815,14 +9279,27 @@
       <w:r>
         <w:t xml:space="preserve">Figure </w:t>
       </w:r>
-      <w:fldSimple w:instr=" SEQ Figure \* ARABIC ">
-        <w:r>
-          <w:rPr>
-            <w:noProof/>
-          </w:rPr>
-          <w:t>1</w:t>
-        </w:r>
-      </w:fldSimple>
+      <w:r>
+        <w:fldChar w:fldCharType="begin"/>
+      </w:r>
+      <w:r>
+        <w:instrText xml:space="preserve"> SEQ Figure \* ARABIC </w:instrText>
+      </w:r>
+      <w:r>
+        <w:fldChar w:fldCharType="separate"/>
+      </w:r>
+      <w:r>
+        <w:rPr>
+          <w:noProof/>
+        </w:rPr>
+        <w:t>1</w:t>
+      </w:r>
+      <w:r>
+        <w:rPr>
+          <w:noProof/>
+        </w:rPr>
+        <w:fldChar w:fldCharType="end"/>
+      </w:r>
       <w:r>
         <w:rPr>
           <w:noProof/>
@@ -8839,10 +9316,10 @@
           <w:szCs w:val="34"/>
         </w:rPr>
       </w:pPr>
-      <w:bookmarkStart w:id="50" w:name="_heading=h.4au5pmj4lhkc" w:colFirst="0" w:colLast="0"/>
-      <w:bookmarkStart w:id="51" w:name="_heading=h.fxsn5oaqnip1" w:colFirst="0" w:colLast="0"/>
-      <w:bookmarkEnd w:id="50"/>
+      <w:bookmarkStart w:id="51" w:name="_heading=h.4au5pmj4lhkc" w:colFirst="0" w:colLast="0"/>
+      <w:bookmarkStart w:id="52" w:name="_heading=h.fxsn5oaqnip1" w:colFirst="0" w:colLast="0"/>
       <w:bookmarkEnd w:id="51"/>
+      <w:bookmarkEnd w:id="52"/>
       <w:r>
         <w:rPr>
           <w:sz w:val="34"/>
@@ -8988,8 +9465,8 @@
           <w:szCs w:val="34"/>
         </w:rPr>
       </w:pPr>
-      <w:bookmarkStart w:id="52" w:name="_heading=h.neb7ddunpej" w:colFirst="0" w:colLast="0"/>
-      <w:bookmarkEnd w:id="52"/>
+      <w:bookmarkStart w:id="53" w:name="_heading=h.neb7ddunpej" w:colFirst="0" w:colLast="0"/>
+      <w:bookmarkEnd w:id="53"/>
       <w:r>
         <w:rPr>
           <w:sz w:val="34"/>
@@ -9059,8 +9536,8 @@
           <w:color w:val="901B20"/>
         </w:rPr>
       </w:pPr>
-      <w:bookmarkStart w:id="53" w:name="_heading=h.3j2qqm3" w:colFirst="0" w:colLast="0"/>
-      <w:bookmarkEnd w:id="53"/>
+      <w:bookmarkStart w:id="54" w:name="_heading=h.3j2qqm3" w:colFirst="0" w:colLast="0"/>
+      <w:bookmarkEnd w:id="54"/>
       <w:r>
         <w:rPr>
           <w:color w:val="901B20"/>
@@ -9082,8 +9559,8 @@
           <w:szCs w:val="34"/>
         </w:rPr>
       </w:pPr>
-      <w:bookmarkStart w:id="54" w:name="_heading=h.7y73ceq3xjc2" w:colFirst="0" w:colLast="0"/>
-      <w:bookmarkEnd w:id="54"/>
+      <w:bookmarkStart w:id="55" w:name="_heading=h.7y73ceq3xjc2" w:colFirst="0" w:colLast="0"/>
+      <w:bookmarkEnd w:id="55"/>
       <w:r>
         <w:rPr>
           <w:sz w:val="34"/>
@@ -9157,8 +9634,8 @@
           <w:szCs w:val="34"/>
         </w:rPr>
       </w:pPr>
-      <w:bookmarkStart w:id="55" w:name="_heading=h.56zqu7furf2t" w:colFirst="0" w:colLast="0"/>
-      <w:bookmarkEnd w:id="55"/>
+      <w:bookmarkStart w:id="56" w:name="_heading=h.56zqu7furf2t" w:colFirst="0" w:colLast="0"/>
+      <w:bookmarkEnd w:id="56"/>
       <w:r>
         <w:rPr>
           <w:sz w:val="34"/>
@@ -9185,8 +9662,8 @@
           <w:szCs w:val="22"/>
         </w:rPr>
       </w:pPr>
-      <w:bookmarkStart w:id="56" w:name="_heading=h.4i7ojhp" w:colFirst="0" w:colLast="0"/>
-      <w:bookmarkEnd w:id="56"/>
+      <w:bookmarkStart w:id="57" w:name="_heading=h.4i7ojhp" w:colFirst="0" w:colLast="0"/>
+      <w:bookmarkEnd w:id="57"/>
       <w:r>
         <w:rPr>
           <w:rFonts w:ascii="Arial" w:eastAsia="Arial" w:hAnsi="Arial" w:cs="Arial"/>
@@ -9209,8 +9686,8 @@
           <w:szCs w:val="34"/>
         </w:rPr>
       </w:pPr>
-      <w:bookmarkStart w:id="57" w:name="_heading=h.j25u5drdw7uo" w:colFirst="0" w:colLast="0"/>
-      <w:bookmarkEnd w:id="57"/>
+      <w:bookmarkStart w:id="58" w:name="_heading=h.j25u5drdw7uo" w:colFirst="0" w:colLast="0"/>
+      <w:bookmarkEnd w:id="58"/>
       <w:r>
         <w:rPr>
           <w:sz w:val="34"/>
@@ -9236,8 +9713,8 @@
           <w:szCs w:val="22"/>
         </w:rPr>
       </w:pPr>
-      <w:bookmarkStart w:id="58" w:name="_heading=h.2xcytpi" w:colFirst="0" w:colLast="0"/>
-      <w:bookmarkEnd w:id="58"/>
+      <w:bookmarkStart w:id="59" w:name="_heading=h.2xcytpi" w:colFirst="0" w:colLast="0"/>
+      <w:bookmarkEnd w:id="59"/>
       <w:r>
         <w:rPr>
           <w:rFonts w:ascii="Arial" w:eastAsia="Arial" w:hAnsi="Arial" w:cs="Arial"/>
@@ -9264,8 +9741,8 @@
           <w:szCs w:val="22"/>
         </w:rPr>
       </w:pPr>
-      <w:bookmarkStart w:id="59" w:name="_heading=h.r0bcfgekkmic" w:colFirst="0" w:colLast="0"/>
-      <w:bookmarkEnd w:id="59"/>
+      <w:bookmarkStart w:id="60" w:name="_heading=h.r0bcfgekkmic" w:colFirst="0" w:colLast="0"/>
+      <w:bookmarkEnd w:id="60"/>
     </w:p>
     <w:p>
       <w:pPr>
@@ -9284,8 +9761,8 @@
           <w:szCs w:val="22"/>
         </w:rPr>
       </w:pPr>
-      <w:bookmarkStart w:id="60" w:name="_heading=h.9gs6ntm3q31f" w:colFirst="0" w:colLast="0"/>
-      <w:bookmarkEnd w:id="60"/>
+      <w:bookmarkStart w:id="61" w:name="_heading=h.9gs6ntm3q31f" w:colFirst="0" w:colLast="0"/>
+      <w:bookmarkEnd w:id="61"/>
     </w:p>
     <w:p>
       <w:pPr>
@@ -9304,8 +9781,8 @@
           <w:szCs w:val="22"/>
         </w:rPr>
       </w:pPr>
-      <w:bookmarkStart w:id="61" w:name="_heading=h.s20lf9wz849j" w:colFirst="0" w:colLast="0"/>
-      <w:bookmarkEnd w:id="61"/>
+      <w:bookmarkStart w:id="62" w:name="_heading=h.s20lf9wz849j" w:colFirst="0" w:colLast="0"/>
+      <w:bookmarkEnd w:id="62"/>
     </w:p>
     <w:p>
       <w:pPr>
@@ -9324,8 +9801,8 @@
           <w:szCs w:val="22"/>
         </w:rPr>
       </w:pPr>
-      <w:bookmarkStart w:id="62" w:name="_heading=h.13ltlvt8o7hz" w:colFirst="0" w:colLast="0"/>
-      <w:bookmarkEnd w:id="62"/>
+      <w:bookmarkStart w:id="63" w:name="_heading=h.13ltlvt8o7hz" w:colFirst="0" w:colLast="0"/>
+      <w:bookmarkEnd w:id="63"/>
     </w:p>
     <w:p>
       <w:pPr>
@@ -9344,8 +9821,8 @@
           <w:szCs w:val="22"/>
         </w:rPr>
       </w:pPr>
-      <w:bookmarkStart w:id="63" w:name="_heading=h.dx1udtog7u0o" w:colFirst="0" w:colLast="0"/>
-      <w:bookmarkEnd w:id="63"/>
+      <w:bookmarkStart w:id="64" w:name="_heading=h.dx1udtog7u0o" w:colFirst="0" w:colLast="0"/>
+      <w:bookmarkEnd w:id="64"/>
     </w:p>
     <w:p>
       <w:pPr>
@@ -9360,8 +9837,8 @@
           <w:szCs w:val="34"/>
         </w:rPr>
       </w:pPr>
-      <w:bookmarkStart w:id="64" w:name="_heading=h.nkb8becbynyj" w:colFirst="0" w:colLast="0"/>
-      <w:bookmarkEnd w:id="64"/>
+      <w:bookmarkStart w:id="65" w:name="_heading=h.nkb8becbynyj" w:colFirst="0" w:colLast="0"/>
+      <w:bookmarkEnd w:id="65"/>
       <w:r>
         <w:rPr>
           <w:sz w:val="34"/>
@@ -9479,8 +9956,8 @@
           <w:color w:val="901B20"/>
         </w:rPr>
       </w:pPr>
-      <w:bookmarkStart w:id="65" w:name="_heading=h.12l7m1xziul0" w:colFirst="0" w:colLast="0"/>
-      <w:bookmarkEnd w:id="65"/>
+      <w:bookmarkStart w:id="66" w:name="_heading=h.12l7m1xziul0" w:colFirst="0" w:colLast="0"/>
+      <w:bookmarkEnd w:id="66"/>
       <w:r>
         <w:rPr>
           <w:color w:val="901B20"/>
@@ -9506,8 +9983,8 @@
           <w:szCs w:val="22"/>
         </w:rPr>
       </w:pPr>
-      <w:bookmarkStart w:id="66" w:name="_heading=h.3whwml4" w:colFirst="0" w:colLast="0"/>
-      <w:bookmarkEnd w:id="66"/>
+      <w:bookmarkStart w:id="67" w:name="_heading=h.3whwml4" w:colFirst="0" w:colLast="0"/>
+      <w:bookmarkEnd w:id="67"/>
       <w:r>
         <w:rPr>
           <w:rFonts w:ascii="Arial" w:eastAsia="Arial" w:hAnsi="Arial" w:cs="Arial"/>
@@ -9574,8 +10051,8 @@
           <w:szCs w:val="22"/>
         </w:rPr>
       </w:pPr>
-      <w:bookmarkStart w:id="67" w:name="_heading=h.2bn6wsx" w:colFirst="0" w:colLast="0"/>
-      <w:bookmarkEnd w:id="67"/>
+      <w:bookmarkStart w:id="68" w:name="_heading=h.2bn6wsx" w:colFirst="0" w:colLast="0"/>
+      <w:bookmarkEnd w:id="68"/>
       <w:r>
         <w:rPr>
           <w:rFonts w:ascii="Arial" w:eastAsia="Arial" w:hAnsi="Arial" w:cs="Arial"/>
@@ -9642,8 +10119,8 @@
           <w:szCs w:val="22"/>
         </w:rPr>
       </w:pPr>
-      <w:bookmarkStart w:id="68" w:name="_heading=h.qsh70q" w:colFirst="0" w:colLast="0"/>
-      <w:bookmarkEnd w:id="68"/>
+      <w:bookmarkStart w:id="69" w:name="_heading=h.qsh70q" w:colFirst="0" w:colLast="0"/>
+      <w:bookmarkEnd w:id="69"/>
       <w:r>
         <w:rPr>
           <w:rFonts w:ascii="Arial" w:eastAsia="Arial" w:hAnsi="Arial" w:cs="Arial"/>
@@ -9742,15 +10219,7 @@
         <w:annotationRef/>
       </w:r>
       <w:r>
-        <w:t xml:space="preserve">If the username and password are not found in </w:t>
-      </w:r>
-      <w:proofErr w:type="gramStart"/>
-      <w:r>
-        <w:t>database</w:t>
-      </w:r>
-      <w:proofErr w:type="gramEnd"/>
-      <w:r>
-        <w:t xml:space="preserve"> the message should be “Please create an account first and then login”</w:t>
+        <w:t>If the username and password are not found in database the message should be “Please create an account first and then login”</w:t>
       </w:r>
     </w:p>
   </w:comment>
@@ -9808,7 +10277,24 @@
       </w:r>
     </w:p>
   </w:comment>
-  <w:comment w:id="43" w:author="Muhammad Ashry" w:date="2022-04-25T14:54:00Z" w:initials="MA">
+  <w:comment w:id="43" w:author="Muhammad Ashry" w:date="2022-04-25T15:11:00Z" w:initials="MA">
+    <w:p>
+      <w:pPr>
+        <w:pStyle w:val="CommentText"/>
+        <w:ind w:left="0" w:hanging="2"/>
+      </w:pPr>
+      <w:r>
+        <w:rPr>
+          <w:rStyle w:val="CommentReference"/>
+        </w:rPr>
+        <w:annotationRef/>
+      </w:r>
+      <w:r>
+        <w:t>It contains video and about us and contact us buttons</w:t>
+      </w:r>
+    </w:p>
+  </w:comment>
+  <w:comment w:id="44" w:author="Muhammad Ashry" w:date="2022-04-25T14:54:00Z" w:initials="MA">
     <w:p>
       <w:pPr>
         <w:pStyle w:val="CommentText"/>
@@ -9843,6 +10329,7 @@
   <w15:commentEx w15:paraId="6D26FB12" w15:done="1"/>
   <w15:commentEx w15:paraId="455046E0" w15:done="1"/>
   <w15:commentEx w15:paraId="0BB4578A" w15:done="1"/>
+  <w15:commentEx w15:paraId="3998EA30" w15:done="1"/>
   <w15:commentEx w15:paraId="530875A3" w15:done="1"/>
 </w15:commentsEx>
 </file>
@@ -9853,6 +10340,7 @@
   <w16cex:commentExtensible w16cex:durableId="261135F2" w16cex:dateUtc="2022-04-25T13:00:00Z"/>
   <w16cex:commentExtensible w16cex:durableId="26113681" w16cex:dateUtc="2022-04-25T13:02:00Z"/>
   <w16cex:commentExtensible w16cex:durableId="26113897" w16cex:dateUtc="2022-04-25T13:11:00Z"/>
+  <w16cex:commentExtensible w16cex:durableId="2630F240" w16cex:dateUtc="2022-04-25T13:11:00Z"/>
   <w16cex:commentExtensible w16cex:durableId="2611348B" w16cex:dateUtc="2022-04-25T12:54:00Z"/>
 </w16cex:commentsExtensible>
 </file>
@@ -9863,6 +10351,7 @@
   <w16cid:commentId w16cid:paraId="6D26FB12" w16cid:durableId="261135F2"/>
   <w16cid:commentId w16cid:paraId="455046E0" w16cid:durableId="26113681"/>
   <w16cid:commentId w16cid:paraId="0BB4578A" w16cid:durableId="26113897"/>
+  <w16cid:commentId w16cid:paraId="3998EA30" w16cid:durableId="2630F240"/>
   <w16cid:commentId w16cid:paraId="530875A3" w16cid:durableId="2611348B"/>
 </w16cid:commentsIds>
 </file>
@@ -12149,7 +12638,6 @@
   <w:style w:type="character" w:default="1" w:styleId="DefaultParagraphFont">
     <w:name w:val="Default Paragraph Font"/>
     <w:uiPriority w:val="1"/>
-    <w:semiHidden/>
     <w:unhideWhenUsed/>
   </w:style>
   <w:style w:type="table" w:default="1" w:styleId="TableNormal">
@@ -13057,28 +13545,28 @@
 </file>
 
 <file path=customXml/item1.xml><?xml version="1.0" encoding="utf-8"?>
-<b:Sources xmlns:b="http://schemas.openxmlformats.org/officeDocument/2006/bibliography" xmlns="http://schemas.openxmlformats.org/officeDocument/2006/bibliography" SelectedStyle="\APASixthEditionOfficeOnline.xsl" StyleName="APA" Version="6"/>
-</file>
-
-<file path=customXml/item2.xml><?xml version="1.0" encoding="utf-8"?>
 <go:gDocsCustomXmlDataStorage xmlns:go="http://customooxmlschemas.google.com/" xmlns:r="http://schemas.openxmlformats.org/officeDocument/2006/relationships">
   <go:docsCustomData xmlns:go="http://customooxmlschemas.google.com/" roundtripDataSignature="AMtx7mhAGPYLPTCQ4c+1Gu9RAI5/7ReZWg==">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</go:docsCustomData>
 </go:gDocsCustomXmlDataStorage>
 </file>
 
-<file path=customXml/itemProps1.xml><?xml version="1.0" encoding="utf-8"?>
-<ds:datastoreItem xmlns:ds="http://schemas.openxmlformats.org/officeDocument/2006/customXml" ds:itemID="{94C667F7-D036-49B2-9B24-F04171F836E6}">
-  <ds:schemaRefs>
-    <ds:schemaRef ds:uri="http://schemas.openxmlformats.org/officeDocument/2006/bibliography"/>
-  </ds:schemaRefs>
-</ds:datastoreItem>
+<file path=customXml/item2.xml><?xml version="1.0" encoding="utf-8"?>
+<b:Sources xmlns:b="http://schemas.openxmlformats.org/officeDocument/2006/bibliography" xmlns="http://schemas.openxmlformats.org/officeDocument/2006/bibliography" SelectedStyle="\APASixthEditionOfficeOnline.xsl" StyleName="APA" Version="6"/>
 </file>
 
-<file path=customXml/itemProps2.xml><?xml version="1.0" encoding="utf-8"?>
+<file path=customXml/itemProps1.xml><?xml version="1.0" encoding="utf-8"?>
 <ds:datastoreItem xmlns:ds="http://schemas.openxmlformats.org/officeDocument/2006/customXml" ds:itemID="{11111111-1234-1234-1234-123412341234}">
   <ds:schemaRefs>
     <ds:schemaRef ds:uri="http://customooxmlschemas.google.com/"/>
     <ds:schemaRef ds:uri="http://schemas.openxmlformats.org/officeDocument/2006/relationships"/>
   </ds:schemaRefs>
 </ds:datastoreItem>
+</file>
+
+<file path=customXml/itemProps2.xml><?xml version="1.0" encoding="utf-8"?>
+<ds:datastoreItem xmlns:ds="http://schemas.openxmlformats.org/officeDocument/2006/customXml" ds:itemID="{94C667F7-D036-49B2-9B24-F04171F836E6}">
+  <ds:schemaRefs>
+    <ds:schemaRef ds:uri="http://schemas.openxmlformats.org/officeDocument/2006/bibliography"/>
+  </ds:schemaRefs>
+</ds:datastoreItem>
 </file>
</xml_diff>

<commit_message>
Create Test Plan,Update excecution of test cases, Create Bug Report, Update Audit sheet
</commit_message>
<xml_diff>
--- a/Definition/Requirements/SRS_Travel Advisor.docx
+++ b/Definition/Requirements/SRS_Travel Advisor.docx
@@ -3676,6 +3676,7 @@
         </w:rPr>
         <w:t xml:space="preserve"> and one check box (</w:t>
       </w:r>
+      <w:proofErr w:type="spellStart"/>
       <w:r>
         <w:rPr>
           <w:sz w:val="28"/>
@@ -3688,7 +3689,15 @@
           <w:sz w:val="28"/>
           <w:szCs w:val="28"/>
         </w:rPr>
-        <w:t>admin checkbox)</w:t>
+        <w:t>admin</w:t>
+      </w:r>
+      <w:proofErr w:type="spellEnd"/>
+      <w:r>
+        <w:rPr>
+          <w:sz w:val="28"/>
+          <w:szCs w:val="28"/>
+        </w:rPr>
+        <w:t xml:space="preserve"> checkbox)</w:t>
       </w:r>
       <w:r>
         <w:rPr>
@@ -5091,6 +5100,13 @@
       </w:r>
       <w:r>
         <w:rPr>
+          <w:sz w:val="28"/>
+          <w:szCs w:val="28"/>
+        </w:rPr>
+        <w:t xml:space="preserve"> and accepts special characters</w:t>
+      </w:r>
+      <w:r>
+        <w:rPr>
           <w:b/>
           <w:bCs/>
           <w:sz w:val="28"/>
@@ -5811,6 +5827,7 @@
       <w:r>
         <w:t xml:space="preserve"> </w:t>
       </w:r>
+      <w:proofErr w:type="spellStart"/>
       <w:r>
         <w:rPr>
           <w:b/>
@@ -5820,6 +5837,7 @@
         </w:rPr>
         <w:t>UserHomePage</w:t>
       </w:r>
+      <w:proofErr w:type="spellEnd"/>
       <w:r>
         <w:rPr>
           <w:sz w:val="28"/>
@@ -5963,6 +5981,7 @@
           <w:sz w:val="28"/>
           <w:szCs w:val="28"/>
         </w:rPr>
+        <w:lastRenderedPageBreak/>
         <w:t>REQ-0</w:t>
       </w:r>
       <w:r>
@@ -5986,6 +6005,7 @@
       <w:r>
         <w:t xml:space="preserve"> </w:t>
       </w:r>
+      <w:proofErr w:type="spellStart"/>
       <w:r>
         <w:rPr>
           <w:b/>
@@ -5995,6 +6015,7 @@
         </w:rPr>
         <w:t>UserHomePage</w:t>
       </w:r>
+      <w:proofErr w:type="spellEnd"/>
       <w:r>
         <w:rPr>
           <w:sz w:val="28"/>
@@ -6899,6 +6920,7 @@
           <w:sz w:val="28"/>
           <w:szCs w:val="28"/>
         </w:rPr>
+        <w:lastRenderedPageBreak/>
         <w:t>******</w:t>
       </w:r>
       <w:r>
@@ -6932,7 +6954,6 @@
           <w:sz w:val="28"/>
           <w:szCs w:val="28"/>
         </w:rPr>
-        <w:lastRenderedPageBreak/>
         <w:t>REQ-01-</w:t>
       </w:r>
       <w:r>
@@ -7544,7 +7565,16 @@
           <w:szCs w:val="28"/>
           <w:lang w:bidi="ar-EG"/>
         </w:rPr>
-        <w:t>dd tour page should contain five text boxes (Tour name, Cost, Duration, End date, and flight Date) and one Dropdown list (Country name), and a button (add the first image) that allows the admin to add an image to the trip, another button (add the second image) and submit button.</w:t>
+        <w:t xml:space="preserve">dd tour page should contain five text boxes (Tour name, Cost, Duration, End date, and flight Date) and one </w:t>
+      </w:r>
+      <w:r>
+        <w:rPr>
+          <w:sz w:val="28"/>
+          <w:szCs w:val="28"/>
+          <w:lang w:bidi="ar-EG"/>
+        </w:rPr>
+        <w:lastRenderedPageBreak/>
+        <w:t>Dropdown list (Country name), and a button (add the first image) that allows the admin to add an image to the trip, another button (add the second image) and submit button.</w:t>
       </w:r>
     </w:p>
     <w:p>
@@ -8478,6 +8508,7 @@
           <w:sz w:val="36"/>
           <w:szCs w:val="36"/>
         </w:rPr>
+        <w:lastRenderedPageBreak/>
         <w:t>Admin home page</w:t>
       </w:r>
       <w:r>
@@ -8523,7 +8554,6 @@
           <w:sz w:val="28"/>
           <w:szCs w:val="28"/>
         </w:rPr>
-        <w:lastRenderedPageBreak/>
         <w:t>REQ-0</w:t>
       </w:r>
       <w:r>
@@ -8607,7 +8637,23 @@
           <w:sz w:val="28"/>
           <w:szCs w:val="28"/>
         </w:rPr>
-        <w:t xml:space="preserve">check if the IsAdmin check box is checked and </w:t>
+        <w:t xml:space="preserve">check if the </w:t>
+      </w:r>
+      <w:proofErr w:type="spellStart"/>
+      <w:r>
+        <w:rPr>
+          <w:sz w:val="28"/>
+          <w:szCs w:val="28"/>
+        </w:rPr>
+        <w:t>IsAdmin</w:t>
+      </w:r>
+      <w:proofErr w:type="spellEnd"/>
+      <w:r>
+        <w:rPr>
+          <w:sz w:val="28"/>
+          <w:szCs w:val="28"/>
+        </w:rPr>
+        <w:t xml:space="preserve"> check box is checked and </w:t>
       </w:r>
       <w:r>
         <w:rPr>
@@ -9022,6 +9068,7 @@
         <w:rPr>
           <w:color w:val="901B20"/>
         </w:rPr>
+        <w:lastRenderedPageBreak/>
         <w:t>External Interface Requirements</w:t>
       </w:r>
     </w:p>
@@ -9127,14 +9174,27 @@
       <w:r>
         <w:t xml:space="preserve">Figure </w:t>
       </w:r>
-      <w:fldSimple w:instr=" SEQ Figure \* ARABIC ">
-        <w:r>
-          <w:rPr>
-            <w:noProof/>
-          </w:rPr>
-          <w:t>1</w:t>
-        </w:r>
-      </w:fldSimple>
+      <w:r>
+        <w:fldChar w:fldCharType="begin"/>
+      </w:r>
+      <w:r>
+        <w:instrText xml:space="preserve"> SEQ Figure \* ARABIC </w:instrText>
+      </w:r>
+      <w:r>
+        <w:fldChar w:fldCharType="separate"/>
+      </w:r>
+      <w:r>
+        <w:rPr>
+          <w:noProof/>
+        </w:rPr>
+        <w:t>1</w:t>
+      </w:r>
+      <w:r>
+        <w:rPr>
+          <w:noProof/>
+        </w:rPr>
+        <w:fldChar w:fldCharType="end"/>
+      </w:r>
       <w:r>
         <w:rPr>
           <w:noProof/>
@@ -9160,7 +9220,6 @@
           <w:sz w:val="34"/>
           <w:szCs w:val="34"/>
         </w:rPr>
-        <w:lastRenderedPageBreak/>
         <w:t xml:space="preserve">4.2 </w:t>
       </w:r>
       <w:r>
@@ -9378,6 +9437,7 @@
         <w:rPr>
           <w:color w:val="901B20"/>
         </w:rPr>
+        <w:lastRenderedPageBreak/>
         <w:t>Nonfunctional Requirements</w:t>
       </w:r>
     </w:p>
@@ -9713,7 +9773,6 @@
         <w:rPr>
           <w:rFonts w:ascii="Times New Roman" w:eastAsia="Times New Roman" w:hAnsi="Times New Roman" w:cs="Times New Roman"/>
         </w:rPr>
-        <w:lastRenderedPageBreak/>
         <w:t xml:space="preserve">Our product will be portable to carry and will run </w:t>
       </w:r>
       <w:r>
@@ -10152,8 +10211,13 @@
         <w:annotationRef/>
       </w:r>
       <w:r>
-        <w:t>Edited by ashry</w:t>
-      </w:r>
+        <w:t xml:space="preserve">Edited by </w:t>
+      </w:r>
+      <w:proofErr w:type="spellStart"/>
+      <w:r>
+        <w:t>ashry</w:t>
+      </w:r>
+      <w:proofErr w:type="spellEnd"/>
     </w:p>
   </w:comment>
 </w:comments>
@@ -13386,28 +13450,28 @@
 </file>
 
 <file path=customXml/item1.xml><?xml version="1.0" encoding="utf-8"?>
-<b:Sources xmlns:b="http://schemas.openxmlformats.org/officeDocument/2006/bibliography" xmlns="http://schemas.openxmlformats.org/officeDocument/2006/bibliography" SelectedStyle="\APASixthEditionOfficeOnline.xsl" StyleName="APA" Version="6"/>
-</file>
-
-<file path=customXml/item2.xml><?xml version="1.0" encoding="utf-8"?>
 <go:gDocsCustomXmlDataStorage xmlns:go="http://customooxmlschemas.google.com/" xmlns:r="http://schemas.openxmlformats.org/officeDocument/2006/relationships">
   <go:docsCustomData xmlns:go="http://customooxmlschemas.google.com/" roundtripDataSignature="AMtx7mhAGPYLPTCQ4c+1Gu9RAI5/7ReZWg==">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</go:docsCustomData>
 </go:gDocsCustomXmlDataStorage>
 </file>
 
-<file path=customXml/itemProps1.xml><?xml version="1.0" encoding="utf-8"?>
-<ds:datastoreItem xmlns:ds="http://schemas.openxmlformats.org/officeDocument/2006/customXml" ds:itemID="{94C667F7-D036-49B2-9B24-F04171F836E6}">
-  <ds:schemaRefs>
-    <ds:schemaRef ds:uri="http://schemas.openxmlformats.org/officeDocument/2006/bibliography"/>
-  </ds:schemaRefs>
-</ds:datastoreItem>
+<file path=customXml/item2.xml><?xml version="1.0" encoding="utf-8"?>
+<b:Sources xmlns:b="http://schemas.openxmlformats.org/officeDocument/2006/bibliography" xmlns="http://schemas.openxmlformats.org/officeDocument/2006/bibliography" SelectedStyle="\APASixthEditionOfficeOnline.xsl" StyleName="APA" Version="6"/>
 </file>
 
-<file path=customXml/itemProps2.xml><?xml version="1.0" encoding="utf-8"?>
+<file path=customXml/itemProps1.xml><?xml version="1.0" encoding="utf-8"?>
 <ds:datastoreItem xmlns:ds="http://schemas.openxmlformats.org/officeDocument/2006/customXml" ds:itemID="{11111111-1234-1234-1234-123412341234}">
   <ds:schemaRefs>
     <ds:schemaRef ds:uri="http://customooxmlschemas.google.com/"/>
     <ds:schemaRef ds:uri="http://schemas.openxmlformats.org/officeDocument/2006/relationships"/>
   </ds:schemaRefs>
 </ds:datastoreItem>
+</file>
+
+<file path=customXml/itemProps2.xml><?xml version="1.0" encoding="utf-8"?>
+<ds:datastoreItem xmlns:ds="http://schemas.openxmlformats.org/officeDocument/2006/customXml" ds:itemID="{94C667F7-D036-49B2-9B24-F04171F836E6}">
+  <ds:schemaRefs>
+    <ds:schemaRef ds:uri="http://schemas.openxmlformats.org/officeDocument/2006/bibliography"/>
+  </ds:schemaRefs>
+</ds:datastoreItem>
 </file>
</xml_diff>

<commit_message>
SRS change error message
</commit_message>
<xml_diff>
--- a/Definition/Requirements/SRS_Travel Advisor.docx
+++ b/Definition/Requirements/SRS_Travel Advisor.docx
@@ -3829,7 +3829,21 @@
           <w:sz w:val="28"/>
           <w:szCs w:val="28"/>
         </w:rPr>
-        <w:t>text and it allows special characters and numbers too.</w:t>
+        <w:t>text</w:t>
+      </w:r>
+      <w:r>
+        <w:rPr>
+          <w:sz w:val="28"/>
+          <w:szCs w:val="28"/>
+        </w:rPr>
+        <w:t xml:space="preserve"> in English Language</w:t>
+      </w:r>
+      <w:r>
+        <w:rPr>
+          <w:sz w:val="28"/>
+          <w:szCs w:val="28"/>
+        </w:rPr>
+        <w:t xml:space="preserve"> and it allows special characters and numbers too.</w:t>
       </w:r>
     </w:p>
     <w:p>
@@ -4035,6 +4049,70 @@
           <w:sz w:val="28"/>
           <w:szCs w:val="28"/>
         </w:rPr>
+        <w:t>not written</w:t>
+      </w:r>
+      <w:r>
+        <w:rPr>
+          <w:sz w:val="28"/>
+          <w:szCs w:val="28"/>
+        </w:rPr>
+        <w:t xml:space="preserve"> the message </w:t>
+      </w:r>
+      <w:r>
+        <w:rPr>
+          <w:sz w:val="28"/>
+          <w:szCs w:val="28"/>
+        </w:rPr>
+        <w:t>"please fill out this field"</w:t>
+      </w:r>
+      <w:r>
+        <w:rPr>
+          <w:sz w:val="28"/>
+          <w:szCs w:val="28"/>
+        </w:rPr>
+        <w:t xml:space="preserve"> should appear and if </w:t>
+      </w:r>
+      <w:r>
+        <w:rPr>
+          <w:sz w:val="28"/>
+          <w:szCs w:val="28"/>
+        </w:rPr>
+        <w:t xml:space="preserve">both </w:t>
+      </w:r>
+      <w:r>
+        <w:rPr>
+          <w:sz w:val="28"/>
+          <w:szCs w:val="28"/>
+        </w:rPr>
+        <w:t xml:space="preserve">username </w:t>
+      </w:r>
+      <w:r>
+        <w:rPr>
+          <w:sz w:val="28"/>
+          <w:szCs w:val="28"/>
+        </w:rPr>
+        <w:lastRenderedPageBreak/>
+        <w:t>and</w:t>
+      </w:r>
+      <w:r>
+        <w:rPr>
+          <w:sz w:val="28"/>
+          <w:szCs w:val="28"/>
+        </w:rPr>
+        <w:t xml:space="preserve"> password are</w:t>
+      </w:r>
+      <w:r>
+        <w:rPr>
+          <w:sz w:val="28"/>
+          <w:szCs w:val="28"/>
+        </w:rPr>
+        <w:t xml:space="preserve"> </w:t>
+      </w:r>
+      <w:r>
+        <w:rPr>
+          <w:sz w:val="28"/>
+          <w:szCs w:val="28"/>
+        </w:rPr>
         <w:t xml:space="preserve">not written </w:t>
       </w:r>
       <w:r>
@@ -4042,57 +4120,7 @@
           <w:sz w:val="28"/>
           <w:szCs w:val="28"/>
         </w:rPr>
-        <w:t xml:space="preserve">or both </w:t>
-      </w:r>
-      <w:r>
-        <w:rPr>
-          <w:sz w:val="28"/>
-          <w:szCs w:val="28"/>
-        </w:rPr>
-        <w:t xml:space="preserve">username </w:t>
-      </w:r>
-      <w:r>
-        <w:rPr>
-          <w:sz w:val="28"/>
-          <w:szCs w:val="28"/>
-        </w:rPr>
-        <w:t>and</w:t>
-      </w:r>
-      <w:r>
-        <w:rPr>
-          <w:sz w:val="28"/>
-          <w:szCs w:val="28"/>
-        </w:rPr>
-        <w:t xml:space="preserve"> password are</w:t>
-      </w:r>
-      <w:r>
-        <w:rPr>
-          <w:sz w:val="28"/>
-          <w:szCs w:val="28"/>
-        </w:rPr>
-        <w:t xml:space="preserve"> </w:t>
-      </w:r>
-      <w:r>
-        <w:rPr>
-          <w:sz w:val="28"/>
-          <w:szCs w:val="28"/>
-        </w:rPr>
-        <w:t xml:space="preserve">not written </w:t>
-      </w:r>
-      <w:r>
-        <w:rPr>
-          <w:sz w:val="28"/>
-          <w:szCs w:val="28"/>
-        </w:rPr>
-        <w:t>based on REQ-02-</w:t>
-      </w:r>
-      <w:r>
-        <w:rPr>
-          <w:sz w:val="28"/>
-          <w:szCs w:val="28"/>
-        </w:rPr>
-        <w:lastRenderedPageBreak/>
-        <w:t xml:space="preserve">User_Login &amp; REQ-03-User_Login an error message </w:t>
+        <w:t xml:space="preserve">based on REQ-02-User_Login &amp; REQ-03-User_Login an error message </w:t>
       </w:r>
       <w:r>
         <w:rPr>
@@ -7141,7 +7169,21 @@
           <w:sz w:val="28"/>
           <w:szCs w:val="28"/>
         </w:rPr>
-        <w:t xml:space="preserve"> text and it allows special characters and numbers too.</w:t>
+        <w:t xml:space="preserve"> text</w:t>
+      </w:r>
+      <w:r>
+        <w:rPr>
+          <w:sz w:val="28"/>
+          <w:szCs w:val="28"/>
+        </w:rPr>
+        <w:t xml:space="preserve"> in English language</w:t>
+      </w:r>
+      <w:r>
+        <w:rPr>
+          <w:sz w:val="28"/>
+          <w:szCs w:val="28"/>
+        </w:rPr>
+        <w:t xml:space="preserve"> and it allows special characters and numbers too.</w:t>
       </w:r>
     </w:p>
     <w:p>
@@ -7284,7 +7326,35 @@
           <w:sz w:val="28"/>
           <w:szCs w:val="28"/>
         </w:rPr>
-        <w:t xml:space="preserve">if the username or password are not written based on REQ-02-User_Login &amp; REQ-03-User_Login an error message </w:t>
+        <w:t>if the username or password are not written</w:t>
+      </w:r>
+      <w:r>
+        <w:rPr>
+          <w:sz w:val="28"/>
+          <w:szCs w:val="28"/>
+        </w:rPr>
+        <w:t xml:space="preserve"> the message </w:t>
+      </w:r>
+      <w:r>
+        <w:rPr>
+          <w:sz w:val="28"/>
+          <w:szCs w:val="28"/>
+        </w:rPr>
+        <w:t>"please fill out this field"</w:t>
+      </w:r>
+      <w:r>
+        <w:rPr>
+          <w:sz w:val="28"/>
+          <w:szCs w:val="28"/>
+        </w:rPr>
+        <w:t xml:space="preserve"> should appear and if</w:t>
+      </w:r>
+      <w:r>
+        <w:rPr>
+          <w:sz w:val="28"/>
+          <w:szCs w:val="28"/>
+        </w:rPr>
+        <w:t xml:space="preserve"> based on REQ-02-User_Login &amp; REQ-03-User_Login an error message </w:t>
       </w:r>
       <w:r>
         <w:rPr>
@@ -7542,6 +7612,7 @@
           <w:sz w:val="28"/>
           <w:szCs w:val="28"/>
         </w:rPr>
+        <w:lastRenderedPageBreak/>
         <w:t>REQ-01-Add_Tour:</w:t>
       </w:r>
       <w:r>
@@ -7566,16 +7637,7 @@
           <w:szCs w:val="28"/>
           <w:lang w:bidi="ar-EG"/>
         </w:rPr>
-        <w:t xml:space="preserve">dd tour page should contain five text boxes (Tour name, Cost, Duration, End date, and flight Date) and one </w:t>
-      </w:r>
-      <w:r>
-        <w:rPr>
-          <w:sz w:val="28"/>
-          <w:szCs w:val="28"/>
-          <w:lang w:bidi="ar-EG"/>
-        </w:rPr>
-        <w:lastRenderedPageBreak/>
-        <w:t>Dropdown list (Country name), and a button (add the first image) that allows the admin to add an image to the trip, another button (add the second image) and submit button.</w:t>
+        <w:t>dd tour page should contain five text boxes (Tour name, Cost, Duration, End date, and flight Date) and one Dropdown list (Country name), and a button (add the first image) that allows the admin to add an image to the trip, another button (add the second image) and submit button.</w:t>
       </w:r>
     </w:p>
     <w:p>
@@ -8509,7 +8571,6 @@
           <w:sz w:val="36"/>
           <w:szCs w:val="36"/>
         </w:rPr>
-        <w:lastRenderedPageBreak/>
         <w:t>Admin home page</w:t>
       </w:r>
       <w:r>
@@ -9159,14 +9220,27 @@
       <w:r>
         <w:t xml:space="preserve">Figure </w:t>
       </w:r>
-      <w:fldSimple w:instr=" SEQ Figure \* ARABIC ">
-        <w:r>
-          <w:rPr>
-            <w:noProof/>
-          </w:rPr>
-          <w:t>1</w:t>
-        </w:r>
-      </w:fldSimple>
+      <w:r>
+        <w:fldChar w:fldCharType="begin"/>
+      </w:r>
+      <w:r>
+        <w:instrText xml:space="preserve"> SEQ Figure \* ARABIC </w:instrText>
+      </w:r>
+      <w:r>
+        <w:fldChar w:fldCharType="separate"/>
+      </w:r>
+      <w:r>
+        <w:rPr>
+          <w:noProof/>
+        </w:rPr>
+        <w:t>1</w:t>
+      </w:r>
+      <w:r>
+        <w:rPr>
+          <w:noProof/>
+        </w:rPr>
+        <w:fldChar w:fldCharType="end"/>
+      </w:r>
       <w:r>
         <w:rPr>
           <w:noProof/>
@@ -13417,28 +13491,28 @@
 </file>
 
 <file path=customXml/item1.xml><?xml version="1.0" encoding="utf-8"?>
-<b:Sources xmlns:b="http://schemas.openxmlformats.org/officeDocument/2006/bibliography" xmlns="http://schemas.openxmlformats.org/officeDocument/2006/bibliography" SelectedStyle="\APASixthEditionOfficeOnline.xsl" StyleName="APA" Version="6"/>
-</file>
-
-<file path=customXml/item2.xml><?xml version="1.0" encoding="utf-8"?>
 <go:gDocsCustomXmlDataStorage xmlns:go="http://customooxmlschemas.google.com/" xmlns:r="http://schemas.openxmlformats.org/officeDocument/2006/relationships">
   <go:docsCustomData xmlns:go="http://customooxmlschemas.google.com/" roundtripDataSignature="AMtx7mhAGPYLPTCQ4c+1Gu9RAI5/7ReZWg==">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</go:docsCustomData>
 </go:gDocsCustomXmlDataStorage>
 </file>
 
-<file path=customXml/itemProps1.xml><?xml version="1.0" encoding="utf-8"?>
-<ds:datastoreItem xmlns:ds="http://schemas.openxmlformats.org/officeDocument/2006/customXml" ds:itemID="{94C667F7-D036-49B2-9B24-F04171F836E6}">
-  <ds:schemaRefs>
-    <ds:schemaRef ds:uri="http://schemas.openxmlformats.org/officeDocument/2006/bibliography"/>
-  </ds:schemaRefs>
-</ds:datastoreItem>
+<file path=customXml/item2.xml><?xml version="1.0" encoding="utf-8"?>
+<b:Sources xmlns:b="http://schemas.openxmlformats.org/officeDocument/2006/bibliography" xmlns="http://schemas.openxmlformats.org/officeDocument/2006/bibliography" SelectedStyle="\APASixthEditionOfficeOnline.xsl" StyleName="APA" Version="6"/>
 </file>
 
-<file path=customXml/itemProps2.xml><?xml version="1.0" encoding="utf-8"?>
+<file path=customXml/itemProps1.xml><?xml version="1.0" encoding="utf-8"?>
 <ds:datastoreItem xmlns:ds="http://schemas.openxmlformats.org/officeDocument/2006/customXml" ds:itemID="{11111111-1234-1234-1234-123412341234}">
   <ds:schemaRefs>
     <ds:schemaRef ds:uri="http://customooxmlschemas.google.com/"/>
     <ds:schemaRef ds:uri="http://schemas.openxmlformats.org/officeDocument/2006/relationships"/>
   </ds:schemaRefs>
 </ds:datastoreItem>
+</file>
+
+<file path=customXml/itemProps2.xml><?xml version="1.0" encoding="utf-8"?>
+<ds:datastoreItem xmlns:ds="http://schemas.openxmlformats.org/officeDocument/2006/customXml" ds:itemID="{94C667F7-D036-49B2-9B24-F04171F836E6}">
+  <ds:schemaRefs>
+    <ds:schemaRef ds:uri="http://schemas.openxmlformats.org/officeDocument/2006/bibliography"/>
+  </ds:schemaRefs>
+</ds:datastoreItem>
 </file>
</xml_diff>